<commit_message>
I have studied from Lesson 8 to 11 with taking notes from 8 to 11.:
</commit_message>
<xml_diff>
--- a/Lession Notes.docx
+++ b/Lession Notes.docx
@@ -7,7 +7,6 @@
         <w:ind w:firstLine="720"/>
         <w:jc w:val="center"/>
         <w:rPr>
-          <w:rFonts w:hint="cs"/>
           <w:b/>
           <w:bCs/>
           <w:i/>
@@ -299,34 +298,20 @@
         <w:rPr>
           <w:lang w:val="en-US"/>
         </w:rPr>
-        <w:t xml:space="preserve">select </w:t>
+        <w:t>select last_name||</w:t>
       </w:r>
       <w:proofErr w:type="spellStart"/>
       <w:r>
         <w:rPr>
           <w:lang w:val="en-US"/>
         </w:rPr>
-        <w:t>last_name</w:t>
+        <w:t>job_id</w:t>
       </w:r>
       <w:proofErr w:type="spellEnd"/>
       <w:r>
         <w:rPr>
           <w:lang w:val="en-US"/>
         </w:rPr>
-        <w:t>||</w:t>
-      </w:r>
-      <w:proofErr w:type="spellStart"/>
-      <w:r>
-        <w:rPr>
-          <w:lang w:val="en-US"/>
-        </w:rPr>
-        <w:t>job_id</w:t>
-      </w:r>
-      <w:proofErr w:type="spellEnd"/>
-      <w:r>
-        <w:rPr>
-          <w:lang w:val="en-US"/>
-        </w:rPr>
         <w:t xml:space="preserve"> as "Employees"</w:t>
       </w:r>
       <w:r>
@@ -366,21 +351,7 @@
         <w:rPr>
           <w:lang w:val="en-US"/>
         </w:rPr>
-        <w:t xml:space="preserve">select </w:t>
-      </w:r>
-      <w:proofErr w:type="spellStart"/>
-      <w:r>
-        <w:rPr>
-          <w:lang w:val="en-US"/>
-        </w:rPr>
-        <w:t>last_name</w:t>
-      </w:r>
-      <w:proofErr w:type="spellEnd"/>
-      <w:r>
-        <w:rPr>
-          <w:lang w:val="en-US"/>
-        </w:rPr>
-        <w:t>||' '||</w:t>
+        <w:t>select last_name||' '||</w:t>
       </w:r>
       <w:proofErr w:type="spellStart"/>
       <w:r>
@@ -509,21 +480,7 @@
         <w:rPr>
           <w:lang w:val="en-US"/>
         </w:rPr>
-        <w:t xml:space="preserve">select </w:t>
-      </w:r>
-      <w:proofErr w:type="spellStart"/>
-      <w:r>
-        <w:rPr>
-          <w:lang w:val="en-US"/>
-        </w:rPr>
-        <w:t>last_name</w:t>
-      </w:r>
-      <w:proofErr w:type="spellEnd"/>
-      <w:r>
-        <w:rPr>
-          <w:lang w:val="en-US"/>
-        </w:rPr>
-        <w:t>||q</w:t>
+        <w:t>select last_name||q</w:t>
       </w:r>
       <w:proofErr w:type="gramStart"/>
       <w:r>
@@ -755,21 +712,7 @@
         <w:rPr>
           <w:lang w:val="en-US"/>
         </w:rPr>
-        <w:t xml:space="preserve">, </w:t>
-      </w:r>
-      <w:proofErr w:type="spellStart"/>
-      <w:r>
-        <w:rPr>
-          <w:lang w:val="en-US"/>
-        </w:rPr>
-        <w:t>last_name</w:t>
-      </w:r>
-      <w:proofErr w:type="spellEnd"/>
-      <w:r>
-        <w:rPr>
-          <w:lang w:val="en-US"/>
-        </w:rPr>
-        <w:t xml:space="preserve">, </w:t>
+        <w:t xml:space="preserve">, last_name, </w:t>
       </w:r>
       <w:proofErr w:type="spellStart"/>
       <w:r>
@@ -1053,6 +996,20 @@
         <w:rPr>
           <w:lang w:val="en-US"/>
         </w:rPr>
+        <w:t xml:space="preserve">, last_name, </w:t>
+      </w:r>
+      <w:proofErr w:type="spellStart"/>
+      <w:r>
+        <w:rPr>
+          <w:lang w:val="en-US"/>
+        </w:rPr>
+        <w:t>job_id</w:t>
+      </w:r>
+      <w:proofErr w:type="spellEnd"/>
+      <w:r>
+        <w:rPr>
+          <w:lang w:val="en-US"/>
+        </w:rPr>
         <w:t xml:space="preserve">, </w:t>
       </w:r>
       <w:proofErr w:type="spellStart"/>
@@ -1060,13 +1017,242 @@
         <w:rPr>
           <w:lang w:val="en-US"/>
         </w:rPr>
-        <w:t>last_name</w:t>
+        <w:t>department_id</w:t>
       </w:r>
       <w:proofErr w:type="spellEnd"/>
       <w:r>
         <w:rPr>
           <w:lang w:val="en-US"/>
         </w:rPr>
+        <w:t xml:space="preserve">, salary, </w:t>
+      </w:r>
+      <w:proofErr w:type="spellStart"/>
+      <w:r>
+        <w:rPr>
+          <w:lang w:val="en-US"/>
+        </w:rPr>
+        <w:t>hire_date</w:t>
+      </w:r>
+      <w:proofErr w:type="spellEnd"/>
+    </w:p>
+    <w:p>
+      <w:pPr>
+        <w:rPr>
+          <w:lang w:val="en-US"/>
+        </w:rPr>
+      </w:pPr>
+      <w:r>
+        <w:rPr>
+          <w:lang w:val="en-US"/>
+        </w:rPr>
+        <w:t>from employees</w:t>
+      </w:r>
+    </w:p>
+    <w:p>
+      <w:pPr>
+        <w:rPr>
+          <w:lang w:val="en-US"/>
+        </w:rPr>
+      </w:pPr>
+      <w:r>
+        <w:rPr>
+          <w:lang w:val="en-US"/>
+        </w:rPr>
+        <w:t>where (</w:t>
+      </w:r>
+      <w:proofErr w:type="spellStart"/>
+      <w:r>
+        <w:rPr>
+          <w:lang w:val="en-US"/>
+        </w:rPr>
+        <w:t>job_id</w:t>
+      </w:r>
+      <w:proofErr w:type="spellEnd"/>
+      <w:r>
+        <w:rPr>
+          <w:lang w:val="en-US"/>
+        </w:rPr>
+        <w:t xml:space="preserve"> = 'SA_REF'</w:t>
+      </w:r>
+    </w:p>
+    <w:p>
+      <w:pPr>
+        <w:rPr>
+          <w:lang w:val="en-US"/>
+        </w:rPr>
+      </w:pPr>
+      <w:r>
+        <w:rPr>
+          <w:lang w:val="en-US"/>
+        </w:rPr>
+        <w:t xml:space="preserve">OR </w:t>
+      </w:r>
+      <w:proofErr w:type="spellStart"/>
+      <w:r>
+        <w:rPr>
+          <w:lang w:val="en-US"/>
+        </w:rPr>
+        <w:t>job_id</w:t>
+      </w:r>
+      <w:proofErr w:type="spellEnd"/>
+      <w:r>
+        <w:rPr>
+          <w:lang w:val="en-US"/>
+        </w:rPr>
+        <w:t xml:space="preserve"> = 'AD_PRES')</w:t>
+      </w:r>
+    </w:p>
+    <w:p>
+      <w:pPr>
+        <w:rPr>
+          <w:lang w:val="en-US"/>
+        </w:rPr>
+      </w:pPr>
+      <w:r>
+        <w:rPr>
+          <w:lang w:val="en-US"/>
+        </w:rPr>
+        <w:t>AND salary &gt; 10000;</w:t>
+      </w:r>
+    </w:p>
+    <w:p>
+      <w:pPr>
+        <w:rPr>
+          <w:lang w:val="en-US"/>
+        </w:rPr>
+      </w:pPr>
+    </w:p>
+    <w:p>
+      <w:pPr>
+        <w:jc w:val="center"/>
+        <w:rPr>
+          <w:b/>
+          <w:bCs/>
+          <w:i/>
+          <w:iCs/>
+          <w:sz w:val="36"/>
+          <w:szCs w:val="36"/>
+          <w:u w:val="single"/>
+          <w:lang w:val="en-US"/>
+        </w:rPr>
+      </w:pPr>
+      <w:r>
+        <w:rPr>
+          <w:b/>
+          <w:bCs/>
+          <w:i/>
+          <w:iCs/>
+          <w:sz w:val="36"/>
+          <w:szCs w:val="36"/>
+          <w:u w:val="single"/>
+          <w:lang w:val="en-US"/>
+        </w:rPr>
+        <w:t>Lesson 8</w:t>
+      </w:r>
+    </w:p>
+    <w:p>
+      <w:pPr>
+        <w:rPr>
+          <w:lang w:val="en-US"/>
+        </w:rPr>
+      </w:pPr>
+      <w:r>
+        <w:rPr>
+          <w:b/>
+          <w:bCs/>
+          <w:u w:val="single"/>
+          <w:lang w:val="en-US"/>
+        </w:rPr>
+        <w:t>Order By:</w:t>
+      </w:r>
+      <w:r>
+        <w:rPr>
+          <w:u w:val="single"/>
+          <w:lang w:val="en-US"/>
+        </w:rPr>
+        <w:t xml:space="preserve"> </w:t>
+      </w:r>
+      <w:proofErr w:type="spellStart"/>
+      <w:r>
+        <w:rPr>
+          <w:lang w:val="en-US"/>
+        </w:rPr>
+        <w:t>its</w:t>
+      </w:r>
+      <w:proofErr w:type="spellEnd"/>
+      <w:r>
+        <w:rPr>
+          <w:lang w:val="en-US"/>
+        </w:rPr>
+        <w:t xml:space="preserve"> always in the last line of the code, we can us any order can be in the table with </w:t>
+      </w:r>
+      <w:r>
+        <w:rPr>
+          <w:b/>
+          <w:bCs/>
+          <w:lang w:val="en-US"/>
+        </w:rPr>
+        <w:t xml:space="preserve">ASC &amp; DESC </w:t>
+      </w:r>
+      <w:r>
+        <w:rPr>
+          <w:lang w:val="en-US"/>
+        </w:rPr>
+        <w:t>and we can use 2 order and use one DESC and one ASC.</w:t>
+      </w:r>
+    </w:p>
+    <w:p>
+      <w:pPr>
+        <w:rPr>
+          <w:lang w:val="en-US"/>
+        </w:rPr>
+      </w:pPr>
+      <w:r>
+        <w:rPr>
+          <w:b/>
+          <w:bCs/>
+          <w:lang w:val="en-US"/>
+        </w:rPr>
+        <w:t>Example:</w:t>
+      </w:r>
+      <w:r>
+        <w:rPr>
+          <w:lang w:val="en-US"/>
+        </w:rPr>
+        <w:t xml:space="preserve"> </w:t>
+      </w:r>
+      <w:r>
+        <w:rPr>
+          <w:lang w:val="en-US"/>
+        </w:rPr>
+        <w:t xml:space="preserve">SELECT </w:t>
+      </w:r>
+      <w:proofErr w:type="spellStart"/>
+      <w:r>
+        <w:rPr>
+          <w:lang w:val="en-US"/>
+        </w:rPr>
+        <w:t>first_name</w:t>
+      </w:r>
+      <w:proofErr w:type="spellEnd"/>
+      <w:r>
+        <w:rPr>
+          <w:lang w:val="en-US"/>
+        </w:rPr>
+        <w:t xml:space="preserve">, last_name, </w:t>
+      </w:r>
+      <w:proofErr w:type="spellStart"/>
+      <w:r>
+        <w:rPr>
+          <w:lang w:val="en-US"/>
+        </w:rPr>
+        <w:t>employee_id</w:t>
+      </w:r>
+      <w:proofErr w:type="spellEnd"/>
+      <w:r>
+        <w:rPr>
+          <w:lang w:val="en-US"/>
+        </w:rPr>
         <w:t xml:space="preserve">, </w:t>
       </w:r>
       <w:proofErr w:type="spellStart"/>
@@ -1074,117 +1260,1706 @@
         <w:rPr>
           <w:lang w:val="en-US"/>
         </w:rPr>
+        <w:t>hire_date</w:t>
+      </w:r>
+      <w:proofErr w:type="spellEnd"/>
+    </w:p>
+    <w:p>
+      <w:pPr>
+        <w:rPr>
+          <w:lang w:val="en-US"/>
+        </w:rPr>
+      </w:pPr>
+      <w:r>
+        <w:rPr>
+          <w:lang w:val="en-US"/>
+        </w:rPr>
+        <w:t>FROM employees</w:t>
+      </w:r>
+    </w:p>
+    <w:p>
+      <w:pPr>
+        <w:rPr>
+          <w:lang w:val="en-US"/>
+        </w:rPr>
+      </w:pPr>
+      <w:r>
+        <w:rPr>
+          <w:lang w:val="en-US"/>
+        </w:rPr>
+        <w:t xml:space="preserve">ORDER BY </w:t>
+      </w:r>
+      <w:proofErr w:type="spellStart"/>
+      <w:r>
+        <w:rPr>
+          <w:lang w:val="en-US"/>
+        </w:rPr>
+        <w:t>hire_date</w:t>
+      </w:r>
+      <w:proofErr w:type="spellEnd"/>
+      <w:r>
+        <w:rPr>
+          <w:lang w:val="en-US"/>
+        </w:rPr>
+        <w:t xml:space="preserve">, </w:t>
+      </w:r>
+      <w:proofErr w:type="spellStart"/>
+      <w:r>
+        <w:rPr>
+          <w:lang w:val="en-US"/>
+        </w:rPr>
+        <w:t>first_name</w:t>
+      </w:r>
+      <w:proofErr w:type="spellEnd"/>
+      <w:r>
+        <w:rPr>
+          <w:lang w:val="en-US"/>
+        </w:rPr>
+        <w:t xml:space="preserve"> desc;</w:t>
+      </w:r>
+    </w:p>
+    <w:p>
+      <w:pPr>
+        <w:jc w:val="center"/>
+        <w:rPr>
+          <w:sz w:val="36"/>
+          <w:szCs w:val="36"/>
+          <w:lang w:val="en-US"/>
+        </w:rPr>
+      </w:pPr>
+      <w:r>
+        <w:rPr>
+          <w:b/>
+          <w:bCs/>
+          <w:i/>
+          <w:iCs/>
+          <w:sz w:val="36"/>
+          <w:szCs w:val="36"/>
+          <w:u w:val="single"/>
+          <w:lang w:val="en-US"/>
+        </w:rPr>
+        <w:t>Lesson 9</w:t>
+      </w:r>
+    </w:p>
+    <w:p>
+      <w:pPr>
+        <w:rPr>
+          <w:lang w:val="en-US" w:bidi="ar-EG"/>
+        </w:rPr>
+      </w:pPr>
+      <w:r>
+        <w:rPr>
+          <w:b/>
+          <w:bCs/>
+          <w:u w:val="single"/>
+          <w:lang w:val="en-US"/>
+        </w:rPr>
+        <w:t>Substitution Variables:</w:t>
+      </w:r>
+      <w:r>
+        <w:rPr>
+          <w:b/>
+          <w:bCs/>
+          <w:lang w:val="en-US"/>
+        </w:rPr>
+        <w:t xml:space="preserve"> </w:t>
+      </w:r>
+      <w:r>
+        <w:rPr>
+          <w:lang w:val="en-US"/>
+        </w:rPr>
+        <w:t xml:space="preserve">We used to make </w:t>
+      </w:r>
+      <w:proofErr w:type="gramStart"/>
+      <w:r>
+        <w:rPr>
+          <w:lang w:val="en-US"/>
+        </w:rPr>
+        <w:t>a</w:t>
+      </w:r>
+      <w:proofErr w:type="gramEnd"/>
+      <w:r>
+        <w:rPr>
+          <w:lang w:val="en-US"/>
+        </w:rPr>
+        <w:t xml:space="preserve"> input pop up for user to search about what he needs, and we can use </w:t>
+      </w:r>
+      <w:r>
+        <w:rPr>
+          <w:b/>
+          <w:bCs/>
+          <w:lang w:val="en-US"/>
+        </w:rPr>
+        <w:t xml:space="preserve">define </w:t>
+      </w:r>
+      <w:r>
+        <w:rPr>
+          <w:b/>
+          <w:bCs/>
+          <w:lang w:val="en-US"/>
+        </w:rPr>
+        <w:t>Variables</w:t>
+      </w:r>
+      <w:r>
+        <w:rPr>
+          <w:lang w:val="en-US" w:bidi="ar-EG"/>
+        </w:rPr>
+        <w:t xml:space="preserve"> to define the variables in the first of the code and make it usable.</w:t>
+      </w:r>
+    </w:p>
+    <w:p>
+      <w:pPr>
+        <w:rPr>
+          <w:lang w:val="en-US" w:bidi="ar-EG"/>
+        </w:rPr>
+      </w:pPr>
+    </w:p>
+    <w:p>
+      <w:pPr>
+        <w:rPr>
+          <w:lang w:val="en-US" w:bidi="ar-EG"/>
+        </w:rPr>
+      </w:pPr>
+      <w:r>
+        <w:rPr>
+          <w:b/>
+          <w:bCs/>
+          <w:lang w:val="en-US" w:bidi="ar-EG"/>
+        </w:rPr>
+        <w:t>Example:</w:t>
+      </w:r>
+      <w:r>
+        <w:rPr>
+          <w:b/>
+          <w:bCs/>
+          <w:lang w:val="en-US" w:bidi="ar-EG"/>
+        </w:rPr>
+        <w:t xml:space="preserve">  </w:t>
+      </w:r>
+      <w:r>
+        <w:rPr>
+          <w:lang w:val="en-US" w:bidi="ar-EG"/>
+        </w:rPr>
+        <w:t>define col1 = salary</w:t>
+      </w:r>
+    </w:p>
+    <w:p>
+      <w:pPr>
+        <w:rPr>
+          <w:lang w:val="en-US" w:bidi="ar-EG"/>
+        </w:rPr>
+      </w:pPr>
+      <w:r>
+        <w:rPr>
+          <w:lang w:val="en-US" w:bidi="ar-EG"/>
+        </w:rPr>
+        <w:t xml:space="preserve">SELECT </w:t>
+      </w:r>
+      <w:proofErr w:type="spellStart"/>
+      <w:r>
+        <w:rPr>
+          <w:lang w:val="en-US" w:bidi="ar-EG"/>
+        </w:rPr>
+        <w:t>first_name</w:t>
+      </w:r>
+      <w:proofErr w:type="spellEnd"/>
+      <w:r>
+        <w:rPr>
+          <w:lang w:val="en-US" w:bidi="ar-EG"/>
+        </w:rPr>
+        <w:t xml:space="preserve">, last_name, </w:t>
+      </w:r>
+      <w:proofErr w:type="spellStart"/>
+      <w:r>
+        <w:rPr>
+          <w:lang w:val="en-US" w:bidi="ar-EG"/>
+        </w:rPr>
+        <w:t>employee_id</w:t>
+      </w:r>
+      <w:proofErr w:type="spellEnd"/>
+      <w:r>
+        <w:rPr>
+          <w:lang w:val="en-US" w:bidi="ar-EG"/>
+        </w:rPr>
+        <w:t xml:space="preserve">, </w:t>
+      </w:r>
+      <w:proofErr w:type="spellStart"/>
+      <w:r>
+        <w:rPr>
+          <w:lang w:val="en-US" w:bidi="ar-EG"/>
+        </w:rPr>
+        <w:t>hire_date</w:t>
+      </w:r>
+      <w:proofErr w:type="spellEnd"/>
+      <w:r>
+        <w:rPr>
+          <w:lang w:val="en-US" w:bidi="ar-EG"/>
+        </w:rPr>
+        <w:t>, &amp;col1</w:t>
+      </w:r>
+    </w:p>
+    <w:p>
+      <w:pPr>
+        <w:rPr>
+          <w:lang w:val="en-US" w:bidi="ar-EG"/>
+        </w:rPr>
+      </w:pPr>
+      <w:r>
+        <w:rPr>
+          <w:lang w:val="en-US" w:bidi="ar-EG"/>
+        </w:rPr>
+        <w:t>FROM employees</w:t>
+      </w:r>
+    </w:p>
+    <w:p>
+      <w:pPr>
+        <w:rPr>
+          <w:lang w:val="en-US" w:bidi="ar-EG"/>
+        </w:rPr>
+      </w:pPr>
+      <w:r>
+        <w:rPr>
+          <w:lang w:val="en-US" w:bidi="ar-EG"/>
+        </w:rPr>
+        <w:t>WHERE &amp;col1 &gt; 12000</w:t>
+      </w:r>
+    </w:p>
+    <w:p>
+      <w:pPr>
+        <w:rPr>
+          <w:lang w:val="en-US" w:bidi="ar-EG"/>
+        </w:rPr>
+      </w:pPr>
+      <w:r>
+        <w:rPr>
+          <w:lang w:val="en-US" w:bidi="ar-EG"/>
+        </w:rPr>
+        <w:t>ORDER BY &amp;col1;</w:t>
+      </w:r>
+    </w:p>
+    <w:p>
+      <w:pPr>
+        <w:rPr>
+          <w:lang w:val="en-US" w:bidi="ar-EG"/>
+        </w:rPr>
+      </w:pPr>
+      <w:r>
+        <w:rPr>
+          <w:lang w:val="en-US" w:bidi="ar-EG"/>
+        </w:rPr>
+        <w:t>undefine col1</w:t>
+      </w:r>
+    </w:p>
+    <w:p>
+      <w:pPr>
+        <w:rPr>
+          <w:lang w:val="en-US" w:bidi="ar-EG"/>
+        </w:rPr>
+      </w:pPr>
+    </w:p>
+    <w:p>
+      <w:pPr>
+        <w:rPr>
+          <w:lang w:val="en-US" w:bidi="ar-EG"/>
+        </w:rPr>
+      </w:pPr>
+    </w:p>
+    <w:p>
+      <w:pPr>
+        <w:rPr>
+          <w:lang w:val="en-US" w:bidi="ar-EG"/>
+        </w:rPr>
+      </w:pPr>
+    </w:p>
+    <w:p>
+      <w:pPr>
+        <w:rPr>
+          <w:lang w:val="en-US" w:bidi="ar-EG"/>
+        </w:rPr>
+      </w:pPr>
+    </w:p>
+    <w:p>
+      <w:pPr>
+        <w:rPr>
+          <w:lang w:val="en-US" w:bidi="ar-EG"/>
+        </w:rPr>
+      </w:pPr>
+    </w:p>
+    <w:p>
+      <w:pPr>
+        <w:rPr>
+          <w:lang w:val="en-US" w:bidi="ar-EG"/>
+        </w:rPr>
+      </w:pPr>
+    </w:p>
+    <w:p>
+      <w:pPr>
+        <w:rPr>
+          <w:lang w:val="en-US" w:bidi="ar-EG"/>
+        </w:rPr>
+      </w:pPr>
+    </w:p>
+    <w:p>
+      <w:pPr>
+        <w:jc w:val="center"/>
+        <w:rPr>
+          <w:b/>
+          <w:bCs/>
+          <w:i/>
+          <w:iCs/>
+          <w:sz w:val="36"/>
+          <w:szCs w:val="36"/>
+          <w:u w:val="single"/>
+          <w:lang w:val="en-US" w:bidi="ar-EG"/>
+        </w:rPr>
+      </w:pPr>
+      <w:r>
+        <w:rPr>
+          <w:b/>
+          <w:bCs/>
+          <w:i/>
+          <w:iCs/>
+          <w:sz w:val="36"/>
+          <w:szCs w:val="36"/>
+          <w:u w:val="single"/>
+          <w:lang w:val="en-US" w:bidi="ar-EG"/>
+        </w:rPr>
+        <w:lastRenderedPageBreak/>
+        <w:t>Lesson 10</w:t>
+      </w:r>
+    </w:p>
+    <w:p>
+      <w:pPr>
+        <w:rPr>
+          <w:lang w:val="en-US" w:bidi="ar-EG"/>
+        </w:rPr>
+      </w:pPr>
+      <w:r>
+        <w:rPr>
+          <w:b/>
+          <w:bCs/>
+          <w:u w:val="single"/>
+          <w:lang w:val="en-US" w:bidi="ar-EG"/>
+        </w:rPr>
+        <w:t>Single Row Functions:</w:t>
+      </w:r>
+      <w:r>
+        <w:rPr>
+          <w:lang w:val="en-US" w:bidi="ar-EG"/>
+        </w:rPr>
+        <w:t xml:space="preserve"> </w:t>
+      </w:r>
+    </w:p>
+    <w:p>
+      <w:pPr>
+        <w:pStyle w:val="ListParagraph"/>
+        <w:numPr>
+          <w:ilvl w:val="0"/>
+          <w:numId w:val="4"/>
+        </w:numPr>
+        <w:rPr>
+          <w:lang w:val="en-US" w:bidi="ar-EG"/>
+        </w:rPr>
+      </w:pPr>
+      <w:r>
+        <w:rPr>
+          <w:lang w:val="en-US" w:bidi="ar-EG"/>
+        </w:rPr>
+        <w:t>Character</w:t>
+      </w:r>
+    </w:p>
+    <w:p>
+      <w:pPr>
+        <w:pStyle w:val="ListParagraph"/>
+        <w:numPr>
+          <w:ilvl w:val="0"/>
+          <w:numId w:val="4"/>
+        </w:numPr>
+        <w:rPr>
+          <w:lang w:val="en-US" w:bidi="ar-EG"/>
+        </w:rPr>
+      </w:pPr>
+      <w:r>
+        <w:rPr>
+          <w:lang w:val="en-US" w:bidi="ar-EG"/>
+        </w:rPr>
+        <w:t>Number</w:t>
+      </w:r>
+    </w:p>
+    <w:p>
+      <w:pPr>
+        <w:pStyle w:val="ListParagraph"/>
+        <w:numPr>
+          <w:ilvl w:val="0"/>
+          <w:numId w:val="4"/>
+        </w:numPr>
+        <w:rPr>
+          <w:lang w:val="en-US" w:bidi="ar-EG"/>
+        </w:rPr>
+      </w:pPr>
+      <w:r>
+        <w:rPr>
+          <w:lang w:val="en-US" w:bidi="ar-EG"/>
+        </w:rPr>
+        <w:t>Data</w:t>
+      </w:r>
+    </w:p>
+    <w:p>
+      <w:pPr>
+        <w:pStyle w:val="ListParagraph"/>
+        <w:numPr>
+          <w:ilvl w:val="0"/>
+          <w:numId w:val="4"/>
+        </w:numPr>
+        <w:rPr>
+          <w:lang w:val="en-US" w:bidi="ar-EG"/>
+        </w:rPr>
+      </w:pPr>
+      <w:r>
+        <w:rPr>
+          <w:lang w:val="en-US" w:bidi="ar-EG"/>
+        </w:rPr>
+        <w:t>Conversion</w:t>
+      </w:r>
+    </w:p>
+    <w:p>
+      <w:pPr>
+        <w:pStyle w:val="ListParagraph"/>
+        <w:numPr>
+          <w:ilvl w:val="0"/>
+          <w:numId w:val="4"/>
+        </w:numPr>
+        <w:rPr>
+          <w:lang w:val="en-US" w:bidi="ar-EG"/>
+        </w:rPr>
+      </w:pPr>
+      <w:r>
+        <w:rPr>
+          <w:lang w:val="en-US" w:bidi="ar-EG"/>
+        </w:rPr>
+        <w:t>General</w:t>
+      </w:r>
+    </w:p>
+    <w:p>
+      <w:pPr>
+        <w:rPr>
+          <w:lang w:val="en-US" w:bidi="ar-EG"/>
+        </w:rPr>
+      </w:pPr>
+      <w:r>
+        <w:rPr>
+          <w:b/>
+          <w:bCs/>
+          <w:u w:val="single"/>
+          <w:lang w:val="en-US" w:bidi="ar-EG"/>
+        </w:rPr>
+        <w:t>Character:</w:t>
+      </w:r>
+      <w:r>
+        <w:rPr>
+          <w:lang w:val="en-US" w:bidi="ar-EG"/>
+        </w:rPr>
+        <w:t xml:space="preserve"> </w:t>
+      </w:r>
+    </w:p>
+    <w:p>
+      <w:pPr>
+        <w:pStyle w:val="ListParagraph"/>
+        <w:numPr>
+          <w:ilvl w:val="0"/>
+          <w:numId w:val="5"/>
+        </w:numPr>
+        <w:rPr>
+          <w:lang w:val="en-US" w:bidi="ar-EG"/>
+        </w:rPr>
+      </w:pPr>
+      <w:r>
+        <w:rPr>
+          <w:lang w:val="en-US" w:bidi="ar-EG"/>
+        </w:rPr>
+        <w:t>Case-Conversion Function</w:t>
+      </w:r>
+    </w:p>
+    <w:p>
+      <w:pPr>
+        <w:pStyle w:val="ListParagraph"/>
+        <w:numPr>
+          <w:ilvl w:val="0"/>
+          <w:numId w:val="5"/>
+        </w:numPr>
+        <w:rPr>
+          <w:lang w:val="en-US" w:bidi="ar-EG"/>
+        </w:rPr>
+      </w:pPr>
+      <w:r>
+        <w:rPr>
+          <w:lang w:val="en-US" w:bidi="ar-EG"/>
+        </w:rPr>
+        <w:t>Character-Manipulation</w:t>
+      </w:r>
+      <w:r>
+        <w:rPr>
+          <w:lang w:val="en-US" w:bidi="ar-EG"/>
+        </w:rPr>
+        <w:tab/>
+        <w:t>Function</w:t>
+      </w:r>
+    </w:p>
+    <w:p>
+      <w:pPr>
+        <w:rPr>
+          <w:lang w:val="en-US" w:bidi="ar-EG"/>
+        </w:rPr>
+      </w:pPr>
+      <w:r>
+        <w:rPr>
+          <w:b/>
+          <w:bCs/>
+          <w:u w:val="single"/>
+          <w:lang w:val="en-US" w:bidi="ar-EG"/>
+        </w:rPr>
+        <w:t>Case-Conversion Function</w:t>
+      </w:r>
+      <w:r>
+        <w:rPr>
+          <w:b/>
+          <w:bCs/>
+          <w:u w:val="single"/>
+          <w:lang w:val="en-US" w:bidi="ar-EG"/>
+        </w:rPr>
+        <w:t>:</w:t>
+      </w:r>
+    </w:p>
+    <w:p>
+      <w:pPr>
+        <w:pStyle w:val="ListParagraph"/>
+        <w:numPr>
+          <w:ilvl w:val="0"/>
+          <w:numId w:val="6"/>
+        </w:numPr>
+        <w:rPr>
+          <w:lang w:val="en-US" w:bidi="ar-EG"/>
+        </w:rPr>
+      </w:pPr>
+      <w:r>
+        <w:rPr>
+          <w:lang w:val="en-US" w:bidi="ar-EG"/>
+        </w:rPr>
+        <w:t>LOWER: Change the character from upper to lower letters</w:t>
+      </w:r>
+    </w:p>
+    <w:p>
+      <w:pPr>
+        <w:pStyle w:val="ListParagraph"/>
+        <w:numPr>
+          <w:ilvl w:val="0"/>
+          <w:numId w:val="6"/>
+        </w:numPr>
+        <w:rPr>
+          <w:lang w:val="en-US" w:bidi="ar-EG"/>
+        </w:rPr>
+      </w:pPr>
+      <w:r>
+        <w:rPr>
+          <w:lang w:val="en-US" w:bidi="ar-EG"/>
+        </w:rPr>
+        <w:t>UPPER: Change the character from lower to upper letters</w:t>
+      </w:r>
+    </w:p>
+    <w:p>
+      <w:pPr>
+        <w:pStyle w:val="ListParagraph"/>
+        <w:numPr>
+          <w:ilvl w:val="0"/>
+          <w:numId w:val="6"/>
+        </w:numPr>
+        <w:rPr>
+          <w:lang w:val="en-US" w:bidi="ar-EG"/>
+        </w:rPr>
+      </w:pPr>
+      <w:r>
+        <w:rPr>
+          <w:lang w:val="en-US" w:bidi="ar-EG"/>
+        </w:rPr>
+        <w:t>INITCAP: Change the first letter to upper</w:t>
+      </w:r>
+    </w:p>
+    <w:p>
+      <w:pPr>
+        <w:rPr>
+          <w:lang w:val="en-US" w:bidi="ar-EG"/>
+        </w:rPr>
+      </w:pPr>
+      <w:r>
+        <w:rPr>
+          <w:b/>
+          <w:bCs/>
+          <w:lang w:val="en-US" w:bidi="ar-EG"/>
+        </w:rPr>
+        <w:t>Example:</w:t>
+      </w:r>
+      <w:r>
+        <w:rPr>
+          <w:lang w:val="en-US" w:bidi="ar-EG"/>
+        </w:rPr>
+        <w:t xml:space="preserve"> </w:t>
+      </w:r>
+      <w:r>
+        <w:rPr>
+          <w:lang w:val="en-US" w:bidi="ar-EG"/>
+        </w:rPr>
+        <w:t xml:space="preserve">SELECT </w:t>
+      </w:r>
+      <w:proofErr w:type="gramStart"/>
+      <w:r>
+        <w:rPr>
+          <w:lang w:val="en-US" w:bidi="ar-EG"/>
+        </w:rPr>
+        <w:t>UPPER(</w:t>
+      </w:r>
+      <w:proofErr w:type="spellStart"/>
+      <w:proofErr w:type="gramEnd"/>
+      <w:r>
+        <w:rPr>
+          <w:lang w:val="en-US" w:bidi="ar-EG"/>
+        </w:rPr>
+        <w:t>first_name</w:t>
+      </w:r>
+      <w:proofErr w:type="spellEnd"/>
+      <w:r>
+        <w:rPr>
+          <w:lang w:val="en-US" w:bidi="ar-EG"/>
+        </w:rPr>
+        <w:t>) "LAST NAME", LOWER(last_name) "first name", INITCAP(</w:t>
+      </w:r>
+      <w:proofErr w:type="spellStart"/>
+      <w:r>
+        <w:rPr>
+          <w:lang w:val="en-US" w:bidi="ar-EG"/>
+        </w:rPr>
         <w:t>job_id</w:t>
       </w:r>
       <w:proofErr w:type="spellEnd"/>
       <w:r>
         <w:rPr>
-          <w:lang w:val="en-US"/>
-        </w:rPr>
-        <w:t xml:space="preserve">, </w:t>
+          <w:lang w:val="en-US" w:bidi="ar-EG"/>
+        </w:rPr>
+        <w:t>) "Job id"</w:t>
+      </w:r>
+    </w:p>
+    <w:p>
+      <w:pPr>
+        <w:rPr>
+          <w:lang w:val="en-US" w:bidi="ar-EG"/>
+        </w:rPr>
+      </w:pPr>
+      <w:r>
+        <w:rPr>
+          <w:lang w:val="en-US" w:bidi="ar-EG"/>
+        </w:rPr>
+        <w:t>from employees;</w:t>
+      </w:r>
+    </w:p>
+    <w:p>
+      <w:pPr>
+        <w:jc w:val="center"/>
+        <w:rPr>
+          <w:b/>
+          <w:bCs/>
+          <w:i/>
+          <w:iCs/>
+          <w:sz w:val="36"/>
+          <w:szCs w:val="36"/>
+          <w:u w:val="single"/>
+          <w:lang w:val="en-US" w:bidi="ar-EG"/>
+        </w:rPr>
+      </w:pPr>
+      <w:r>
+        <w:rPr>
+          <w:b/>
+          <w:bCs/>
+          <w:i/>
+          <w:iCs/>
+          <w:sz w:val="36"/>
+          <w:szCs w:val="36"/>
+          <w:u w:val="single"/>
+          <w:lang w:val="en-US" w:bidi="ar-EG"/>
+        </w:rPr>
+        <w:t>Lesson 11</w:t>
+      </w:r>
+    </w:p>
+    <w:p>
+      <w:pPr>
+        <w:rPr>
+          <w:b/>
+          <w:bCs/>
+          <w:u w:val="single"/>
+          <w:lang w:val="en-US" w:bidi="ar-EG"/>
+        </w:rPr>
+      </w:pPr>
+      <w:r>
+        <w:rPr>
+          <w:b/>
+          <w:bCs/>
+          <w:u w:val="single"/>
+          <w:lang w:val="en-US" w:bidi="ar-EG"/>
+        </w:rPr>
+        <w:t>Character-Manipulation</w:t>
+      </w:r>
+      <w:r>
+        <w:rPr>
+          <w:b/>
+          <w:bCs/>
+          <w:u w:val="single"/>
+          <w:lang w:val="en-US" w:bidi="ar-EG"/>
+        </w:rPr>
+        <w:t xml:space="preserve"> </w:t>
+      </w:r>
+      <w:r>
+        <w:rPr>
+          <w:b/>
+          <w:bCs/>
+          <w:u w:val="single"/>
+          <w:lang w:val="en-US" w:bidi="ar-EG"/>
+        </w:rPr>
+        <w:t>Function</w:t>
+      </w:r>
+      <w:r>
+        <w:rPr>
+          <w:b/>
+          <w:bCs/>
+          <w:u w:val="single"/>
+          <w:lang w:val="en-US" w:bidi="ar-EG"/>
+        </w:rPr>
+        <w:t>:</w:t>
+      </w:r>
+    </w:p>
+    <w:p>
+      <w:pPr>
+        <w:pStyle w:val="ListParagraph"/>
+        <w:numPr>
+          <w:ilvl w:val="0"/>
+          <w:numId w:val="7"/>
+        </w:numPr>
+        <w:rPr>
+          <w:lang w:val="en-US" w:bidi="ar-EG"/>
+        </w:rPr>
+      </w:pPr>
+      <w:r>
+        <w:rPr>
+          <w:b/>
+          <w:bCs/>
+          <w:lang w:val="en-US" w:bidi="ar-EG"/>
+        </w:rPr>
+        <w:t>CONCAT</w:t>
+      </w:r>
+      <w:r>
+        <w:rPr>
+          <w:lang w:val="en-US" w:bidi="ar-EG"/>
+        </w:rPr>
+        <w:t>: it's not usable and it’s the same as Concatenation Operation || is more advanced.</w:t>
+      </w:r>
+    </w:p>
+    <w:p>
+      <w:pPr>
+        <w:pStyle w:val="ListParagraph"/>
+        <w:numPr>
+          <w:ilvl w:val="1"/>
+          <w:numId w:val="7"/>
+        </w:numPr>
+        <w:rPr>
+          <w:sz w:val="20"/>
+          <w:szCs w:val="20"/>
+          <w:lang w:val="en-US" w:bidi="ar-EG"/>
+        </w:rPr>
+      </w:pPr>
+      <w:r>
+        <w:rPr>
+          <w:sz w:val="20"/>
+          <w:szCs w:val="20"/>
+          <w:lang w:val="en-US" w:bidi="ar-EG"/>
+        </w:rPr>
+        <w:t xml:space="preserve">SELECT </w:t>
       </w:r>
       <w:proofErr w:type="spellStart"/>
       <w:r>
         <w:rPr>
-          <w:lang w:val="en-US"/>
-        </w:rPr>
-        <w:t>department_id</w:t>
+          <w:sz w:val="20"/>
+          <w:szCs w:val="20"/>
+          <w:lang w:val="en-US" w:bidi="ar-EG"/>
+        </w:rPr>
+        <w:t>first_name</w:t>
       </w:r>
       <w:proofErr w:type="spellEnd"/>
       <w:r>
         <w:rPr>
-          <w:lang w:val="en-US"/>
-        </w:rPr>
-        <w:t xml:space="preserve">, salary, </w:t>
+          <w:sz w:val="20"/>
+          <w:szCs w:val="20"/>
+          <w:lang w:val="en-US" w:bidi="ar-EG"/>
+        </w:rPr>
+        <w:t xml:space="preserve">||last_name, </w:t>
+      </w:r>
+      <w:proofErr w:type="gramStart"/>
+      <w:r>
+        <w:rPr>
+          <w:sz w:val="20"/>
+          <w:szCs w:val="20"/>
+          <w:lang w:val="en-US" w:bidi="ar-EG"/>
+        </w:rPr>
+        <w:t>CONCAT(</w:t>
       </w:r>
       <w:proofErr w:type="spellStart"/>
-      <w:r>
-        <w:rPr>
-          <w:lang w:val="en-US"/>
-        </w:rPr>
-        <w:t>hire_date</w:t>
+      <w:proofErr w:type="gramEnd"/>
+      <w:r>
+        <w:rPr>
+          <w:sz w:val="20"/>
+          <w:szCs w:val="20"/>
+          <w:lang w:val="en-US" w:bidi="ar-EG"/>
+        </w:rPr>
+        <w:t>first_name</w:t>
       </w:r>
       <w:proofErr w:type="spellEnd"/>
-    </w:p>
-    <w:p>
-      <w:pPr>
-        <w:rPr>
-          <w:lang w:val="en-US"/>
-        </w:rPr>
-      </w:pPr>
-      <w:r>
-        <w:rPr>
-          <w:lang w:val="en-US"/>
-        </w:rPr>
-        <w:t>from employees</w:t>
-      </w:r>
-    </w:p>
-    <w:p>
-      <w:pPr>
-        <w:rPr>
-          <w:lang w:val="en-US"/>
-        </w:rPr>
-      </w:pPr>
-      <w:r>
-        <w:rPr>
-          <w:lang w:val="en-US"/>
-        </w:rPr>
-        <w:t>where (</w:t>
+      <w:r>
+        <w:rPr>
+          <w:sz w:val="20"/>
+          <w:szCs w:val="20"/>
+          <w:lang w:val="en-US" w:bidi="ar-EG"/>
+        </w:rPr>
+        <w:t>, last_name) FROM employees;</w:t>
+      </w:r>
+    </w:p>
+    <w:p>
+      <w:pPr>
+        <w:pStyle w:val="ListParagraph"/>
+        <w:numPr>
+          <w:ilvl w:val="0"/>
+          <w:numId w:val="7"/>
+        </w:numPr>
+        <w:rPr>
+          <w:lang w:val="en-US" w:bidi="ar-EG"/>
+        </w:rPr>
+      </w:pPr>
+      <w:r>
+        <w:rPr>
+          <w:b/>
+          <w:bCs/>
+          <w:lang w:val="en-US" w:bidi="ar-EG"/>
+        </w:rPr>
+        <w:t>SUBSTR</w:t>
+      </w:r>
+      <w:r>
+        <w:rPr>
+          <w:lang w:val="en-US" w:bidi="ar-EG"/>
+        </w:rPr>
+        <w:t>: it’s used to select several letters from a word.</w:t>
+      </w:r>
+    </w:p>
+    <w:p>
+      <w:pPr>
+        <w:pStyle w:val="ListParagraph"/>
+        <w:numPr>
+          <w:ilvl w:val="1"/>
+          <w:numId w:val="7"/>
+        </w:numPr>
+        <w:rPr>
+          <w:lang w:val="en-US" w:bidi="ar-EG"/>
+        </w:rPr>
+      </w:pPr>
+      <w:r>
+        <w:rPr>
+          <w:sz w:val="20"/>
+          <w:szCs w:val="20"/>
+          <w:lang w:val="en-US" w:bidi="ar-EG"/>
+        </w:rPr>
+        <w:t xml:space="preserve">select </w:t>
       </w:r>
       <w:proofErr w:type="spellStart"/>
       <w:r>
         <w:rPr>
-          <w:lang w:val="en-US"/>
+          <w:sz w:val="20"/>
+          <w:szCs w:val="20"/>
+          <w:lang w:val="en-US" w:bidi="ar-EG"/>
+        </w:rPr>
+        <w:t>first_name</w:t>
+      </w:r>
+      <w:proofErr w:type="spellEnd"/>
+      <w:r>
+        <w:rPr>
+          <w:sz w:val="20"/>
+          <w:szCs w:val="20"/>
+          <w:lang w:val="en-US" w:bidi="ar-EG"/>
+        </w:rPr>
+        <w:t>,</w:t>
+      </w:r>
+      <w:r>
+        <w:rPr>
+          <w:sz w:val="20"/>
+          <w:szCs w:val="20"/>
+          <w:lang w:val="en-US" w:bidi="ar-EG"/>
+        </w:rPr>
+        <w:t xml:space="preserve"> </w:t>
+      </w:r>
+      <w:r>
+        <w:rPr>
+          <w:sz w:val="20"/>
+          <w:szCs w:val="20"/>
+          <w:lang w:val="en-US" w:bidi="ar-EG"/>
+        </w:rPr>
+        <w:t xml:space="preserve">last_name, </w:t>
+      </w:r>
+      <w:proofErr w:type="spellStart"/>
+      <w:r>
+        <w:rPr>
+          <w:sz w:val="20"/>
+          <w:szCs w:val="20"/>
+          <w:lang w:val="en-US" w:bidi="ar-EG"/>
         </w:rPr>
         <w:t>job_id</w:t>
       </w:r>
       <w:proofErr w:type="spellEnd"/>
       <w:r>
         <w:rPr>
-          <w:lang w:val="en-US"/>
-        </w:rPr>
-        <w:t xml:space="preserve"> = 'SA_REF'</w:t>
-      </w:r>
-    </w:p>
-    <w:p>
-      <w:pPr>
-        <w:rPr>
-          <w:lang w:val="en-US"/>
-        </w:rPr>
-      </w:pPr>
-      <w:r>
-        <w:rPr>
-          <w:lang w:val="en-US"/>
-        </w:rPr>
-        <w:t xml:space="preserve">OR </w:t>
+          <w:sz w:val="20"/>
+          <w:szCs w:val="20"/>
+          <w:lang w:val="en-US" w:bidi="ar-EG"/>
+        </w:rPr>
+        <w:t xml:space="preserve"> FROM employees WHERE </w:t>
+      </w:r>
+      <w:proofErr w:type="gramStart"/>
+      <w:r>
+        <w:rPr>
+          <w:sz w:val="20"/>
+          <w:szCs w:val="20"/>
+          <w:lang w:val="en-US" w:bidi="ar-EG"/>
+        </w:rPr>
+        <w:t>SUBSTR(</w:t>
+      </w:r>
+      <w:proofErr w:type="gramEnd"/>
+      <w:r>
+        <w:rPr>
+          <w:sz w:val="20"/>
+          <w:szCs w:val="20"/>
+          <w:lang w:val="en-US" w:bidi="ar-EG"/>
+        </w:rPr>
+        <w:t>job_id,1,2) = 'SA';</w:t>
+      </w:r>
+    </w:p>
+    <w:p>
+      <w:pPr>
+        <w:pStyle w:val="ListParagraph"/>
+        <w:numPr>
+          <w:ilvl w:val="0"/>
+          <w:numId w:val="7"/>
+        </w:numPr>
+        <w:rPr>
+          <w:lang w:val="en-US" w:bidi="ar-EG"/>
+        </w:rPr>
+      </w:pPr>
+      <w:r>
+        <w:rPr>
+          <w:b/>
+          <w:bCs/>
+          <w:lang w:val="en-US" w:bidi="ar-EG"/>
+        </w:rPr>
+        <w:t xml:space="preserve">LENGTH: </w:t>
+      </w:r>
+      <w:r>
+        <w:rPr>
+          <w:lang w:val="en-US" w:bidi="ar-EG"/>
+        </w:rPr>
+        <w:t>It’s used to know the number of the letters in the word.</w:t>
+      </w:r>
+    </w:p>
+    <w:p>
+      <w:pPr>
+        <w:pStyle w:val="ListParagraph"/>
+        <w:numPr>
+          <w:ilvl w:val="1"/>
+          <w:numId w:val="7"/>
+        </w:numPr>
+        <w:rPr>
+          <w:sz w:val="20"/>
+          <w:szCs w:val="20"/>
+          <w:lang w:val="en-US" w:bidi="ar-EG"/>
+        </w:rPr>
+      </w:pPr>
+      <w:r>
+        <w:rPr>
+          <w:sz w:val="20"/>
+          <w:szCs w:val="20"/>
+          <w:lang w:val="en-US" w:bidi="ar-EG"/>
+        </w:rPr>
+        <w:t xml:space="preserve">SELECT </w:t>
       </w:r>
       <w:proofErr w:type="spellStart"/>
       <w:r>
         <w:rPr>
-          <w:lang w:val="en-US"/>
-        </w:rPr>
-        <w:t>job_id</w:t>
+          <w:sz w:val="20"/>
+          <w:szCs w:val="20"/>
+          <w:lang w:val="en-US" w:bidi="ar-EG"/>
+        </w:rPr>
+        <w:t>first_name</w:t>
       </w:r>
       <w:proofErr w:type="spellEnd"/>
       <w:r>
         <w:rPr>
-          <w:lang w:val="en-US"/>
-        </w:rPr>
-        <w:t xml:space="preserve"> = 'AD_PRES')</w:t>
-      </w:r>
-    </w:p>
-    <w:p>
-      <w:pPr>
-        <w:rPr>
-          <w:lang w:val="en-US"/>
-        </w:rPr>
-      </w:pPr>
-      <w:r>
-        <w:rPr>
-          <w:lang w:val="en-US"/>
-        </w:rPr>
-        <w:t>AND salary &gt; 10000;</w:t>
-      </w:r>
+          <w:sz w:val="20"/>
+          <w:szCs w:val="20"/>
+          <w:lang w:val="en-US" w:bidi="ar-EG"/>
+        </w:rPr>
+        <w:t xml:space="preserve">, last_name, </w:t>
+      </w:r>
+      <w:proofErr w:type="gramStart"/>
+      <w:r>
+        <w:rPr>
+          <w:sz w:val="20"/>
+          <w:szCs w:val="20"/>
+          <w:lang w:val="en-US" w:bidi="ar-EG"/>
+        </w:rPr>
+        <w:t>LENGTH(</w:t>
+      </w:r>
+      <w:proofErr w:type="spellStart"/>
+      <w:proofErr w:type="gramEnd"/>
+      <w:r>
+        <w:rPr>
+          <w:sz w:val="20"/>
+          <w:szCs w:val="20"/>
+          <w:lang w:val="en-US" w:bidi="ar-EG"/>
+        </w:rPr>
+        <w:t>first_name</w:t>
+      </w:r>
+      <w:proofErr w:type="spellEnd"/>
+      <w:r>
+        <w:rPr>
+          <w:sz w:val="20"/>
+          <w:szCs w:val="20"/>
+          <w:lang w:val="en-US" w:bidi="ar-EG"/>
+        </w:rPr>
+        <w:t>) FROM employees;</w:t>
+      </w:r>
+    </w:p>
+    <w:p>
+      <w:pPr>
+        <w:pStyle w:val="ListParagraph"/>
+        <w:numPr>
+          <w:ilvl w:val="0"/>
+          <w:numId w:val="7"/>
+        </w:numPr>
+        <w:rPr>
+          <w:sz w:val="20"/>
+          <w:szCs w:val="20"/>
+          <w:lang w:val="en-US" w:bidi="ar-EG"/>
+        </w:rPr>
+      </w:pPr>
+      <w:r>
+        <w:rPr>
+          <w:b/>
+          <w:bCs/>
+          <w:lang w:val="en-US" w:bidi="ar-EG"/>
+        </w:rPr>
+        <w:t xml:space="preserve">INSTR: </w:t>
+      </w:r>
+      <w:r>
+        <w:rPr>
+          <w:lang w:val="en-US" w:bidi="ar-EG"/>
+        </w:rPr>
+        <w:t>it’s used to know the position number in the word.</w:t>
+      </w:r>
+    </w:p>
+    <w:p>
+      <w:pPr>
+        <w:pStyle w:val="ListParagraph"/>
+        <w:numPr>
+          <w:ilvl w:val="1"/>
+          <w:numId w:val="7"/>
+        </w:numPr>
+        <w:rPr>
+          <w:sz w:val="20"/>
+          <w:szCs w:val="20"/>
+          <w:lang w:val="en-US" w:bidi="ar-EG"/>
+        </w:rPr>
+      </w:pPr>
+      <w:r>
+        <w:rPr>
+          <w:sz w:val="20"/>
+          <w:szCs w:val="20"/>
+          <w:lang w:val="en-US" w:bidi="ar-EG"/>
+        </w:rPr>
+        <w:t xml:space="preserve">SELECT </w:t>
+      </w:r>
+      <w:proofErr w:type="spellStart"/>
+      <w:r>
+        <w:rPr>
+          <w:sz w:val="20"/>
+          <w:szCs w:val="20"/>
+          <w:lang w:val="en-US" w:bidi="ar-EG"/>
+        </w:rPr>
+        <w:t>first_name</w:t>
+      </w:r>
+      <w:proofErr w:type="spellEnd"/>
+      <w:r>
+        <w:rPr>
+          <w:sz w:val="20"/>
+          <w:szCs w:val="20"/>
+          <w:lang w:val="en-US" w:bidi="ar-EG"/>
+        </w:rPr>
+        <w:t xml:space="preserve">, last_name, </w:t>
+      </w:r>
+      <w:proofErr w:type="gramStart"/>
+      <w:r>
+        <w:rPr>
+          <w:sz w:val="20"/>
+          <w:szCs w:val="20"/>
+          <w:lang w:val="en-US" w:bidi="ar-EG"/>
+        </w:rPr>
+        <w:t>INSTR(</w:t>
+      </w:r>
+      <w:proofErr w:type="spellStart"/>
+      <w:proofErr w:type="gramEnd"/>
+      <w:r>
+        <w:rPr>
+          <w:sz w:val="20"/>
+          <w:szCs w:val="20"/>
+          <w:lang w:val="en-US" w:bidi="ar-EG"/>
+        </w:rPr>
+        <w:t>first_name</w:t>
+      </w:r>
+      <w:proofErr w:type="spellEnd"/>
+      <w:r>
+        <w:rPr>
+          <w:sz w:val="20"/>
+          <w:szCs w:val="20"/>
+          <w:lang w:val="en-US" w:bidi="ar-EG"/>
+        </w:rPr>
+        <w:t>, 'n',1,2) FROM employees;</w:t>
+      </w:r>
+    </w:p>
+    <w:p>
+      <w:pPr>
+        <w:pStyle w:val="ListParagraph"/>
+        <w:numPr>
+          <w:ilvl w:val="0"/>
+          <w:numId w:val="7"/>
+        </w:numPr>
+        <w:rPr>
+          <w:sz w:val="20"/>
+          <w:szCs w:val="20"/>
+          <w:lang w:val="en-US" w:bidi="ar-EG"/>
+        </w:rPr>
+      </w:pPr>
+      <w:r>
+        <w:rPr>
+          <w:b/>
+          <w:bCs/>
+          <w:lang w:val="en-US" w:bidi="ar-EG"/>
+        </w:rPr>
+        <w:t xml:space="preserve">LPAD: </w:t>
+      </w:r>
+      <w:r>
+        <w:rPr>
+          <w:lang w:val="en-US" w:bidi="ar-EG"/>
+        </w:rPr>
+        <w:t>It’s used to add letters to the LEFT of the word.</w:t>
+      </w:r>
+    </w:p>
+    <w:p>
+      <w:pPr>
+        <w:pStyle w:val="ListParagraph"/>
+        <w:numPr>
+          <w:ilvl w:val="1"/>
+          <w:numId w:val="7"/>
+        </w:numPr>
+        <w:rPr>
+          <w:sz w:val="20"/>
+          <w:szCs w:val="20"/>
+          <w:lang w:val="en-US" w:bidi="ar-EG"/>
+        </w:rPr>
+      </w:pPr>
+      <w:r>
+        <w:rPr>
+          <w:sz w:val="20"/>
+          <w:szCs w:val="20"/>
+          <w:lang w:val="en-US" w:bidi="ar-EG"/>
+        </w:rPr>
+        <w:t xml:space="preserve">SELECT </w:t>
+      </w:r>
+      <w:proofErr w:type="spellStart"/>
+      <w:r>
+        <w:rPr>
+          <w:sz w:val="20"/>
+          <w:szCs w:val="20"/>
+          <w:lang w:val="en-US" w:bidi="ar-EG"/>
+        </w:rPr>
+        <w:t>first_name</w:t>
+      </w:r>
+      <w:proofErr w:type="spellEnd"/>
+      <w:r>
+        <w:rPr>
+          <w:sz w:val="20"/>
+          <w:szCs w:val="20"/>
+          <w:lang w:val="en-US" w:bidi="ar-EG"/>
+        </w:rPr>
+        <w:t>,</w:t>
+      </w:r>
+      <w:r>
+        <w:rPr>
+          <w:sz w:val="20"/>
+          <w:szCs w:val="20"/>
+          <w:lang w:val="en-US" w:bidi="ar-EG"/>
+        </w:rPr>
+        <w:t xml:space="preserve"> </w:t>
+      </w:r>
+      <w:r>
+        <w:rPr>
+          <w:sz w:val="20"/>
+          <w:szCs w:val="20"/>
+          <w:lang w:val="en-US" w:bidi="ar-EG"/>
+        </w:rPr>
+        <w:t xml:space="preserve">last_name, </w:t>
+      </w:r>
+      <w:proofErr w:type="gramStart"/>
+      <w:r>
+        <w:rPr>
+          <w:sz w:val="20"/>
+          <w:szCs w:val="20"/>
+          <w:lang w:val="en-US" w:bidi="ar-EG"/>
+        </w:rPr>
+        <w:t>LPAD(</w:t>
+      </w:r>
+      <w:proofErr w:type="gramEnd"/>
+      <w:r>
+        <w:rPr>
+          <w:sz w:val="20"/>
+          <w:szCs w:val="20"/>
+          <w:lang w:val="en-US" w:bidi="ar-EG"/>
+        </w:rPr>
+        <w:t>salary,</w:t>
+      </w:r>
+      <w:r>
+        <w:rPr>
+          <w:sz w:val="20"/>
+          <w:szCs w:val="20"/>
+          <w:lang w:val="en-US" w:bidi="ar-EG"/>
+        </w:rPr>
+        <w:t xml:space="preserve"> </w:t>
+      </w:r>
+      <w:r>
+        <w:rPr>
+          <w:sz w:val="20"/>
+          <w:szCs w:val="20"/>
+          <w:lang w:val="en-US" w:bidi="ar-EG"/>
+        </w:rPr>
+        <w:t>LENGTH(SALARY)+1, '</w:t>
+      </w:r>
+      <w:r>
+        <w:rPr>
+          <w:sz w:val="20"/>
+          <w:szCs w:val="20"/>
+          <w:lang w:val="en-US" w:bidi="ar-EG"/>
+        </w:rPr>
+        <w:t>$</w:t>
+      </w:r>
+      <w:r>
+        <w:rPr>
+          <w:sz w:val="20"/>
+          <w:szCs w:val="20"/>
+          <w:lang w:val="en-US" w:bidi="ar-EG"/>
+        </w:rPr>
+        <w:t>') FROM employees;</w:t>
+      </w:r>
+    </w:p>
+    <w:p>
+      <w:pPr>
+        <w:pStyle w:val="ListParagraph"/>
+        <w:numPr>
+          <w:ilvl w:val="0"/>
+          <w:numId w:val="7"/>
+        </w:numPr>
+        <w:rPr>
+          <w:sz w:val="20"/>
+          <w:szCs w:val="20"/>
+          <w:lang w:val="en-US" w:bidi="ar-EG"/>
+        </w:rPr>
+      </w:pPr>
+      <w:r>
+        <w:rPr>
+          <w:b/>
+          <w:bCs/>
+          <w:lang w:val="en-US" w:bidi="ar-EG"/>
+        </w:rPr>
+        <w:t>RPAD:</w:t>
+      </w:r>
+      <w:r>
+        <w:rPr>
+          <w:lang w:val="en-US" w:bidi="ar-EG"/>
+        </w:rPr>
+        <w:t xml:space="preserve"> </w:t>
+      </w:r>
+      <w:r>
+        <w:rPr>
+          <w:lang w:val="en-US" w:bidi="ar-EG"/>
+        </w:rPr>
+        <w:t>It’s used to add letters to the RIGHT of the word.</w:t>
+      </w:r>
+    </w:p>
+    <w:p>
+      <w:pPr>
+        <w:pStyle w:val="ListParagraph"/>
+        <w:numPr>
+          <w:ilvl w:val="1"/>
+          <w:numId w:val="7"/>
+        </w:numPr>
+        <w:rPr>
+          <w:sz w:val="20"/>
+          <w:szCs w:val="20"/>
+          <w:lang w:val="en-US" w:bidi="ar-EG"/>
+        </w:rPr>
+      </w:pPr>
+      <w:r>
+        <w:rPr>
+          <w:sz w:val="20"/>
+          <w:szCs w:val="20"/>
+          <w:lang w:val="en-US" w:bidi="ar-EG"/>
+        </w:rPr>
+        <w:t xml:space="preserve">SELECT </w:t>
+      </w:r>
+      <w:proofErr w:type="spellStart"/>
+      <w:r>
+        <w:rPr>
+          <w:sz w:val="20"/>
+          <w:szCs w:val="20"/>
+          <w:lang w:val="en-US" w:bidi="ar-EG"/>
+        </w:rPr>
+        <w:t>first_name</w:t>
+      </w:r>
+      <w:proofErr w:type="spellEnd"/>
+      <w:r>
+        <w:rPr>
+          <w:sz w:val="20"/>
+          <w:szCs w:val="20"/>
+          <w:lang w:val="en-US" w:bidi="ar-EG"/>
+        </w:rPr>
+        <w:t>,</w:t>
+      </w:r>
+      <w:r>
+        <w:rPr>
+          <w:sz w:val="20"/>
+          <w:szCs w:val="20"/>
+          <w:lang w:val="en-US" w:bidi="ar-EG"/>
+        </w:rPr>
+        <w:t xml:space="preserve"> </w:t>
+      </w:r>
+      <w:r>
+        <w:rPr>
+          <w:sz w:val="20"/>
+          <w:szCs w:val="20"/>
+          <w:lang w:val="en-US" w:bidi="ar-EG"/>
+        </w:rPr>
+        <w:t xml:space="preserve">last_name, </w:t>
+      </w:r>
+      <w:proofErr w:type="gramStart"/>
+      <w:r>
+        <w:rPr>
+          <w:sz w:val="20"/>
+          <w:szCs w:val="20"/>
+          <w:lang w:val="en-US" w:bidi="ar-EG"/>
+        </w:rPr>
+        <w:t>R</w:t>
+      </w:r>
+      <w:r>
+        <w:rPr>
+          <w:sz w:val="20"/>
+          <w:szCs w:val="20"/>
+          <w:lang w:val="en-US" w:bidi="ar-EG"/>
+        </w:rPr>
+        <w:t>PAD(</w:t>
+      </w:r>
+      <w:proofErr w:type="gramEnd"/>
+      <w:r>
+        <w:rPr>
+          <w:sz w:val="20"/>
+          <w:szCs w:val="20"/>
+          <w:lang w:val="en-US" w:bidi="ar-EG"/>
+        </w:rPr>
+        <w:t>salary,</w:t>
+      </w:r>
+      <w:r>
+        <w:rPr>
+          <w:sz w:val="20"/>
+          <w:szCs w:val="20"/>
+          <w:lang w:val="en-US" w:bidi="ar-EG"/>
+        </w:rPr>
+        <w:t xml:space="preserve"> </w:t>
+      </w:r>
+      <w:r>
+        <w:rPr>
+          <w:sz w:val="20"/>
+          <w:szCs w:val="20"/>
+          <w:lang w:val="en-US" w:bidi="ar-EG"/>
+        </w:rPr>
+        <w:t>LENGTH(SALARY)+1, '</w:t>
+      </w:r>
+      <w:r>
+        <w:rPr>
+          <w:sz w:val="20"/>
+          <w:szCs w:val="20"/>
+          <w:lang w:val="en-US" w:bidi="ar-EG"/>
+        </w:rPr>
+        <w:t>$</w:t>
+      </w:r>
+      <w:r>
+        <w:rPr>
+          <w:sz w:val="20"/>
+          <w:szCs w:val="20"/>
+          <w:lang w:val="en-US" w:bidi="ar-EG"/>
+        </w:rPr>
+        <w:t>') FROM employees;</w:t>
+      </w:r>
+    </w:p>
+    <w:p>
+      <w:pPr>
+        <w:pStyle w:val="ListParagraph"/>
+        <w:numPr>
+          <w:ilvl w:val="0"/>
+          <w:numId w:val="7"/>
+        </w:numPr>
+        <w:rPr>
+          <w:sz w:val="20"/>
+          <w:szCs w:val="20"/>
+          <w:lang w:val="en-US" w:bidi="ar-EG"/>
+        </w:rPr>
+      </w:pPr>
+      <w:r>
+        <w:rPr>
+          <w:b/>
+          <w:bCs/>
+          <w:lang w:val="en-US" w:bidi="ar-EG"/>
+        </w:rPr>
+        <w:t xml:space="preserve">REPLACE: </w:t>
+      </w:r>
+      <w:r>
+        <w:rPr>
+          <w:lang w:val="en-US" w:bidi="ar-EG"/>
+        </w:rPr>
+        <w:t>It’s used to REPLACE letters with other letters.</w:t>
+      </w:r>
+    </w:p>
+    <w:p>
+      <w:pPr>
+        <w:pStyle w:val="ListParagraph"/>
+        <w:numPr>
+          <w:ilvl w:val="1"/>
+          <w:numId w:val="7"/>
+        </w:numPr>
+        <w:rPr>
+          <w:sz w:val="20"/>
+          <w:szCs w:val="20"/>
+          <w:lang w:val="en-US" w:bidi="ar-EG"/>
+        </w:rPr>
+      </w:pPr>
+      <w:r>
+        <w:rPr>
+          <w:sz w:val="20"/>
+          <w:szCs w:val="20"/>
+          <w:lang w:val="en-US" w:bidi="ar-EG"/>
+        </w:rPr>
+        <w:t xml:space="preserve">SELECT </w:t>
+      </w:r>
+      <w:proofErr w:type="spellStart"/>
+      <w:r>
+        <w:rPr>
+          <w:sz w:val="20"/>
+          <w:szCs w:val="20"/>
+          <w:lang w:val="en-US" w:bidi="ar-EG"/>
+        </w:rPr>
+        <w:t>first_name</w:t>
+      </w:r>
+      <w:proofErr w:type="spellEnd"/>
+      <w:r>
+        <w:rPr>
+          <w:sz w:val="20"/>
+          <w:szCs w:val="20"/>
+          <w:lang w:val="en-US" w:bidi="ar-EG"/>
+        </w:rPr>
+        <w:t>,</w:t>
+      </w:r>
+      <w:r>
+        <w:rPr>
+          <w:sz w:val="20"/>
+          <w:szCs w:val="20"/>
+          <w:lang w:val="en-US" w:bidi="ar-EG"/>
+        </w:rPr>
+        <w:t xml:space="preserve"> </w:t>
+      </w:r>
+      <w:r>
+        <w:rPr>
+          <w:sz w:val="20"/>
+          <w:szCs w:val="20"/>
+          <w:lang w:val="en-US" w:bidi="ar-EG"/>
+        </w:rPr>
+        <w:t xml:space="preserve">last_name, </w:t>
+      </w:r>
+      <w:proofErr w:type="gramStart"/>
+      <w:r>
+        <w:rPr>
+          <w:sz w:val="20"/>
+          <w:szCs w:val="20"/>
+          <w:lang w:val="en-US" w:bidi="ar-EG"/>
+        </w:rPr>
+        <w:t>REPLACE(</w:t>
+      </w:r>
+      <w:proofErr w:type="spellStart"/>
+      <w:proofErr w:type="gramEnd"/>
+      <w:r>
+        <w:rPr>
+          <w:sz w:val="20"/>
+          <w:szCs w:val="20"/>
+          <w:lang w:val="en-US" w:bidi="ar-EG"/>
+        </w:rPr>
+        <w:t>first_name</w:t>
+      </w:r>
+      <w:proofErr w:type="spellEnd"/>
+      <w:r>
+        <w:rPr>
+          <w:sz w:val="20"/>
+          <w:szCs w:val="20"/>
+          <w:lang w:val="en-US" w:bidi="ar-EG"/>
+        </w:rPr>
+        <w:t>, 'e', '</w:t>
+      </w:r>
+      <w:proofErr w:type="spellStart"/>
+      <w:r>
+        <w:rPr>
+          <w:sz w:val="20"/>
+          <w:szCs w:val="20"/>
+          <w:lang w:val="en-US" w:bidi="ar-EG"/>
+        </w:rPr>
+        <w:t>i</w:t>
+      </w:r>
+      <w:proofErr w:type="spellEnd"/>
+      <w:r>
+        <w:rPr>
+          <w:sz w:val="20"/>
+          <w:szCs w:val="20"/>
+          <w:lang w:val="en-US" w:bidi="ar-EG"/>
+        </w:rPr>
+        <w:t>') FROM employees;</w:t>
+      </w:r>
+    </w:p>
+    <w:p>
+      <w:pPr>
+        <w:pStyle w:val="ListParagraph"/>
+        <w:numPr>
+          <w:ilvl w:val="0"/>
+          <w:numId w:val="7"/>
+        </w:numPr>
+        <w:rPr>
+          <w:sz w:val="20"/>
+          <w:szCs w:val="20"/>
+          <w:lang w:val="en-US" w:bidi="ar-EG"/>
+        </w:rPr>
+      </w:pPr>
+      <w:r>
+        <w:rPr>
+          <w:b/>
+          <w:bCs/>
+          <w:lang w:val="en-US" w:bidi="ar-EG"/>
+        </w:rPr>
+        <w:t xml:space="preserve">TRIM: </w:t>
+      </w:r>
+      <w:r>
+        <w:rPr>
+          <w:lang w:val="en-US" w:bidi="ar-EG"/>
+        </w:rPr>
+        <w:t>It’s used to remove the beginning of the word and the end of it.</w:t>
+      </w:r>
+    </w:p>
+    <w:p>
+      <w:pPr>
+        <w:pStyle w:val="ListParagraph"/>
+        <w:numPr>
+          <w:ilvl w:val="1"/>
+          <w:numId w:val="7"/>
+        </w:numPr>
+        <w:rPr>
+          <w:sz w:val="20"/>
+          <w:szCs w:val="20"/>
+          <w:lang w:val="en-US" w:bidi="ar-EG"/>
+        </w:rPr>
+      </w:pPr>
+      <w:r>
+        <w:rPr>
+          <w:sz w:val="20"/>
+          <w:szCs w:val="20"/>
+          <w:lang w:val="en-US" w:bidi="ar-EG"/>
+        </w:rPr>
+        <w:t xml:space="preserve">SELECT </w:t>
+      </w:r>
+      <w:proofErr w:type="gramStart"/>
+      <w:r>
+        <w:rPr>
+          <w:sz w:val="20"/>
+          <w:szCs w:val="20"/>
+          <w:lang w:val="en-US" w:bidi="ar-EG"/>
+        </w:rPr>
+        <w:t>TRIM(</w:t>
+      </w:r>
+      <w:proofErr w:type="gramEnd"/>
+      <w:r>
+        <w:rPr>
+          <w:sz w:val="20"/>
+          <w:szCs w:val="20"/>
+          <w:lang w:val="en-US" w:bidi="ar-EG"/>
+        </w:rPr>
+        <w:t>' ' FROM '        Nader Mamdouh       ') FROM dual</w:t>
+      </w:r>
+      <w:r>
+        <w:rPr>
+          <w:sz w:val="20"/>
+          <w:szCs w:val="20"/>
+          <w:lang w:val="en-US" w:bidi="ar-EG"/>
+        </w:rPr>
+        <w:t>;</w:t>
+      </w:r>
+    </w:p>
+    <w:p>
+      <w:pPr>
+        <w:jc w:val="center"/>
+        <w:rPr>
+          <w:b/>
+          <w:bCs/>
+          <w:i/>
+          <w:iCs/>
+          <w:sz w:val="36"/>
+          <w:szCs w:val="36"/>
+          <w:u w:val="single"/>
+          <w:lang w:val="en-US"/>
+        </w:rPr>
+      </w:pPr>
+    </w:p>
+    <w:p>
+      <w:pPr>
+        <w:jc w:val="center"/>
+        <w:rPr>
+          <w:b/>
+          <w:bCs/>
+          <w:i/>
+          <w:iCs/>
+          <w:sz w:val="36"/>
+          <w:szCs w:val="36"/>
+          <w:u w:val="single"/>
+          <w:lang w:val="en-US"/>
+        </w:rPr>
+      </w:pPr>
+    </w:p>
+    <w:p>
+      <w:pPr>
+        <w:rPr>
+          <w:b/>
+          <w:bCs/>
+          <w:lang w:val="en-US"/>
+        </w:rPr>
+      </w:pPr>
     </w:p>
     <w:p/>
     <w:sectPr>
@@ -1426,6 +3201,458 @@
     </w:lvl>
   </w:abstractNum>
   <w:abstractNum w:abstractNumId="2" w15:restartNumberingAfterBreak="0">
+    <w:nsid w:val="5D7C39A2"/>
+    <w:multiLevelType w:val="hybridMultilevel"/>
+    <w:tmpl w:val="8A80BF48"/>
+    <w:lvl w:ilvl="0" w:tplc="0C000001">
+      <w:start w:val="1"/>
+      <w:numFmt w:val="bullet"/>
+      <w:lvlText w:val=""/>
+      <w:lvlJc w:val="left"/>
+      <w:pPr>
+        <w:ind w:left="720" w:hanging="360"/>
+      </w:pPr>
+      <w:rPr>
+        <w:rFonts w:ascii="Symbol" w:hAnsi="Symbol" w:hint="default"/>
+      </w:rPr>
+    </w:lvl>
+    <w:lvl w:ilvl="1" w:tplc="0C000003">
+      <w:start w:val="1"/>
+      <w:numFmt w:val="bullet"/>
+      <w:lvlText w:val="o"/>
+      <w:lvlJc w:val="left"/>
+      <w:pPr>
+        <w:ind w:left="1440" w:hanging="360"/>
+      </w:pPr>
+      <w:rPr>
+        <w:rFonts w:ascii="Courier New" w:hAnsi="Courier New" w:cs="Courier New" w:hint="default"/>
+      </w:rPr>
+    </w:lvl>
+    <w:lvl w:ilvl="2" w:tplc="0C000005">
+      <w:start w:val="1"/>
+      <w:numFmt w:val="bullet"/>
+      <w:lvlText w:val=""/>
+      <w:lvlJc w:val="left"/>
+      <w:pPr>
+        <w:ind w:left="2160" w:hanging="360"/>
+      </w:pPr>
+      <w:rPr>
+        <w:rFonts w:ascii="Wingdings" w:hAnsi="Wingdings" w:hint="default"/>
+      </w:rPr>
+    </w:lvl>
+    <w:lvl w:ilvl="3" w:tplc="0C000001" w:tentative="1">
+      <w:start w:val="1"/>
+      <w:numFmt w:val="bullet"/>
+      <w:lvlText w:val=""/>
+      <w:lvlJc w:val="left"/>
+      <w:pPr>
+        <w:ind w:left="2880" w:hanging="360"/>
+      </w:pPr>
+      <w:rPr>
+        <w:rFonts w:ascii="Symbol" w:hAnsi="Symbol" w:hint="default"/>
+      </w:rPr>
+    </w:lvl>
+    <w:lvl w:ilvl="4" w:tplc="0C000003" w:tentative="1">
+      <w:start w:val="1"/>
+      <w:numFmt w:val="bullet"/>
+      <w:lvlText w:val="o"/>
+      <w:lvlJc w:val="left"/>
+      <w:pPr>
+        <w:ind w:left="3600" w:hanging="360"/>
+      </w:pPr>
+      <w:rPr>
+        <w:rFonts w:ascii="Courier New" w:hAnsi="Courier New" w:cs="Courier New" w:hint="default"/>
+      </w:rPr>
+    </w:lvl>
+    <w:lvl w:ilvl="5" w:tplc="0C000005" w:tentative="1">
+      <w:start w:val="1"/>
+      <w:numFmt w:val="bullet"/>
+      <w:lvlText w:val=""/>
+      <w:lvlJc w:val="left"/>
+      <w:pPr>
+        <w:ind w:left="4320" w:hanging="360"/>
+      </w:pPr>
+      <w:rPr>
+        <w:rFonts w:ascii="Wingdings" w:hAnsi="Wingdings" w:hint="default"/>
+      </w:rPr>
+    </w:lvl>
+    <w:lvl w:ilvl="6" w:tplc="0C000001" w:tentative="1">
+      <w:start w:val="1"/>
+      <w:numFmt w:val="bullet"/>
+      <w:lvlText w:val=""/>
+      <w:lvlJc w:val="left"/>
+      <w:pPr>
+        <w:ind w:left="5040" w:hanging="360"/>
+      </w:pPr>
+      <w:rPr>
+        <w:rFonts w:ascii="Symbol" w:hAnsi="Symbol" w:hint="default"/>
+      </w:rPr>
+    </w:lvl>
+    <w:lvl w:ilvl="7" w:tplc="0C000003" w:tentative="1">
+      <w:start w:val="1"/>
+      <w:numFmt w:val="bullet"/>
+      <w:lvlText w:val="o"/>
+      <w:lvlJc w:val="left"/>
+      <w:pPr>
+        <w:ind w:left="5760" w:hanging="360"/>
+      </w:pPr>
+      <w:rPr>
+        <w:rFonts w:ascii="Courier New" w:hAnsi="Courier New" w:cs="Courier New" w:hint="default"/>
+      </w:rPr>
+    </w:lvl>
+    <w:lvl w:ilvl="8" w:tplc="0C000005" w:tentative="1">
+      <w:start w:val="1"/>
+      <w:numFmt w:val="bullet"/>
+      <w:lvlText w:val=""/>
+      <w:lvlJc w:val="left"/>
+      <w:pPr>
+        <w:ind w:left="6480" w:hanging="360"/>
+      </w:pPr>
+      <w:rPr>
+        <w:rFonts w:ascii="Wingdings" w:hAnsi="Wingdings" w:hint="default"/>
+      </w:rPr>
+    </w:lvl>
+  </w:abstractNum>
+  <w:abstractNum w:abstractNumId="3" w15:restartNumberingAfterBreak="0">
+    <w:nsid w:val="673B1E8C"/>
+    <w:multiLevelType w:val="hybridMultilevel"/>
+    <w:tmpl w:val="519A06D8"/>
+    <w:lvl w:ilvl="0" w:tplc="0C000001">
+      <w:start w:val="1"/>
+      <w:numFmt w:val="bullet"/>
+      <w:lvlText w:val=""/>
+      <w:lvlJc w:val="left"/>
+      <w:pPr>
+        <w:ind w:left="720" w:hanging="360"/>
+      </w:pPr>
+      <w:rPr>
+        <w:rFonts w:ascii="Symbol" w:hAnsi="Symbol" w:hint="default"/>
+      </w:rPr>
+    </w:lvl>
+    <w:lvl w:ilvl="1" w:tplc="0C000003" w:tentative="1">
+      <w:start w:val="1"/>
+      <w:numFmt w:val="bullet"/>
+      <w:lvlText w:val="o"/>
+      <w:lvlJc w:val="left"/>
+      <w:pPr>
+        <w:ind w:left="1440" w:hanging="360"/>
+      </w:pPr>
+      <w:rPr>
+        <w:rFonts w:ascii="Courier New" w:hAnsi="Courier New" w:cs="Courier New" w:hint="default"/>
+      </w:rPr>
+    </w:lvl>
+    <w:lvl w:ilvl="2" w:tplc="0C000005" w:tentative="1">
+      <w:start w:val="1"/>
+      <w:numFmt w:val="bullet"/>
+      <w:lvlText w:val=""/>
+      <w:lvlJc w:val="left"/>
+      <w:pPr>
+        <w:ind w:left="2160" w:hanging="360"/>
+      </w:pPr>
+      <w:rPr>
+        <w:rFonts w:ascii="Wingdings" w:hAnsi="Wingdings" w:hint="default"/>
+      </w:rPr>
+    </w:lvl>
+    <w:lvl w:ilvl="3" w:tplc="0C000001" w:tentative="1">
+      <w:start w:val="1"/>
+      <w:numFmt w:val="bullet"/>
+      <w:lvlText w:val=""/>
+      <w:lvlJc w:val="left"/>
+      <w:pPr>
+        <w:ind w:left="2880" w:hanging="360"/>
+      </w:pPr>
+      <w:rPr>
+        <w:rFonts w:ascii="Symbol" w:hAnsi="Symbol" w:hint="default"/>
+      </w:rPr>
+    </w:lvl>
+    <w:lvl w:ilvl="4" w:tplc="0C000003" w:tentative="1">
+      <w:start w:val="1"/>
+      <w:numFmt w:val="bullet"/>
+      <w:lvlText w:val="o"/>
+      <w:lvlJc w:val="left"/>
+      <w:pPr>
+        <w:ind w:left="3600" w:hanging="360"/>
+      </w:pPr>
+      <w:rPr>
+        <w:rFonts w:ascii="Courier New" w:hAnsi="Courier New" w:cs="Courier New" w:hint="default"/>
+      </w:rPr>
+    </w:lvl>
+    <w:lvl w:ilvl="5" w:tplc="0C000005" w:tentative="1">
+      <w:start w:val="1"/>
+      <w:numFmt w:val="bullet"/>
+      <w:lvlText w:val=""/>
+      <w:lvlJc w:val="left"/>
+      <w:pPr>
+        <w:ind w:left="4320" w:hanging="360"/>
+      </w:pPr>
+      <w:rPr>
+        <w:rFonts w:ascii="Wingdings" w:hAnsi="Wingdings" w:hint="default"/>
+      </w:rPr>
+    </w:lvl>
+    <w:lvl w:ilvl="6" w:tplc="0C000001" w:tentative="1">
+      <w:start w:val="1"/>
+      <w:numFmt w:val="bullet"/>
+      <w:lvlText w:val=""/>
+      <w:lvlJc w:val="left"/>
+      <w:pPr>
+        <w:ind w:left="5040" w:hanging="360"/>
+      </w:pPr>
+      <w:rPr>
+        <w:rFonts w:ascii="Symbol" w:hAnsi="Symbol" w:hint="default"/>
+      </w:rPr>
+    </w:lvl>
+    <w:lvl w:ilvl="7" w:tplc="0C000003" w:tentative="1">
+      <w:start w:val="1"/>
+      <w:numFmt w:val="bullet"/>
+      <w:lvlText w:val="o"/>
+      <w:lvlJc w:val="left"/>
+      <w:pPr>
+        <w:ind w:left="5760" w:hanging="360"/>
+      </w:pPr>
+      <w:rPr>
+        <w:rFonts w:ascii="Courier New" w:hAnsi="Courier New" w:cs="Courier New" w:hint="default"/>
+      </w:rPr>
+    </w:lvl>
+    <w:lvl w:ilvl="8" w:tplc="0C000005" w:tentative="1">
+      <w:start w:val="1"/>
+      <w:numFmt w:val="bullet"/>
+      <w:lvlText w:val=""/>
+      <w:lvlJc w:val="left"/>
+      <w:pPr>
+        <w:ind w:left="6480" w:hanging="360"/>
+      </w:pPr>
+      <w:rPr>
+        <w:rFonts w:ascii="Wingdings" w:hAnsi="Wingdings" w:hint="default"/>
+      </w:rPr>
+    </w:lvl>
+  </w:abstractNum>
+  <w:abstractNum w:abstractNumId="4" w15:restartNumberingAfterBreak="0">
+    <w:nsid w:val="6C3E479E"/>
+    <w:multiLevelType w:val="hybridMultilevel"/>
+    <w:tmpl w:val="6E70310A"/>
+    <w:lvl w:ilvl="0" w:tplc="0C000001">
+      <w:start w:val="1"/>
+      <w:numFmt w:val="bullet"/>
+      <w:lvlText w:val=""/>
+      <w:lvlJc w:val="left"/>
+      <w:pPr>
+        <w:ind w:left="720" w:hanging="360"/>
+      </w:pPr>
+      <w:rPr>
+        <w:rFonts w:ascii="Symbol" w:hAnsi="Symbol" w:hint="default"/>
+      </w:rPr>
+    </w:lvl>
+    <w:lvl w:ilvl="1" w:tplc="0C000003" w:tentative="1">
+      <w:start w:val="1"/>
+      <w:numFmt w:val="bullet"/>
+      <w:lvlText w:val="o"/>
+      <w:lvlJc w:val="left"/>
+      <w:pPr>
+        <w:ind w:left="1440" w:hanging="360"/>
+      </w:pPr>
+      <w:rPr>
+        <w:rFonts w:ascii="Courier New" w:hAnsi="Courier New" w:cs="Courier New" w:hint="default"/>
+      </w:rPr>
+    </w:lvl>
+    <w:lvl w:ilvl="2" w:tplc="0C000005" w:tentative="1">
+      <w:start w:val="1"/>
+      <w:numFmt w:val="bullet"/>
+      <w:lvlText w:val=""/>
+      <w:lvlJc w:val="left"/>
+      <w:pPr>
+        <w:ind w:left="2160" w:hanging="360"/>
+      </w:pPr>
+      <w:rPr>
+        <w:rFonts w:ascii="Wingdings" w:hAnsi="Wingdings" w:hint="default"/>
+      </w:rPr>
+    </w:lvl>
+    <w:lvl w:ilvl="3" w:tplc="0C000001" w:tentative="1">
+      <w:start w:val="1"/>
+      <w:numFmt w:val="bullet"/>
+      <w:lvlText w:val=""/>
+      <w:lvlJc w:val="left"/>
+      <w:pPr>
+        <w:ind w:left="2880" w:hanging="360"/>
+      </w:pPr>
+      <w:rPr>
+        <w:rFonts w:ascii="Symbol" w:hAnsi="Symbol" w:hint="default"/>
+      </w:rPr>
+    </w:lvl>
+    <w:lvl w:ilvl="4" w:tplc="0C000003" w:tentative="1">
+      <w:start w:val="1"/>
+      <w:numFmt w:val="bullet"/>
+      <w:lvlText w:val="o"/>
+      <w:lvlJc w:val="left"/>
+      <w:pPr>
+        <w:ind w:left="3600" w:hanging="360"/>
+      </w:pPr>
+      <w:rPr>
+        <w:rFonts w:ascii="Courier New" w:hAnsi="Courier New" w:cs="Courier New" w:hint="default"/>
+      </w:rPr>
+    </w:lvl>
+    <w:lvl w:ilvl="5" w:tplc="0C000005" w:tentative="1">
+      <w:start w:val="1"/>
+      <w:numFmt w:val="bullet"/>
+      <w:lvlText w:val=""/>
+      <w:lvlJc w:val="left"/>
+      <w:pPr>
+        <w:ind w:left="4320" w:hanging="360"/>
+      </w:pPr>
+      <w:rPr>
+        <w:rFonts w:ascii="Wingdings" w:hAnsi="Wingdings" w:hint="default"/>
+      </w:rPr>
+    </w:lvl>
+    <w:lvl w:ilvl="6" w:tplc="0C000001" w:tentative="1">
+      <w:start w:val="1"/>
+      <w:numFmt w:val="bullet"/>
+      <w:lvlText w:val=""/>
+      <w:lvlJc w:val="left"/>
+      <w:pPr>
+        <w:ind w:left="5040" w:hanging="360"/>
+      </w:pPr>
+      <w:rPr>
+        <w:rFonts w:ascii="Symbol" w:hAnsi="Symbol" w:hint="default"/>
+      </w:rPr>
+    </w:lvl>
+    <w:lvl w:ilvl="7" w:tplc="0C000003" w:tentative="1">
+      <w:start w:val="1"/>
+      <w:numFmt w:val="bullet"/>
+      <w:lvlText w:val="o"/>
+      <w:lvlJc w:val="left"/>
+      <w:pPr>
+        <w:ind w:left="5760" w:hanging="360"/>
+      </w:pPr>
+      <w:rPr>
+        <w:rFonts w:ascii="Courier New" w:hAnsi="Courier New" w:cs="Courier New" w:hint="default"/>
+      </w:rPr>
+    </w:lvl>
+    <w:lvl w:ilvl="8" w:tplc="0C000005" w:tentative="1">
+      <w:start w:val="1"/>
+      <w:numFmt w:val="bullet"/>
+      <w:lvlText w:val=""/>
+      <w:lvlJc w:val="left"/>
+      <w:pPr>
+        <w:ind w:left="6480" w:hanging="360"/>
+      </w:pPr>
+      <w:rPr>
+        <w:rFonts w:ascii="Wingdings" w:hAnsi="Wingdings" w:hint="default"/>
+      </w:rPr>
+    </w:lvl>
+  </w:abstractNum>
+  <w:abstractNum w:abstractNumId="5" w15:restartNumberingAfterBreak="0">
+    <w:nsid w:val="6C860C54"/>
+    <w:multiLevelType w:val="hybridMultilevel"/>
+    <w:tmpl w:val="5080BFE8"/>
+    <w:lvl w:ilvl="0" w:tplc="0C000001">
+      <w:start w:val="1"/>
+      <w:numFmt w:val="bullet"/>
+      <w:lvlText w:val=""/>
+      <w:lvlJc w:val="left"/>
+      <w:pPr>
+        <w:ind w:left="720" w:hanging="360"/>
+      </w:pPr>
+      <w:rPr>
+        <w:rFonts w:ascii="Symbol" w:hAnsi="Symbol" w:hint="default"/>
+      </w:rPr>
+    </w:lvl>
+    <w:lvl w:ilvl="1" w:tplc="0C000003" w:tentative="1">
+      <w:start w:val="1"/>
+      <w:numFmt w:val="bullet"/>
+      <w:lvlText w:val="o"/>
+      <w:lvlJc w:val="left"/>
+      <w:pPr>
+        <w:ind w:left="1440" w:hanging="360"/>
+      </w:pPr>
+      <w:rPr>
+        <w:rFonts w:ascii="Courier New" w:hAnsi="Courier New" w:cs="Courier New" w:hint="default"/>
+      </w:rPr>
+    </w:lvl>
+    <w:lvl w:ilvl="2" w:tplc="0C000005" w:tentative="1">
+      <w:start w:val="1"/>
+      <w:numFmt w:val="bullet"/>
+      <w:lvlText w:val=""/>
+      <w:lvlJc w:val="left"/>
+      <w:pPr>
+        <w:ind w:left="2160" w:hanging="360"/>
+      </w:pPr>
+      <w:rPr>
+        <w:rFonts w:ascii="Wingdings" w:hAnsi="Wingdings" w:hint="default"/>
+      </w:rPr>
+    </w:lvl>
+    <w:lvl w:ilvl="3" w:tplc="0C000001" w:tentative="1">
+      <w:start w:val="1"/>
+      <w:numFmt w:val="bullet"/>
+      <w:lvlText w:val=""/>
+      <w:lvlJc w:val="left"/>
+      <w:pPr>
+        <w:ind w:left="2880" w:hanging="360"/>
+      </w:pPr>
+      <w:rPr>
+        <w:rFonts w:ascii="Symbol" w:hAnsi="Symbol" w:hint="default"/>
+      </w:rPr>
+    </w:lvl>
+    <w:lvl w:ilvl="4" w:tplc="0C000003" w:tentative="1">
+      <w:start w:val="1"/>
+      <w:numFmt w:val="bullet"/>
+      <w:lvlText w:val="o"/>
+      <w:lvlJc w:val="left"/>
+      <w:pPr>
+        <w:ind w:left="3600" w:hanging="360"/>
+      </w:pPr>
+      <w:rPr>
+        <w:rFonts w:ascii="Courier New" w:hAnsi="Courier New" w:cs="Courier New" w:hint="default"/>
+      </w:rPr>
+    </w:lvl>
+    <w:lvl w:ilvl="5" w:tplc="0C000005" w:tentative="1">
+      <w:start w:val="1"/>
+      <w:numFmt w:val="bullet"/>
+      <w:lvlText w:val=""/>
+      <w:lvlJc w:val="left"/>
+      <w:pPr>
+        <w:ind w:left="4320" w:hanging="360"/>
+      </w:pPr>
+      <w:rPr>
+        <w:rFonts w:ascii="Wingdings" w:hAnsi="Wingdings" w:hint="default"/>
+      </w:rPr>
+    </w:lvl>
+    <w:lvl w:ilvl="6" w:tplc="0C000001" w:tentative="1">
+      <w:start w:val="1"/>
+      <w:numFmt w:val="bullet"/>
+      <w:lvlText w:val=""/>
+      <w:lvlJc w:val="left"/>
+      <w:pPr>
+        <w:ind w:left="5040" w:hanging="360"/>
+      </w:pPr>
+      <w:rPr>
+        <w:rFonts w:ascii="Symbol" w:hAnsi="Symbol" w:hint="default"/>
+      </w:rPr>
+    </w:lvl>
+    <w:lvl w:ilvl="7" w:tplc="0C000003" w:tentative="1">
+      <w:start w:val="1"/>
+      <w:numFmt w:val="bullet"/>
+      <w:lvlText w:val="o"/>
+      <w:lvlJc w:val="left"/>
+      <w:pPr>
+        <w:ind w:left="5760" w:hanging="360"/>
+      </w:pPr>
+      <w:rPr>
+        <w:rFonts w:ascii="Courier New" w:hAnsi="Courier New" w:cs="Courier New" w:hint="default"/>
+      </w:rPr>
+    </w:lvl>
+    <w:lvl w:ilvl="8" w:tplc="0C000005" w:tentative="1">
+      <w:start w:val="1"/>
+      <w:numFmt w:val="bullet"/>
+      <w:lvlText w:val=""/>
+      <w:lvlJc w:val="left"/>
+      <w:pPr>
+        <w:ind w:left="6480" w:hanging="360"/>
+      </w:pPr>
+      <w:rPr>
+        <w:rFonts w:ascii="Wingdings" w:hAnsi="Wingdings" w:hint="default"/>
+      </w:rPr>
+    </w:lvl>
+  </w:abstractNum>
+  <w:abstractNum w:abstractNumId="6" w15:restartNumberingAfterBreak="0">
     <w:nsid w:val="7E2F1469"/>
     <w:multiLevelType w:val="hybridMultilevel"/>
     <w:tmpl w:val="4C26DEBA"/>
@@ -1545,6 +3772,18 @@
     <w:abstractNumId w:val="0"/>
   </w:num>
   <w:num w:numId="3" w16cid:durableId="1072310267">
+    <w:abstractNumId w:val="6"/>
+  </w:num>
+  <w:num w:numId="4" w16cid:durableId="1762530644">
+    <w:abstractNumId w:val="3"/>
+  </w:num>
+  <w:num w:numId="5" w16cid:durableId="1843163296">
+    <w:abstractNumId w:val="5"/>
+  </w:num>
+  <w:num w:numId="6" w16cid:durableId="1755204014">
+    <w:abstractNumId w:val="4"/>
+  </w:num>
+  <w:num w:numId="7" w16cid:durableId="484125951">
     <w:abstractNumId w:val="2"/>
   </w:num>
 </w:numbering>

</xml_diff>

<commit_message>
I have studied from Lesson 17 to 18 in with taking notes.:
</commit_message>
<xml_diff>
--- a/Lession Notes.docx
+++ b/Lession Notes.docx
@@ -7523,7 +7523,2219 @@
         <w:t>Example:</w:t>
       </w:r>
     </w:p>
-    <w:p/>
+    <w:p>
+      <w:pPr>
+        <w:ind w:left="452"/>
+        <w:jc w:val="center"/>
+        <w:rPr>
+          <w:b/>
+          <w:bCs/>
+          <w:i/>
+          <w:iCs/>
+          <w:sz w:val="36"/>
+          <w:szCs w:val="36"/>
+          <w:u w:val="single"/>
+          <w:lang w:val="en-US"/>
+        </w:rPr>
+      </w:pPr>
+      <w:r>
+        <w:rPr>
+          <w:b/>
+          <w:bCs/>
+          <w:i/>
+          <w:iCs/>
+          <w:sz w:val="36"/>
+          <w:szCs w:val="36"/>
+          <w:u w:val="single"/>
+          <w:lang w:val="en-US"/>
+        </w:rPr>
+        <w:t xml:space="preserve">LESSON </w:t>
+      </w:r>
+      <w:r>
+        <w:rPr>
+          <w:b/>
+          <w:bCs/>
+          <w:i/>
+          <w:iCs/>
+          <w:sz w:val="36"/>
+          <w:szCs w:val="36"/>
+          <w:u w:val="single"/>
+          <w:lang w:val="en-US"/>
+        </w:rPr>
+        <w:t>17</w:t>
+      </w:r>
+    </w:p>
+    <w:p>
+      <w:pPr>
+        <w:tabs>
+          <w:tab w:val="left" w:pos="2565"/>
+        </w:tabs>
+        <w:rPr>
+          <w:lang w:val="en-US"/>
+        </w:rPr>
+      </w:pPr>
+      <w:r>
+        <w:rPr>
+          <w:b/>
+          <w:bCs/>
+          <w:lang w:val="en-US"/>
+        </w:rPr>
+        <w:t>BROUP BY:</w:t>
+      </w:r>
+      <w:r>
+        <w:rPr>
+          <w:lang w:val="en-US"/>
+        </w:rPr>
+        <w:t xml:space="preserve"> You can divide rows in a table into smaller groups by using the GROUB </w:t>
+      </w:r>
+      <w:proofErr w:type="gramStart"/>
+      <w:r>
+        <w:rPr>
+          <w:lang w:val="en-US"/>
+        </w:rPr>
+        <w:t>BY  clause</w:t>
+      </w:r>
+      <w:proofErr w:type="gramEnd"/>
+      <w:r>
+        <w:rPr>
+          <w:lang w:val="en-US"/>
+        </w:rPr>
+        <w:t>.</w:t>
+      </w:r>
+    </w:p>
+    <w:p>
+      <w:pPr>
+        <w:pStyle w:val="ListParagraph"/>
+        <w:numPr>
+          <w:ilvl w:val="0"/>
+          <w:numId w:val="14"/>
+        </w:numPr>
+        <w:tabs>
+          <w:tab w:val="left" w:pos="2565"/>
+        </w:tabs>
+        <w:rPr>
+          <w:sz w:val="20"/>
+          <w:szCs w:val="20"/>
+          <w:lang w:val="en-US"/>
+        </w:rPr>
+      </w:pPr>
+      <w:r>
+        <w:rPr>
+          <w:sz w:val="20"/>
+          <w:szCs w:val="20"/>
+          <w:lang w:val="en-US"/>
+        </w:rPr>
+        <w:t xml:space="preserve">Example: SELECT </w:t>
+      </w:r>
+      <w:proofErr w:type="spellStart"/>
+      <w:r>
+        <w:rPr>
+          <w:sz w:val="20"/>
+          <w:szCs w:val="20"/>
+          <w:lang w:val="en-US"/>
+        </w:rPr>
+        <w:t>department_id</w:t>
+      </w:r>
+      <w:proofErr w:type="spellEnd"/>
+      <w:r>
+        <w:rPr>
+          <w:sz w:val="20"/>
+          <w:szCs w:val="20"/>
+          <w:lang w:val="en-US"/>
+        </w:rPr>
+        <w:t xml:space="preserve">, </w:t>
+      </w:r>
+      <w:proofErr w:type="spellStart"/>
+      <w:r>
+        <w:rPr>
+          <w:sz w:val="20"/>
+          <w:szCs w:val="20"/>
+          <w:lang w:val="en-US"/>
+        </w:rPr>
+        <w:t>job_id</w:t>
+      </w:r>
+      <w:proofErr w:type="spellEnd"/>
+      <w:r>
+        <w:rPr>
+          <w:sz w:val="20"/>
+          <w:szCs w:val="20"/>
+          <w:lang w:val="en-US"/>
+        </w:rPr>
+        <w:t xml:space="preserve">, </w:t>
+      </w:r>
+      <w:proofErr w:type="spellStart"/>
+      <w:r>
+        <w:rPr>
+          <w:sz w:val="20"/>
+          <w:szCs w:val="20"/>
+          <w:lang w:val="en-US"/>
+        </w:rPr>
+        <w:t>commission_pct</w:t>
+      </w:r>
+      <w:proofErr w:type="spellEnd"/>
+      <w:r>
+        <w:rPr>
+          <w:sz w:val="20"/>
+          <w:szCs w:val="20"/>
+          <w:lang w:val="en-US"/>
+        </w:rPr>
+        <w:t xml:space="preserve">, </w:t>
+      </w:r>
+      <w:proofErr w:type="gramStart"/>
+      <w:r>
+        <w:rPr>
+          <w:sz w:val="20"/>
+          <w:szCs w:val="20"/>
+          <w:lang w:val="en-US"/>
+        </w:rPr>
+        <w:t>count(</w:t>
+      </w:r>
+      <w:proofErr w:type="gramEnd"/>
+      <w:r>
+        <w:rPr>
+          <w:sz w:val="20"/>
+          <w:szCs w:val="20"/>
+          <w:lang w:val="en-US"/>
+        </w:rPr>
+        <w:t>*) FROM employees</w:t>
+      </w:r>
+    </w:p>
+    <w:p>
+      <w:pPr>
+        <w:tabs>
+          <w:tab w:val="left" w:pos="2565"/>
+        </w:tabs>
+        <w:ind w:left="360"/>
+        <w:rPr>
+          <w:sz w:val="20"/>
+          <w:szCs w:val="20"/>
+          <w:lang w:val="en-US"/>
+        </w:rPr>
+      </w:pPr>
+      <w:r>
+        <w:rPr>
+          <w:sz w:val="20"/>
+          <w:szCs w:val="20"/>
+          <w:lang w:val="en-US"/>
+        </w:rPr>
+        <w:t xml:space="preserve">WHERE </w:t>
+      </w:r>
+      <w:proofErr w:type="spellStart"/>
+      <w:r>
+        <w:rPr>
+          <w:sz w:val="20"/>
+          <w:szCs w:val="20"/>
+          <w:lang w:val="en-US"/>
+        </w:rPr>
+        <w:t>department_id</w:t>
+      </w:r>
+      <w:proofErr w:type="spellEnd"/>
+      <w:r>
+        <w:rPr>
+          <w:sz w:val="20"/>
+          <w:szCs w:val="20"/>
+          <w:lang w:val="en-US"/>
+        </w:rPr>
+        <w:t xml:space="preserve"> = 50</w:t>
+      </w:r>
+    </w:p>
+    <w:p>
+      <w:pPr>
+        <w:tabs>
+          <w:tab w:val="left" w:pos="2565"/>
+        </w:tabs>
+        <w:ind w:left="360"/>
+        <w:rPr>
+          <w:sz w:val="20"/>
+          <w:szCs w:val="20"/>
+          <w:lang w:val="en-US"/>
+        </w:rPr>
+      </w:pPr>
+      <w:r>
+        <w:rPr>
+          <w:sz w:val="20"/>
+          <w:szCs w:val="20"/>
+          <w:lang w:val="en-US"/>
+        </w:rPr>
+        <w:t xml:space="preserve">GROUP BY </w:t>
+      </w:r>
+      <w:proofErr w:type="spellStart"/>
+      <w:r>
+        <w:rPr>
+          <w:sz w:val="20"/>
+          <w:szCs w:val="20"/>
+          <w:lang w:val="en-US"/>
+        </w:rPr>
+        <w:t>department_id</w:t>
+      </w:r>
+      <w:proofErr w:type="spellEnd"/>
+      <w:r>
+        <w:rPr>
+          <w:sz w:val="20"/>
+          <w:szCs w:val="20"/>
+          <w:lang w:val="en-US"/>
+        </w:rPr>
+        <w:t xml:space="preserve">, </w:t>
+      </w:r>
+      <w:proofErr w:type="spellStart"/>
+      <w:r>
+        <w:rPr>
+          <w:sz w:val="20"/>
+          <w:szCs w:val="20"/>
+          <w:lang w:val="en-US"/>
+        </w:rPr>
+        <w:t>job_id</w:t>
+      </w:r>
+      <w:proofErr w:type="spellEnd"/>
+      <w:r>
+        <w:rPr>
+          <w:sz w:val="20"/>
+          <w:szCs w:val="20"/>
+          <w:lang w:val="en-US"/>
+        </w:rPr>
+        <w:t xml:space="preserve">, </w:t>
+      </w:r>
+      <w:proofErr w:type="spellStart"/>
+      <w:r>
+        <w:rPr>
+          <w:sz w:val="20"/>
+          <w:szCs w:val="20"/>
+          <w:lang w:val="en-US"/>
+        </w:rPr>
+        <w:t>commission_pct</w:t>
+      </w:r>
+      <w:proofErr w:type="spellEnd"/>
+      <w:r>
+        <w:rPr>
+          <w:sz w:val="20"/>
+          <w:szCs w:val="20"/>
+          <w:lang w:val="en-US"/>
+        </w:rPr>
+        <w:t xml:space="preserve"> ORDERBY</w:t>
+      </w:r>
+      <w:r>
+        <w:rPr>
+          <w:sz w:val="20"/>
+          <w:szCs w:val="20"/>
+          <w:lang w:val="en-US"/>
+        </w:rPr>
+        <w:t xml:space="preserve"> 2;</w:t>
+      </w:r>
+    </w:p>
+    <w:p>
+      <w:pPr>
+        <w:tabs>
+          <w:tab w:val="left" w:pos="2565"/>
+        </w:tabs>
+        <w:rPr>
+          <w:lang w:val="en-US"/>
+        </w:rPr>
+      </w:pPr>
+      <w:r>
+        <w:rPr>
+          <w:b/>
+          <w:bCs/>
+          <w:lang w:val="en-US"/>
+        </w:rPr>
+        <w:t>HAVING:</w:t>
+      </w:r>
+      <w:r>
+        <w:rPr>
+          <w:lang w:val="en-US"/>
+        </w:rPr>
+        <w:t xml:space="preserve"> we </w:t>
+      </w:r>
+      <w:r>
+        <w:rPr>
+          <w:lang w:val="en-US"/>
+        </w:rPr>
+        <w:t>used</w:t>
+      </w:r>
+      <w:r>
+        <w:rPr>
+          <w:lang w:val="en-US"/>
+        </w:rPr>
+        <w:t xml:space="preserve"> </w:t>
+      </w:r>
+      <w:proofErr w:type="gramStart"/>
+      <w:r>
+        <w:rPr>
+          <w:lang w:val="en-US"/>
+        </w:rPr>
+        <w:t>like</w:t>
+      </w:r>
+      <w:r>
+        <w:rPr>
+          <w:lang w:val="en-US"/>
+        </w:rPr>
+        <w:t>s</w:t>
+      </w:r>
+      <w:proofErr w:type="gramEnd"/>
+      <w:r>
+        <w:rPr>
+          <w:lang w:val="en-US"/>
+        </w:rPr>
+        <w:t xml:space="preserve"> order by but with GROUP BY.</w:t>
+      </w:r>
+    </w:p>
+    <w:p>
+      <w:pPr>
+        <w:pStyle w:val="ListParagraph"/>
+        <w:numPr>
+          <w:ilvl w:val="0"/>
+          <w:numId w:val="13"/>
+        </w:numPr>
+        <w:tabs>
+          <w:tab w:val="left" w:pos="2565"/>
+        </w:tabs>
+        <w:rPr>
+          <w:sz w:val="20"/>
+          <w:szCs w:val="20"/>
+          <w:lang w:val="en-US"/>
+        </w:rPr>
+      </w:pPr>
+      <w:r>
+        <w:rPr>
+          <w:sz w:val="20"/>
+          <w:szCs w:val="20"/>
+          <w:lang w:val="en-US"/>
+        </w:rPr>
+        <w:t xml:space="preserve">Example: SELECT </w:t>
+      </w:r>
+      <w:proofErr w:type="spellStart"/>
+      <w:r>
+        <w:rPr>
+          <w:sz w:val="20"/>
+          <w:szCs w:val="20"/>
+          <w:lang w:val="en-US"/>
+        </w:rPr>
+        <w:t>department_id</w:t>
+      </w:r>
+      <w:proofErr w:type="spellEnd"/>
+      <w:r>
+        <w:rPr>
+          <w:sz w:val="20"/>
+          <w:szCs w:val="20"/>
+          <w:lang w:val="en-US"/>
+        </w:rPr>
+        <w:t xml:space="preserve">, </w:t>
+      </w:r>
+      <w:proofErr w:type="spellStart"/>
+      <w:r>
+        <w:rPr>
+          <w:sz w:val="20"/>
+          <w:szCs w:val="20"/>
+          <w:lang w:val="en-US"/>
+        </w:rPr>
+        <w:t>job_id</w:t>
+      </w:r>
+      <w:proofErr w:type="spellEnd"/>
+      <w:r>
+        <w:rPr>
+          <w:sz w:val="20"/>
+          <w:szCs w:val="20"/>
+          <w:lang w:val="en-US"/>
+        </w:rPr>
+        <w:t xml:space="preserve">, </w:t>
+      </w:r>
+      <w:proofErr w:type="spellStart"/>
+      <w:r>
+        <w:rPr>
+          <w:sz w:val="20"/>
+          <w:szCs w:val="20"/>
+          <w:lang w:val="en-US"/>
+        </w:rPr>
+        <w:t>commission_pct</w:t>
+      </w:r>
+      <w:proofErr w:type="spellEnd"/>
+      <w:r>
+        <w:rPr>
+          <w:sz w:val="20"/>
+          <w:szCs w:val="20"/>
+          <w:lang w:val="en-US"/>
+        </w:rPr>
+        <w:t xml:space="preserve">, </w:t>
+      </w:r>
+      <w:proofErr w:type="gramStart"/>
+      <w:r>
+        <w:rPr>
+          <w:sz w:val="20"/>
+          <w:szCs w:val="20"/>
+          <w:lang w:val="en-US"/>
+        </w:rPr>
+        <w:t>count(</w:t>
+      </w:r>
+      <w:proofErr w:type="gramEnd"/>
+      <w:r>
+        <w:rPr>
+          <w:sz w:val="20"/>
+          <w:szCs w:val="20"/>
+          <w:lang w:val="en-US"/>
+        </w:rPr>
+        <w:t>*) FROM employees</w:t>
+      </w:r>
+    </w:p>
+    <w:p>
+      <w:pPr>
+        <w:tabs>
+          <w:tab w:val="left" w:pos="2565"/>
+        </w:tabs>
+        <w:ind w:left="360"/>
+        <w:rPr>
+          <w:sz w:val="20"/>
+          <w:szCs w:val="20"/>
+          <w:lang w:val="en-US"/>
+        </w:rPr>
+      </w:pPr>
+      <w:r>
+        <w:rPr>
+          <w:sz w:val="20"/>
+          <w:szCs w:val="20"/>
+          <w:lang w:val="en-US"/>
+        </w:rPr>
+        <w:t xml:space="preserve">WHERE </w:t>
+      </w:r>
+      <w:proofErr w:type="spellStart"/>
+      <w:r>
+        <w:rPr>
+          <w:sz w:val="20"/>
+          <w:szCs w:val="20"/>
+          <w:lang w:val="en-US"/>
+        </w:rPr>
+        <w:t>department_id</w:t>
+      </w:r>
+      <w:proofErr w:type="spellEnd"/>
+      <w:r>
+        <w:rPr>
+          <w:sz w:val="20"/>
+          <w:szCs w:val="20"/>
+          <w:lang w:val="en-US"/>
+        </w:rPr>
+        <w:t xml:space="preserve"> = 50</w:t>
+      </w:r>
+    </w:p>
+    <w:p>
+      <w:pPr>
+        <w:tabs>
+          <w:tab w:val="left" w:pos="2565"/>
+        </w:tabs>
+        <w:ind w:left="360"/>
+        <w:rPr>
+          <w:sz w:val="20"/>
+          <w:szCs w:val="20"/>
+          <w:lang w:val="en-US"/>
+        </w:rPr>
+      </w:pPr>
+      <w:r>
+        <w:rPr>
+          <w:sz w:val="20"/>
+          <w:szCs w:val="20"/>
+          <w:lang w:val="en-US"/>
+        </w:rPr>
+        <w:t xml:space="preserve">GROUP BY </w:t>
+      </w:r>
+      <w:proofErr w:type="spellStart"/>
+      <w:r>
+        <w:rPr>
+          <w:sz w:val="20"/>
+          <w:szCs w:val="20"/>
+          <w:lang w:val="en-US"/>
+        </w:rPr>
+        <w:t>department_id</w:t>
+      </w:r>
+      <w:proofErr w:type="spellEnd"/>
+      <w:r>
+        <w:rPr>
+          <w:sz w:val="20"/>
+          <w:szCs w:val="20"/>
+          <w:lang w:val="en-US"/>
+        </w:rPr>
+        <w:t xml:space="preserve">, </w:t>
+      </w:r>
+      <w:proofErr w:type="spellStart"/>
+      <w:r>
+        <w:rPr>
+          <w:sz w:val="20"/>
+          <w:szCs w:val="20"/>
+          <w:lang w:val="en-US"/>
+        </w:rPr>
+        <w:t>job_id</w:t>
+      </w:r>
+      <w:proofErr w:type="spellEnd"/>
+      <w:r>
+        <w:rPr>
+          <w:sz w:val="20"/>
+          <w:szCs w:val="20"/>
+          <w:lang w:val="en-US"/>
+        </w:rPr>
+        <w:t xml:space="preserve">, </w:t>
+      </w:r>
+      <w:proofErr w:type="spellStart"/>
+      <w:r>
+        <w:rPr>
+          <w:sz w:val="20"/>
+          <w:szCs w:val="20"/>
+          <w:lang w:val="en-US"/>
+        </w:rPr>
+        <w:t>commission_pct</w:t>
+      </w:r>
+      <w:proofErr w:type="spellEnd"/>
+    </w:p>
+    <w:p>
+      <w:pPr>
+        <w:tabs>
+          <w:tab w:val="left" w:pos="2565"/>
+        </w:tabs>
+        <w:ind w:left="360"/>
+        <w:rPr>
+          <w:sz w:val="20"/>
+          <w:szCs w:val="20"/>
+          <w:lang w:val="en-US"/>
+        </w:rPr>
+      </w:pPr>
+      <w:r>
+        <w:rPr>
+          <w:sz w:val="20"/>
+          <w:szCs w:val="20"/>
+          <w:lang w:val="en-US"/>
+        </w:rPr>
+        <w:t xml:space="preserve">HAVING </w:t>
+      </w:r>
+      <w:proofErr w:type="gramStart"/>
+      <w:r>
+        <w:rPr>
+          <w:sz w:val="20"/>
+          <w:szCs w:val="20"/>
+          <w:lang w:val="en-US"/>
+        </w:rPr>
+        <w:t>count(</w:t>
+      </w:r>
+      <w:proofErr w:type="gramEnd"/>
+      <w:r>
+        <w:rPr>
+          <w:sz w:val="20"/>
+          <w:szCs w:val="20"/>
+          <w:lang w:val="en-US"/>
+        </w:rPr>
+        <w:t>*) &gt; 5</w:t>
+      </w:r>
+      <w:r>
+        <w:rPr>
+          <w:sz w:val="20"/>
+          <w:szCs w:val="20"/>
+          <w:lang w:val="en-US"/>
+        </w:rPr>
+        <w:t xml:space="preserve"> ORDER BY</w:t>
+      </w:r>
+      <w:r>
+        <w:rPr>
+          <w:sz w:val="20"/>
+          <w:szCs w:val="20"/>
+          <w:lang w:val="en-US"/>
+        </w:rPr>
+        <w:t xml:space="preserve"> 2;</w:t>
+      </w:r>
+    </w:p>
+    <w:p>
+      <w:pPr>
+        <w:tabs>
+          <w:tab w:val="left" w:pos="2565"/>
+        </w:tabs>
+        <w:rPr>
+          <w:lang w:val="en-US"/>
+        </w:rPr>
+      </w:pPr>
+      <w:r>
+        <w:rPr>
+          <w:b/>
+          <w:bCs/>
+          <w:u w:val="single"/>
+          <w:lang w:val="en-US"/>
+        </w:rPr>
+        <w:t>NESTING GROUP FUNCTIONS:</w:t>
+      </w:r>
+      <w:r>
+        <w:rPr>
+          <w:lang w:val="en-US"/>
+        </w:rPr>
+        <w:t xml:space="preserve"> we can use nesting with GROUP FUNCTIONS</w:t>
+      </w:r>
+    </w:p>
+    <w:p>
+      <w:pPr>
+        <w:pStyle w:val="ListParagraph"/>
+        <w:numPr>
+          <w:ilvl w:val="0"/>
+          <w:numId w:val="13"/>
+        </w:numPr>
+        <w:tabs>
+          <w:tab w:val="left" w:pos="2565"/>
+        </w:tabs>
+        <w:rPr>
+          <w:sz w:val="20"/>
+          <w:szCs w:val="20"/>
+          <w:lang w:val="en-US"/>
+        </w:rPr>
+      </w:pPr>
+      <w:r>
+        <w:rPr>
+          <w:sz w:val="20"/>
+          <w:szCs w:val="20"/>
+          <w:lang w:val="en-US"/>
+        </w:rPr>
+        <w:t xml:space="preserve">Example: SELECT </w:t>
+      </w:r>
+      <w:proofErr w:type="gramStart"/>
+      <w:r>
+        <w:rPr>
+          <w:sz w:val="20"/>
+          <w:szCs w:val="20"/>
+          <w:lang w:val="en-US"/>
+        </w:rPr>
+        <w:t>MAX(</w:t>
+      </w:r>
+      <w:proofErr w:type="gramEnd"/>
+      <w:r>
+        <w:rPr>
+          <w:sz w:val="20"/>
+          <w:szCs w:val="20"/>
+          <w:lang w:val="en-US"/>
+        </w:rPr>
+        <w:t>avg(salary)) FROM employees GROUP BY salary;</w:t>
+      </w:r>
+    </w:p>
+    <w:p>
+      <w:pPr>
+        <w:rPr>
+          <w:lang w:val="en-US"/>
+        </w:rPr>
+      </w:pPr>
+    </w:p>
+    <w:p>
+      <w:pPr>
+        <w:rPr>
+          <w:lang w:val="en-US"/>
+        </w:rPr>
+      </w:pPr>
+    </w:p>
+    <w:p>
+      <w:pPr>
+        <w:rPr>
+          <w:lang w:val="en-US"/>
+        </w:rPr>
+      </w:pPr>
+    </w:p>
+    <w:p>
+      <w:pPr>
+        <w:rPr>
+          <w:lang w:val="en-US"/>
+        </w:rPr>
+      </w:pPr>
+    </w:p>
+    <w:p>
+      <w:pPr>
+        <w:rPr>
+          <w:lang w:val="en-US"/>
+        </w:rPr>
+      </w:pPr>
+    </w:p>
+    <w:p>
+      <w:pPr>
+        <w:rPr>
+          <w:lang w:val="en-US"/>
+        </w:rPr>
+      </w:pPr>
+    </w:p>
+    <w:p>
+      <w:pPr>
+        <w:rPr>
+          <w:lang w:val="en-US"/>
+        </w:rPr>
+      </w:pPr>
+    </w:p>
+    <w:p>
+      <w:pPr>
+        <w:jc w:val="center"/>
+        <w:rPr>
+          <w:sz w:val="36"/>
+          <w:szCs w:val="36"/>
+          <w:lang w:val="en-US"/>
+        </w:rPr>
+      </w:pPr>
+      <w:r>
+        <w:rPr>
+          <w:b/>
+          <w:bCs/>
+          <w:i/>
+          <w:iCs/>
+          <w:sz w:val="36"/>
+          <w:szCs w:val="36"/>
+          <w:u w:val="single"/>
+          <w:lang w:val="en-US"/>
+        </w:rPr>
+        <w:lastRenderedPageBreak/>
+        <w:t>LESSON 1</w:t>
+      </w:r>
+      <w:r>
+        <w:rPr>
+          <w:b/>
+          <w:bCs/>
+          <w:i/>
+          <w:iCs/>
+          <w:sz w:val="36"/>
+          <w:szCs w:val="36"/>
+          <w:u w:val="single"/>
+          <w:lang w:val="en-US"/>
+        </w:rPr>
+        <w:t>8</w:t>
+      </w:r>
+    </w:p>
+    <w:p>
+      <w:pPr>
+        <w:rPr>
+          <w:sz w:val="36"/>
+          <w:szCs w:val="36"/>
+          <w:lang w:val="en-US"/>
+        </w:rPr>
+      </w:pPr>
+      <w:r>
+        <w:rPr>
+          <w:b/>
+          <w:bCs/>
+          <w:u w:val="single"/>
+          <w:lang w:val="en-US"/>
+        </w:rPr>
+        <w:t>Types Of Joins</w:t>
+      </w:r>
+      <w:r>
+        <w:rPr>
+          <w:lang w:val="en-US"/>
+        </w:rPr>
+        <w:t>: Joins that are compliant with the SQL: 1999 standard include the following:</w:t>
+      </w:r>
+    </w:p>
+    <w:p>
+      <w:pPr>
+        <w:pStyle w:val="ListParagraph"/>
+        <w:numPr>
+          <w:ilvl w:val="0"/>
+          <w:numId w:val="13"/>
+        </w:numPr>
+        <w:rPr>
+          <w:lang w:val="en-US"/>
+        </w:rPr>
+      </w:pPr>
+      <w:r>
+        <w:rPr>
+          <w:b/>
+          <w:bCs/>
+          <w:u w:val="single"/>
+          <w:lang w:val="en-US"/>
+        </w:rPr>
+        <w:t>NATRUAL JOINS</w:t>
+      </w:r>
+      <w:r>
+        <w:rPr>
+          <w:b/>
+          <w:bCs/>
+          <w:lang w:val="en-US"/>
+        </w:rPr>
+        <w:t>:</w:t>
+      </w:r>
+      <w:r>
+        <w:rPr>
+          <w:lang w:val="en-US"/>
+        </w:rPr>
+        <w:t xml:space="preserve"> </w:t>
+      </w:r>
+      <w:r>
+        <w:rPr>
+          <w:lang w:val="en-US"/>
+        </w:rPr>
+        <w:t>Is</w:t>
+      </w:r>
+      <w:r>
+        <w:rPr>
+          <w:lang w:val="en-US"/>
+        </w:rPr>
+        <w:t xml:space="preserve"> 1 of </w:t>
+      </w:r>
+      <w:r>
+        <w:rPr>
+          <w:lang w:val="en-US"/>
+        </w:rPr>
+        <w:t>the J</w:t>
+      </w:r>
+      <w:r>
+        <w:rPr>
+          <w:lang w:val="en-US"/>
+        </w:rPr>
+        <w:t>oins types</w:t>
+      </w:r>
+    </w:p>
+    <w:p>
+      <w:pPr>
+        <w:pStyle w:val="ListParagraph"/>
+        <w:numPr>
+          <w:ilvl w:val="1"/>
+          <w:numId w:val="13"/>
+        </w:numPr>
+        <w:rPr>
+          <w:lang w:val="en-US"/>
+        </w:rPr>
+      </w:pPr>
+      <w:r>
+        <w:rPr>
+          <w:b/>
+          <w:bCs/>
+          <w:lang w:val="en-US"/>
+        </w:rPr>
+        <w:t>NATRUAL JOINS</w:t>
+      </w:r>
+      <w:r>
+        <w:rPr>
+          <w:lang w:val="en-US"/>
+        </w:rPr>
+        <w:t xml:space="preserve">: </w:t>
+      </w:r>
+      <w:r>
+        <w:rPr>
+          <w:lang w:val="en-US"/>
+        </w:rPr>
+        <w:t>We Used to join 2 tables with the PK</w:t>
+      </w:r>
+      <w:r>
+        <w:rPr>
+          <w:lang w:val="en-US"/>
+        </w:rPr>
+        <w:t xml:space="preserve"> and FK </w:t>
+      </w:r>
+      <w:proofErr w:type="spellStart"/>
+      <w:proofErr w:type="gramStart"/>
+      <w:r>
+        <w:rPr>
+          <w:lang w:val="en-US"/>
+        </w:rPr>
+        <w:t>its</w:t>
+      </w:r>
+      <w:proofErr w:type="spellEnd"/>
+      <w:proofErr w:type="gramEnd"/>
+      <w:r>
+        <w:rPr>
+          <w:lang w:val="en-US"/>
+        </w:rPr>
+        <w:t xml:space="preserve"> have to be the same data type</w:t>
+      </w:r>
+    </w:p>
+    <w:p>
+      <w:pPr>
+        <w:pStyle w:val="ListParagraph"/>
+        <w:numPr>
+          <w:ilvl w:val="2"/>
+          <w:numId w:val="13"/>
+        </w:numPr>
+        <w:rPr>
+          <w:sz w:val="20"/>
+          <w:szCs w:val="20"/>
+          <w:lang w:val="en-US"/>
+        </w:rPr>
+      </w:pPr>
+      <w:r>
+        <w:rPr>
+          <w:sz w:val="20"/>
+          <w:szCs w:val="20"/>
+          <w:lang w:val="en-US"/>
+        </w:rPr>
+        <w:t xml:space="preserve">Example: SELECT </w:t>
+      </w:r>
+      <w:proofErr w:type="spellStart"/>
+      <w:r>
+        <w:rPr>
+          <w:sz w:val="20"/>
+          <w:szCs w:val="20"/>
+          <w:lang w:val="en-US"/>
+        </w:rPr>
+        <w:t>department_id</w:t>
+      </w:r>
+      <w:proofErr w:type="spellEnd"/>
+      <w:r>
+        <w:rPr>
+          <w:sz w:val="20"/>
+          <w:szCs w:val="20"/>
+          <w:lang w:val="en-US"/>
+        </w:rPr>
+        <w:t xml:space="preserve">, </w:t>
+      </w:r>
+      <w:proofErr w:type="spellStart"/>
+      <w:r>
+        <w:rPr>
+          <w:sz w:val="20"/>
+          <w:szCs w:val="20"/>
+          <w:lang w:val="en-US"/>
+        </w:rPr>
+        <w:t>department_name</w:t>
+      </w:r>
+      <w:proofErr w:type="spellEnd"/>
+      <w:r>
+        <w:rPr>
+          <w:sz w:val="20"/>
+          <w:szCs w:val="20"/>
+          <w:lang w:val="en-US"/>
+        </w:rPr>
+        <w:t xml:space="preserve">, </w:t>
+      </w:r>
+      <w:proofErr w:type="spellStart"/>
+      <w:r>
+        <w:rPr>
+          <w:sz w:val="20"/>
+          <w:szCs w:val="20"/>
+          <w:lang w:val="en-US"/>
+        </w:rPr>
+        <w:t>location_id</w:t>
+      </w:r>
+      <w:proofErr w:type="spellEnd"/>
+      <w:r>
+        <w:rPr>
+          <w:sz w:val="20"/>
+          <w:szCs w:val="20"/>
+          <w:lang w:val="en-US"/>
+        </w:rPr>
+        <w:t>,</w:t>
+      </w:r>
+      <w:r>
+        <w:rPr>
+          <w:sz w:val="20"/>
+          <w:szCs w:val="20"/>
+          <w:lang w:val="en-US"/>
+        </w:rPr>
+        <w:t xml:space="preserve"> </w:t>
+      </w:r>
+      <w:r>
+        <w:rPr>
+          <w:sz w:val="20"/>
+          <w:szCs w:val="20"/>
+          <w:lang w:val="en-US"/>
+        </w:rPr>
+        <w:t>city</w:t>
+      </w:r>
+      <w:r>
+        <w:rPr>
+          <w:sz w:val="20"/>
+          <w:szCs w:val="20"/>
+          <w:lang w:val="en-US"/>
+        </w:rPr>
+        <w:t xml:space="preserve"> </w:t>
+      </w:r>
+      <w:r>
+        <w:rPr>
+          <w:sz w:val="20"/>
+          <w:szCs w:val="20"/>
+          <w:lang w:val="en-US"/>
+        </w:rPr>
+        <w:t>FROM department</w:t>
+      </w:r>
+      <w:r>
+        <w:rPr>
+          <w:sz w:val="20"/>
+          <w:szCs w:val="20"/>
+          <w:lang w:val="en-US"/>
+        </w:rPr>
+        <w:t xml:space="preserve">s d </w:t>
+      </w:r>
+      <w:r>
+        <w:rPr>
+          <w:sz w:val="20"/>
+          <w:szCs w:val="20"/>
+          <w:lang w:val="en-US"/>
+        </w:rPr>
+        <w:t>NATURAL JOIN locations;</w:t>
+      </w:r>
+    </w:p>
+    <w:p>
+      <w:pPr>
+        <w:pStyle w:val="ListParagraph"/>
+        <w:numPr>
+          <w:ilvl w:val="1"/>
+          <w:numId w:val="13"/>
+        </w:numPr>
+        <w:rPr>
+          <w:lang w:val="en-US"/>
+        </w:rPr>
+      </w:pPr>
+      <w:r>
+        <w:rPr>
+          <w:b/>
+          <w:bCs/>
+          <w:lang w:val="en-US"/>
+        </w:rPr>
+        <w:t>USING</w:t>
+      </w:r>
+      <w:r>
+        <w:rPr>
+          <w:lang w:val="en-US"/>
+        </w:rPr>
+        <w:t>: we used</w:t>
+      </w:r>
+      <w:r>
+        <w:rPr>
+          <w:lang w:val="en-US"/>
+        </w:rPr>
+        <w:t xml:space="preserve"> it</w:t>
+      </w:r>
+      <w:r>
+        <w:rPr>
+          <w:lang w:val="en-US"/>
+        </w:rPr>
+        <w:t xml:space="preserve"> when we need</w:t>
+      </w:r>
+      <w:r>
+        <w:rPr>
+          <w:lang w:val="en-US"/>
+        </w:rPr>
+        <w:t>ed</w:t>
+      </w:r>
+      <w:r>
+        <w:rPr>
+          <w:lang w:val="en-US"/>
+        </w:rPr>
+        <w:t xml:space="preserve"> to join 2 tables with different data type</w:t>
+      </w:r>
+      <w:r>
+        <w:rPr>
+          <w:lang w:val="en-US"/>
+        </w:rPr>
+        <w:t>s</w:t>
+      </w:r>
+      <w:r>
+        <w:rPr>
+          <w:lang w:val="en-US"/>
+        </w:rPr>
+        <w:t>.</w:t>
+      </w:r>
+    </w:p>
+    <w:p>
+      <w:pPr>
+        <w:pStyle w:val="ListParagraph"/>
+        <w:numPr>
+          <w:ilvl w:val="2"/>
+          <w:numId w:val="13"/>
+        </w:numPr>
+        <w:rPr>
+          <w:lang w:val="en-US"/>
+        </w:rPr>
+      </w:pPr>
+      <w:r>
+        <w:rPr>
+          <w:lang w:val="en-US"/>
+        </w:rPr>
+        <w:t xml:space="preserve">Example: SELECT </w:t>
+      </w:r>
+      <w:proofErr w:type="spellStart"/>
+      <w:r>
+        <w:rPr>
+          <w:lang w:val="en-US"/>
+        </w:rPr>
+        <w:t>department_id</w:t>
+      </w:r>
+      <w:proofErr w:type="spellEnd"/>
+      <w:r>
+        <w:rPr>
+          <w:lang w:val="en-US"/>
+        </w:rPr>
+        <w:t xml:space="preserve">, </w:t>
+      </w:r>
+      <w:proofErr w:type="spellStart"/>
+      <w:r>
+        <w:rPr>
+          <w:lang w:val="en-US"/>
+        </w:rPr>
+        <w:t>department_name</w:t>
+      </w:r>
+      <w:proofErr w:type="spellEnd"/>
+      <w:r>
+        <w:rPr>
+          <w:lang w:val="en-US"/>
+        </w:rPr>
+        <w:t xml:space="preserve">, </w:t>
+      </w:r>
+      <w:proofErr w:type="spellStart"/>
+      <w:r>
+        <w:rPr>
+          <w:lang w:val="en-US"/>
+        </w:rPr>
+        <w:t>location_id</w:t>
+      </w:r>
+      <w:proofErr w:type="spellEnd"/>
+      <w:r>
+        <w:rPr>
+          <w:lang w:val="en-US"/>
+        </w:rPr>
+        <w:t xml:space="preserve">, city </w:t>
+      </w:r>
+      <w:proofErr w:type="gramStart"/>
+      <w:r>
+        <w:rPr>
+          <w:lang w:val="en-US"/>
+        </w:rPr>
+        <w:t xml:space="preserve">FROM </w:t>
+      </w:r>
+      <w:r>
+        <w:rPr>
+          <w:lang w:val="en-US"/>
+        </w:rPr>
+        <w:t xml:space="preserve"> </w:t>
+      </w:r>
+      <w:r>
+        <w:rPr>
+          <w:lang w:val="en-US"/>
+        </w:rPr>
+        <w:t>departments</w:t>
+      </w:r>
+      <w:proofErr w:type="gramEnd"/>
+      <w:r>
+        <w:rPr>
+          <w:lang w:val="en-US"/>
+        </w:rPr>
+        <w:t xml:space="preserve"> d JOIN locations USING (</w:t>
+      </w:r>
+      <w:proofErr w:type="spellStart"/>
+      <w:r>
+        <w:rPr>
+          <w:lang w:val="en-US"/>
+        </w:rPr>
+        <w:t>location_id</w:t>
+      </w:r>
+      <w:proofErr w:type="spellEnd"/>
+      <w:r>
+        <w:rPr>
+          <w:lang w:val="en-US"/>
+        </w:rPr>
+        <w:t>);</w:t>
+      </w:r>
+    </w:p>
+    <w:p>
+      <w:pPr>
+        <w:pStyle w:val="ListParagraph"/>
+        <w:numPr>
+          <w:ilvl w:val="1"/>
+          <w:numId w:val="13"/>
+        </w:numPr>
+        <w:rPr>
+          <w:lang w:val="en-US"/>
+        </w:rPr>
+      </w:pPr>
+      <w:r>
+        <w:rPr>
+          <w:b/>
+          <w:bCs/>
+          <w:lang w:val="en-US"/>
+        </w:rPr>
+        <w:t>ON</w:t>
+      </w:r>
+      <w:r>
+        <w:rPr>
+          <w:lang w:val="en-US"/>
+        </w:rPr>
+        <w:t>: We used when we need</w:t>
+      </w:r>
+      <w:r>
+        <w:rPr>
+          <w:lang w:val="en-US"/>
+        </w:rPr>
+        <w:t>ed</w:t>
+      </w:r>
+      <w:r>
+        <w:rPr>
+          <w:lang w:val="en-US"/>
+        </w:rPr>
+        <w:t xml:space="preserve"> to join 2 tables with different names.</w:t>
+      </w:r>
+    </w:p>
+    <w:p>
+      <w:pPr>
+        <w:pStyle w:val="ListParagraph"/>
+        <w:numPr>
+          <w:ilvl w:val="2"/>
+          <w:numId w:val="13"/>
+        </w:numPr>
+        <w:rPr>
+          <w:lang w:val="en-US"/>
+        </w:rPr>
+      </w:pPr>
+      <w:r>
+        <w:rPr>
+          <w:lang w:val="en-US"/>
+        </w:rPr>
+        <w:t xml:space="preserve">Example: SELECT </w:t>
+      </w:r>
+      <w:proofErr w:type="spellStart"/>
+      <w:r>
+        <w:rPr>
+          <w:lang w:val="en-US"/>
+        </w:rPr>
+        <w:t>department_id</w:t>
+      </w:r>
+      <w:proofErr w:type="spellEnd"/>
+      <w:r>
+        <w:rPr>
+          <w:lang w:val="en-US"/>
+        </w:rPr>
+        <w:t xml:space="preserve">, </w:t>
+      </w:r>
+      <w:proofErr w:type="spellStart"/>
+      <w:r>
+        <w:rPr>
+          <w:lang w:val="en-US"/>
+        </w:rPr>
+        <w:t>department_name</w:t>
+      </w:r>
+      <w:proofErr w:type="spellEnd"/>
+      <w:r>
+        <w:rPr>
+          <w:lang w:val="en-US"/>
+        </w:rPr>
+        <w:t xml:space="preserve"> </w:t>
+      </w:r>
+      <w:proofErr w:type="spellStart"/>
+      <w:r>
+        <w:rPr>
+          <w:lang w:val="en-US"/>
+        </w:rPr>
+        <w:t>location_id</w:t>
+      </w:r>
+      <w:proofErr w:type="spellEnd"/>
+      <w:r>
+        <w:rPr>
+          <w:lang w:val="en-US"/>
+        </w:rPr>
+        <w:t>, city FROM departments d JOIN locations l ON (</w:t>
+      </w:r>
+      <w:proofErr w:type="spellStart"/>
+      <w:proofErr w:type="gramStart"/>
+      <w:r>
+        <w:rPr>
+          <w:lang w:val="en-US"/>
+        </w:rPr>
+        <w:t>d.location</w:t>
+      </w:r>
+      <w:proofErr w:type="gramEnd"/>
+      <w:r>
+        <w:rPr>
+          <w:lang w:val="en-US"/>
+        </w:rPr>
+        <w:t>_id</w:t>
+      </w:r>
+      <w:proofErr w:type="spellEnd"/>
+      <w:r>
+        <w:rPr>
+          <w:lang w:val="en-US"/>
+        </w:rPr>
+        <w:t xml:space="preserve"> = </w:t>
+      </w:r>
+      <w:proofErr w:type="spellStart"/>
+      <w:r>
+        <w:rPr>
+          <w:lang w:val="en-US"/>
+        </w:rPr>
+        <w:t>l.location_id</w:t>
+      </w:r>
+      <w:proofErr w:type="spellEnd"/>
+      <w:r>
+        <w:rPr>
+          <w:lang w:val="en-US"/>
+        </w:rPr>
+        <w:t>);</w:t>
+      </w:r>
+    </w:p>
+    <w:p>
+      <w:pPr>
+        <w:pStyle w:val="ListParagraph"/>
+        <w:numPr>
+          <w:ilvl w:val="1"/>
+          <w:numId w:val="13"/>
+        </w:numPr>
+        <w:rPr>
+          <w:lang w:val="en-US"/>
+        </w:rPr>
+      </w:pPr>
+      <w:r>
+        <w:rPr>
+          <w:b/>
+          <w:bCs/>
+          <w:lang w:val="en-US"/>
+        </w:rPr>
+        <w:t>More than 2 tables</w:t>
+      </w:r>
+      <w:r>
+        <w:rPr>
+          <w:lang w:val="en-US"/>
+        </w:rPr>
+        <w:t>: we can use more than 2 tables.</w:t>
+      </w:r>
+    </w:p>
+    <w:p>
+      <w:pPr>
+        <w:pStyle w:val="ListParagraph"/>
+        <w:numPr>
+          <w:ilvl w:val="2"/>
+          <w:numId w:val="13"/>
+        </w:numPr>
+        <w:rPr>
+          <w:lang w:val="en-US"/>
+        </w:rPr>
+      </w:pPr>
+      <w:r>
+        <w:rPr>
+          <w:lang w:val="en-US"/>
+        </w:rPr>
+        <w:t xml:space="preserve">Example: SELECT </w:t>
+      </w:r>
+      <w:proofErr w:type="spellStart"/>
+      <w:proofErr w:type="gramStart"/>
+      <w:r>
+        <w:rPr>
+          <w:lang w:val="en-US"/>
+        </w:rPr>
+        <w:t>e.last</w:t>
+      </w:r>
+      <w:proofErr w:type="gramEnd"/>
+      <w:r>
+        <w:rPr>
+          <w:lang w:val="en-US"/>
+        </w:rPr>
+        <w:t>_name</w:t>
+      </w:r>
+      <w:proofErr w:type="spellEnd"/>
+      <w:r>
+        <w:rPr>
+          <w:lang w:val="en-US"/>
+        </w:rPr>
+        <w:t xml:space="preserve">, </w:t>
+      </w:r>
+      <w:proofErr w:type="spellStart"/>
+      <w:r>
+        <w:rPr>
+          <w:lang w:val="en-US"/>
+        </w:rPr>
+        <w:t>d.department_id</w:t>
+      </w:r>
+      <w:proofErr w:type="spellEnd"/>
+      <w:r>
+        <w:rPr>
+          <w:lang w:val="en-US"/>
+        </w:rPr>
+        <w:t xml:space="preserve">, </w:t>
+      </w:r>
+      <w:proofErr w:type="spellStart"/>
+      <w:r>
+        <w:rPr>
+          <w:lang w:val="en-US"/>
+        </w:rPr>
+        <w:t>department_name</w:t>
+      </w:r>
+      <w:proofErr w:type="spellEnd"/>
+      <w:r>
+        <w:rPr>
+          <w:lang w:val="en-US"/>
+        </w:rPr>
+        <w:t xml:space="preserve">, </w:t>
+      </w:r>
+      <w:proofErr w:type="spellStart"/>
+      <w:r>
+        <w:rPr>
+          <w:lang w:val="en-US"/>
+        </w:rPr>
+        <w:t>l.location_id</w:t>
+      </w:r>
+      <w:proofErr w:type="spellEnd"/>
+      <w:r>
+        <w:rPr>
+          <w:lang w:val="en-US"/>
+        </w:rPr>
+        <w:t>, city FROM departments d JOIN locations l ON (</w:t>
+      </w:r>
+      <w:proofErr w:type="spellStart"/>
+      <w:r>
+        <w:rPr>
+          <w:lang w:val="en-US"/>
+        </w:rPr>
+        <w:t>d.location_id</w:t>
+      </w:r>
+      <w:proofErr w:type="spellEnd"/>
+      <w:r>
+        <w:rPr>
+          <w:lang w:val="en-US"/>
+        </w:rPr>
+        <w:t xml:space="preserve"> = </w:t>
+      </w:r>
+      <w:proofErr w:type="spellStart"/>
+      <w:r>
+        <w:rPr>
+          <w:lang w:val="en-US"/>
+        </w:rPr>
+        <w:t>l.location_id</w:t>
+      </w:r>
+      <w:proofErr w:type="spellEnd"/>
+      <w:r>
+        <w:rPr>
+          <w:lang w:val="en-US"/>
+        </w:rPr>
+        <w:t xml:space="preserve">) JOIN employees e ON </w:t>
+      </w:r>
+      <w:proofErr w:type="spellStart"/>
+      <w:r>
+        <w:rPr>
+          <w:lang w:val="en-US"/>
+        </w:rPr>
+        <w:t>d.</w:t>
+      </w:r>
+      <w:r>
+        <w:rPr>
+          <w:lang w:val="en-US"/>
+        </w:rPr>
+        <w:t>manager</w:t>
+      </w:r>
+      <w:r>
+        <w:rPr>
+          <w:lang w:val="en-US"/>
+        </w:rPr>
+        <w:t>_</w:t>
+      </w:r>
+      <w:r>
+        <w:rPr>
+          <w:lang w:val="en-US"/>
+        </w:rPr>
+        <w:t>id</w:t>
+      </w:r>
+      <w:proofErr w:type="spellEnd"/>
+      <w:r>
+        <w:rPr>
+          <w:lang w:val="en-US"/>
+        </w:rPr>
+        <w:t xml:space="preserve"> =  </w:t>
+      </w:r>
+      <w:proofErr w:type="spellStart"/>
+      <w:r>
+        <w:rPr>
+          <w:lang w:val="en-US"/>
+        </w:rPr>
+        <w:t>e.employee_id</w:t>
+      </w:r>
+      <w:proofErr w:type="spellEnd"/>
+      <w:r>
+        <w:rPr>
+          <w:lang w:val="en-US"/>
+        </w:rPr>
+        <w:t>;</w:t>
+      </w:r>
+    </w:p>
+    <w:p>
+      <w:pPr>
+        <w:pStyle w:val="ListParagraph"/>
+        <w:numPr>
+          <w:ilvl w:val="1"/>
+          <w:numId w:val="13"/>
+        </w:numPr>
+        <w:rPr>
+          <w:lang w:val="en-US"/>
+        </w:rPr>
+      </w:pPr>
+      <w:r>
+        <w:rPr>
+          <w:b/>
+          <w:bCs/>
+          <w:lang w:val="en-US"/>
+        </w:rPr>
+        <w:t>WHERE &amp; AND &amp; OR:</w:t>
+      </w:r>
+      <w:r>
+        <w:rPr>
+          <w:lang w:val="en-US"/>
+        </w:rPr>
+        <w:t xml:space="preserve"> we can use where, and, or in different table.</w:t>
+      </w:r>
+    </w:p>
+    <w:p>
+      <w:pPr>
+        <w:pStyle w:val="ListParagraph"/>
+        <w:numPr>
+          <w:ilvl w:val="2"/>
+          <w:numId w:val="13"/>
+        </w:numPr>
+        <w:rPr>
+          <w:sz w:val="20"/>
+          <w:szCs w:val="20"/>
+          <w:lang w:val="en-US"/>
+        </w:rPr>
+      </w:pPr>
+      <w:r>
+        <w:rPr>
+          <w:b/>
+          <w:bCs/>
+          <w:lang w:val="en-US"/>
+        </w:rPr>
+        <w:t>Example:</w:t>
+      </w:r>
+      <w:r>
+        <w:rPr>
+          <w:lang w:val="en-US"/>
+        </w:rPr>
+        <w:t xml:space="preserve"> </w:t>
+      </w:r>
+      <w:r>
+        <w:rPr>
+          <w:sz w:val="20"/>
+          <w:szCs w:val="20"/>
+          <w:lang w:val="en-US"/>
+        </w:rPr>
+        <w:t xml:space="preserve">SELECT </w:t>
+      </w:r>
+      <w:proofErr w:type="spellStart"/>
+      <w:proofErr w:type="gramStart"/>
+      <w:r>
+        <w:rPr>
+          <w:sz w:val="20"/>
+          <w:szCs w:val="20"/>
+          <w:lang w:val="en-US"/>
+        </w:rPr>
+        <w:t>e.last</w:t>
+      </w:r>
+      <w:proofErr w:type="gramEnd"/>
+      <w:r>
+        <w:rPr>
+          <w:sz w:val="20"/>
+          <w:szCs w:val="20"/>
+          <w:lang w:val="en-US"/>
+        </w:rPr>
+        <w:t>_name</w:t>
+      </w:r>
+      <w:proofErr w:type="spellEnd"/>
+      <w:r>
+        <w:rPr>
+          <w:sz w:val="20"/>
+          <w:szCs w:val="20"/>
+          <w:lang w:val="en-US"/>
+        </w:rPr>
+        <w:t xml:space="preserve">, </w:t>
+      </w:r>
+      <w:proofErr w:type="spellStart"/>
+      <w:r>
+        <w:rPr>
+          <w:sz w:val="20"/>
+          <w:szCs w:val="20"/>
+          <w:lang w:val="en-US"/>
+        </w:rPr>
+        <w:t>d.department_id</w:t>
+      </w:r>
+      <w:proofErr w:type="spellEnd"/>
+      <w:r>
+        <w:rPr>
+          <w:sz w:val="20"/>
+          <w:szCs w:val="20"/>
+          <w:lang w:val="en-US"/>
+        </w:rPr>
+        <w:t xml:space="preserve">, </w:t>
+      </w:r>
+      <w:proofErr w:type="spellStart"/>
+      <w:r>
+        <w:rPr>
+          <w:sz w:val="20"/>
+          <w:szCs w:val="20"/>
+          <w:lang w:val="en-US"/>
+        </w:rPr>
+        <w:t>department_name</w:t>
+      </w:r>
+      <w:proofErr w:type="spellEnd"/>
+      <w:r>
+        <w:rPr>
+          <w:sz w:val="20"/>
+          <w:szCs w:val="20"/>
+          <w:lang w:val="en-US"/>
+        </w:rPr>
+        <w:t xml:space="preserve">, </w:t>
+      </w:r>
+      <w:proofErr w:type="spellStart"/>
+      <w:r>
+        <w:rPr>
+          <w:sz w:val="20"/>
+          <w:szCs w:val="20"/>
+          <w:lang w:val="en-US"/>
+        </w:rPr>
+        <w:t>l.location_id</w:t>
+      </w:r>
+      <w:proofErr w:type="spellEnd"/>
+      <w:r>
+        <w:rPr>
+          <w:sz w:val="20"/>
+          <w:szCs w:val="20"/>
+          <w:lang w:val="en-US"/>
+        </w:rPr>
+        <w:t>, city FROM departments d JOIN locations l ON (</w:t>
+      </w:r>
+      <w:proofErr w:type="spellStart"/>
+      <w:r>
+        <w:rPr>
+          <w:sz w:val="20"/>
+          <w:szCs w:val="20"/>
+          <w:lang w:val="en-US"/>
+        </w:rPr>
+        <w:t>d.location_id</w:t>
+      </w:r>
+      <w:proofErr w:type="spellEnd"/>
+      <w:r>
+        <w:rPr>
+          <w:sz w:val="20"/>
+          <w:szCs w:val="20"/>
+          <w:lang w:val="en-US"/>
+        </w:rPr>
+        <w:t xml:space="preserve"> = </w:t>
+      </w:r>
+      <w:proofErr w:type="spellStart"/>
+      <w:r>
+        <w:rPr>
+          <w:sz w:val="20"/>
+          <w:szCs w:val="20"/>
+          <w:lang w:val="en-US"/>
+        </w:rPr>
+        <w:t>l.location_id</w:t>
+      </w:r>
+      <w:proofErr w:type="spellEnd"/>
+      <w:r>
+        <w:rPr>
+          <w:sz w:val="20"/>
+          <w:szCs w:val="20"/>
+          <w:lang w:val="en-US"/>
+        </w:rPr>
+        <w:t xml:space="preserve">) JOIN employees e ON </w:t>
+      </w:r>
+      <w:proofErr w:type="spellStart"/>
+      <w:r>
+        <w:rPr>
+          <w:lang w:val="en-US"/>
+        </w:rPr>
+        <w:t>d.</w:t>
+      </w:r>
+      <w:r>
+        <w:rPr>
+          <w:lang w:val="en-US"/>
+        </w:rPr>
+        <w:t>manager</w:t>
+      </w:r>
+      <w:r>
+        <w:rPr>
+          <w:lang w:val="en-US"/>
+        </w:rPr>
+        <w:t>_</w:t>
+      </w:r>
+      <w:r>
+        <w:rPr>
+          <w:lang w:val="en-US"/>
+        </w:rPr>
+        <w:t>id</w:t>
+      </w:r>
+      <w:proofErr w:type="spellEnd"/>
+      <w:r>
+        <w:rPr>
+          <w:lang w:val="en-US"/>
+        </w:rPr>
+        <w:t xml:space="preserve"> </w:t>
+      </w:r>
+      <w:r>
+        <w:rPr>
+          <w:sz w:val="20"/>
+          <w:szCs w:val="20"/>
+          <w:lang w:val="en-US"/>
+        </w:rPr>
+        <w:t xml:space="preserve">= </w:t>
+      </w:r>
+      <w:proofErr w:type="spellStart"/>
+      <w:r>
+        <w:rPr>
+          <w:sz w:val="20"/>
+          <w:szCs w:val="20"/>
+          <w:lang w:val="en-US"/>
+        </w:rPr>
+        <w:t>e.employee_id</w:t>
+      </w:r>
+      <w:proofErr w:type="spellEnd"/>
+      <w:r>
+        <w:rPr>
+          <w:sz w:val="20"/>
+          <w:szCs w:val="20"/>
+          <w:lang w:val="en-US"/>
+        </w:rPr>
+        <w:t xml:space="preserve"> WHERE </w:t>
+      </w:r>
+      <w:proofErr w:type="spellStart"/>
+      <w:r>
+        <w:rPr>
+          <w:sz w:val="20"/>
+          <w:szCs w:val="20"/>
+          <w:lang w:val="en-US"/>
+        </w:rPr>
+        <w:t>d.department_id</w:t>
+      </w:r>
+      <w:proofErr w:type="spellEnd"/>
+      <w:r>
+        <w:rPr>
+          <w:sz w:val="20"/>
+          <w:szCs w:val="20"/>
+          <w:lang w:val="en-US"/>
+        </w:rPr>
+        <w:t xml:space="preserve"> = 70 OR </w:t>
+      </w:r>
+      <w:proofErr w:type="spellStart"/>
+      <w:r>
+        <w:rPr>
+          <w:sz w:val="20"/>
+          <w:szCs w:val="20"/>
+          <w:lang w:val="en-US"/>
+        </w:rPr>
+        <w:t>d.department_name</w:t>
+      </w:r>
+      <w:proofErr w:type="spellEnd"/>
+      <w:r>
+        <w:rPr>
+          <w:sz w:val="20"/>
+          <w:szCs w:val="20"/>
+          <w:lang w:val="en-US"/>
+        </w:rPr>
+        <w:t xml:space="preserve"> = 'IT' AND </w:t>
+      </w:r>
+      <w:proofErr w:type="spellStart"/>
+      <w:r>
+        <w:rPr>
+          <w:sz w:val="20"/>
+          <w:szCs w:val="20"/>
+          <w:lang w:val="en-US"/>
+        </w:rPr>
+        <w:t>e.last_name</w:t>
+      </w:r>
+      <w:proofErr w:type="spellEnd"/>
+      <w:r>
+        <w:rPr>
+          <w:sz w:val="20"/>
+          <w:szCs w:val="20"/>
+          <w:lang w:val="en-US"/>
+        </w:rPr>
+        <w:t xml:space="preserve"> = 'Hunold';</w:t>
+      </w:r>
+    </w:p>
+    <w:p>
+      <w:pPr>
+        <w:pStyle w:val="ListParagraph"/>
+        <w:numPr>
+          <w:ilvl w:val="1"/>
+          <w:numId w:val="13"/>
+        </w:numPr>
+        <w:rPr>
+          <w:lang w:val="en-US"/>
+        </w:rPr>
+      </w:pPr>
+      <w:r>
+        <w:rPr>
+          <w:b/>
+          <w:bCs/>
+          <w:lang w:val="en-US"/>
+        </w:rPr>
+        <w:t>SELF JOIN:</w:t>
+      </w:r>
+      <w:r>
+        <w:rPr>
+          <w:lang w:val="en-US"/>
+        </w:rPr>
+        <w:t xml:space="preserve"> You can make 2 tables and join each other from the table itself.</w:t>
+      </w:r>
+    </w:p>
+    <w:p>
+      <w:pPr>
+        <w:pStyle w:val="ListParagraph"/>
+        <w:numPr>
+          <w:ilvl w:val="2"/>
+          <w:numId w:val="13"/>
+        </w:numPr>
+        <w:rPr>
+          <w:sz w:val="20"/>
+          <w:szCs w:val="20"/>
+          <w:lang w:val="en-US"/>
+        </w:rPr>
+      </w:pPr>
+      <w:r>
+        <w:rPr>
+          <w:b/>
+          <w:bCs/>
+          <w:lang w:val="en-US"/>
+        </w:rPr>
+        <w:t>Example:</w:t>
+      </w:r>
+      <w:r>
+        <w:rPr>
+          <w:lang w:val="en-US"/>
+        </w:rPr>
+        <w:t xml:space="preserve"> </w:t>
+      </w:r>
+      <w:r>
+        <w:rPr>
+          <w:sz w:val="20"/>
+          <w:szCs w:val="20"/>
+          <w:lang w:val="en-US"/>
+        </w:rPr>
+        <w:t xml:space="preserve">SELECT </w:t>
+      </w:r>
+      <w:proofErr w:type="spellStart"/>
+      <w:proofErr w:type="gramStart"/>
+      <w:r>
+        <w:rPr>
+          <w:sz w:val="20"/>
+          <w:szCs w:val="20"/>
+          <w:lang w:val="en-US"/>
+        </w:rPr>
+        <w:t>a.employee</w:t>
+      </w:r>
+      <w:proofErr w:type="gramEnd"/>
+      <w:r>
+        <w:rPr>
+          <w:sz w:val="20"/>
+          <w:szCs w:val="20"/>
+          <w:lang w:val="en-US"/>
+        </w:rPr>
+        <w:t>_id</w:t>
+      </w:r>
+      <w:proofErr w:type="spellEnd"/>
+      <w:r>
+        <w:rPr>
+          <w:sz w:val="20"/>
+          <w:szCs w:val="20"/>
+          <w:lang w:val="en-US"/>
+        </w:rPr>
+        <w:t xml:space="preserve"> worker, </w:t>
+      </w:r>
+      <w:proofErr w:type="spellStart"/>
+      <w:r>
+        <w:rPr>
+          <w:sz w:val="20"/>
+          <w:szCs w:val="20"/>
+          <w:lang w:val="en-US"/>
+        </w:rPr>
+        <w:t>a.last_name</w:t>
+      </w:r>
+      <w:proofErr w:type="spellEnd"/>
+      <w:r>
+        <w:rPr>
+          <w:sz w:val="20"/>
+          <w:szCs w:val="20"/>
+          <w:lang w:val="en-US"/>
+        </w:rPr>
+        <w:t xml:space="preserve">, </w:t>
+      </w:r>
+      <w:proofErr w:type="spellStart"/>
+      <w:r>
+        <w:rPr>
+          <w:sz w:val="20"/>
+          <w:szCs w:val="20"/>
+          <w:lang w:val="en-US"/>
+        </w:rPr>
+        <w:t>b.employee_id</w:t>
+      </w:r>
+      <w:proofErr w:type="spellEnd"/>
+      <w:r>
+        <w:rPr>
+          <w:sz w:val="20"/>
+          <w:szCs w:val="20"/>
+          <w:lang w:val="en-US"/>
+        </w:rPr>
+        <w:t xml:space="preserve"> manager, </w:t>
+      </w:r>
+      <w:proofErr w:type="spellStart"/>
+      <w:r>
+        <w:rPr>
+          <w:sz w:val="20"/>
+          <w:szCs w:val="20"/>
+          <w:lang w:val="en-US"/>
+        </w:rPr>
+        <w:t>b.last_name</w:t>
+      </w:r>
+      <w:proofErr w:type="spellEnd"/>
+      <w:r>
+        <w:rPr>
+          <w:sz w:val="20"/>
+          <w:szCs w:val="20"/>
+          <w:lang w:val="en-US"/>
+        </w:rPr>
+        <w:t xml:space="preserve"> FROM employees a JOIN employees b ON </w:t>
+      </w:r>
+      <w:proofErr w:type="spellStart"/>
+      <w:r>
+        <w:rPr>
+          <w:sz w:val="20"/>
+          <w:szCs w:val="20"/>
+          <w:lang w:val="en-US"/>
+        </w:rPr>
+        <w:t>a.manager_id</w:t>
+      </w:r>
+      <w:proofErr w:type="spellEnd"/>
+      <w:r>
+        <w:rPr>
+          <w:sz w:val="20"/>
+          <w:szCs w:val="20"/>
+          <w:lang w:val="en-US"/>
+        </w:rPr>
+        <w:t xml:space="preserve"> = </w:t>
+      </w:r>
+      <w:proofErr w:type="spellStart"/>
+      <w:r>
+        <w:rPr>
+          <w:sz w:val="20"/>
+          <w:szCs w:val="20"/>
+          <w:lang w:val="en-US"/>
+        </w:rPr>
+        <w:t>b.employee_id</w:t>
+      </w:r>
+      <w:proofErr w:type="spellEnd"/>
+      <w:r>
+        <w:rPr>
+          <w:sz w:val="20"/>
+          <w:szCs w:val="20"/>
+          <w:lang w:val="en-US"/>
+        </w:rPr>
+        <w:t>;</w:t>
+      </w:r>
+    </w:p>
+    <w:p>
+      <w:pPr>
+        <w:pStyle w:val="ListParagraph"/>
+        <w:numPr>
+          <w:ilvl w:val="1"/>
+          <w:numId w:val="13"/>
+        </w:numPr>
+        <w:rPr>
+          <w:lang w:val="en-US"/>
+        </w:rPr>
+      </w:pPr>
+      <w:r>
+        <w:rPr>
+          <w:b/>
+          <w:bCs/>
+          <w:lang w:val="en-US"/>
+        </w:rPr>
+        <w:t xml:space="preserve">None </w:t>
+      </w:r>
+      <w:proofErr w:type="spellStart"/>
+      <w:r>
+        <w:rPr>
+          <w:b/>
+          <w:bCs/>
+          <w:lang w:val="en-US"/>
+        </w:rPr>
+        <w:t>EquiJoins</w:t>
+      </w:r>
+      <w:proofErr w:type="spellEnd"/>
+      <w:r>
+        <w:rPr>
+          <w:b/>
+          <w:bCs/>
+          <w:lang w:val="en-US"/>
+        </w:rPr>
+        <w:t>:</w:t>
+      </w:r>
+      <w:r>
+        <w:rPr>
+          <w:lang w:val="en-US"/>
+        </w:rPr>
+        <w:t xml:space="preserve"> Retrieving Records with </w:t>
+      </w:r>
+      <w:proofErr w:type="spellStart"/>
+      <w:r>
+        <w:rPr>
+          <w:lang w:val="en-US"/>
+        </w:rPr>
+        <w:t>NoneEquiJoins</w:t>
+      </w:r>
+      <w:proofErr w:type="spellEnd"/>
+      <w:r>
+        <w:rPr>
+          <w:lang w:val="en-US"/>
+        </w:rPr>
+        <w:t>.</w:t>
+      </w:r>
+    </w:p>
+    <w:p>
+      <w:pPr>
+        <w:pStyle w:val="ListParagraph"/>
+        <w:numPr>
+          <w:ilvl w:val="2"/>
+          <w:numId w:val="13"/>
+        </w:numPr>
+        <w:rPr>
+          <w:lang w:val="en-US"/>
+        </w:rPr>
+      </w:pPr>
+      <w:r>
+        <w:rPr>
+          <w:b/>
+          <w:bCs/>
+          <w:lang w:val="en-US"/>
+        </w:rPr>
+        <w:t>Example:</w:t>
+      </w:r>
+      <w:r>
+        <w:rPr>
+          <w:lang w:val="en-US"/>
+        </w:rPr>
+        <w:t xml:space="preserve"> </w:t>
+      </w:r>
+      <w:r>
+        <w:rPr>
+          <w:sz w:val="20"/>
+          <w:szCs w:val="20"/>
+          <w:lang w:val="en-US"/>
+        </w:rPr>
+        <w:t xml:space="preserve">SELECT </w:t>
+      </w:r>
+      <w:proofErr w:type="spellStart"/>
+      <w:proofErr w:type="gramStart"/>
+      <w:r>
+        <w:rPr>
+          <w:sz w:val="20"/>
+          <w:szCs w:val="20"/>
+          <w:lang w:val="en-US"/>
+        </w:rPr>
+        <w:t>e.last</w:t>
+      </w:r>
+      <w:proofErr w:type="gramEnd"/>
+      <w:r>
+        <w:rPr>
+          <w:sz w:val="20"/>
+          <w:szCs w:val="20"/>
+          <w:lang w:val="en-US"/>
+        </w:rPr>
+        <w:t>_name</w:t>
+      </w:r>
+      <w:proofErr w:type="spellEnd"/>
+      <w:r>
+        <w:rPr>
+          <w:sz w:val="20"/>
+          <w:szCs w:val="20"/>
+          <w:lang w:val="en-US"/>
+        </w:rPr>
+        <w:t xml:space="preserve">, </w:t>
+      </w:r>
+      <w:proofErr w:type="spellStart"/>
+      <w:r>
+        <w:rPr>
+          <w:sz w:val="20"/>
+          <w:szCs w:val="20"/>
+          <w:lang w:val="en-US"/>
+        </w:rPr>
+        <w:t>e.salary</w:t>
+      </w:r>
+      <w:proofErr w:type="spellEnd"/>
+      <w:r>
+        <w:rPr>
+          <w:sz w:val="20"/>
+          <w:szCs w:val="20"/>
+          <w:lang w:val="en-US"/>
+        </w:rPr>
+        <w:t xml:space="preserve">, </w:t>
+      </w:r>
+      <w:proofErr w:type="spellStart"/>
+      <w:r>
+        <w:rPr>
+          <w:sz w:val="20"/>
+          <w:szCs w:val="20"/>
+          <w:lang w:val="en-US"/>
+        </w:rPr>
+        <w:t>j.grade_level</w:t>
+      </w:r>
+      <w:proofErr w:type="spellEnd"/>
+      <w:r>
+        <w:rPr>
+          <w:sz w:val="20"/>
+          <w:szCs w:val="20"/>
+          <w:lang w:val="en-US"/>
+        </w:rPr>
+        <w:t xml:space="preserve"> FROM employees e JOIN </w:t>
+      </w:r>
+      <w:proofErr w:type="spellStart"/>
+      <w:r>
+        <w:rPr>
+          <w:sz w:val="20"/>
+          <w:szCs w:val="20"/>
+          <w:lang w:val="en-US"/>
+        </w:rPr>
+        <w:t>job_grades</w:t>
+      </w:r>
+      <w:proofErr w:type="spellEnd"/>
+      <w:r>
+        <w:rPr>
+          <w:sz w:val="20"/>
+          <w:szCs w:val="20"/>
+          <w:lang w:val="en-US"/>
+        </w:rPr>
+        <w:t xml:space="preserve"> j ON </w:t>
+      </w:r>
+      <w:proofErr w:type="spellStart"/>
+      <w:r>
+        <w:rPr>
+          <w:sz w:val="20"/>
+          <w:szCs w:val="20"/>
+          <w:lang w:val="en-US"/>
+        </w:rPr>
+        <w:t>e.salary</w:t>
+      </w:r>
+      <w:proofErr w:type="spellEnd"/>
+      <w:r>
+        <w:rPr>
+          <w:sz w:val="20"/>
+          <w:szCs w:val="20"/>
+          <w:lang w:val="en-US"/>
+        </w:rPr>
+        <w:t xml:space="preserve"> BETWEEN </w:t>
+      </w:r>
+      <w:proofErr w:type="spellStart"/>
+      <w:r>
+        <w:rPr>
+          <w:sz w:val="20"/>
+          <w:szCs w:val="20"/>
+          <w:lang w:val="en-US"/>
+        </w:rPr>
+        <w:t>j.lowest_sal</w:t>
+      </w:r>
+      <w:proofErr w:type="spellEnd"/>
+      <w:r>
+        <w:rPr>
+          <w:sz w:val="20"/>
+          <w:szCs w:val="20"/>
+          <w:lang w:val="en-US"/>
+        </w:rPr>
+        <w:t xml:space="preserve"> AND </w:t>
+      </w:r>
+      <w:proofErr w:type="spellStart"/>
+      <w:r>
+        <w:rPr>
+          <w:sz w:val="20"/>
+          <w:szCs w:val="20"/>
+          <w:lang w:val="en-US"/>
+        </w:rPr>
+        <w:t>j.highest_sal</w:t>
+      </w:r>
+      <w:proofErr w:type="spellEnd"/>
+      <w:r>
+        <w:rPr>
+          <w:sz w:val="20"/>
+          <w:szCs w:val="20"/>
+          <w:lang w:val="en-US"/>
+        </w:rPr>
+        <w:t>;</w:t>
+      </w:r>
+    </w:p>
+    <w:p>
+      <w:pPr>
+        <w:rPr>
+          <w:lang w:val="en-US"/>
+        </w:rPr>
+      </w:pPr>
+    </w:p>
     <w:sectPr>
       <w:pgSz w:w="11906" w:h="16838"/>
       <w:pgMar w:top="1440" w:right="1440" w:bottom="1440" w:left="1440" w:header="708" w:footer="708" w:gutter="0"/>
@@ -8104,6 +10316,119 @@
     </w:lvl>
   </w:abstractNum>
   <w:abstractNum w:abstractNumId="5" w15:restartNumberingAfterBreak="0">
+    <w:nsid w:val="5A8D2D06"/>
+    <w:multiLevelType w:val="hybridMultilevel"/>
+    <w:tmpl w:val="050CDBCE"/>
+    <w:lvl w:ilvl="0" w:tplc="0C000009">
+      <w:start w:val="1"/>
+      <w:numFmt w:val="bullet"/>
+      <w:lvlText w:val=""/>
+      <w:lvlJc w:val="left"/>
+      <w:pPr>
+        <w:ind w:left="360" w:hanging="360"/>
+      </w:pPr>
+      <w:rPr>
+        <w:rFonts w:ascii="Wingdings" w:hAnsi="Wingdings" w:hint="default"/>
+      </w:rPr>
+    </w:lvl>
+    <w:lvl w:ilvl="1" w:tplc="0C000003">
+      <w:start w:val="1"/>
+      <w:numFmt w:val="bullet"/>
+      <w:lvlText w:val="o"/>
+      <w:lvlJc w:val="left"/>
+      <w:pPr>
+        <w:ind w:left="993" w:hanging="360"/>
+      </w:pPr>
+      <w:rPr>
+        <w:rFonts w:ascii="Courier New" w:hAnsi="Courier New" w:cs="Courier New" w:hint="default"/>
+      </w:rPr>
+    </w:lvl>
+    <w:lvl w:ilvl="2" w:tplc="0C000005">
+      <w:start w:val="1"/>
+      <w:numFmt w:val="bullet"/>
+      <w:lvlText w:val=""/>
+      <w:lvlJc w:val="left"/>
+      <w:pPr>
+        <w:ind w:left="1800" w:hanging="360"/>
+      </w:pPr>
+      <w:rPr>
+        <w:rFonts w:ascii="Wingdings" w:hAnsi="Wingdings" w:hint="default"/>
+      </w:rPr>
+    </w:lvl>
+    <w:lvl w:ilvl="3" w:tplc="0C000001" w:tentative="1">
+      <w:start w:val="1"/>
+      <w:numFmt w:val="bullet"/>
+      <w:lvlText w:val=""/>
+      <w:lvlJc w:val="left"/>
+      <w:pPr>
+        <w:ind w:left="2520" w:hanging="360"/>
+      </w:pPr>
+      <w:rPr>
+        <w:rFonts w:ascii="Symbol" w:hAnsi="Symbol" w:hint="default"/>
+      </w:rPr>
+    </w:lvl>
+    <w:lvl w:ilvl="4" w:tplc="0C000003" w:tentative="1">
+      <w:start w:val="1"/>
+      <w:numFmt w:val="bullet"/>
+      <w:lvlText w:val="o"/>
+      <w:lvlJc w:val="left"/>
+      <w:pPr>
+        <w:ind w:left="3240" w:hanging="360"/>
+      </w:pPr>
+      <w:rPr>
+        <w:rFonts w:ascii="Courier New" w:hAnsi="Courier New" w:cs="Courier New" w:hint="default"/>
+      </w:rPr>
+    </w:lvl>
+    <w:lvl w:ilvl="5" w:tplc="0C000005" w:tentative="1">
+      <w:start w:val="1"/>
+      <w:numFmt w:val="bullet"/>
+      <w:lvlText w:val=""/>
+      <w:lvlJc w:val="left"/>
+      <w:pPr>
+        <w:ind w:left="3960" w:hanging="360"/>
+      </w:pPr>
+      <w:rPr>
+        <w:rFonts w:ascii="Wingdings" w:hAnsi="Wingdings" w:hint="default"/>
+      </w:rPr>
+    </w:lvl>
+    <w:lvl w:ilvl="6" w:tplc="0C000001" w:tentative="1">
+      <w:start w:val="1"/>
+      <w:numFmt w:val="bullet"/>
+      <w:lvlText w:val=""/>
+      <w:lvlJc w:val="left"/>
+      <w:pPr>
+        <w:ind w:left="4680" w:hanging="360"/>
+      </w:pPr>
+      <w:rPr>
+        <w:rFonts w:ascii="Symbol" w:hAnsi="Symbol" w:hint="default"/>
+      </w:rPr>
+    </w:lvl>
+    <w:lvl w:ilvl="7" w:tplc="0C000003" w:tentative="1">
+      <w:start w:val="1"/>
+      <w:numFmt w:val="bullet"/>
+      <w:lvlText w:val="o"/>
+      <w:lvlJc w:val="left"/>
+      <w:pPr>
+        <w:ind w:left="5400" w:hanging="360"/>
+      </w:pPr>
+      <w:rPr>
+        <w:rFonts w:ascii="Courier New" w:hAnsi="Courier New" w:cs="Courier New" w:hint="default"/>
+      </w:rPr>
+    </w:lvl>
+    <w:lvl w:ilvl="8" w:tplc="0C000005" w:tentative="1">
+      <w:start w:val="1"/>
+      <w:numFmt w:val="bullet"/>
+      <w:lvlText w:val=""/>
+      <w:lvlJc w:val="left"/>
+      <w:pPr>
+        <w:ind w:left="6120" w:hanging="360"/>
+      </w:pPr>
+      <w:rPr>
+        <w:rFonts w:ascii="Wingdings" w:hAnsi="Wingdings" w:hint="default"/>
+      </w:rPr>
+    </w:lvl>
+  </w:abstractNum>
+  <w:abstractNum w:abstractNumId="6" w15:restartNumberingAfterBreak="0">
     <w:nsid w:val="5D7C39A2"/>
     <w:multiLevelType w:val="hybridMultilevel"/>
     <w:tmpl w:val="8A80BF48"/>
@@ -8216,7 +10541,7 @@
       </w:rPr>
     </w:lvl>
   </w:abstractNum>
-  <w:abstractNum w:abstractNumId="6" w15:restartNumberingAfterBreak="0">
+  <w:abstractNum w:abstractNumId="7" w15:restartNumberingAfterBreak="0">
     <w:nsid w:val="649B6418"/>
     <w:multiLevelType w:val="hybridMultilevel"/>
     <w:tmpl w:val="0F5A618C"/>
@@ -8329,7 +10654,7 @@
       </w:rPr>
     </w:lvl>
   </w:abstractNum>
-  <w:abstractNum w:abstractNumId="7" w15:restartNumberingAfterBreak="0">
+  <w:abstractNum w:abstractNumId="8" w15:restartNumberingAfterBreak="0">
     <w:nsid w:val="673B1E8C"/>
     <w:multiLevelType w:val="hybridMultilevel"/>
     <w:tmpl w:val="519A06D8"/>
@@ -8442,7 +10767,7 @@
       </w:rPr>
     </w:lvl>
   </w:abstractNum>
-  <w:abstractNum w:abstractNumId="8" w15:restartNumberingAfterBreak="0">
+  <w:abstractNum w:abstractNumId="9" w15:restartNumberingAfterBreak="0">
     <w:nsid w:val="6C3E479E"/>
     <w:multiLevelType w:val="hybridMultilevel"/>
     <w:tmpl w:val="6E70310A"/>
@@ -8555,7 +10880,7 @@
       </w:rPr>
     </w:lvl>
   </w:abstractNum>
-  <w:abstractNum w:abstractNumId="9" w15:restartNumberingAfterBreak="0">
+  <w:abstractNum w:abstractNumId="10" w15:restartNumberingAfterBreak="0">
     <w:nsid w:val="6C860C54"/>
     <w:multiLevelType w:val="hybridMultilevel"/>
     <w:tmpl w:val="5080BFE8"/>
@@ -8668,7 +10993,120 @@
       </w:rPr>
     </w:lvl>
   </w:abstractNum>
-  <w:abstractNum w:abstractNumId="10" w15:restartNumberingAfterBreak="0">
+  <w:abstractNum w:abstractNumId="11" w15:restartNumberingAfterBreak="0">
+    <w:nsid w:val="76444FDA"/>
+    <w:multiLevelType w:val="hybridMultilevel"/>
+    <w:tmpl w:val="A54CFB22"/>
+    <w:lvl w:ilvl="0" w:tplc="0C000009">
+      <w:start w:val="1"/>
+      <w:numFmt w:val="bullet"/>
+      <w:lvlText w:val=""/>
+      <w:lvlJc w:val="left"/>
+      <w:pPr>
+        <w:ind w:left="360" w:hanging="360"/>
+      </w:pPr>
+      <w:rPr>
+        <w:rFonts w:ascii="Wingdings" w:hAnsi="Wingdings" w:hint="default"/>
+      </w:rPr>
+    </w:lvl>
+    <w:lvl w:ilvl="1" w:tplc="0C000003" w:tentative="1">
+      <w:start w:val="1"/>
+      <w:numFmt w:val="bullet"/>
+      <w:lvlText w:val="o"/>
+      <w:lvlJc w:val="left"/>
+      <w:pPr>
+        <w:ind w:left="1080" w:hanging="360"/>
+      </w:pPr>
+      <w:rPr>
+        <w:rFonts w:ascii="Courier New" w:hAnsi="Courier New" w:cs="Courier New" w:hint="default"/>
+      </w:rPr>
+    </w:lvl>
+    <w:lvl w:ilvl="2" w:tplc="0C000005" w:tentative="1">
+      <w:start w:val="1"/>
+      <w:numFmt w:val="bullet"/>
+      <w:lvlText w:val=""/>
+      <w:lvlJc w:val="left"/>
+      <w:pPr>
+        <w:ind w:left="1800" w:hanging="360"/>
+      </w:pPr>
+      <w:rPr>
+        <w:rFonts w:ascii="Wingdings" w:hAnsi="Wingdings" w:hint="default"/>
+      </w:rPr>
+    </w:lvl>
+    <w:lvl w:ilvl="3" w:tplc="0C000001" w:tentative="1">
+      <w:start w:val="1"/>
+      <w:numFmt w:val="bullet"/>
+      <w:lvlText w:val=""/>
+      <w:lvlJc w:val="left"/>
+      <w:pPr>
+        <w:ind w:left="2520" w:hanging="360"/>
+      </w:pPr>
+      <w:rPr>
+        <w:rFonts w:ascii="Symbol" w:hAnsi="Symbol" w:hint="default"/>
+      </w:rPr>
+    </w:lvl>
+    <w:lvl w:ilvl="4" w:tplc="0C000003" w:tentative="1">
+      <w:start w:val="1"/>
+      <w:numFmt w:val="bullet"/>
+      <w:lvlText w:val="o"/>
+      <w:lvlJc w:val="left"/>
+      <w:pPr>
+        <w:ind w:left="3240" w:hanging="360"/>
+      </w:pPr>
+      <w:rPr>
+        <w:rFonts w:ascii="Courier New" w:hAnsi="Courier New" w:cs="Courier New" w:hint="default"/>
+      </w:rPr>
+    </w:lvl>
+    <w:lvl w:ilvl="5" w:tplc="0C000005" w:tentative="1">
+      <w:start w:val="1"/>
+      <w:numFmt w:val="bullet"/>
+      <w:lvlText w:val=""/>
+      <w:lvlJc w:val="left"/>
+      <w:pPr>
+        <w:ind w:left="3960" w:hanging="360"/>
+      </w:pPr>
+      <w:rPr>
+        <w:rFonts w:ascii="Wingdings" w:hAnsi="Wingdings" w:hint="default"/>
+      </w:rPr>
+    </w:lvl>
+    <w:lvl w:ilvl="6" w:tplc="0C000001" w:tentative="1">
+      <w:start w:val="1"/>
+      <w:numFmt w:val="bullet"/>
+      <w:lvlText w:val=""/>
+      <w:lvlJc w:val="left"/>
+      <w:pPr>
+        <w:ind w:left="4680" w:hanging="360"/>
+      </w:pPr>
+      <w:rPr>
+        <w:rFonts w:ascii="Symbol" w:hAnsi="Symbol" w:hint="default"/>
+      </w:rPr>
+    </w:lvl>
+    <w:lvl w:ilvl="7" w:tplc="0C000003" w:tentative="1">
+      <w:start w:val="1"/>
+      <w:numFmt w:val="bullet"/>
+      <w:lvlText w:val="o"/>
+      <w:lvlJc w:val="left"/>
+      <w:pPr>
+        <w:ind w:left="5400" w:hanging="360"/>
+      </w:pPr>
+      <w:rPr>
+        <w:rFonts w:ascii="Courier New" w:hAnsi="Courier New" w:cs="Courier New" w:hint="default"/>
+      </w:rPr>
+    </w:lvl>
+    <w:lvl w:ilvl="8" w:tplc="0C000005" w:tentative="1">
+      <w:start w:val="1"/>
+      <w:numFmt w:val="bullet"/>
+      <w:lvlText w:val=""/>
+      <w:lvlJc w:val="left"/>
+      <w:pPr>
+        <w:ind w:left="6120" w:hanging="360"/>
+      </w:pPr>
+      <w:rPr>
+        <w:rFonts w:ascii="Wingdings" w:hAnsi="Wingdings" w:hint="default"/>
+      </w:rPr>
+    </w:lvl>
+  </w:abstractNum>
+  <w:abstractNum w:abstractNumId="12" w15:restartNumberingAfterBreak="0">
     <w:nsid w:val="7E281DDF"/>
     <w:multiLevelType w:val="hybridMultilevel"/>
     <w:tmpl w:val="4CC0E220"/>
@@ -8781,7 +11219,7 @@
       </w:rPr>
     </w:lvl>
   </w:abstractNum>
-  <w:abstractNum w:abstractNumId="11" w15:restartNumberingAfterBreak="0">
+  <w:abstractNum w:abstractNumId="13" w15:restartNumberingAfterBreak="0">
     <w:nsid w:val="7E2F1469"/>
     <w:multiLevelType w:val="hybridMultilevel"/>
     <w:tmpl w:val="4C26DEBA"/>
@@ -8901,19 +11339,19 @@
     <w:abstractNumId w:val="2"/>
   </w:num>
   <w:num w:numId="3" w16cid:durableId="1072310267">
-    <w:abstractNumId w:val="11"/>
+    <w:abstractNumId w:val="13"/>
   </w:num>
   <w:num w:numId="4" w16cid:durableId="1762530644">
-    <w:abstractNumId w:val="7"/>
+    <w:abstractNumId w:val="8"/>
   </w:num>
   <w:num w:numId="5" w16cid:durableId="1843163296">
+    <w:abstractNumId w:val="10"/>
+  </w:num>
+  <w:num w:numId="6" w16cid:durableId="1755204014">
     <w:abstractNumId w:val="9"/>
   </w:num>
-  <w:num w:numId="6" w16cid:durableId="1755204014">
-    <w:abstractNumId w:val="8"/>
-  </w:num>
   <w:num w:numId="7" w16cid:durableId="484125951">
-    <w:abstractNumId w:val="5"/>
+    <w:abstractNumId w:val="6"/>
   </w:num>
   <w:num w:numId="8" w16cid:durableId="1020007652">
     <w:abstractNumId w:val="1"/>
@@ -8925,10 +11363,16 @@
     <w:abstractNumId w:val="0"/>
   </w:num>
   <w:num w:numId="11" w16cid:durableId="1251230060">
-    <w:abstractNumId w:val="10"/>
+    <w:abstractNumId w:val="12"/>
   </w:num>
   <w:num w:numId="12" w16cid:durableId="242298835">
-    <w:abstractNumId w:val="6"/>
+    <w:abstractNumId w:val="7"/>
+  </w:num>
+  <w:num w:numId="13" w16cid:durableId="1621648622">
+    <w:abstractNumId w:val="5"/>
+  </w:num>
+  <w:num w:numId="14" w16cid:durableId="1275819315">
+    <w:abstractNumId w:val="11"/>
   </w:num>
 </w:numbering>
 </file>

</xml_diff>

<commit_message>
I have studied from Lesson 19 to 20 in with taking notes.:
</commit_message>
<xml_diff>
--- a/Lession Notes.docx
+++ b/Lession Notes.docx
@@ -9731,6 +9731,1187 @@
     </w:p>
     <w:p>
       <w:pPr>
+        <w:jc w:val="center"/>
+        <w:rPr>
+          <w:sz w:val="36"/>
+          <w:szCs w:val="36"/>
+          <w:lang w:val="en-US"/>
+        </w:rPr>
+      </w:pPr>
+      <w:r>
+        <w:rPr>
+          <w:b/>
+          <w:bCs/>
+          <w:i/>
+          <w:iCs/>
+          <w:sz w:val="36"/>
+          <w:szCs w:val="36"/>
+          <w:u w:val="single"/>
+          <w:lang w:val="en-US"/>
+        </w:rPr>
+        <w:t>LESSON 1</w:t>
+      </w:r>
+      <w:r>
+        <w:rPr>
+          <w:b/>
+          <w:bCs/>
+          <w:i/>
+          <w:iCs/>
+          <w:sz w:val="36"/>
+          <w:szCs w:val="36"/>
+          <w:u w:val="single"/>
+          <w:lang w:val="en-US"/>
+        </w:rPr>
+        <w:t>9</w:t>
+      </w:r>
+    </w:p>
+    <w:p>
+      <w:pPr>
+        <w:pStyle w:val="ListParagraph"/>
+        <w:numPr>
+          <w:ilvl w:val="0"/>
+          <w:numId w:val="14"/>
+        </w:numPr>
+        <w:rPr>
+          <w:b/>
+          <w:bCs/>
+          <w:sz w:val="28"/>
+          <w:szCs w:val="28"/>
+          <w:u w:val="single"/>
+          <w:lang w:val="en-US"/>
+        </w:rPr>
+      </w:pPr>
+      <w:r>
+        <w:rPr>
+          <w:b/>
+          <w:bCs/>
+          <w:sz w:val="28"/>
+          <w:szCs w:val="28"/>
+          <w:u w:val="single"/>
+          <w:lang w:val="en-US"/>
+        </w:rPr>
+        <w:t>OUTER JOIN:</w:t>
+      </w:r>
+    </w:p>
+    <w:p>
+      <w:pPr>
+        <w:pStyle w:val="ListParagraph"/>
+        <w:numPr>
+          <w:ilvl w:val="1"/>
+          <w:numId w:val="13"/>
+        </w:numPr>
+        <w:rPr>
+          <w:b/>
+          <w:bCs/>
+          <w:lang w:val="en-US"/>
+        </w:rPr>
+      </w:pPr>
+      <w:r>
+        <w:rPr>
+          <w:b/>
+          <w:bCs/>
+          <w:lang w:val="en-US"/>
+        </w:rPr>
+        <w:t xml:space="preserve">LEFT OUTER JOIN: </w:t>
+      </w:r>
+      <w:r>
+        <w:rPr>
+          <w:lang w:val="en-US"/>
+        </w:rPr>
+        <w:t>shows the nulls value of the left columns.</w:t>
+      </w:r>
+    </w:p>
+    <w:p>
+      <w:pPr>
+        <w:pStyle w:val="ListParagraph"/>
+        <w:numPr>
+          <w:ilvl w:val="2"/>
+          <w:numId w:val="13"/>
+        </w:numPr>
+        <w:rPr>
+          <w:lang w:val="en-US"/>
+        </w:rPr>
+      </w:pPr>
+      <w:r>
+        <w:rPr>
+          <w:b/>
+          <w:bCs/>
+          <w:lang w:val="en-US"/>
+        </w:rPr>
+        <w:t>Example:</w:t>
+      </w:r>
+      <w:r>
+        <w:rPr>
+          <w:lang w:val="en-US"/>
+        </w:rPr>
+        <w:t xml:space="preserve"> SELECT </w:t>
+      </w:r>
+      <w:proofErr w:type="spellStart"/>
+      <w:proofErr w:type="gramStart"/>
+      <w:r>
+        <w:rPr>
+          <w:lang w:val="en-US"/>
+        </w:rPr>
+        <w:t>a.employee</w:t>
+      </w:r>
+      <w:proofErr w:type="gramEnd"/>
+      <w:r>
+        <w:rPr>
+          <w:lang w:val="en-US"/>
+        </w:rPr>
+        <w:t>_id</w:t>
+      </w:r>
+      <w:proofErr w:type="spellEnd"/>
+      <w:r>
+        <w:rPr>
+          <w:lang w:val="en-US"/>
+        </w:rPr>
+        <w:t xml:space="preserve"> worker, </w:t>
+      </w:r>
+      <w:proofErr w:type="spellStart"/>
+      <w:r>
+        <w:rPr>
+          <w:lang w:val="en-US"/>
+        </w:rPr>
+        <w:t>a.last_name</w:t>
+      </w:r>
+      <w:proofErr w:type="spellEnd"/>
+      <w:r>
+        <w:rPr>
+          <w:lang w:val="en-US"/>
+        </w:rPr>
+        <w:t xml:space="preserve">, </w:t>
+      </w:r>
+      <w:proofErr w:type="spellStart"/>
+      <w:r>
+        <w:rPr>
+          <w:lang w:val="en-US"/>
+        </w:rPr>
+        <w:t>b.employee_id</w:t>
+      </w:r>
+      <w:proofErr w:type="spellEnd"/>
+      <w:r>
+        <w:rPr>
+          <w:lang w:val="en-US"/>
+        </w:rPr>
+        <w:t xml:space="preserve"> manager, </w:t>
+      </w:r>
+      <w:proofErr w:type="spellStart"/>
+      <w:r>
+        <w:rPr>
+          <w:lang w:val="en-US"/>
+        </w:rPr>
+        <w:t>b.last_name</w:t>
+      </w:r>
+      <w:proofErr w:type="spellEnd"/>
+      <w:r>
+        <w:rPr>
+          <w:lang w:val="en-US"/>
+        </w:rPr>
+        <w:t xml:space="preserve"> FROM employees a LEFT OUTER JOIN employees b ON </w:t>
+      </w:r>
+      <w:proofErr w:type="spellStart"/>
+      <w:r>
+        <w:rPr>
+          <w:lang w:val="en-US"/>
+        </w:rPr>
+        <w:t>a.manager_id</w:t>
+      </w:r>
+      <w:proofErr w:type="spellEnd"/>
+      <w:r>
+        <w:rPr>
+          <w:lang w:val="en-US"/>
+        </w:rPr>
+        <w:t xml:space="preserve"> = </w:t>
+      </w:r>
+      <w:proofErr w:type="spellStart"/>
+      <w:r>
+        <w:rPr>
+          <w:lang w:val="en-US"/>
+        </w:rPr>
+        <w:t>b.employee_id</w:t>
+      </w:r>
+      <w:proofErr w:type="spellEnd"/>
+      <w:r>
+        <w:rPr>
+          <w:lang w:val="en-US"/>
+        </w:rPr>
+        <w:t>;</w:t>
+      </w:r>
+    </w:p>
+    <w:p>
+      <w:pPr>
+        <w:rPr>
+          <w:lang w:val="en-US"/>
+        </w:rPr>
+      </w:pPr>
+      <w:r>
+        <w:rPr>
+          <w:lang w:val="en-US"/>
+        </w:rPr>
+        <w:t xml:space="preserve">    </w:t>
+      </w:r>
+    </w:p>
+    <w:p>
+      <w:pPr>
+        <w:pStyle w:val="ListParagraph"/>
+        <w:numPr>
+          <w:ilvl w:val="1"/>
+          <w:numId w:val="13"/>
+        </w:numPr>
+        <w:rPr>
+          <w:lang w:val="en-US"/>
+        </w:rPr>
+      </w:pPr>
+      <w:r>
+        <w:rPr>
+          <w:b/>
+          <w:bCs/>
+          <w:lang w:val="en-US"/>
+        </w:rPr>
+        <w:t>RIGHT OUTER JOIN:</w:t>
+      </w:r>
+      <w:r>
+        <w:rPr>
+          <w:lang w:val="en-US"/>
+        </w:rPr>
+        <w:t xml:space="preserve"> shows the nulls value of the right columns.</w:t>
+      </w:r>
+    </w:p>
+    <w:p>
+      <w:pPr>
+        <w:pStyle w:val="ListParagraph"/>
+        <w:numPr>
+          <w:ilvl w:val="2"/>
+          <w:numId w:val="13"/>
+        </w:numPr>
+        <w:rPr>
+          <w:lang w:val="en-US"/>
+        </w:rPr>
+      </w:pPr>
+      <w:r>
+        <w:rPr>
+          <w:b/>
+          <w:bCs/>
+          <w:lang w:val="en-US"/>
+        </w:rPr>
+        <w:t>Example:</w:t>
+      </w:r>
+      <w:r>
+        <w:rPr>
+          <w:lang w:val="en-US"/>
+        </w:rPr>
+        <w:t xml:space="preserve"> SELECT </w:t>
+      </w:r>
+      <w:proofErr w:type="spellStart"/>
+      <w:proofErr w:type="gramStart"/>
+      <w:r>
+        <w:rPr>
+          <w:lang w:val="en-US"/>
+        </w:rPr>
+        <w:t>e.last</w:t>
+      </w:r>
+      <w:proofErr w:type="gramEnd"/>
+      <w:r>
+        <w:rPr>
+          <w:lang w:val="en-US"/>
+        </w:rPr>
+        <w:t>_name</w:t>
+      </w:r>
+      <w:proofErr w:type="spellEnd"/>
+      <w:r>
+        <w:rPr>
+          <w:lang w:val="en-US"/>
+        </w:rPr>
+        <w:t xml:space="preserve">, </w:t>
+      </w:r>
+      <w:proofErr w:type="spellStart"/>
+      <w:r>
+        <w:rPr>
+          <w:lang w:val="en-US"/>
+        </w:rPr>
+        <w:t>d.department_id</w:t>
+      </w:r>
+      <w:proofErr w:type="spellEnd"/>
+      <w:r>
+        <w:rPr>
+          <w:lang w:val="en-US"/>
+        </w:rPr>
+        <w:t xml:space="preserve">, </w:t>
+      </w:r>
+      <w:proofErr w:type="spellStart"/>
+      <w:r>
+        <w:rPr>
+          <w:lang w:val="en-US"/>
+        </w:rPr>
+        <w:t>d.department_name</w:t>
+      </w:r>
+      <w:proofErr w:type="spellEnd"/>
+      <w:r>
+        <w:rPr>
+          <w:lang w:val="en-US"/>
+        </w:rPr>
+        <w:t xml:space="preserve"> FROM employees e RIGHT OUTER JOIN departments d ON (</w:t>
+      </w:r>
+      <w:proofErr w:type="spellStart"/>
+      <w:r>
+        <w:rPr>
+          <w:lang w:val="en-US"/>
+        </w:rPr>
+        <w:t>e.department_id</w:t>
+      </w:r>
+      <w:proofErr w:type="spellEnd"/>
+      <w:r>
+        <w:rPr>
+          <w:lang w:val="en-US"/>
+        </w:rPr>
+        <w:t xml:space="preserve"> = </w:t>
+      </w:r>
+      <w:proofErr w:type="spellStart"/>
+      <w:r>
+        <w:rPr>
+          <w:lang w:val="en-US"/>
+        </w:rPr>
+        <w:t>d.department_id</w:t>
+      </w:r>
+      <w:proofErr w:type="spellEnd"/>
+      <w:r>
+        <w:rPr>
+          <w:lang w:val="en-US"/>
+        </w:rPr>
+        <w:t xml:space="preserve">); </w:t>
+      </w:r>
+    </w:p>
+    <w:p>
+      <w:pPr>
+        <w:pStyle w:val="ListParagraph"/>
+        <w:numPr>
+          <w:ilvl w:val="1"/>
+          <w:numId w:val="13"/>
+        </w:numPr>
+        <w:rPr>
+          <w:lang w:val="en-US"/>
+        </w:rPr>
+      </w:pPr>
+      <w:r>
+        <w:rPr>
+          <w:b/>
+          <w:bCs/>
+          <w:lang w:val="en-US"/>
+        </w:rPr>
+        <w:t>FULL OUTER JOIN:</w:t>
+      </w:r>
+      <w:r>
+        <w:rPr>
+          <w:lang w:val="en-US"/>
+        </w:rPr>
+        <w:t xml:space="preserve"> shows the nulls value of </w:t>
+      </w:r>
+      <w:proofErr w:type="gramStart"/>
+      <w:r>
+        <w:rPr>
+          <w:lang w:val="en-US"/>
+        </w:rPr>
+        <w:t>ALL  columns</w:t>
+      </w:r>
+      <w:proofErr w:type="gramEnd"/>
+      <w:r>
+        <w:rPr>
+          <w:lang w:val="en-US"/>
+        </w:rPr>
+        <w:t>.</w:t>
+      </w:r>
+    </w:p>
+    <w:p>
+      <w:pPr>
+        <w:pStyle w:val="ListParagraph"/>
+        <w:numPr>
+          <w:ilvl w:val="2"/>
+          <w:numId w:val="13"/>
+        </w:numPr>
+        <w:rPr>
+          <w:lang w:val="en-US"/>
+        </w:rPr>
+      </w:pPr>
+      <w:r>
+        <w:rPr>
+          <w:lang w:val="en-US"/>
+        </w:rPr>
+        <w:t xml:space="preserve">    </w:t>
+      </w:r>
+      <w:r>
+        <w:rPr>
+          <w:b/>
+          <w:bCs/>
+          <w:lang w:val="en-US"/>
+        </w:rPr>
+        <w:t>Example:</w:t>
+      </w:r>
+      <w:r>
+        <w:rPr>
+          <w:lang w:val="en-US"/>
+        </w:rPr>
+        <w:t xml:space="preserve"> SELECT </w:t>
+      </w:r>
+      <w:proofErr w:type="spellStart"/>
+      <w:proofErr w:type="gramStart"/>
+      <w:r>
+        <w:rPr>
+          <w:lang w:val="en-US"/>
+        </w:rPr>
+        <w:t>e.last</w:t>
+      </w:r>
+      <w:proofErr w:type="gramEnd"/>
+      <w:r>
+        <w:rPr>
+          <w:lang w:val="en-US"/>
+        </w:rPr>
+        <w:t>_name</w:t>
+      </w:r>
+      <w:proofErr w:type="spellEnd"/>
+      <w:r>
+        <w:rPr>
+          <w:lang w:val="en-US"/>
+        </w:rPr>
+        <w:t xml:space="preserve">, </w:t>
+      </w:r>
+      <w:proofErr w:type="spellStart"/>
+      <w:r>
+        <w:rPr>
+          <w:lang w:val="en-US"/>
+        </w:rPr>
+        <w:t>d.department_id</w:t>
+      </w:r>
+      <w:proofErr w:type="spellEnd"/>
+      <w:r>
+        <w:rPr>
+          <w:lang w:val="en-US"/>
+        </w:rPr>
+        <w:t xml:space="preserve">, </w:t>
+      </w:r>
+      <w:proofErr w:type="spellStart"/>
+      <w:r>
+        <w:rPr>
+          <w:lang w:val="en-US"/>
+        </w:rPr>
+        <w:t>d.department_name</w:t>
+      </w:r>
+      <w:proofErr w:type="spellEnd"/>
+      <w:r>
+        <w:rPr>
+          <w:lang w:val="en-US"/>
+        </w:rPr>
+        <w:t xml:space="preserve"> FROM employees e FULL OUTER JOIN departments d ON (</w:t>
+      </w:r>
+      <w:proofErr w:type="spellStart"/>
+      <w:r>
+        <w:rPr>
+          <w:lang w:val="en-US"/>
+        </w:rPr>
+        <w:t>e.department_id</w:t>
+      </w:r>
+      <w:proofErr w:type="spellEnd"/>
+      <w:r>
+        <w:rPr>
+          <w:lang w:val="en-US"/>
+        </w:rPr>
+        <w:t xml:space="preserve"> = </w:t>
+      </w:r>
+      <w:proofErr w:type="spellStart"/>
+      <w:r>
+        <w:rPr>
+          <w:lang w:val="en-US"/>
+        </w:rPr>
+        <w:t>d.department_id</w:t>
+      </w:r>
+      <w:proofErr w:type="spellEnd"/>
+      <w:r>
+        <w:rPr>
+          <w:lang w:val="en-US"/>
+        </w:rPr>
+        <w:t>);</w:t>
+      </w:r>
+    </w:p>
+    <w:p>
+      <w:pPr>
+        <w:rPr>
+          <w:lang w:val="en-US"/>
+        </w:rPr>
+      </w:pPr>
+      <w:r>
+        <w:rPr>
+          <w:lang w:val="en-US"/>
+        </w:rPr>
+        <w:lastRenderedPageBreak/>
+        <w:t xml:space="preserve">  </w:t>
+      </w:r>
+    </w:p>
+    <w:p>
+      <w:pPr>
+        <w:rPr>
+          <w:lang w:val="en-US"/>
+        </w:rPr>
+      </w:pPr>
+    </w:p>
+    <w:p>
+      <w:pPr>
+        <w:pStyle w:val="ListParagraph"/>
+        <w:numPr>
+          <w:ilvl w:val="0"/>
+          <w:numId w:val="13"/>
+        </w:numPr>
+        <w:rPr>
+          <w:lang w:val="en-US"/>
+        </w:rPr>
+      </w:pPr>
+      <w:r>
+        <w:rPr>
+          <w:b/>
+          <w:bCs/>
+          <w:lang w:val="en-US"/>
+        </w:rPr>
+        <w:t>Cartesian Product:</w:t>
+      </w:r>
+      <w:r>
+        <w:rPr>
+          <w:lang w:val="en-US"/>
+        </w:rPr>
+        <w:t xml:space="preserve"> All rows in the first table are joined to all rows in the second table, to avoid a Cartesian product, always include a valid join condition.</w:t>
+      </w:r>
+    </w:p>
+    <w:p>
+      <w:pPr>
+        <w:pStyle w:val="ListParagraph"/>
+        <w:numPr>
+          <w:ilvl w:val="1"/>
+          <w:numId w:val="13"/>
+        </w:numPr>
+        <w:rPr>
+          <w:b/>
+          <w:bCs/>
+          <w:lang w:val="en-US"/>
+        </w:rPr>
+      </w:pPr>
+      <w:r>
+        <w:rPr>
+          <w:b/>
+          <w:bCs/>
+          <w:lang w:val="en-US"/>
+        </w:rPr>
+        <w:t xml:space="preserve">CROSS JOIN: </w:t>
+      </w:r>
+    </w:p>
+    <w:p>
+      <w:pPr>
+        <w:pStyle w:val="ListParagraph"/>
+        <w:numPr>
+          <w:ilvl w:val="2"/>
+          <w:numId w:val="13"/>
+        </w:numPr>
+        <w:rPr>
+          <w:lang w:val="en-US"/>
+        </w:rPr>
+      </w:pPr>
+      <w:r>
+        <w:rPr>
+          <w:lang w:val="en-US"/>
+        </w:rPr>
+        <w:t xml:space="preserve">SELECT </w:t>
+      </w:r>
+      <w:proofErr w:type="spellStart"/>
+      <w:r>
+        <w:rPr>
+          <w:lang w:val="en-US"/>
+        </w:rPr>
+        <w:t>last_name</w:t>
+      </w:r>
+      <w:proofErr w:type="spellEnd"/>
+      <w:r>
+        <w:rPr>
+          <w:lang w:val="en-US"/>
+        </w:rPr>
+        <w:t xml:space="preserve">, </w:t>
+      </w:r>
+      <w:proofErr w:type="spellStart"/>
+      <w:r>
+        <w:rPr>
+          <w:lang w:val="en-US"/>
+        </w:rPr>
+        <w:t>department_name</w:t>
+      </w:r>
+      <w:proofErr w:type="spellEnd"/>
+      <w:r>
+        <w:rPr>
+          <w:lang w:val="en-US"/>
+        </w:rPr>
+        <w:t xml:space="preserve"> FROM employees CROSS JOIN departments;</w:t>
+      </w:r>
+    </w:p>
+    <w:p>
+      <w:pPr>
+        <w:jc w:val="center"/>
+        <w:rPr>
+          <w:sz w:val="36"/>
+          <w:szCs w:val="36"/>
+          <w:lang w:val="en-US"/>
+        </w:rPr>
+      </w:pPr>
+      <w:r>
+        <w:rPr>
+          <w:b/>
+          <w:bCs/>
+          <w:i/>
+          <w:iCs/>
+          <w:sz w:val="36"/>
+          <w:szCs w:val="36"/>
+          <w:u w:val="single"/>
+          <w:lang w:val="en-US"/>
+        </w:rPr>
+        <w:t xml:space="preserve">LESSON </w:t>
+      </w:r>
+      <w:r>
+        <w:rPr>
+          <w:b/>
+          <w:bCs/>
+          <w:i/>
+          <w:iCs/>
+          <w:sz w:val="36"/>
+          <w:szCs w:val="36"/>
+          <w:u w:val="single"/>
+          <w:lang w:val="en-US"/>
+        </w:rPr>
+        <w:t>20</w:t>
+      </w:r>
+    </w:p>
+    <w:p>
+      <w:pPr>
+        <w:rPr>
+          <w:lang w:val="en-US"/>
+        </w:rPr>
+      </w:pPr>
+      <w:r>
+        <w:rPr>
+          <w:b/>
+          <w:bCs/>
+          <w:u w:val="single"/>
+          <w:lang w:val="en-US"/>
+        </w:rPr>
+        <w:t>Subquery:</w:t>
+      </w:r>
+      <w:r>
+        <w:rPr>
+          <w:lang w:val="en-US"/>
+        </w:rPr>
+        <w:t xml:space="preserve"> We can used in make another select statement to get a specific output to </w:t>
+      </w:r>
+      <w:proofErr w:type="spellStart"/>
+      <w:r>
+        <w:rPr>
+          <w:lang w:val="en-US"/>
+        </w:rPr>
+        <w:t>used</w:t>
+      </w:r>
+      <w:proofErr w:type="spellEnd"/>
+      <w:r>
+        <w:rPr>
+          <w:lang w:val="en-US"/>
+        </w:rPr>
+        <w:t xml:space="preserve"> in the main statement.</w:t>
+      </w:r>
+    </w:p>
+    <w:p>
+      <w:pPr>
+        <w:pStyle w:val="ListParagraph"/>
+        <w:numPr>
+          <w:ilvl w:val="0"/>
+          <w:numId w:val="15"/>
+        </w:numPr>
+        <w:rPr>
+          <w:lang w:val="en-US"/>
+        </w:rPr>
+      </w:pPr>
+      <w:r>
+        <w:rPr>
+          <w:lang w:val="en-US"/>
+        </w:rPr>
+        <w:t>we use it in ().</w:t>
+      </w:r>
+    </w:p>
+    <w:p>
+      <w:pPr>
+        <w:pStyle w:val="ListParagraph"/>
+        <w:numPr>
+          <w:ilvl w:val="0"/>
+          <w:numId w:val="15"/>
+        </w:numPr>
+        <w:rPr>
+          <w:lang w:val="en-US"/>
+        </w:rPr>
+      </w:pPr>
+      <w:proofErr w:type="spellStart"/>
+      <w:r>
+        <w:rPr>
+          <w:lang w:val="en-US"/>
+        </w:rPr>
+        <w:t>Its</w:t>
+      </w:r>
+      <w:proofErr w:type="spellEnd"/>
+      <w:r>
+        <w:rPr>
+          <w:lang w:val="en-US"/>
+        </w:rPr>
+        <w:t xml:space="preserve"> better to put it in the right the code to easy read.</w:t>
+      </w:r>
+    </w:p>
+    <w:p>
+      <w:pPr>
+        <w:pStyle w:val="ListParagraph"/>
+        <w:numPr>
+          <w:ilvl w:val="0"/>
+          <w:numId w:val="15"/>
+        </w:numPr>
+        <w:rPr>
+          <w:lang w:val="en-US"/>
+        </w:rPr>
+      </w:pPr>
+      <w:r>
+        <w:rPr>
+          <w:lang w:val="en-US"/>
+        </w:rPr>
+        <w:t xml:space="preserve">We use Single-row operators with Single-row subquery and the Multiple-row operators with Multiple-row subquery  </w:t>
+      </w:r>
+    </w:p>
+    <w:p>
+      <w:pPr>
+        <w:ind w:left="360"/>
+        <w:rPr>
+          <w:lang w:val="en-US"/>
+        </w:rPr>
+      </w:pPr>
+      <w:r>
+        <w:rPr>
+          <w:b/>
+          <w:bCs/>
+          <w:noProof/>
+          <w:lang w:val="en-US"/>
+        </w:rPr>
+        <w:t>Example</w:t>
+      </w:r>
+      <w:r>
+        <w:rPr>
+          <w:noProof/>
+          <w:lang w:val="en-US"/>
+        </w:rPr>
+        <w:t xml:space="preserve">: </w:t>
+      </w:r>
+      <w:r>
+        <w:rPr>
+          <w:noProof/>
+          <w:sz w:val="20"/>
+          <w:szCs w:val="20"/>
+          <w:lang w:val="en-US"/>
+        </w:rPr>
+        <w:t>SELECT last_name, salary FROM employees WHERE salary &gt; (SELECT salary FROM employees WHERE last_name = 'Abel');</w:t>
+      </w:r>
+    </w:p>
+    <w:p>
+      <w:pPr>
+        <w:pStyle w:val="ListParagraph"/>
+        <w:rPr>
+          <w:lang w:val="en-US"/>
+        </w:rPr>
+      </w:pPr>
+    </w:p>
+    <w:p>
+      <w:pPr>
+        <w:rPr>
+          <w:lang w:val="en-US"/>
+        </w:rPr>
+      </w:pPr>
+      <w:r>
+        <w:rPr>
+          <w:b/>
+          <w:bCs/>
+          <w:lang w:val="en-US"/>
+        </w:rPr>
+        <w:t>Single-row subqueries</w:t>
+      </w:r>
+      <w:r>
+        <w:rPr>
+          <w:lang w:val="en-US"/>
+        </w:rPr>
+        <w:t>: Return only one row &amp; use single- row comparison operators.</w:t>
+      </w:r>
+    </w:p>
+    <w:p>
+      <w:pPr>
+        <w:rPr>
+          <w:noProof/>
+          <w:lang w:val="en-US"/>
+        </w:rPr>
+      </w:pPr>
+      <w:r>
+        <w:rPr>
+          <w:noProof/>
+          <w:lang w:val="en-US"/>
+        </w:rPr>
+        <w:t xml:space="preserve"> </w:t>
+      </w:r>
+      <w:r>
+        <w:rPr>
+          <w:noProof/>
+          <w:lang w:val="en-US"/>
+        </w:rPr>
+        <w:drawing>
+          <wp:inline distT="0" distB="0" distL="0" distR="0" wp14:anchorId="440C0EF3" wp14:editId="1DA66249">
+            <wp:extent cx="1717482" cy="895085"/>
+            <wp:effectExtent l="0" t="0" r="0" b="635"/>
+            <wp:docPr id="87381265" name="Picture 1"/>
+            <wp:cNvGraphicFramePr>
+              <a:graphicFrameLocks xmlns:a="http://schemas.openxmlformats.org/drawingml/2006/main" noChangeAspect="1"/>
+            </wp:cNvGraphicFramePr>
+            <a:graphic xmlns:a="http://schemas.openxmlformats.org/drawingml/2006/main">
+              <a:graphicData uri="http://schemas.openxmlformats.org/drawingml/2006/picture">
+                <pic:pic xmlns:pic="http://schemas.openxmlformats.org/drawingml/2006/picture">
+                  <pic:nvPicPr>
+                    <pic:cNvPr id="87381265" name=""/>
+                    <pic:cNvPicPr/>
+                  </pic:nvPicPr>
+                  <pic:blipFill>
+                    <a:blip r:embed="rId10"/>
+                    <a:stretch>
+                      <a:fillRect/>
+                    </a:stretch>
+                  </pic:blipFill>
+                  <pic:spPr>
+                    <a:xfrm>
+                      <a:off x="0" y="0"/>
+                      <a:ext cx="1727410" cy="900259"/>
+                    </a:xfrm>
+                    <a:prstGeom prst="rect">
+                      <a:avLst/>
+                    </a:prstGeom>
+                  </pic:spPr>
+                </pic:pic>
+              </a:graphicData>
+            </a:graphic>
+          </wp:inline>
+        </w:drawing>
+      </w:r>
+    </w:p>
+    <w:p>
+      <w:pPr>
+        <w:rPr>
+          <w:lang w:val="en-US"/>
+        </w:rPr>
+      </w:pPr>
+      <w:r>
+        <w:rPr>
+          <w:b/>
+          <w:bCs/>
+          <w:noProof/>
+          <w:lang w:val="en-US"/>
+        </w:rPr>
+        <w:t>Example:</w:t>
+      </w:r>
+      <w:r>
+        <w:rPr>
+          <w:b/>
+          <w:bCs/>
+          <w:noProof/>
+          <w:lang w:val="en-US"/>
+        </w:rPr>
+        <w:t xml:space="preserve"> </w:t>
+      </w:r>
+      <w:r>
+        <w:rPr>
+          <w:noProof/>
+          <w:sz w:val="20"/>
+          <w:szCs w:val="20"/>
+          <w:lang w:val="en-US"/>
+        </w:rPr>
+        <w:t>SELECT last_name, salary FROM employees WHERE salary &gt; (SELECT salary FROM employees WHERE last_name = 'Abel') AND salary &lt; (SELECT salary FROM employees WHERE last_name = 'King' and salary &gt; 10000);</w:t>
+      </w:r>
+    </w:p>
+    <w:p>
+      <w:pPr>
+        <w:pStyle w:val="ListParagraph"/>
+        <w:numPr>
+          <w:ilvl w:val="0"/>
+          <w:numId w:val="16"/>
+        </w:numPr>
+        <w:rPr>
+          <w:b/>
+          <w:bCs/>
+          <w:lang w:val="en-US"/>
+        </w:rPr>
+      </w:pPr>
+      <w:r>
+        <w:rPr>
+          <w:b/>
+          <w:bCs/>
+          <w:lang w:val="en-US"/>
+        </w:rPr>
+        <w:t>Group Functions in a Subquery</w:t>
+      </w:r>
+      <w:r>
+        <w:rPr>
+          <w:b/>
+          <w:bCs/>
+          <w:lang w:val="en-US"/>
+        </w:rPr>
+        <w:t xml:space="preserve">: </w:t>
+      </w:r>
+      <w:r>
+        <w:rPr>
+          <w:lang w:val="en-US"/>
+        </w:rPr>
+        <w:t>we can use group functions in and with subqueries.</w:t>
+      </w:r>
+    </w:p>
+    <w:p>
+      <w:pPr>
+        <w:pStyle w:val="ListParagraph"/>
+        <w:numPr>
+          <w:ilvl w:val="1"/>
+          <w:numId w:val="16"/>
+        </w:numPr>
+        <w:rPr>
+          <w:b/>
+          <w:bCs/>
+          <w:lang w:val="en-US"/>
+        </w:rPr>
+      </w:pPr>
+      <w:r>
+        <w:rPr>
+          <w:b/>
+          <w:bCs/>
+          <w:lang w:val="en-US"/>
+        </w:rPr>
+        <w:t>Example:</w:t>
+      </w:r>
+      <w:r>
+        <w:rPr>
+          <w:b/>
+          <w:bCs/>
+          <w:lang w:val="en-US"/>
+        </w:rPr>
+        <w:t xml:space="preserve"> </w:t>
+      </w:r>
+      <w:r>
+        <w:rPr>
+          <w:sz w:val="20"/>
+          <w:szCs w:val="20"/>
+          <w:lang w:val="en-US"/>
+        </w:rPr>
+        <w:t xml:space="preserve">SELECT </w:t>
+      </w:r>
+      <w:proofErr w:type="spellStart"/>
+      <w:r>
+        <w:rPr>
+          <w:sz w:val="20"/>
+          <w:szCs w:val="20"/>
+          <w:lang w:val="en-US"/>
+        </w:rPr>
+        <w:t>last_name</w:t>
+      </w:r>
+      <w:proofErr w:type="spellEnd"/>
+      <w:r>
+        <w:rPr>
+          <w:sz w:val="20"/>
+          <w:szCs w:val="20"/>
+          <w:lang w:val="en-US"/>
+        </w:rPr>
+        <w:t xml:space="preserve">, salary FROM employees WHERE salary &gt; (SELECT </w:t>
+      </w:r>
+      <w:proofErr w:type="gramStart"/>
+      <w:r>
+        <w:rPr>
+          <w:sz w:val="20"/>
+          <w:szCs w:val="20"/>
+          <w:lang w:val="en-US"/>
+        </w:rPr>
+        <w:t>AVG(</w:t>
+      </w:r>
+      <w:proofErr w:type="gramEnd"/>
+      <w:r>
+        <w:rPr>
+          <w:sz w:val="20"/>
+          <w:szCs w:val="20"/>
+          <w:lang w:val="en-US"/>
+        </w:rPr>
+        <w:t>salary) "Average" FROM employees) AND salary &lt; (SELECT MAX(salary) "MAX" FROM employees);</w:t>
+      </w:r>
+    </w:p>
+    <w:p>
+      <w:pPr>
+        <w:pStyle w:val="ListParagraph"/>
+        <w:numPr>
+          <w:ilvl w:val="0"/>
+          <w:numId w:val="16"/>
+        </w:numPr>
+        <w:rPr>
+          <w:b/>
+          <w:bCs/>
+          <w:lang w:val="en-US"/>
+        </w:rPr>
+      </w:pPr>
+      <w:r>
+        <w:rPr>
+          <w:b/>
+          <w:bCs/>
+          <w:lang w:val="en-US"/>
+        </w:rPr>
+        <w:t>HAVING clause with Subquery</w:t>
+      </w:r>
+      <w:r>
+        <w:rPr>
+          <w:b/>
+          <w:bCs/>
+          <w:lang w:val="en-US"/>
+        </w:rPr>
+        <w:t>:</w:t>
+      </w:r>
+    </w:p>
+    <w:p>
+      <w:pPr>
+        <w:pStyle w:val="ListParagraph"/>
+        <w:numPr>
+          <w:ilvl w:val="1"/>
+          <w:numId w:val="16"/>
+        </w:numPr>
+        <w:rPr>
+          <w:sz w:val="20"/>
+          <w:szCs w:val="20"/>
+          <w:lang w:val="en-US"/>
+        </w:rPr>
+      </w:pPr>
+      <w:r>
+        <w:rPr>
+          <w:b/>
+          <w:bCs/>
+          <w:lang w:val="en-US"/>
+        </w:rPr>
+        <w:t>Example:</w:t>
+      </w:r>
+      <w:r>
+        <w:rPr>
+          <w:b/>
+          <w:bCs/>
+          <w:lang w:val="en-US"/>
+        </w:rPr>
+        <w:t xml:space="preserve"> </w:t>
+      </w:r>
+      <w:r>
+        <w:rPr>
+          <w:sz w:val="20"/>
+          <w:szCs w:val="20"/>
+          <w:lang w:val="en-US"/>
+        </w:rPr>
+        <w:t xml:space="preserve">SELECT </w:t>
+      </w:r>
+      <w:proofErr w:type="spellStart"/>
+      <w:r>
+        <w:rPr>
+          <w:sz w:val="20"/>
+          <w:szCs w:val="20"/>
+          <w:lang w:val="en-US"/>
+        </w:rPr>
+        <w:t>department_id</w:t>
+      </w:r>
+      <w:proofErr w:type="spellEnd"/>
+      <w:r>
+        <w:rPr>
+          <w:sz w:val="20"/>
+          <w:szCs w:val="20"/>
+          <w:lang w:val="en-US"/>
+        </w:rPr>
+        <w:t xml:space="preserve">, min(salary) FROM employees GROUP BY </w:t>
+      </w:r>
+      <w:proofErr w:type="spellStart"/>
+      <w:r>
+        <w:rPr>
+          <w:sz w:val="20"/>
+          <w:szCs w:val="20"/>
+          <w:lang w:val="en-US"/>
+        </w:rPr>
+        <w:t>department_id</w:t>
+      </w:r>
+      <w:proofErr w:type="spellEnd"/>
+      <w:r>
+        <w:rPr>
+          <w:sz w:val="20"/>
+          <w:szCs w:val="20"/>
+          <w:lang w:val="en-US"/>
+        </w:rPr>
+        <w:t xml:space="preserve"> HAVING min(salary) &gt; (SELECT min(salary) "Minimum" FROM employees WHERE </w:t>
+      </w:r>
+      <w:proofErr w:type="spellStart"/>
+      <w:r>
+        <w:rPr>
+          <w:sz w:val="20"/>
+          <w:szCs w:val="20"/>
+          <w:lang w:val="en-US"/>
+        </w:rPr>
+        <w:t>department_id</w:t>
+      </w:r>
+      <w:proofErr w:type="spellEnd"/>
+      <w:r>
+        <w:rPr>
+          <w:sz w:val="20"/>
+          <w:szCs w:val="20"/>
+          <w:lang w:val="en-US"/>
+        </w:rPr>
+        <w:t xml:space="preserve"> =50);</w:t>
+      </w:r>
+    </w:p>
+    <w:p>
+      <w:pPr>
+        <w:rPr>
+          <w:sz w:val="20"/>
+          <w:szCs w:val="20"/>
+          <w:lang w:val="en-US"/>
+        </w:rPr>
+      </w:pPr>
+    </w:p>
+    <w:p>
+      <w:pPr>
+        <w:rPr>
+          <w:sz w:val="20"/>
+          <w:szCs w:val="20"/>
+          <w:lang w:val="en-US"/>
+        </w:rPr>
+      </w:pPr>
+    </w:p>
+    <w:p>
+      <w:pPr>
+        <w:rPr>
+          <w:sz w:val="20"/>
+          <w:szCs w:val="20"/>
+          <w:lang w:val="en-US"/>
+        </w:rPr>
+      </w:pPr>
+    </w:p>
+    <w:p>
+      <w:pPr>
+        <w:rPr>
+          <w:sz w:val="20"/>
+          <w:szCs w:val="20"/>
+          <w:lang w:val="en-US"/>
+        </w:rPr>
+      </w:pPr>
+    </w:p>
+    <w:p>
+      <w:pPr>
+        <w:rPr>
+          <w:sz w:val="20"/>
+          <w:szCs w:val="20"/>
+          <w:lang w:val="en-US"/>
+        </w:rPr>
+      </w:pPr>
+    </w:p>
+    <w:p>
+      <w:pPr>
         <w:rPr>
           <w:lang w:val="en-US"/>
         </w:rPr>
@@ -9749,6 +10930,119 @@
 <file path=word/numbering.xml><?xml version="1.0" encoding="utf-8"?>
 <w:numbering xmlns:wpc="http://schemas.microsoft.com/office/word/2010/wordprocessingCanvas" xmlns:cx="http://schemas.microsoft.com/office/drawing/2014/chartex" xmlns:cx1="http://schemas.microsoft.com/office/drawing/2015/9/8/chartex" xmlns:cx2="http://schemas.microsoft.com/office/drawing/2015/10/21/chartex" xmlns:cx3="http://schemas.microsoft.com/office/drawing/2016/5/9/chartex" xmlns:cx4="http://schemas.microsoft.com/office/drawing/2016/5/10/chartex" xmlns:cx5="http://schemas.microsoft.com/office/drawing/2016/5/11/chartex" xmlns:cx6="http://schemas.microsoft.com/office/drawing/2016/5/12/chartex" xmlns:cx7="http://schemas.microsoft.com/office/drawing/2016/5/13/chartex" xmlns:cx8="http://schemas.microsoft.com/office/drawing/2016/5/14/chartex" xmlns:mc="http://schemas.openxmlformats.org/markup-compatibility/2006" xmlns:aink="http://schemas.microsoft.com/office/drawing/2016/ink" xmlns:am3d="http://schemas.microsoft.com/office/drawing/2017/model3d" xmlns:o="urn:schemas-microsoft-com:office:office" xmlns:oel="http://schemas.microsoft.com/office/2019/extlst" xmlns:r="http://schemas.openxmlformats.org/officeDocument/2006/relationships" xmlns:m="http://schemas.openxmlformats.org/officeDocument/2006/math" xmlns:v="urn:schemas-microsoft-com:vml" xmlns:wp14="http://schemas.microsoft.com/office/word/2010/wordprocessingDrawing" xmlns:wp="http://schemas.openxmlformats.org/drawingml/2006/wordprocessingDrawing" xmlns:w10="urn:schemas-microsoft-com:office:word" xmlns:w="http://schemas.openxmlformats.org/wordprocessingml/2006/main" xmlns:w14="http://schemas.microsoft.com/office/word/2010/wordml" xmlns:w15="http://schemas.microsoft.com/office/word/2012/wordml" xmlns:w16cex="http://schemas.microsoft.com/office/word/2018/wordml/cex" xmlns:w16cid="http://schemas.microsoft.com/office/word/2016/wordml/cid" xmlns:w16="http://schemas.microsoft.com/office/word/2018/wordml" xmlns:w16du="http://schemas.microsoft.com/office/word/2023/wordml/word16du" xmlns:w16sdtdh="http://schemas.microsoft.com/office/word/2020/wordml/sdtdatahash" xmlns:w16se="http://schemas.microsoft.com/office/word/2015/wordml/symex" xmlns:wpg="http://schemas.microsoft.com/office/word/2010/wordprocessingGroup" xmlns:wpi="http://schemas.microsoft.com/office/word/2010/wordprocessingInk" xmlns:wne="http://schemas.microsoft.com/office/word/2006/wordml" xmlns:wps="http://schemas.microsoft.com/office/word/2010/wordprocessingShape" mc:Ignorable="w14 w15 w16se w16cid w16 w16cex w16sdtdh w16du wp14">
   <w:abstractNum w:abstractNumId="0" w15:restartNumberingAfterBreak="0">
+    <w:nsid w:val="0C390FAF"/>
+    <w:multiLevelType w:val="hybridMultilevel"/>
+    <w:tmpl w:val="AF2478C0"/>
+    <w:lvl w:ilvl="0" w:tplc="0C000001">
+      <w:start w:val="1"/>
+      <w:numFmt w:val="bullet"/>
+      <w:lvlText w:val=""/>
+      <w:lvlJc w:val="left"/>
+      <w:pPr>
+        <w:ind w:left="720" w:hanging="360"/>
+      </w:pPr>
+      <w:rPr>
+        <w:rFonts w:ascii="Symbol" w:hAnsi="Symbol" w:hint="default"/>
+      </w:rPr>
+    </w:lvl>
+    <w:lvl w:ilvl="1" w:tplc="0C000003">
+      <w:start w:val="1"/>
+      <w:numFmt w:val="bullet"/>
+      <w:lvlText w:val="o"/>
+      <w:lvlJc w:val="left"/>
+      <w:pPr>
+        <w:ind w:left="1440" w:hanging="360"/>
+      </w:pPr>
+      <w:rPr>
+        <w:rFonts w:ascii="Courier New" w:hAnsi="Courier New" w:cs="Courier New" w:hint="default"/>
+      </w:rPr>
+    </w:lvl>
+    <w:lvl w:ilvl="2" w:tplc="0C000005" w:tentative="1">
+      <w:start w:val="1"/>
+      <w:numFmt w:val="bullet"/>
+      <w:lvlText w:val=""/>
+      <w:lvlJc w:val="left"/>
+      <w:pPr>
+        <w:ind w:left="2160" w:hanging="360"/>
+      </w:pPr>
+      <w:rPr>
+        <w:rFonts w:ascii="Wingdings" w:hAnsi="Wingdings" w:hint="default"/>
+      </w:rPr>
+    </w:lvl>
+    <w:lvl w:ilvl="3" w:tplc="0C000001" w:tentative="1">
+      <w:start w:val="1"/>
+      <w:numFmt w:val="bullet"/>
+      <w:lvlText w:val=""/>
+      <w:lvlJc w:val="left"/>
+      <w:pPr>
+        <w:ind w:left="2880" w:hanging="360"/>
+      </w:pPr>
+      <w:rPr>
+        <w:rFonts w:ascii="Symbol" w:hAnsi="Symbol" w:hint="default"/>
+      </w:rPr>
+    </w:lvl>
+    <w:lvl w:ilvl="4" w:tplc="0C000003" w:tentative="1">
+      <w:start w:val="1"/>
+      <w:numFmt w:val="bullet"/>
+      <w:lvlText w:val="o"/>
+      <w:lvlJc w:val="left"/>
+      <w:pPr>
+        <w:ind w:left="3600" w:hanging="360"/>
+      </w:pPr>
+      <w:rPr>
+        <w:rFonts w:ascii="Courier New" w:hAnsi="Courier New" w:cs="Courier New" w:hint="default"/>
+      </w:rPr>
+    </w:lvl>
+    <w:lvl w:ilvl="5" w:tplc="0C000005" w:tentative="1">
+      <w:start w:val="1"/>
+      <w:numFmt w:val="bullet"/>
+      <w:lvlText w:val=""/>
+      <w:lvlJc w:val="left"/>
+      <w:pPr>
+        <w:ind w:left="4320" w:hanging="360"/>
+      </w:pPr>
+      <w:rPr>
+        <w:rFonts w:ascii="Wingdings" w:hAnsi="Wingdings" w:hint="default"/>
+      </w:rPr>
+    </w:lvl>
+    <w:lvl w:ilvl="6" w:tplc="0C000001" w:tentative="1">
+      <w:start w:val="1"/>
+      <w:numFmt w:val="bullet"/>
+      <w:lvlText w:val=""/>
+      <w:lvlJc w:val="left"/>
+      <w:pPr>
+        <w:ind w:left="5040" w:hanging="360"/>
+      </w:pPr>
+      <w:rPr>
+        <w:rFonts w:ascii="Symbol" w:hAnsi="Symbol" w:hint="default"/>
+      </w:rPr>
+    </w:lvl>
+    <w:lvl w:ilvl="7" w:tplc="0C000003" w:tentative="1">
+      <w:start w:val="1"/>
+      <w:numFmt w:val="bullet"/>
+      <w:lvlText w:val="o"/>
+      <w:lvlJc w:val="left"/>
+      <w:pPr>
+        <w:ind w:left="5760" w:hanging="360"/>
+      </w:pPr>
+      <w:rPr>
+        <w:rFonts w:ascii="Courier New" w:hAnsi="Courier New" w:cs="Courier New" w:hint="default"/>
+      </w:rPr>
+    </w:lvl>
+    <w:lvl w:ilvl="8" w:tplc="0C000005" w:tentative="1">
+      <w:start w:val="1"/>
+      <w:numFmt w:val="bullet"/>
+      <w:lvlText w:val=""/>
+      <w:lvlJc w:val="left"/>
+      <w:pPr>
+        <w:ind w:left="6480" w:hanging="360"/>
+      </w:pPr>
+      <w:rPr>
+        <w:rFonts w:ascii="Wingdings" w:hAnsi="Wingdings" w:hint="default"/>
+      </w:rPr>
+    </w:lvl>
+  </w:abstractNum>
+  <w:abstractNum w:abstractNumId="1" w15:restartNumberingAfterBreak="0">
     <w:nsid w:val="16AE4CC1"/>
     <w:multiLevelType w:val="hybridMultilevel"/>
     <w:tmpl w:val="9DC65B9A"/>
@@ -9861,7 +11155,7 @@
       </w:rPr>
     </w:lvl>
   </w:abstractNum>
-  <w:abstractNum w:abstractNumId="1" w15:restartNumberingAfterBreak="0">
+  <w:abstractNum w:abstractNumId="2" w15:restartNumberingAfterBreak="0">
     <w:nsid w:val="255F7044"/>
     <w:multiLevelType w:val="hybridMultilevel"/>
     <w:tmpl w:val="62A48528"/>
@@ -9974,7 +11268,7 @@
       </w:rPr>
     </w:lvl>
   </w:abstractNum>
-  <w:abstractNum w:abstractNumId="2" w15:restartNumberingAfterBreak="0">
+  <w:abstractNum w:abstractNumId="3" w15:restartNumberingAfterBreak="0">
     <w:nsid w:val="2A801FD1"/>
     <w:multiLevelType w:val="hybridMultilevel"/>
     <w:tmpl w:val="A1D60B32"/>
@@ -10087,7 +11381,7 @@
       </w:rPr>
     </w:lvl>
   </w:abstractNum>
-  <w:abstractNum w:abstractNumId="3" w15:restartNumberingAfterBreak="0">
+  <w:abstractNum w:abstractNumId="4" w15:restartNumberingAfterBreak="0">
     <w:nsid w:val="3E003CC1"/>
     <w:multiLevelType w:val="hybridMultilevel"/>
     <w:tmpl w:val="AE462006"/>
@@ -10200,7 +11494,120 @@
       </w:rPr>
     </w:lvl>
   </w:abstractNum>
-  <w:abstractNum w:abstractNumId="4" w15:restartNumberingAfterBreak="0">
+  <w:abstractNum w:abstractNumId="5" w15:restartNumberingAfterBreak="0">
+    <w:nsid w:val="51CB0D74"/>
+    <w:multiLevelType w:val="hybridMultilevel"/>
+    <w:tmpl w:val="A94A1436"/>
+    <w:lvl w:ilvl="0" w:tplc="0C000001">
+      <w:start w:val="1"/>
+      <w:numFmt w:val="bullet"/>
+      <w:lvlText w:val=""/>
+      <w:lvlJc w:val="left"/>
+      <w:pPr>
+        <w:ind w:left="720" w:hanging="360"/>
+      </w:pPr>
+      <w:rPr>
+        <w:rFonts w:ascii="Symbol" w:hAnsi="Symbol" w:hint="default"/>
+      </w:rPr>
+    </w:lvl>
+    <w:lvl w:ilvl="1" w:tplc="0C000003">
+      <w:start w:val="1"/>
+      <w:numFmt w:val="bullet"/>
+      <w:lvlText w:val="o"/>
+      <w:lvlJc w:val="left"/>
+      <w:pPr>
+        <w:ind w:left="1440" w:hanging="360"/>
+      </w:pPr>
+      <w:rPr>
+        <w:rFonts w:ascii="Courier New" w:hAnsi="Courier New" w:cs="Courier New" w:hint="default"/>
+      </w:rPr>
+    </w:lvl>
+    <w:lvl w:ilvl="2" w:tplc="0C000005" w:tentative="1">
+      <w:start w:val="1"/>
+      <w:numFmt w:val="bullet"/>
+      <w:lvlText w:val=""/>
+      <w:lvlJc w:val="left"/>
+      <w:pPr>
+        <w:ind w:left="2160" w:hanging="360"/>
+      </w:pPr>
+      <w:rPr>
+        <w:rFonts w:ascii="Wingdings" w:hAnsi="Wingdings" w:hint="default"/>
+      </w:rPr>
+    </w:lvl>
+    <w:lvl w:ilvl="3" w:tplc="0C000001" w:tentative="1">
+      <w:start w:val="1"/>
+      <w:numFmt w:val="bullet"/>
+      <w:lvlText w:val=""/>
+      <w:lvlJc w:val="left"/>
+      <w:pPr>
+        <w:ind w:left="2880" w:hanging="360"/>
+      </w:pPr>
+      <w:rPr>
+        <w:rFonts w:ascii="Symbol" w:hAnsi="Symbol" w:hint="default"/>
+      </w:rPr>
+    </w:lvl>
+    <w:lvl w:ilvl="4" w:tplc="0C000003" w:tentative="1">
+      <w:start w:val="1"/>
+      <w:numFmt w:val="bullet"/>
+      <w:lvlText w:val="o"/>
+      <w:lvlJc w:val="left"/>
+      <w:pPr>
+        <w:ind w:left="3600" w:hanging="360"/>
+      </w:pPr>
+      <w:rPr>
+        <w:rFonts w:ascii="Courier New" w:hAnsi="Courier New" w:cs="Courier New" w:hint="default"/>
+      </w:rPr>
+    </w:lvl>
+    <w:lvl w:ilvl="5" w:tplc="0C000005" w:tentative="1">
+      <w:start w:val="1"/>
+      <w:numFmt w:val="bullet"/>
+      <w:lvlText w:val=""/>
+      <w:lvlJc w:val="left"/>
+      <w:pPr>
+        <w:ind w:left="4320" w:hanging="360"/>
+      </w:pPr>
+      <w:rPr>
+        <w:rFonts w:ascii="Wingdings" w:hAnsi="Wingdings" w:hint="default"/>
+      </w:rPr>
+    </w:lvl>
+    <w:lvl w:ilvl="6" w:tplc="0C000001" w:tentative="1">
+      <w:start w:val="1"/>
+      <w:numFmt w:val="bullet"/>
+      <w:lvlText w:val=""/>
+      <w:lvlJc w:val="left"/>
+      <w:pPr>
+        <w:ind w:left="5040" w:hanging="360"/>
+      </w:pPr>
+      <w:rPr>
+        <w:rFonts w:ascii="Symbol" w:hAnsi="Symbol" w:hint="default"/>
+      </w:rPr>
+    </w:lvl>
+    <w:lvl w:ilvl="7" w:tplc="0C000003" w:tentative="1">
+      <w:start w:val="1"/>
+      <w:numFmt w:val="bullet"/>
+      <w:lvlText w:val="o"/>
+      <w:lvlJc w:val="left"/>
+      <w:pPr>
+        <w:ind w:left="5760" w:hanging="360"/>
+      </w:pPr>
+      <w:rPr>
+        <w:rFonts w:ascii="Courier New" w:hAnsi="Courier New" w:cs="Courier New" w:hint="default"/>
+      </w:rPr>
+    </w:lvl>
+    <w:lvl w:ilvl="8" w:tplc="0C000005" w:tentative="1">
+      <w:start w:val="1"/>
+      <w:numFmt w:val="bullet"/>
+      <w:lvlText w:val=""/>
+      <w:lvlJc w:val="left"/>
+      <w:pPr>
+        <w:ind w:left="6480" w:hanging="360"/>
+      </w:pPr>
+      <w:rPr>
+        <w:rFonts w:ascii="Wingdings" w:hAnsi="Wingdings" w:hint="default"/>
+      </w:rPr>
+    </w:lvl>
+  </w:abstractNum>
+  <w:abstractNum w:abstractNumId="6" w15:restartNumberingAfterBreak="0">
     <w:nsid w:val="542005BC"/>
     <w:multiLevelType w:val="hybridMultilevel"/>
     <w:tmpl w:val="ACEA2FD6"/>
@@ -10315,7 +11722,7 @@
       </w:rPr>
     </w:lvl>
   </w:abstractNum>
-  <w:abstractNum w:abstractNumId="5" w15:restartNumberingAfterBreak="0">
+  <w:abstractNum w:abstractNumId="7" w15:restartNumberingAfterBreak="0">
     <w:nsid w:val="5A8D2D06"/>
     <w:multiLevelType w:val="hybridMultilevel"/>
     <w:tmpl w:val="050CDBCE"/>
@@ -10428,7 +11835,7 @@
       </w:rPr>
     </w:lvl>
   </w:abstractNum>
-  <w:abstractNum w:abstractNumId="6" w15:restartNumberingAfterBreak="0">
+  <w:abstractNum w:abstractNumId="8" w15:restartNumberingAfterBreak="0">
     <w:nsid w:val="5D7C39A2"/>
     <w:multiLevelType w:val="hybridMultilevel"/>
     <w:tmpl w:val="8A80BF48"/>
@@ -10541,7 +11948,7 @@
       </w:rPr>
     </w:lvl>
   </w:abstractNum>
-  <w:abstractNum w:abstractNumId="7" w15:restartNumberingAfterBreak="0">
+  <w:abstractNum w:abstractNumId="9" w15:restartNumberingAfterBreak="0">
     <w:nsid w:val="649B6418"/>
     <w:multiLevelType w:val="hybridMultilevel"/>
     <w:tmpl w:val="0F5A618C"/>
@@ -10654,7 +12061,7 @@
       </w:rPr>
     </w:lvl>
   </w:abstractNum>
-  <w:abstractNum w:abstractNumId="8" w15:restartNumberingAfterBreak="0">
+  <w:abstractNum w:abstractNumId="10" w15:restartNumberingAfterBreak="0">
     <w:nsid w:val="673B1E8C"/>
     <w:multiLevelType w:val="hybridMultilevel"/>
     <w:tmpl w:val="519A06D8"/>
@@ -10767,7 +12174,7 @@
       </w:rPr>
     </w:lvl>
   </w:abstractNum>
-  <w:abstractNum w:abstractNumId="9" w15:restartNumberingAfterBreak="0">
+  <w:abstractNum w:abstractNumId="11" w15:restartNumberingAfterBreak="0">
     <w:nsid w:val="6C3E479E"/>
     <w:multiLevelType w:val="hybridMultilevel"/>
     <w:tmpl w:val="6E70310A"/>
@@ -10880,7 +12287,7 @@
       </w:rPr>
     </w:lvl>
   </w:abstractNum>
-  <w:abstractNum w:abstractNumId="10" w15:restartNumberingAfterBreak="0">
+  <w:abstractNum w:abstractNumId="12" w15:restartNumberingAfterBreak="0">
     <w:nsid w:val="6C860C54"/>
     <w:multiLevelType w:val="hybridMultilevel"/>
     <w:tmpl w:val="5080BFE8"/>
@@ -10993,7 +12400,120 @@
       </w:rPr>
     </w:lvl>
   </w:abstractNum>
-  <w:abstractNum w:abstractNumId="11" w15:restartNumberingAfterBreak="0">
+  <w:abstractNum w:abstractNumId="13" w15:restartNumberingAfterBreak="0">
+    <w:nsid w:val="6FD80562"/>
+    <w:multiLevelType w:val="hybridMultilevel"/>
+    <w:tmpl w:val="5904658A"/>
+    <w:lvl w:ilvl="0" w:tplc="0C000001">
+      <w:start w:val="1"/>
+      <w:numFmt w:val="bullet"/>
+      <w:lvlText w:val=""/>
+      <w:lvlJc w:val="left"/>
+      <w:pPr>
+        <w:ind w:left="720" w:hanging="360"/>
+      </w:pPr>
+      <w:rPr>
+        <w:rFonts w:ascii="Symbol" w:hAnsi="Symbol" w:hint="default"/>
+      </w:rPr>
+    </w:lvl>
+    <w:lvl w:ilvl="1" w:tplc="0C000003" w:tentative="1">
+      <w:start w:val="1"/>
+      <w:numFmt w:val="bullet"/>
+      <w:lvlText w:val="o"/>
+      <w:lvlJc w:val="left"/>
+      <w:pPr>
+        <w:ind w:left="1440" w:hanging="360"/>
+      </w:pPr>
+      <w:rPr>
+        <w:rFonts w:ascii="Courier New" w:hAnsi="Courier New" w:cs="Courier New" w:hint="default"/>
+      </w:rPr>
+    </w:lvl>
+    <w:lvl w:ilvl="2" w:tplc="0C000005" w:tentative="1">
+      <w:start w:val="1"/>
+      <w:numFmt w:val="bullet"/>
+      <w:lvlText w:val=""/>
+      <w:lvlJc w:val="left"/>
+      <w:pPr>
+        <w:ind w:left="2160" w:hanging="360"/>
+      </w:pPr>
+      <w:rPr>
+        <w:rFonts w:ascii="Wingdings" w:hAnsi="Wingdings" w:hint="default"/>
+      </w:rPr>
+    </w:lvl>
+    <w:lvl w:ilvl="3" w:tplc="0C000001" w:tentative="1">
+      <w:start w:val="1"/>
+      <w:numFmt w:val="bullet"/>
+      <w:lvlText w:val=""/>
+      <w:lvlJc w:val="left"/>
+      <w:pPr>
+        <w:ind w:left="2880" w:hanging="360"/>
+      </w:pPr>
+      <w:rPr>
+        <w:rFonts w:ascii="Symbol" w:hAnsi="Symbol" w:hint="default"/>
+      </w:rPr>
+    </w:lvl>
+    <w:lvl w:ilvl="4" w:tplc="0C000003" w:tentative="1">
+      <w:start w:val="1"/>
+      <w:numFmt w:val="bullet"/>
+      <w:lvlText w:val="o"/>
+      <w:lvlJc w:val="left"/>
+      <w:pPr>
+        <w:ind w:left="3600" w:hanging="360"/>
+      </w:pPr>
+      <w:rPr>
+        <w:rFonts w:ascii="Courier New" w:hAnsi="Courier New" w:cs="Courier New" w:hint="default"/>
+      </w:rPr>
+    </w:lvl>
+    <w:lvl w:ilvl="5" w:tplc="0C000005" w:tentative="1">
+      <w:start w:val="1"/>
+      <w:numFmt w:val="bullet"/>
+      <w:lvlText w:val=""/>
+      <w:lvlJc w:val="left"/>
+      <w:pPr>
+        <w:ind w:left="4320" w:hanging="360"/>
+      </w:pPr>
+      <w:rPr>
+        <w:rFonts w:ascii="Wingdings" w:hAnsi="Wingdings" w:hint="default"/>
+      </w:rPr>
+    </w:lvl>
+    <w:lvl w:ilvl="6" w:tplc="0C000001" w:tentative="1">
+      <w:start w:val="1"/>
+      <w:numFmt w:val="bullet"/>
+      <w:lvlText w:val=""/>
+      <w:lvlJc w:val="left"/>
+      <w:pPr>
+        <w:ind w:left="5040" w:hanging="360"/>
+      </w:pPr>
+      <w:rPr>
+        <w:rFonts w:ascii="Symbol" w:hAnsi="Symbol" w:hint="default"/>
+      </w:rPr>
+    </w:lvl>
+    <w:lvl w:ilvl="7" w:tplc="0C000003" w:tentative="1">
+      <w:start w:val="1"/>
+      <w:numFmt w:val="bullet"/>
+      <w:lvlText w:val="o"/>
+      <w:lvlJc w:val="left"/>
+      <w:pPr>
+        <w:ind w:left="5760" w:hanging="360"/>
+      </w:pPr>
+      <w:rPr>
+        <w:rFonts w:ascii="Courier New" w:hAnsi="Courier New" w:cs="Courier New" w:hint="default"/>
+      </w:rPr>
+    </w:lvl>
+    <w:lvl w:ilvl="8" w:tplc="0C000005" w:tentative="1">
+      <w:start w:val="1"/>
+      <w:numFmt w:val="bullet"/>
+      <w:lvlText w:val=""/>
+      <w:lvlJc w:val="left"/>
+      <w:pPr>
+        <w:ind w:left="6480" w:hanging="360"/>
+      </w:pPr>
+      <w:rPr>
+        <w:rFonts w:ascii="Wingdings" w:hAnsi="Wingdings" w:hint="default"/>
+      </w:rPr>
+    </w:lvl>
+  </w:abstractNum>
+  <w:abstractNum w:abstractNumId="14" w15:restartNumberingAfterBreak="0">
     <w:nsid w:val="76444FDA"/>
     <w:multiLevelType w:val="hybridMultilevel"/>
     <w:tmpl w:val="A54CFB22"/>
@@ -11106,7 +12626,7 @@
       </w:rPr>
     </w:lvl>
   </w:abstractNum>
-  <w:abstractNum w:abstractNumId="12" w15:restartNumberingAfterBreak="0">
+  <w:abstractNum w:abstractNumId="15" w15:restartNumberingAfterBreak="0">
     <w:nsid w:val="7E281DDF"/>
     <w:multiLevelType w:val="hybridMultilevel"/>
     <w:tmpl w:val="4CC0E220"/>
@@ -11219,7 +12739,7 @@
       </w:rPr>
     </w:lvl>
   </w:abstractNum>
-  <w:abstractNum w:abstractNumId="13" w15:restartNumberingAfterBreak="0">
+  <w:abstractNum w:abstractNumId="16" w15:restartNumberingAfterBreak="0">
     <w:nsid w:val="7E2F1469"/>
     <w:multiLevelType w:val="hybridMultilevel"/>
     <w:tmpl w:val="4C26DEBA"/>
@@ -11333,46 +12853,55 @@
     </w:lvl>
   </w:abstractNum>
   <w:num w:numId="1" w16cid:durableId="768282295">
+    <w:abstractNumId w:val="4"/>
+  </w:num>
+  <w:num w:numId="2" w16cid:durableId="179928003">
     <w:abstractNumId w:val="3"/>
   </w:num>
-  <w:num w:numId="2" w16cid:durableId="179928003">
+  <w:num w:numId="3" w16cid:durableId="1072310267">
+    <w:abstractNumId w:val="16"/>
+  </w:num>
+  <w:num w:numId="4" w16cid:durableId="1762530644">
+    <w:abstractNumId w:val="10"/>
+  </w:num>
+  <w:num w:numId="5" w16cid:durableId="1843163296">
+    <w:abstractNumId w:val="12"/>
+  </w:num>
+  <w:num w:numId="6" w16cid:durableId="1755204014">
+    <w:abstractNumId w:val="11"/>
+  </w:num>
+  <w:num w:numId="7" w16cid:durableId="484125951">
+    <w:abstractNumId w:val="8"/>
+  </w:num>
+  <w:num w:numId="8" w16cid:durableId="1020007652">
     <w:abstractNumId w:val="2"/>
   </w:num>
-  <w:num w:numId="3" w16cid:durableId="1072310267">
+  <w:num w:numId="9" w16cid:durableId="1514563576">
+    <w:abstractNumId w:val="6"/>
+  </w:num>
+  <w:num w:numId="10" w16cid:durableId="1591809395">
+    <w:abstractNumId w:val="1"/>
+  </w:num>
+  <w:num w:numId="11" w16cid:durableId="1251230060">
+    <w:abstractNumId w:val="15"/>
+  </w:num>
+  <w:num w:numId="12" w16cid:durableId="242298835">
+    <w:abstractNumId w:val="9"/>
+  </w:num>
+  <w:num w:numId="13" w16cid:durableId="1621648622">
+    <w:abstractNumId w:val="7"/>
+  </w:num>
+  <w:num w:numId="14" w16cid:durableId="1275819315">
+    <w:abstractNumId w:val="14"/>
+  </w:num>
+  <w:num w:numId="15" w16cid:durableId="680394790">
     <w:abstractNumId w:val="13"/>
   </w:num>
-  <w:num w:numId="4" w16cid:durableId="1762530644">
-    <w:abstractNumId w:val="8"/>
-  </w:num>
-  <w:num w:numId="5" w16cid:durableId="1843163296">
-    <w:abstractNumId w:val="10"/>
-  </w:num>
-  <w:num w:numId="6" w16cid:durableId="1755204014">
-    <w:abstractNumId w:val="9"/>
-  </w:num>
-  <w:num w:numId="7" w16cid:durableId="484125951">
-    <w:abstractNumId w:val="6"/>
-  </w:num>
-  <w:num w:numId="8" w16cid:durableId="1020007652">
-    <w:abstractNumId w:val="1"/>
-  </w:num>
-  <w:num w:numId="9" w16cid:durableId="1514563576">
-    <w:abstractNumId w:val="4"/>
-  </w:num>
-  <w:num w:numId="10" w16cid:durableId="1591809395">
-    <w:abstractNumId w:val="0"/>
-  </w:num>
-  <w:num w:numId="11" w16cid:durableId="1251230060">
-    <w:abstractNumId w:val="12"/>
-  </w:num>
-  <w:num w:numId="12" w16cid:durableId="242298835">
-    <w:abstractNumId w:val="7"/>
-  </w:num>
-  <w:num w:numId="13" w16cid:durableId="1621648622">
+  <w:num w:numId="16" w16cid:durableId="473913638">
     <w:abstractNumId w:val="5"/>
   </w:num>
-  <w:num w:numId="14" w16cid:durableId="1275819315">
-    <w:abstractNumId w:val="11"/>
+  <w:num w:numId="17" w16cid:durableId="923027170">
+    <w:abstractNumId w:val="0"/>
   </w:num>
 </w:numbering>
 </file>

</xml_diff>

<commit_message>
I have studied from Lesson 24 with taking notes.:
</commit_message>
<xml_diff>
--- a/Lession Notes.docx
+++ b/Lession Notes.docx
@@ -8720,6 +8720,295 @@
     </w:p>
     <w:p>
       <w:pPr>
+        <w:ind w:left="360"/>
+        <w:jc w:val="center"/>
+        <w:rPr>
+          <w:sz w:val="36"/>
+          <w:szCs w:val="36"/>
+          <w:lang w:val="en-US"/>
+        </w:rPr>
+      </w:pPr>
+      <w:r>
+        <w:rPr>
+          <w:b/>
+          <w:bCs/>
+          <w:i/>
+          <w:iCs/>
+          <w:sz w:val="36"/>
+          <w:szCs w:val="36"/>
+          <w:u w:val="single"/>
+          <w:lang w:val="en-US"/>
+        </w:rPr>
+        <w:t>LESSON 2</w:t>
+      </w:r>
+      <w:r>
+        <w:rPr>
+          <w:b/>
+          <w:bCs/>
+          <w:i/>
+          <w:iCs/>
+          <w:sz w:val="36"/>
+          <w:szCs w:val="36"/>
+          <w:u w:val="single"/>
+          <w:lang w:val="en-US"/>
+        </w:rPr>
+        <w:t>4</w:t>
+      </w:r>
+    </w:p>
+    <w:p>
+      <w:pPr>
+        <w:rPr>
+          <w:lang w:val="en-US"/>
+        </w:rPr>
+      </w:pPr>
+    </w:p>
+    <w:p>
+      <w:pPr>
+        <w:rPr>
+          <w:lang w:val="en-US"/>
+        </w:rPr>
+      </w:pPr>
+      <w:r>
+        <w:rPr>
+          <w:lang w:val="en-US"/>
+        </w:rPr>
+        <w:t xml:space="preserve">Thats code to create a copy of </w:t>
+      </w:r>
+      <w:r>
+        <w:rPr>
+          <w:lang w:val="en-US"/>
+        </w:rPr>
+        <w:t>E</w:t>
+      </w:r>
+      <w:r>
+        <w:rPr>
+          <w:lang w:val="en-US"/>
+        </w:rPr>
+        <w:t>mployees table:</w:t>
+      </w:r>
+    </w:p>
+    <w:p>
+      <w:pPr>
+        <w:rPr>
+          <w:lang w:val="en-US"/>
+        </w:rPr>
+      </w:pPr>
+      <w:r>
+        <w:rPr>
+          <w:lang w:val="en-US"/>
+        </w:rPr>
+        <w:t>CREATE TABLE COPY_EMPLOYEES AS SELECT * FROM EMPLOYEES;</w:t>
+      </w:r>
+    </w:p>
+    <w:p>
+      <w:pPr>
+        <w:rPr>
+          <w:lang w:val="en-US"/>
+        </w:rPr>
+      </w:pPr>
+    </w:p>
+    <w:p>
+      <w:pPr>
+        <w:rPr>
+          <w:lang w:val="en-US"/>
+        </w:rPr>
+      </w:pPr>
+      <w:r>
+        <w:rPr>
+          <w:b/>
+          <w:bCs/>
+          <w:sz w:val="24"/>
+          <w:szCs w:val="24"/>
+          <w:u w:val="single"/>
+          <w:lang w:val="en-US"/>
+        </w:rPr>
+        <w:t>UPDATE:</w:t>
+      </w:r>
+      <w:r>
+        <w:rPr>
+          <w:lang w:val="en-US"/>
+        </w:rPr>
+        <w:t xml:space="preserve"> we use it to update data in table and we have to use WHERE because if we didn’t that will update the entire table.</w:t>
+      </w:r>
+    </w:p>
+    <w:p>
+      <w:pPr>
+        <w:pStyle w:val="ListParagraph"/>
+        <w:numPr>
+          <w:ilvl w:val="0"/>
+          <w:numId w:val="20"/>
+        </w:numPr>
+        <w:rPr>
+          <w:lang w:val="en-US"/>
+        </w:rPr>
+      </w:pPr>
+      <w:r>
+        <w:rPr>
+          <w:b/>
+          <w:bCs/>
+          <w:lang w:val="en-US"/>
+        </w:rPr>
+        <w:t>E</w:t>
+      </w:r>
+      <w:r>
+        <w:rPr>
+          <w:b/>
+          <w:bCs/>
+          <w:lang w:val="en-US"/>
+        </w:rPr>
+        <w:t>xample 1:</w:t>
+      </w:r>
+      <w:r>
+        <w:rPr>
+          <w:lang w:val="en-US"/>
+        </w:rPr>
+        <w:t xml:space="preserve"> update copy_employees set department_id = 90;</w:t>
+      </w:r>
+    </w:p>
+    <w:p>
+      <w:pPr>
+        <w:pStyle w:val="ListParagraph"/>
+        <w:numPr>
+          <w:ilvl w:val="1"/>
+          <w:numId w:val="20"/>
+        </w:numPr>
+        <w:rPr>
+          <w:lang w:val="en-US"/>
+        </w:rPr>
+      </w:pPr>
+      <w:r>
+        <w:rPr>
+          <w:lang w:val="en-US"/>
+        </w:rPr>
+        <w:t>in example 1 we use it without WHERE and the entire table updated the department_id to 90.</w:t>
+      </w:r>
+    </w:p>
+    <w:p>
+      <w:pPr>
+        <w:pStyle w:val="ListParagraph"/>
+        <w:numPr>
+          <w:ilvl w:val="0"/>
+          <w:numId w:val="20"/>
+        </w:numPr>
+        <w:rPr>
+          <w:lang w:val="en-US"/>
+        </w:rPr>
+      </w:pPr>
+      <w:r>
+        <w:rPr>
+          <w:b/>
+          <w:bCs/>
+          <w:lang w:val="en-US"/>
+        </w:rPr>
+        <w:t>Example 2:</w:t>
+      </w:r>
+      <w:r>
+        <w:rPr>
+          <w:lang w:val="en-US"/>
+        </w:rPr>
+        <w:t xml:space="preserve"> update copy_employees set department_id = 90 WHERE employee_id = 113;</w:t>
+      </w:r>
+    </w:p>
+    <w:p>
+      <w:pPr>
+        <w:rPr>
+          <w:lang w:val="en-US"/>
+        </w:rPr>
+      </w:pPr>
+      <w:r>
+        <w:rPr>
+          <w:b/>
+          <w:bCs/>
+          <w:lang w:val="en-US"/>
+        </w:rPr>
+        <w:t>UPDATE with subquery:</w:t>
+      </w:r>
+      <w:r>
+        <w:rPr>
+          <w:lang w:val="en-US"/>
+        </w:rPr>
+        <w:t xml:space="preserve"> We can use subquery to update row.</w:t>
+      </w:r>
+    </w:p>
+    <w:p>
+      <w:pPr>
+        <w:pStyle w:val="ListParagraph"/>
+        <w:numPr>
+          <w:ilvl w:val="0"/>
+          <w:numId w:val="21"/>
+        </w:numPr>
+        <w:rPr>
+          <w:lang w:val="en-US"/>
+        </w:rPr>
+      </w:pPr>
+      <w:r>
+        <w:rPr>
+          <w:b/>
+          <w:bCs/>
+          <w:lang w:val="en-US"/>
+        </w:rPr>
+        <w:t>Example:</w:t>
+      </w:r>
+      <w:r>
+        <w:rPr>
+          <w:lang w:val="en-US"/>
+        </w:rPr>
+        <w:t xml:space="preserve"> update copy_employees set salary = (select salary from employees where employee_id = 206), department_id = (select department_id from employees where employee_id = 206) WHERE employee_id = 113;</w:t>
+      </w:r>
+    </w:p>
+    <w:p>
+      <w:pPr>
+        <w:rPr>
+          <w:b/>
+          <w:bCs/>
+          <w:lang w:val="en-US"/>
+        </w:rPr>
+      </w:pPr>
+      <w:r>
+        <w:rPr>
+          <w:b/>
+          <w:bCs/>
+          <w:lang w:val="en-US"/>
+        </w:rPr>
+        <w:t>And we can use null.</w:t>
+      </w:r>
+    </w:p>
+    <w:p>
+      <w:pPr>
+        <w:pStyle w:val="ListParagraph"/>
+        <w:numPr>
+          <w:ilvl w:val="0"/>
+          <w:numId w:val="21"/>
+        </w:numPr>
+        <w:rPr>
+          <w:lang w:val="en-US"/>
+        </w:rPr>
+      </w:pPr>
+      <w:r>
+        <w:rPr>
+          <w:b/>
+          <w:bCs/>
+          <w:lang w:val="en-US"/>
+        </w:rPr>
+        <w:t>E</w:t>
+      </w:r>
+      <w:r>
+        <w:rPr>
+          <w:b/>
+          <w:bCs/>
+          <w:lang w:val="en-US"/>
+        </w:rPr>
+        <w:t>xample:</w:t>
+      </w:r>
+      <w:r>
+        <w:rPr>
+          <w:lang w:val="en-US"/>
+        </w:rPr>
+        <w:t xml:space="preserve"> update copy_employees set salary = null WHERE employee_id = 113;</w:t>
+      </w:r>
+    </w:p>
+    <w:p>
+      <w:pPr>
         <w:jc w:val="center"/>
         <w:rPr>
           <w:lang w:val="en-US"/>
@@ -8739,6 +9028,119 @@
 <file path=word/numbering.xml><?xml version="1.0" encoding="utf-8"?>
 <w:numbering xmlns:wpc="http://schemas.microsoft.com/office/word/2010/wordprocessingCanvas" xmlns:cx="http://schemas.microsoft.com/office/drawing/2014/chartex" xmlns:cx1="http://schemas.microsoft.com/office/drawing/2015/9/8/chartex" xmlns:cx2="http://schemas.microsoft.com/office/drawing/2015/10/21/chartex" xmlns:cx3="http://schemas.microsoft.com/office/drawing/2016/5/9/chartex" xmlns:cx4="http://schemas.microsoft.com/office/drawing/2016/5/10/chartex" xmlns:cx5="http://schemas.microsoft.com/office/drawing/2016/5/11/chartex" xmlns:cx6="http://schemas.microsoft.com/office/drawing/2016/5/12/chartex" xmlns:cx7="http://schemas.microsoft.com/office/drawing/2016/5/13/chartex" xmlns:cx8="http://schemas.microsoft.com/office/drawing/2016/5/14/chartex" xmlns:mc="http://schemas.openxmlformats.org/markup-compatibility/2006" xmlns:aink="http://schemas.microsoft.com/office/drawing/2016/ink" xmlns:am3d="http://schemas.microsoft.com/office/drawing/2017/model3d" xmlns:o="urn:schemas-microsoft-com:office:office" xmlns:oel="http://schemas.microsoft.com/office/2019/extlst" xmlns:r="http://schemas.openxmlformats.org/officeDocument/2006/relationships" xmlns:m="http://schemas.openxmlformats.org/officeDocument/2006/math" xmlns:v="urn:schemas-microsoft-com:vml" xmlns:wp14="http://schemas.microsoft.com/office/word/2010/wordprocessingDrawing" xmlns:wp="http://schemas.openxmlformats.org/drawingml/2006/wordprocessingDrawing" xmlns:w10="urn:schemas-microsoft-com:office:word" xmlns:w="http://schemas.openxmlformats.org/wordprocessingml/2006/main" xmlns:w14="http://schemas.microsoft.com/office/word/2010/wordml" xmlns:w15="http://schemas.microsoft.com/office/word/2012/wordml" xmlns:w16cex="http://schemas.microsoft.com/office/word/2018/wordml/cex" xmlns:w16cid="http://schemas.microsoft.com/office/word/2016/wordml/cid" xmlns:w16="http://schemas.microsoft.com/office/word/2018/wordml" xmlns:w16du="http://schemas.microsoft.com/office/word/2023/wordml/word16du" xmlns:w16sdtdh="http://schemas.microsoft.com/office/word/2020/wordml/sdtdatahash" xmlns:w16se="http://schemas.microsoft.com/office/word/2015/wordml/symex" xmlns:wpg="http://schemas.microsoft.com/office/word/2010/wordprocessingGroup" xmlns:wpi="http://schemas.microsoft.com/office/word/2010/wordprocessingInk" xmlns:wne="http://schemas.microsoft.com/office/word/2006/wordml" xmlns:wps="http://schemas.microsoft.com/office/word/2010/wordprocessingShape" mc:Ignorable="w14 w15 w16se w16cid w16 w16cex w16sdtdh w16du wp14">
   <w:abstractNum w:abstractNumId="0" w15:restartNumberingAfterBreak="0">
+    <w:nsid w:val="02842573"/>
+    <w:multiLevelType w:val="hybridMultilevel"/>
+    <w:tmpl w:val="7286E49C"/>
+    <w:lvl w:ilvl="0" w:tplc="0C000001">
+      <w:start w:val="1"/>
+      <w:numFmt w:val="bullet"/>
+      <w:lvlText w:val=""/>
+      <w:lvlJc w:val="left"/>
+      <w:pPr>
+        <w:ind w:left="720" w:hanging="360"/>
+      </w:pPr>
+      <w:rPr>
+        <w:rFonts w:ascii="Symbol" w:hAnsi="Symbol" w:hint="default"/>
+      </w:rPr>
+    </w:lvl>
+    <w:lvl w:ilvl="1" w:tplc="0C000003" w:tentative="1">
+      <w:start w:val="1"/>
+      <w:numFmt w:val="bullet"/>
+      <w:lvlText w:val="o"/>
+      <w:lvlJc w:val="left"/>
+      <w:pPr>
+        <w:ind w:left="1440" w:hanging="360"/>
+      </w:pPr>
+      <w:rPr>
+        <w:rFonts w:ascii="Courier New" w:hAnsi="Courier New" w:cs="Courier New" w:hint="default"/>
+      </w:rPr>
+    </w:lvl>
+    <w:lvl w:ilvl="2" w:tplc="0C000005" w:tentative="1">
+      <w:start w:val="1"/>
+      <w:numFmt w:val="bullet"/>
+      <w:lvlText w:val=""/>
+      <w:lvlJc w:val="left"/>
+      <w:pPr>
+        <w:ind w:left="2160" w:hanging="360"/>
+      </w:pPr>
+      <w:rPr>
+        <w:rFonts w:ascii="Wingdings" w:hAnsi="Wingdings" w:hint="default"/>
+      </w:rPr>
+    </w:lvl>
+    <w:lvl w:ilvl="3" w:tplc="0C000001" w:tentative="1">
+      <w:start w:val="1"/>
+      <w:numFmt w:val="bullet"/>
+      <w:lvlText w:val=""/>
+      <w:lvlJc w:val="left"/>
+      <w:pPr>
+        <w:ind w:left="2880" w:hanging="360"/>
+      </w:pPr>
+      <w:rPr>
+        <w:rFonts w:ascii="Symbol" w:hAnsi="Symbol" w:hint="default"/>
+      </w:rPr>
+    </w:lvl>
+    <w:lvl w:ilvl="4" w:tplc="0C000003" w:tentative="1">
+      <w:start w:val="1"/>
+      <w:numFmt w:val="bullet"/>
+      <w:lvlText w:val="o"/>
+      <w:lvlJc w:val="left"/>
+      <w:pPr>
+        <w:ind w:left="3600" w:hanging="360"/>
+      </w:pPr>
+      <w:rPr>
+        <w:rFonts w:ascii="Courier New" w:hAnsi="Courier New" w:cs="Courier New" w:hint="default"/>
+      </w:rPr>
+    </w:lvl>
+    <w:lvl w:ilvl="5" w:tplc="0C000005" w:tentative="1">
+      <w:start w:val="1"/>
+      <w:numFmt w:val="bullet"/>
+      <w:lvlText w:val=""/>
+      <w:lvlJc w:val="left"/>
+      <w:pPr>
+        <w:ind w:left="4320" w:hanging="360"/>
+      </w:pPr>
+      <w:rPr>
+        <w:rFonts w:ascii="Wingdings" w:hAnsi="Wingdings" w:hint="default"/>
+      </w:rPr>
+    </w:lvl>
+    <w:lvl w:ilvl="6" w:tplc="0C000001" w:tentative="1">
+      <w:start w:val="1"/>
+      <w:numFmt w:val="bullet"/>
+      <w:lvlText w:val=""/>
+      <w:lvlJc w:val="left"/>
+      <w:pPr>
+        <w:ind w:left="5040" w:hanging="360"/>
+      </w:pPr>
+      <w:rPr>
+        <w:rFonts w:ascii="Symbol" w:hAnsi="Symbol" w:hint="default"/>
+      </w:rPr>
+    </w:lvl>
+    <w:lvl w:ilvl="7" w:tplc="0C000003" w:tentative="1">
+      <w:start w:val="1"/>
+      <w:numFmt w:val="bullet"/>
+      <w:lvlText w:val="o"/>
+      <w:lvlJc w:val="left"/>
+      <w:pPr>
+        <w:ind w:left="5760" w:hanging="360"/>
+      </w:pPr>
+      <w:rPr>
+        <w:rFonts w:ascii="Courier New" w:hAnsi="Courier New" w:cs="Courier New" w:hint="default"/>
+      </w:rPr>
+    </w:lvl>
+    <w:lvl w:ilvl="8" w:tplc="0C000005" w:tentative="1">
+      <w:start w:val="1"/>
+      <w:numFmt w:val="bullet"/>
+      <w:lvlText w:val=""/>
+      <w:lvlJc w:val="left"/>
+      <w:pPr>
+        <w:ind w:left="6480" w:hanging="360"/>
+      </w:pPr>
+      <w:rPr>
+        <w:rFonts w:ascii="Wingdings" w:hAnsi="Wingdings" w:hint="default"/>
+      </w:rPr>
+    </w:lvl>
+  </w:abstractNum>
+  <w:abstractNum w:abstractNumId="1" w15:restartNumberingAfterBreak="0">
     <w:nsid w:val="04D93381"/>
     <w:multiLevelType w:val="hybridMultilevel"/>
     <w:tmpl w:val="42E265D6"/>
@@ -8851,7 +9253,7 @@
       </w:rPr>
     </w:lvl>
   </w:abstractNum>
-  <w:abstractNum w:abstractNumId="1" w15:restartNumberingAfterBreak="0">
+  <w:abstractNum w:abstractNumId="2" w15:restartNumberingAfterBreak="0">
     <w:nsid w:val="0C390FAF"/>
     <w:multiLevelType w:val="hybridMultilevel"/>
     <w:tmpl w:val="AF2478C0"/>
@@ -8964,7 +9366,7 @@
       </w:rPr>
     </w:lvl>
   </w:abstractNum>
-  <w:abstractNum w:abstractNumId="2" w15:restartNumberingAfterBreak="0">
+  <w:abstractNum w:abstractNumId="3" w15:restartNumberingAfterBreak="0">
     <w:nsid w:val="16AE4CC1"/>
     <w:multiLevelType w:val="hybridMultilevel"/>
     <w:tmpl w:val="9DC65B9A"/>
@@ -9077,7 +9479,120 @@
       </w:rPr>
     </w:lvl>
   </w:abstractNum>
-  <w:abstractNum w:abstractNumId="3" w15:restartNumberingAfterBreak="0">
+  <w:abstractNum w:abstractNumId="4" w15:restartNumberingAfterBreak="0">
+    <w:nsid w:val="206A2CC5"/>
+    <w:multiLevelType w:val="hybridMultilevel"/>
+    <w:tmpl w:val="7D5EDD72"/>
+    <w:lvl w:ilvl="0" w:tplc="0C000001">
+      <w:start w:val="1"/>
+      <w:numFmt w:val="bullet"/>
+      <w:lvlText w:val=""/>
+      <w:lvlJc w:val="left"/>
+      <w:pPr>
+        <w:ind w:left="720" w:hanging="360"/>
+      </w:pPr>
+      <w:rPr>
+        <w:rFonts w:ascii="Symbol" w:hAnsi="Symbol" w:hint="default"/>
+      </w:rPr>
+    </w:lvl>
+    <w:lvl w:ilvl="1" w:tplc="0C000003">
+      <w:start w:val="1"/>
+      <w:numFmt w:val="bullet"/>
+      <w:lvlText w:val="o"/>
+      <w:lvlJc w:val="left"/>
+      <w:pPr>
+        <w:ind w:left="1440" w:hanging="360"/>
+      </w:pPr>
+      <w:rPr>
+        <w:rFonts w:ascii="Courier New" w:hAnsi="Courier New" w:cs="Courier New" w:hint="default"/>
+      </w:rPr>
+    </w:lvl>
+    <w:lvl w:ilvl="2" w:tplc="0C000005" w:tentative="1">
+      <w:start w:val="1"/>
+      <w:numFmt w:val="bullet"/>
+      <w:lvlText w:val=""/>
+      <w:lvlJc w:val="left"/>
+      <w:pPr>
+        <w:ind w:left="2160" w:hanging="360"/>
+      </w:pPr>
+      <w:rPr>
+        <w:rFonts w:ascii="Wingdings" w:hAnsi="Wingdings" w:hint="default"/>
+      </w:rPr>
+    </w:lvl>
+    <w:lvl w:ilvl="3" w:tplc="0C000001" w:tentative="1">
+      <w:start w:val="1"/>
+      <w:numFmt w:val="bullet"/>
+      <w:lvlText w:val=""/>
+      <w:lvlJc w:val="left"/>
+      <w:pPr>
+        <w:ind w:left="2880" w:hanging="360"/>
+      </w:pPr>
+      <w:rPr>
+        <w:rFonts w:ascii="Symbol" w:hAnsi="Symbol" w:hint="default"/>
+      </w:rPr>
+    </w:lvl>
+    <w:lvl w:ilvl="4" w:tplc="0C000003" w:tentative="1">
+      <w:start w:val="1"/>
+      <w:numFmt w:val="bullet"/>
+      <w:lvlText w:val="o"/>
+      <w:lvlJc w:val="left"/>
+      <w:pPr>
+        <w:ind w:left="3600" w:hanging="360"/>
+      </w:pPr>
+      <w:rPr>
+        <w:rFonts w:ascii="Courier New" w:hAnsi="Courier New" w:cs="Courier New" w:hint="default"/>
+      </w:rPr>
+    </w:lvl>
+    <w:lvl w:ilvl="5" w:tplc="0C000005" w:tentative="1">
+      <w:start w:val="1"/>
+      <w:numFmt w:val="bullet"/>
+      <w:lvlText w:val=""/>
+      <w:lvlJc w:val="left"/>
+      <w:pPr>
+        <w:ind w:left="4320" w:hanging="360"/>
+      </w:pPr>
+      <w:rPr>
+        <w:rFonts w:ascii="Wingdings" w:hAnsi="Wingdings" w:hint="default"/>
+      </w:rPr>
+    </w:lvl>
+    <w:lvl w:ilvl="6" w:tplc="0C000001" w:tentative="1">
+      <w:start w:val="1"/>
+      <w:numFmt w:val="bullet"/>
+      <w:lvlText w:val=""/>
+      <w:lvlJc w:val="left"/>
+      <w:pPr>
+        <w:ind w:left="5040" w:hanging="360"/>
+      </w:pPr>
+      <w:rPr>
+        <w:rFonts w:ascii="Symbol" w:hAnsi="Symbol" w:hint="default"/>
+      </w:rPr>
+    </w:lvl>
+    <w:lvl w:ilvl="7" w:tplc="0C000003" w:tentative="1">
+      <w:start w:val="1"/>
+      <w:numFmt w:val="bullet"/>
+      <w:lvlText w:val="o"/>
+      <w:lvlJc w:val="left"/>
+      <w:pPr>
+        <w:ind w:left="5760" w:hanging="360"/>
+      </w:pPr>
+      <w:rPr>
+        <w:rFonts w:ascii="Courier New" w:hAnsi="Courier New" w:cs="Courier New" w:hint="default"/>
+      </w:rPr>
+    </w:lvl>
+    <w:lvl w:ilvl="8" w:tplc="0C000005" w:tentative="1">
+      <w:start w:val="1"/>
+      <w:numFmt w:val="bullet"/>
+      <w:lvlText w:val=""/>
+      <w:lvlJc w:val="left"/>
+      <w:pPr>
+        <w:ind w:left="6480" w:hanging="360"/>
+      </w:pPr>
+      <w:rPr>
+        <w:rFonts w:ascii="Wingdings" w:hAnsi="Wingdings" w:hint="default"/>
+      </w:rPr>
+    </w:lvl>
+  </w:abstractNum>
+  <w:abstractNum w:abstractNumId="5" w15:restartNumberingAfterBreak="0">
     <w:nsid w:val="255F7044"/>
     <w:multiLevelType w:val="hybridMultilevel"/>
     <w:tmpl w:val="62A48528"/>
@@ -9190,7 +9705,7 @@
       </w:rPr>
     </w:lvl>
   </w:abstractNum>
-  <w:abstractNum w:abstractNumId="4" w15:restartNumberingAfterBreak="0">
+  <w:abstractNum w:abstractNumId="6" w15:restartNumberingAfterBreak="0">
     <w:nsid w:val="2A801FD1"/>
     <w:multiLevelType w:val="hybridMultilevel"/>
     <w:tmpl w:val="A1D60B32"/>
@@ -9303,7 +9818,7 @@
       </w:rPr>
     </w:lvl>
   </w:abstractNum>
-  <w:abstractNum w:abstractNumId="5" w15:restartNumberingAfterBreak="0">
+  <w:abstractNum w:abstractNumId="7" w15:restartNumberingAfterBreak="0">
     <w:nsid w:val="3E003CC1"/>
     <w:multiLevelType w:val="hybridMultilevel"/>
     <w:tmpl w:val="AE462006"/>
@@ -9416,7 +9931,7 @@
       </w:rPr>
     </w:lvl>
   </w:abstractNum>
-  <w:abstractNum w:abstractNumId="6" w15:restartNumberingAfterBreak="0">
+  <w:abstractNum w:abstractNumId="8" w15:restartNumberingAfterBreak="0">
     <w:nsid w:val="51CB0D74"/>
     <w:multiLevelType w:val="hybridMultilevel"/>
     <w:tmpl w:val="A94A1436"/>
@@ -9529,7 +10044,7 @@
       </w:rPr>
     </w:lvl>
   </w:abstractNum>
-  <w:abstractNum w:abstractNumId="7" w15:restartNumberingAfterBreak="0">
+  <w:abstractNum w:abstractNumId="9" w15:restartNumberingAfterBreak="0">
     <w:nsid w:val="542005BC"/>
     <w:multiLevelType w:val="hybridMultilevel"/>
     <w:tmpl w:val="ACEA2FD6"/>
@@ -9644,7 +10159,7 @@
       </w:rPr>
     </w:lvl>
   </w:abstractNum>
-  <w:abstractNum w:abstractNumId="8" w15:restartNumberingAfterBreak="0">
+  <w:abstractNum w:abstractNumId="10" w15:restartNumberingAfterBreak="0">
     <w:nsid w:val="5A8D2D06"/>
     <w:multiLevelType w:val="hybridMultilevel"/>
     <w:tmpl w:val="050CDBCE"/>
@@ -9757,7 +10272,7 @@
       </w:rPr>
     </w:lvl>
   </w:abstractNum>
-  <w:abstractNum w:abstractNumId="9" w15:restartNumberingAfterBreak="0">
+  <w:abstractNum w:abstractNumId="11" w15:restartNumberingAfterBreak="0">
     <w:nsid w:val="5D7C39A2"/>
     <w:multiLevelType w:val="hybridMultilevel"/>
     <w:tmpl w:val="8A80BF48"/>
@@ -9870,7 +10385,7 @@
       </w:rPr>
     </w:lvl>
   </w:abstractNum>
-  <w:abstractNum w:abstractNumId="10" w15:restartNumberingAfterBreak="0">
+  <w:abstractNum w:abstractNumId="12" w15:restartNumberingAfterBreak="0">
     <w:nsid w:val="649B6418"/>
     <w:multiLevelType w:val="hybridMultilevel"/>
     <w:tmpl w:val="0F5A618C"/>
@@ -9983,7 +10498,7 @@
       </w:rPr>
     </w:lvl>
   </w:abstractNum>
-  <w:abstractNum w:abstractNumId="11" w15:restartNumberingAfterBreak="0">
+  <w:abstractNum w:abstractNumId="13" w15:restartNumberingAfterBreak="0">
     <w:nsid w:val="673B1E8C"/>
     <w:multiLevelType w:val="hybridMultilevel"/>
     <w:tmpl w:val="519A06D8"/>
@@ -10096,7 +10611,7 @@
       </w:rPr>
     </w:lvl>
   </w:abstractNum>
-  <w:abstractNum w:abstractNumId="12" w15:restartNumberingAfterBreak="0">
+  <w:abstractNum w:abstractNumId="14" w15:restartNumberingAfterBreak="0">
     <w:nsid w:val="67987C90"/>
     <w:multiLevelType w:val="hybridMultilevel"/>
     <w:tmpl w:val="13EEF116"/>
@@ -10209,7 +10724,7 @@
       </w:rPr>
     </w:lvl>
   </w:abstractNum>
-  <w:abstractNum w:abstractNumId="13" w15:restartNumberingAfterBreak="0">
+  <w:abstractNum w:abstractNumId="15" w15:restartNumberingAfterBreak="0">
     <w:nsid w:val="6C3E479E"/>
     <w:multiLevelType w:val="hybridMultilevel"/>
     <w:tmpl w:val="6E70310A"/>
@@ -10322,7 +10837,7 @@
       </w:rPr>
     </w:lvl>
   </w:abstractNum>
-  <w:abstractNum w:abstractNumId="14" w15:restartNumberingAfterBreak="0">
+  <w:abstractNum w:abstractNumId="16" w15:restartNumberingAfterBreak="0">
     <w:nsid w:val="6C860C54"/>
     <w:multiLevelType w:val="hybridMultilevel"/>
     <w:tmpl w:val="5080BFE8"/>
@@ -10435,7 +10950,7 @@
       </w:rPr>
     </w:lvl>
   </w:abstractNum>
-  <w:abstractNum w:abstractNumId="15" w15:restartNumberingAfterBreak="0">
+  <w:abstractNum w:abstractNumId="17" w15:restartNumberingAfterBreak="0">
     <w:nsid w:val="6FD80562"/>
     <w:multiLevelType w:val="hybridMultilevel"/>
     <w:tmpl w:val="5904658A"/>
@@ -10548,7 +11063,7 @@
       </w:rPr>
     </w:lvl>
   </w:abstractNum>
-  <w:abstractNum w:abstractNumId="16" w15:restartNumberingAfterBreak="0">
+  <w:abstractNum w:abstractNumId="18" w15:restartNumberingAfterBreak="0">
     <w:nsid w:val="76444FDA"/>
     <w:multiLevelType w:val="hybridMultilevel"/>
     <w:tmpl w:val="A54CFB22"/>
@@ -10661,7 +11176,7 @@
       </w:rPr>
     </w:lvl>
   </w:abstractNum>
-  <w:abstractNum w:abstractNumId="17" w15:restartNumberingAfterBreak="0">
+  <w:abstractNum w:abstractNumId="19" w15:restartNumberingAfterBreak="0">
     <w:nsid w:val="7E281DDF"/>
     <w:multiLevelType w:val="hybridMultilevel"/>
     <w:tmpl w:val="4CC0E220"/>
@@ -10774,7 +11289,7 @@
       </w:rPr>
     </w:lvl>
   </w:abstractNum>
-  <w:abstractNum w:abstractNumId="18" w15:restartNumberingAfterBreak="0">
+  <w:abstractNum w:abstractNumId="20" w15:restartNumberingAfterBreak="0">
     <w:nsid w:val="7E2F1469"/>
     <w:multiLevelType w:val="hybridMultilevel"/>
     <w:tmpl w:val="4C26DEBA"/>
@@ -10888,60 +11403,66 @@
     </w:lvl>
   </w:abstractNum>
   <w:num w:numId="1" w16cid:durableId="768282295">
+    <w:abstractNumId w:val="7"/>
+  </w:num>
+  <w:num w:numId="2" w16cid:durableId="179928003">
+    <w:abstractNumId w:val="6"/>
+  </w:num>
+  <w:num w:numId="3" w16cid:durableId="1072310267">
+    <w:abstractNumId w:val="20"/>
+  </w:num>
+  <w:num w:numId="4" w16cid:durableId="1762530644">
+    <w:abstractNumId w:val="13"/>
+  </w:num>
+  <w:num w:numId="5" w16cid:durableId="1843163296">
+    <w:abstractNumId w:val="16"/>
+  </w:num>
+  <w:num w:numId="6" w16cid:durableId="1755204014">
+    <w:abstractNumId w:val="15"/>
+  </w:num>
+  <w:num w:numId="7" w16cid:durableId="484125951">
+    <w:abstractNumId w:val="11"/>
+  </w:num>
+  <w:num w:numId="8" w16cid:durableId="1020007652">
     <w:abstractNumId w:val="5"/>
   </w:num>
-  <w:num w:numId="2" w16cid:durableId="179928003">
+  <w:num w:numId="9" w16cid:durableId="1514563576">
+    <w:abstractNumId w:val="9"/>
+  </w:num>
+  <w:num w:numId="10" w16cid:durableId="1591809395">
+    <w:abstractNumId w:val="3"/>
+  </w:num>
+  <w:num w:numId="11" w16cid:durableId="1251230060">
+    <w:abstractNumId w:val="19"/>
+  </w:num>
+  <w:num w:numId="12" w16cid:durableId="242298835">
+    <w:abstractNumId w:val="12"/>
+  </w:num>
+  <w:num w:numId="13" w16cid:durableId="1621648622">
+    <w:abstractNumId w:val="10"/>
+  </w:num>
+  <w:num w:numId="14" w16cid:durableId="1275819315">
+    <w:abstractNumId w:val="18"/>
+  </w:num>
+  <w:num w:numId="15" w16cid:durableId="680394790">
+    <w:abstractNumId w:val="17"/>
+  </w:num>
+  <w:num w:numId="16" w16cid:durableId="473913638">
+    <w:abstractNumId w:val="8"/>
+  </w:num>
+  <w:num w:numId="17" w16cid:durableId="923027170">
+    <w:abstractNumId w:val="2"/>
+  </w:num>
+  <w:num w:numId="18" w16cid:durableId="1885630547">
+    <w:abstractNumId w:val="14"/>
+  </w:num>
+  <w:num w:numId="19" w16cid:durableId="1722244805">
+    <w:abstractNumId w:val="1"/>
+  </w:num>
+  <w:num w:numId="20" w16cid:durableId="1002782217">
     <w:abstractNumId w:val="4"/>
   </w:num>
-  <w:num w:numId="3" w16cid:durableId="1072310267">
-    <w:abstractNumId w:val="18"/>
-  </w:num>
-  <w:num w:numId="4" w16cid:durableId="1762530644">
-    <w:abstractNumId w:val="11"/>
-  </w:num>
-  <w:num w:numId="5" w16cid:durableId="1843163296">
-    <w:abstractNumId w:val="14"/>
-  </w:num>
-  <w:num w:numId="6" w16cid:durableId="1755204014">
-    <w:abstractNumId w:val="13"/>
-  </w:num>
-  <w:num w:numId="7" w16cid:durableId="484125951">
-    <w:abstractNumId w:val="9"/>
-  </w:num>
-  <w:num w:numId="8" w16cid:durableId="1020007652">
-    <w:abstractNumId w:val="3"/>
-  </w:num>
-  <w:num w:numId="9" w16cid:durableId="1514563576">
-    <w:abstractNumId w:val="7"/>
-  </w:num>
-  <w:num w:numId="10" w16cid:durableId="1591809395">
-    <w:abstractNumId w:val="2"/>
-  </w:num>
-  <w:num w:numId="11" w16cid:durableId="1251230060">
-    <w:abstractNumId w:val="17"/>
-  </w:num>
-  <w:num w:numId="12" w16cid:durableId="242298835">
-    <w:abstractNumId w:val="10"/>
-  </w:num>
-  <w:num w:numId="13" w16cid:durableId="1621648622">
-    <w:abstractNumId w:val="8"/>
-  </w:num>
-  <w:num w:numId="14" w16cid:durableId="1275819315">
-    <w:abstractNumId w:val="16"/>
-  </w:num>
-  <w:num w:numId="15" w16cid:durableId="680394790">
-    <w:abstractNumId w:val="15"/>
-  </w:num>
-  <w:num w:numId="16" w16cid:durableId="473913638">
-    <w:abstractNumId w:val="6"/>
-  </w:num>
-  <w:num w:numId="17" w16cid:durableId="923027170">
-    <w:abstractNumId w:val="1"/>
-  </w:num>
-  <w:num w:numId="18" w16cid:durableId="1885630547">
-    <w:abstractNumId w:val="12"/>
-  </w:num>
-  <w:num w:numId="19" w16cid:durableId="1722244805">
+  <w:num w:numId="21" w16cid:durableId="824511975">
     <w:abstractNumId w:val="0"/>
   </w:num>
 </w:numbering>

</xml_diff>

<commit_message>
Update lesson notes with lesson 27 to 29.
</commit_message>
<xml_diff>
--- a/Lession Notes.docx
+++ b/Lession Notes.docx
@@ -16215,6 +16215,1540 @@
         </w:rPr>
       </w:pPr>
     </w:p>
+    <w:p>
+      <w:pPr>
+        <w:jc w:val="center"/>
+        <w:rPr>
+          <w:lang w:val="en-US"/>
+        </w:rPr>
+      </w:pPr>
+    </w:p>
+    <w:p>
+      <w:pPr>
+        <w:jc w:val="center"/>
+        <w:rPr>
+          <w:lang w:val="en-US"/>
+        </w:rPr>
+      </w:pPr>
+    </w:p>
+    <w:p>
+      <w:pPr>
+        <w:jc w:val="center"/>
+        <w:rPr>
+          <w:lang w:val="en-US"/>
+        </w:rPr>
+      </w:pPr>
+    </w:p>
+    <w:p>
+      <w:pPr>
+        <w:jc w:val="center"/>
+        <w:rPr>
+          <w:lang w:val="en-US"/>
+        </w:rPr>
+      </w:pPr>
+    </w:p>
+    <w:p>
+      <w:pPr>
+        <w:jc w:val="center"/>
+        <w:rPr>
+          <w:lang w:val="en-US"/>
+        </w:rPr>
+      </w:pPr>
+    </w:p>
+    <w:p>
+      <w:pPr>
+        <w:jc w:val="center"/>
+        <w:rPr>
+          <w:lang w:val="en-US"/>
+        </w:rPr>
+      </w:pPr>
+    </w:p>
+    <w:p>
+      <w:pPr>
+        <w:jc w:val="center"/>
+        <w:rPr>
+          <w:sz w:val="36"/>
+          <w:szCs w:val="36"/>
+          <w:lang w:val="en-US"/>
+        </w:rPr>
+      </w:pPr>
+      <w:r>
+        <w:rPr>
+          <w:b/>
+          <w:bCs/>
+          <w:i/>
+          <w:iCs/>
+          <w:sz w:val="36"/>
+          <w:szCs w:val="36"/>
+          <w:u w:val="single"/>
+          <w:lang w:val="en-US"/>
+        </w:rPr>
+        <w:lastRenderedPageBreak/>
+        <w:t>LESSON 2</w:t>
+      </w:r>
+      <w:r>
+        <w:rPr>
+          <w:b/>
+          <w:bCs/>
+          <w:i/>
+          <w:iCs/>
+          <w:sz w:val="36"/>
+          <w:szCs w:val="36"/>
+          <w:u w:val="single"/>
+          <w:lang w:val="en-US"/>
+        </w:rPr>
+        <w:t>7</w:t>
+      </w:r>
+    </w:p>
+    <w:p>
+      <w:pPr>
+        <w:pStyle w:val="ListParagraph"/>
+        <w:ind w:left="0"/>
+        <w:rPr>
+          <w:sz w:val="16"/>
+          <w:szCs w:val="16"/>
+          <w:lang w:val="en-US"/>
+        </w:rPr>
+      </w:pPr>
+      <w:r>
+        <w:rPr>
+          <w:sz w:val="16"/>
+          <w:szCs w:val="16"/>
+          <w:lang w:val="en-US"/>
+        </w:rPr>
+        <w:t xml:space="preserve">Notes: Referencing Another User’s Tables: We can use it if we make a user for performance and user for </w:t>
+      </w:r>
+      <w:proofErr w:type="gramStart"/>
+      <w:r>
+        <w:rPr>
+          <w:sz w:val="16"/>
+          <w:szCs w:val="16"/>
+          <w:lang w:val="en-US"/>
+        </w:rPr>
+        <w:t>claim’s</w:t>
+      </w:r>
+      <w:proofErr w:type="gramEnd"/>
+      <w:r>
+        <w:rPr>
+          <w:sz w:val="16"/>
+          <w:szCs w:val="16"/>
+          <w:lang w:val="en-US"/>
+        </w:rPr>
+        <w:t xml:space="preserve"> and user for management’s we can used to connect the tables with each other.</w:t>
+      </w:r>
+    </w:p>
+    <w:p>
+      <w:pPr>
+        <w:pStyle w:val="ListParagraph"/>
+        <w:ind w:left="0"/>
+        <w:rPr>
+          <w:sz w:val="16"/>
+          <w:szCs w:val="16"/>
+          <w:lang w:val="en-US"/>
+        </w:rPr>
+      </w:pPr>
+    </w:p>
+    <w:p>
+      <w:pPr>
+        <w:pStyle w:val="ListParagraph"/>
+        <w:ind w:left="0"/>
+        <w:rPr>
+          <w:b/>
+          <w:bCs/>
+          <w:sz w:val="24"/>
+          <w:szCs w:val="24"/>
+          <w:u w:val="single"/>
+          <w:lang w:val="en-US"/>
+        </w:rPr>
+      </w:pPr>
+      <w:r>
+        <w:rPr>
+          <w:b/>
+          <w:bCs/>
+          <w:sz w:val="24"/>
+          <w:szCs w:val="24"/>
+          <w:u w:val="single"/>
+          <w:lang w:val="en-US"/>
+        </w:rPr>
+        <w:t xml:space="preserve">Database Objects: </w:t>
+      </w:r>
+    </w:p>
+    <w:p>
+      <w:pPr>
+        <w:pStyle w:val="ListParagraph"/>
+        <w:numPr>
+          <w:ilvl w:val="0"/>
+          <w:numId w:val="22"/>
+        </w:numPr>
+        <w:rPr>
+          <w:lang w:val="en-US"/>
+        </w:rPr>
+      </w:pPr>
+      <w:r>
+        <w:rPr>
+          <w:b/>
+          <w:bCs/>
+          <w:u w:val="single"/>
+          <w:lang w:val="en-US"/>
+        </w:rPr>
+        <w:t>Table:</w:t>
+      </w:r>
+      <w:r>
+        <w:rPr>
+          <w:lang w:val="en-US"/>
+        </w:rPr>
+        <w:t xml:space="preserve"> Basic Unit of storage, composed with rows</w:t>
+      </w:r>
+    </w:p>
+    <w:p>
+      <w:pPr>
+        <w:pStyle w:val="ListParagraph"/>
+        <w:numPr>
+          <w:ilvl w:val="0"/>
+          <w:numId w:val="22"/>
+        </w:numPr>
+        <w:rPr>
+          <w:lang w:val="en-US"/>
+        </w:rPr>
+      </w:pPr>
+      <w:r>
+        <w:rPr>
+          <w:b/>
+          <w:bCs/>
+          <w:u w:val="single"/>
+          <w:lang w:val="en-US"/>
+        </w:rPr>
+        <w:t>View:</w:t>
+      </w:r>
+      <w:r>
+        <w:rPr>
+          <w:lang w:val="en-US"/>
+        </w:rPr>
+        <w:t xml:space="preserve"> Its show </w:t>
+      </w:r>
+      <w:proofErr w:type="gramStart"/>
+      <w:r>
+        <w:rPr>
+          <w:lang w:val="en-US"/>
+        </w:rPr>
+        <w:t>you</w:t>
+      </w:r>
+      <w:proofErr w:type="gramEnd"/>
+      <w:r>
+        <w:rPr>
+          <w:lang w:val="en-US"/>
+        </w:rPr>
+        <w:t xml:space="preserve"> data from tables to edit and represent.</w:t>
+      </w:r>
+    </w:p>
+    <w:p>
+      <w:pPr>
+        <w:pStyle w:val="ListParagraph"/>
+        <w:numPr>
+          <w:ilvl w:val="0"/>
+          <w:numId w:val="22"/>
+        </w:numPr>
+        <w:rPr>
+          <w:lang w:val="en-US"/>
+        </w:rPr>
+      </w:pPr>
+      <w:r>
+        <w:rPr>
+          <w:b/>
+          <w:bCs/>
+          <w:u w:val="single"/>
+          <w:lang w:val="en-US"/>
+        </w:rPr>
+        <w:t>Sequence:</w:t>
+      </w:r>
+      <w:r>
+        <w:rPr>
+          <w:lang w:val="en-US"/>
+        </w:rPr>
+        <w:t xml:space="preserve"> Generates Numeric values.</w:t>
+      </w:r>
+    </w:p>
+    <w:p>
+      <w:pPr>
+        <w:pStyle w:val="ListParagraph"/>
+        <w:numPr>
+          <w:ilvl w:val="0"/>
+          <w:numId w:val="22"/>
+        </w:numPr>
+        <w:rPr>
+          <w:b/>
+          <w:bCs/>
+          <w:u w:val="single"/>
+          <w:lang w:val="en-US"/>
+        </w:rPr>
+      </w:pPr>
+      <w:r>
+        <w:rPr>
+          <w:b/>
+          <w:bCs/>
+          <w:u w:val="single"/>
+          <w:lang w:val="en-US"/>
+        </w:rPr>
+        <w:t>Index:</w:t>
+      </w:r>
+      <w:r>
+        <w:rPr>
+          <w:lang w:val="en-US"/>
+        </w:rPr>
+        <w:t xml:space="preserve"> Improves the performance of some queries.</w:t>
+      </w:r>
+    </w:p>
+    <w:p>
+      <w:pPr>
+        <w:pStyle w:val="ListParagraph"/>
+        <w:numPr>
+          <w:ilvl w:val="0"/>
+          <w:numId w:val="22"/>
+        </w:numPr>
+        <w:rPr>
+          <w:b/>
+          <w:bCs/>
+          <w:u w:val="single"/>
+          <w:lang w:val="en-US"/>
+        </w:rPr>
+      </w:pPr>
+      <w:r>
+        <w:rPr>
+          <w:b/>
+          <w:bCs/>
+          <w:u w:val="single"/>
+          <w:lang w:val="en-US"/>
+        </w:rPr>
+        <w:t>Synonym:</w:t>
+      </w:r>
+      <w:r>
+        <w:rPr>
+          <w:lang w:val="en-US"/>
+        </w:rPr>
+        <w:t xml:space="preserve"> we can use to give sample names to objects.</w:t>
+      </w:r>
+    </w:p>
+    <w:p>
+      <w:pPr>
+        <w:pStyle w:val="ListParagraph"/>
+        <w:ind w:left="0"/>
+        <w:rPr>
+          <w:sz w:val="20"/>
+          <w:szCs w:val="20"/>
+          <w:lang w:val="en-US"/>
+        </w:rPr>
+      </w:pPr>
+    </w:p>
+    <w:p>
+      <w:pPr>
+        <w:pStyle w:val="ListParagraph"/>
+        <w:ind w:left="0"/>
+        <w:rPr>
+          <w:b/>
+          <w:bCs/>
+          <w:u w:val="single"/>
+          <w:lang w:val="en-US"/>
+        </w:rPr>
+      </w:pPr>
+      <w:r>
+        <w:rPr>
+          <w:b/>
+          <w:bCs/>
+          <w:u w:val="single"/>
+          <w:lang w:val="en-US"/>
+        </w:rPr>
+        <w:t>Naming Rules:</w:t>
+      </w:r>
+    </w:p>
+    <w:p>
+      <w:pPr>
+        <w:pStyle w:val="ListParagraph"/>
+        <w:numPr>
+          <w:ilvl w:val="0"/>
+          <w:numId w:val="23"/>
+        </w:numPr>
+        <w:rPr>
+          <w:lang w:val="en-US"/>
+        </w:rPr>
+      </w:pPr>
+      <w:r>
+        <w:rPr>
+          <w:lang w:val="en-US"/>
+        </w:rPr>
+        <w:t>Must to begin with a latter.</w:t>
+      </w:r>
+    </w:p>
+    <w:p>
+      <w:pPr>
+        <w:pStyle w:val="ListParagraph"/>
+        <w:numPr>
+          <w:ilvl w:val="0"/>
+          <w:numId w:val="23"/>
+        </w:numPr>
+        <w:rPr>
+          <w:lang w:val="en-US"/>
+        </w:rPr>
+      </w:pPr>
+      <w:r>
+        <w:rPr>
+          <w:lang w:val="en-US"/>
+        </w:rPr>
+        <w:t>Must be 1-30 char long.</w:t>
+      </w:r>
+    </w:p>
+    <w:p>
+      <w:pPr>
+        <w:pStyle w:val="ListParagraph"/>
+        <w:numPr>
+          <w:ilvl w:val="0"/>
+          <w:numId w:val="23"/>
+        </w:numPr>
+        <w:rPr>
+          <w:lang w:val="en-US"/>
+        </w:rPr>
+      </w:pPr>
+      <w:r>
+        <w:rPr>
+          <w:lang w:val="en-US"/>
+        </w:rPr>
+        <w:t>Must be contain only A-Z, a-z, 0-9, _, $, and #.</w:t>
+      </w:r>
+    </w:p>
+    <w:p>
+      <w:pPr>
+        <w:pStyle w:val="ListParagraph"/>
+        <w:numPr>
+          <w:ilvl w:val="0"/>
+          <w:numId w:val="23"/>
+        </w:numPr>
+        <w:rPr>
+          <w:lang w:val="en-US"/>
+        </w:rPr>
+      </w:pPr>
+      <w:r>
+        <w:rPr>
+          <w:lang w:val="en-US"/>
+        </w:rPr>
+        <w:t>Must not duplicate the object name in the same user.</w:t>
+      </w:r>
+    </w:p>
+    <w:p>
+      <w:pPr>
+        <w:pStyle w:val="ListParagraph"/>
+        <w:numPr>
+          <w:ilvl w:val="0"/>
+          <w:numId w:val="23"/>
+        </w:numPr>
+        <w:rPr>
+          <w:lang w:val="en-US"/>
+        </w:rPr>
+      </w:pPr>
+      <w:r>
+        <w:rPr>
+          <w:lang w:val="en-US"/>
+        </w:rPr>
+        <w:t>Most not be an Oracle server words like: SELECT, FROM, ……etc.</w:t>
+      </w:r>
+      <w:r>
+        <w:rPr>
+          <w:lang w:val="en-US"/>
+        </w:rPr>
+        <w:tab/>
+      </w:r>
+    </w:p>
+    <w:p>
+      <w:pPr>
+        <w:pStyle w:val="ListParagraph"/>
+        <w:ind w:left="0"/>
+        <w:rPr>
+          <w:b/>
+          <w:bCs/>
+          <w:u w:val="single"/>
+          <w:lang w:val="en-US"/>
+        </w:rPr>
+      </w:pPr>
+    </w:p>
+    <w:p>
+      <w:pPr>
+        <w:pStyle w:val="ListParagraph"/>
+        <w:ind w:left="0"/>
+        <w:rPr>
+          <w:b/>
+          <w:bCs/>
+          <w:u w:val="single"/>
+          <w:lang w:val="en-US"/>
+        </w:rPr>
+      </w:pPr>
+      <w:r>
+        <w:rPr>
+          <w:b/>
+          <w:bCs/>
+          <w:u w:val="single"/>
+          <w:lang w:val="en-US"/>
+        </w:rPr>
+        <w:t>CREATE TABLE Statement:</w:t>
+      </w:r>
+    </w:p>
+    <w:p>
+      <w:pPr>
+        <w:pStyle w:val="ListParagraph"/>
+        <w:numPr>
+          <w:ilvl w:val="0"/>
+          <w:numId w:val="24"/>
+        </w:numPr>
+        <w:rPr>
+          <w:b/>
+          <w:bCs/>
+          <w:sz w:val="20"/>
+          <w:szCs w:val="20"/>
+          <w:u w:val="single"/>
+          <w:lang w:val="en-US"/>
+        </w:rPr>
+      </w:pPr>
+      <w:r>
+        <w:rPr>
+          <w:b/>
+          <w:bCs/>
+          <w:lang w:val="en-US"/>
+        </w:rPr>
+        <w:t>Example:</w:t>
+      </w:r>
+      <w:r>
+        <w:rPr>
+          <w:lang w:val="en-US"/>
+        </w:rPr>
+        <w:t xml:space="preserve"> </w:t>
+      </w:r>
+      <w:r>
+        <w:rPr>
+          <w:sz w:val="20"/>
+          <w:szCs w:val="20"/>
+          <w:lang w:val="en-US"/>
+        </w:rPr>
+        <w:t xml:space="preserve">CREATE TABLE </w:t>
+      </w:r>
+      <w:proofErr w:type="gramStart"/>
+      <w:r>
+        <w:rPr>
+          <w:sz w:val="20"/>
+          <w:szCs w:val="20"/>
+          <w:lang w:val="en-US"/>
+        </w:rPr>
+        <w:t>DEMP(</w:t>
+      </w:r>
+      <w:proofErr w:type="spellStart"/>
+      <w:proofErr w:type="gramEnd"/>
+      <w:r>
+        <w:rPr>
+          <w:sz w:val="20"/>
+          <w:szCs w:val="20"/>
+          <w:lang w:val="en-US"/>
+        </w:rPr>
+        <w:t>d_id</w:t>
+      </w:r>
+      <w:proofErr w:type="spellEnd"/>
+      <w:r>
+        <w:rPr>
+          <w:sz w:val="20"/>
+          <w:szCs w:val="20"/>
+          <w:lang w:val="en-US"/>
+        </w:rPr>
+        <w:t xml:space="preserve"> number(9), </w:t>
+      </w:r>
+      <w:proofErr w:type="spellStart"/>
+      <w:r>
+        <w:rPr>
+          <w:sz w:val="20"/>
+          <w:szCs w:val="20"/>
+          <w:lang w:val="en-US"/>
+        </w:rPr>
+        <w:t>first_name</w:t>
+      </w:r>
+      <w:proofErr w:type="spellEnd"/>
+      <w:r>
+        <w:rPr>
+          <w:sz w:val="20"/>
+          <w:szCs w:val="20"/>
+          <w:lang w:val="en-US"/>
+        </w:rPr>
+        <w:t xml:space="preserve"> varchar2(30), </w:t>
+      </w:r>
+      <w:proofErr w:type="spellStart"/>
+      <w:r>
+        <w:rPr>
+          <w:sz w:val="20"/>
+          <w:szCs w:val="20"/>
+          <w:lang w:val="en-US"/>
+        </w:rPr>
+        <w:t>last_name</w:t>
+      </w:r>
+      <w:proofErr w:type="spellEnd"/>
+      <w:r>
+        <w:rPr>
+          <w:sz w:val="20"/>
+          <w:szCs w:val="20"/>
+          <w:lang w:val="en-US"/>
+        </w:rPr>
+        <w:t xml:space="preserve"> varchar2(30), </w:t>
+      </w:r>
+      <w:proofErr w:type="spellStart"/>
+      <w:r>
+        <w:rPr>
+          <w:sz w:val="20"/>
+          <w:szCs w:val="20"/>
+          <w:lang w:val="en-US"/>
+        </w:rPr>
+        <w:t>create_date</w:t>
+      </w:r>
+      <w:proofErr w:type="spellEnd"/>
+      <w:r>
+        <w:rPr>
+          <w:sz w:val="20"/>
+          <w:szCs w:val="20"/>
+          <w:lang w:val="en-US"/>
+        </w:rPr>
+        <w:t xml:space="preserve"> date DEFAULT </w:t>
+      </w:r>
+      <w:proofErr w:type="spellStart"/>
+      <w:r>
+        <w:rPr>
+          <w:sz w:val="20"/>
+          <w:szCs w:val="20"/>
+          <w:lang w:val="en-US"/>
+        </w:rPr>
+        <w:t>sysdate</w:t>
+      </w:r>
+      <w:proofErr w:type="spellEnd"/>
+      <w:r>
+        <w:rPr>
+          <w:sz w:val="20"/>
+          <w:szCs w:val="20"/>
+          <w:lang w:val="en-US"/>
+        </w:rPr>
+        <w:t>);</w:t>
+      </w:r>
+    </w:p>
+    <w:p>
+      <w:pPr>
+        <w:pStyle w:val="ListParagraph"/>
+        <w:ind w:left="0"/>
+        <w:rPr>
+          <w:b/>
+          <w:bCs/>
+          <w:sz w:val="20"/>
+          <w:szCs w:val="20"/>
+          <w:u w:val="single"/>
+          <w:lang w:val="en-US"/>
+        </w:rPr>
+      </w:pPr>
+    </w:p>
+    <w:p>
+      <w:pPr>
+        <w:rPr>
+          <w:sz w:val="20"/>
+          <w:szCs w:val="20"/>
+          <w:lang w:val="en-US"/>
+        </w:rPr>
+      </w:pPr>
+      <w:r>
+        <w:rPr>
+          <w:noProof/>
+          <w:sz w:val="20"/>
+          <w:szCs w:val="20"/>
+          <w:lang w:val="en-US"/>
+        </w:rPr>
+        <w:drawing>
+          <wp:inline distT="0" distB="0" distL="0" distR="0" wp14:anchorId="3BF92F3B" wp14:editId="6195BE80">
+            <wp:extent cx="1528205" cy="894303"/>
+            <wp:effectExtent l="0" t="0" r="0" b="1270"/>
+            <wp:docPr id="1819492862" name="Picture 1"/>
+            <wp:cNvGraphicFramePr>
+              <a:graphicFrameLocks xmlns:a="http://schemas.openxmlformats.org/drawingml/2006/main" noChangeAspect="1"/>
+            </wp:cNvGraphicFramePr>
+            <a:graphic xmlns:a="http://schemas.openxmlformats.org/drawingml/2006/main">
+              <a:graphicData uri="http://schemas.openxmlformats.org/drawingml/2006/picture">
+                <pic:pic xmlns:pic="http://schemas.openxmlformats.org/drawingml/2006/picture">
+                  <pic:nvPicPr>
+                    <pic:cNvPr id="1819492862" name=""/>
+                    <pic:cNvPicPr/>
+                  </pic:nvPicPr>
+                  <pic:blipFill>
+                    <a:blip r:embed="rId16"/>
+                    <a:stretch>
+                      <a:fillRect/>
+                    </a:stretch>
+                  </pic:blipFill>
+                  <pic:spPr>
+                    <a:xfrm>
+                      <a:off x="0" y="0"/>
+                      <a:ext cx="1564692" cy="915655"/>
+                    </a:xfrm>
+                    <a:prstGeom prst="rect">
+                      <a:avLst/>
+                    </a:prstGeom>
+                  </pic:spPr>
+                </pic:pic>
+              </a:graphicData>
+            </a:graphic>
+          </wp:inline>
+        </w:drawing>
+      </w:r>
+    </w:p>
+    <w:p>
+      <w:pPr>
+        <w:jc w:val="center"/>
+        <w:rPr>
+          <w:sz w:val="36"/>
+          <w:szCs w:val="36"/>
+          <w:lang w:val="en-US"/>
+        </w:rPr>
+      </w:pPr>
+      <w:r>
+        <w:rPr>
+          <w:b/>
+          <w:bCs/>
+          <w:i/>
+          <w:iCs/>
+          <w:sz w:val="36"/>
+          <w:szCs w:val="36"/>
+          <w:u w:val="single"/>
+          <w:lang w:val="en-US"/>
+        </w:rPr>
+        <w:t>LESSON 2</w:t>
+      </w:r>
+      <w:r>
+        <w:rPr>
+          <w:b/>
+          <w:bCs/>
+          <w:i/>
+          <w:iCs/>
+          <w:sz w:val="36"/>
+          <w:szCs w:val="36"/>
+          <w:u w:val="single"/>
+          <w:lang w:val="en-US"/>
+        </w:rPr>
+        <w:t>8</w:t>
+      </w:r>
+    </w:p>
+    <w:p>
+      <w:pPr>
+        <w:pStyle w:val="ListParagraph"/>
+        <w:ind w:left="0"/>
+        <w:rPr>
+          <w:lang w:val="en-US"/>
+        </w:rPr>
+      </w:pPr>
+      <w:r>
+        <w:rPr>
+          <w:b/>
+          <w:bCs/>
+          <w:sz w:val="24"/>
+          <w:szCs w:val="24"/>
+          <w:u w:val="single"/>
+          <w:lang w:val="en-US"/>
+        </w:rPr>
+        <w:t>Constraints:</w:t>
+      </w:r>
+      <w:r>
+        <w:rPr>
+          <w:sz w:val="24"/>
+          <w:szCs w:val="24"/>
+          <w:lang w:val="en-US"/>
+        </w:rPr>
+        <w:t xml:space="preserve"> </w:t>
+      </w:r>
+      <w:r>
+        <w:rPr>
+          <w:lang w:val="en-US"/>
+        </w:rPr>
+        <w:t>Is to make rules make less miss entering wrong data.</w:t>
+      </w:r>
+    </w:p>
+    <w:p>
+      <w:pPr>
+        <w:pStyle w:val="ListParagraph"/>
+        <w:numPr>
+          <w:ilvl w:val="0"/>
+          <w:numId w:val="25"/>
+        </w:numPr>
+        <w:rPr>
+          <w:lang w:val="en-US"/>
+        </w:rPr>
+      </w:pPr>
+      <w:r>
+        <w:rPr>
+          <w:b/>
+          <w:bCs/>
+          <w:lang w:val="en-US"/>
+        </w:rPr>
+        <w:t xml:space="preserve">NOT NULL: </w:t>
+      </w:r>
+      <w:r>
+        <w:rPr>
+          <w:lang w:val="en-US"/>
+        </w:rPr>
+        <w:t>Can’t make the table null or empty.</w:t>
+      </w:r>
+    </w:p>
+    <w:p>
+      <w:pPr>
+        <w:pStyle w:val="ListParagraph"/>
+        <w:numPr>
+          <w:ilvl w:val="0"/>
+          <w:numId w:val="25"/>
+        </w:numPr>
+        <w:rPr>
+          <w:lang w:val="en-US"/>
+        </w:rPr>
+      </w:pPr>
+      <w:r>
+        <w:rPr>
+          <w:b/>
+          <w:bCs/>
+          <w:lang w:val="en-US"/>
+        </w:rPr>
+        <w:t xml:space="preserve">UNIQUE: </w:t>
+      </w:r>
+      <w:r>
+        <w:rPr>
+          <w:lang w:val="en-US"/>
+        </w:rPr>
+        <w:t>Is a unique data can be duplicated.</w:t>
+      </w:r>
+    </w:p>
+    <w:p>
+      <w:pPr>
+        <w:pStyle w:val="ListParagraph"/>
+        <w:numPr>
+          <w:ilvl w:val="0"/>
+          <w:numId w:val="25"/>
+        </w:numPr>
+        <w:rPr>
+          <w:lang w:val="en-US"/>
+        </w:rPr>
+      </w:pPr>
+      <w:r>
+        <w:rPr>
+          <w:b/>
+          <w:bCs/>
+          <w:lang w:val="en-US"/>
+        </w:rPr>
+        <w:t>CHECK:</w:t>
+      </w:r>
+      <w:r>
+        <w:rPr>
+          <w:lang w:val="en-US"/>
+        </w:rPr>
+        <w:t xml:space="preserve"> Check if the data entered is required.</w:t>
+      </w:r>
+    </w:p>
+    <w:p>
+      <w:pPr>
+        <w:pStyle w:val="ListParagraph"/>
+        <w:numPr>
+          <w:ilvl w:val="0"/>
+          <w:numId w:val="25"/>
+        </w:numPr>
+        <w:rPr>
+          <w:lang w:val="en-US"/>
+        </w:rPr>
+      </w:pPr>
+      <w:r>
+        <w:rPr>
+          <w:b/>
+          <w:bCs/>
+          <w:lang w:val="en-US"/>
+        </w:rPr>
+        <w:t>PRIMARY KEY:</w:t>
+      </w:r>
+      <w:r>
+        <w:rPr>
+          <w:lang w:val="en-US"/>
+        </w:rPr>
+        <w:t xml:space="preserve"> It’s a unique key generated and </w:t>
+      </w:r>
+      <w:proofErr w:type="spellStart"/>
+      <w:proofErr w:type="gramStart"/>
+      <w:r>
+        <w:rPr>
+          <w:lang w:val="en-US"/>
+        </w:rPr>
+        <w:t>cant</w:t>
+      </w:r>
+      <w:proofErr w:type="spellEnd"/>
+      <w:proofErr w:type="gramEnd"/>
+      <w:r>
+        <w:rPr>
+          <w:lang w:val="en-US"/>
+        </w:rPr>
+        <w:t xml:space="preserve"> be duplicated.</w:t>
+      </w:r>
+    </w:p>
+    <w:p>
+      <w:pPr>
+        <w:pStyle w:val="ListParagraph"/>
+        <w:numPr>
+          <w:ilvl w:val="0"/>
+          <w:numId w:val="25"/>
+        </w:numPr>
+        <w:rPr>
+          <w:lang w:val="en-US"/>
+        </w:rPr>
+      </w:pPr>
+      <w:r>
+        <w:rPr>
+          <w:b/>
+          <w:bCs/>
+          <w:lang w:val="en-US"/>
+        </w:rPr>
+        <w:t>FOREIGN KEY:</w:t>
+      </w:r>
+      <w:r>
+        <w:rPr>
+          <w:lang w:val="en-US"/>
+        </w:rPr>
+        <w:t xml:space="preserve"> </w:t>
+      </w:r>
+      <w:r>
+        <w:rPr>
+          <w:lang w:val="en-US"/>
+        </w:rPr>
+        <w:t xml:space="preserve">It's </w:t>
+      </w:r>
+      <w:proofErr w:type="gramStart"/>
+      <w:r>
+        <w:rPr>
+          <w:lang w:val="en-US"/>
+        </w:rPr>
+        <w:t>make</w:t>
+      </w:r>
+      <w:proofErr w:type="gramEnd"/>
+      <w:r>
+        <w:rPr>
+          <w:lang w:val="en-US"/>
+        </w:rPr>
+        <w:t xml:space="preserve"> reference to PK or another table and can be duplicated and can be null.</w:t>
+      </w:r>
+    </w:p>
+    <w:p>
+      <w:pPr>
+        <w:pStyle w:val="ListParagraph"/>
+        <w:numPr>
+          <w:ilvl w:val="1"/>
+          <w:numId w:val="25"/>
+        </w:numPr>
+        <w:rPr>
+          <w:sz w:val="20"/>
+          <w:szCs w:val="20"/>
+          <w:lang w:val="en-US"/>
+        </w:rPr>
+      </w:pPr>
+      <w:r>
+        <w:rPr>
+          <w:b/>
+          <w:bCs/>
+          <w:lang w:val="en-US"/>
+        </w:rPr>
+        <w:t>Example:</w:t>
+      </w:r>
+      <w:r>
+        <w:rPr>
+          <w:lang w:val="en-US"/>
+        </w:rPr>
+        <w:t xml:space="preserve"> </w:t>
+      </w:r>
+      <w:r>
+        <w:rPr>
+          <w:sz w:val="20"/>
+          <w:szCs w:val="20"/>
+          <w:lang w:val="en-US"/>
+        </w:rPr>
+        <w:t xml:space="preserve">CREATE TABLE </w:t>
+      </w:r>
+      <w:proofErr w:type="gramStart"/>
+      <w:r>
+        <w:rPr>
+          <w:sz w:val="20"/>
+          <w:szCs w:val="20"/>
+          <w:lang w:val="en-US"/>
+        </w:rPr>
+        <w:t>EMP(</w:t>
+      </w:r>
+      <w:proofErr w:type="gramEnd"/>
+    </w:p>
+    <w:p>
+      <w:pPr>
+        <w:pStyle w:val="ListParagraph"/>
+        <w:ind w:left="1440"/>
+        <w:rPr>
+          <w:sz w:val="20"/>
+          <w:szCs w:val="20"/>
+          <w:lang w:val="en-US"/>
+        </w:rPr>
+      </w:pPr>
+      <w:proofErr w:type="spellStart"/>
+      <w:r>
+        <w:rPr>
+          <w:sz w:val="20"/>
+          <w:szCs w:val="20"/>
+          <w:lang w:val="en-US"/>
+        </w:rPr>
+        <w:t>emp_id</w:t>
+      </w:r>
+      <w:proofErr w:type="spellEnd"/>
+      <w:r>
+        <w:rPr>
+          <w:sz w:val="20"/>
+          <w:szCs w:val="20"/>
+          <w:lang w:val="en-US"/>
+        </w:rPr>
+        <w:t xml:space="preserve"> </w:t>
+      </w:r>
+      <w:proofErr w:type="gramStart"/>
+      <w:r>
+        <w:rPr>
+          <w:sz w:val="20"/>
+          <w:szCs w:val="20"/>
+          <w:lang w:val="en-US"/>
+        </w:rPr>
+        <w:t>number(</w:t>
+      </w:r>
+      <w:proofErr w:type="gramEnd"/>
+      <w:r>
+        <w:rPr>
+          <w:sz w:val="20"/>
+          <w:szCs w:val="20"/>
+          <w:lang w:val="en-US"/>
+        </w:rPr>
+        <w:t>10),</w:t>
+      </w:r>
+    </w:p>
+    <w:p>
+      <w:pPr>
+        <w:pStyle w:val="ListParagraph"/>
+        <w:ind w:left="1440"/>
+        <w:rPr>
+          <w:sz w:val="20"/>
+          <w:szCs w:val="20"/>
+          <w:lang w:val="en-US"/>
+        </w:rPr>
+      </w:pPr>
+      <w:proofErr w:type="spellStart"/>
+      <w:r>
+        <w:rPr>
+          <w:sz w:val="20"/>
+          <w:szCs w:val="20"/>
+          <w:lang w:val="en-US"/>
+        </w:rPr>
+        <w:t>emp_name</w:t>
+      </w:r>
+      <w:proofErr w:type="spellEnd"/>
+      <w:r>
+        <w:rPr>
+          <w:sz w:val="20"/>
+          <w:szCs w:val="20"/>
+          <w:lang w:val="en-US"/>
+        </w:rPr>
+        <w:t xml:space="preserve"> varchar2(30) NOT NULL, </w:t>
+      </w:r>
+    </w:p>
+    <w:p>
+      <w:pPr>
+        <w:pStyle w:val="ListParagraph"/>
+        <w:ind w:left="1440"/>
+        <w:rPr>
+          <w:sz w:val="20"/>
+          <w:szCs w:val="20"/>
+          <w:lang w:val="en-US"/>
+        </w:rPr>
+      </w:pPr>
+      <w:r>
+        <w:rPr>
+          <w:sz w:val="20"/>
+          <w:szCs w:val="20"/>
+          <w:lang w:val="en-US"/>
+        </w:rPr>
+        <w:t xml:space="preserve">salary </w:t>
+      </w:r>
+      <w:proofErr w:type="gramStart"/>
+      <w:r>
+        <w:rPr>
+          <w:sz w:val="20"/>
+          <w:szCs w:val="20"/>
+          <w:lang w:val="en-US"/>
+        </w:rPr>
+        <w:t>NUMBER(</w:t>
+      </w:r>
+      <w:proofErr w:type="gramEnd"/>
+      <w:r>
+        <w:rPr>
+          <w:sz w:val="20"/>
+          <w:szCs w:val="20"/>
+          <w:lang w:val="en-US"/>
+        </w:rPr>
+        <w:t>8,2),</w:t>
+      </w:r>
+    </w:p>
+    <w:p>
+      <w:pPr>
+        <w:pStyle w:val="ListParagraph"/>
+        <w:ind w:left="1440"/>
+        <w:rPr>
+          <w:sz w:val="20"/>
+          <w:szCs w:val="20"/>
+          <w:lang w:val="en-US"/>
+        </w:rPr>
+      </w:pPr>
+      <w:r>
+        <w:rPr>
+          <w:sz w:val="20"/>
+          <w:szCs w:val="20"/>
+          <w:lang w:val="en-US"/>
+        </w:rPr>
+        <w:t>email varchar2(50),</w:t>
+      </w:r>
+    </w:p>
+    <w:p>
+      <w:pPr>
+        <w:pStyle w:val="ListParagraph"/>
+        <w:ind w:left="1440"/>
+        <w:rPr>
+          <w:sz w:val="20"/>
+          <w:szCs w:val="20"/>
+          <w:lang w:val="en-US"/>
+        </w:rPr>
+      </w:pPr>
+      <w:proofErr w:type="spellStart"/>
+      <w:r>
+        <w:rPr>
+          <w:sz w:val="20"/>
+          <w:szCs w:val="20"/>
+          <w:lang w:val="en-US"/>
+        </w:rPr>
+        <w:t>dept_id</w:t>
+      </w:r>
+      <w:proofErr w:type="spellEnd"/>
+      <w:r>
+        <w:rPr>
+          <w:sz w:val="20"/>
+          <w:szCs w:val="20"/>
+          <w:lang w:val="en-US"/>
+        </w:rPr>
+        <w:t xml:space="preserve"> </w:t>
+      </w:r>
+      <w:proofErr w:type="gramStart"/>
+      <w:r>
+        <w:rPr>
+          <w:sz w:val="20"/>
+          <w:szCs w:val="20"/>
+          <w:lang w:val="en-US"/>
+        </w:rPr>
+        <w:t>number(</w:t>
+      </w:r>
+      <w:proofErr w:type="gramEnd"/>
+      <w:r>
+        <w:rPr>
+          <w:sz w:val="20"/>
+          <w:szCs w:val="20"/>
+          <w:lang w:val="en-US"/>
+        </w:rPr>
+        <w:t>10),</w:t>
+      </w:r>
+    </w:p>
+    <w:p>
+      <w:pPr>
+        <w:pStyle w:val="ListParagraph"/>
+        <w:ind w:left="1440"/>
+        <w:rPr>
+          <w:sz w:val="20"/>
+          <w:szCs w:val="20"/>
+          <w:lang w:val="en-US"/>
+        </w:rPr>
+      </w:pPr>
+      <w:r>
+        <w:rPr>
+          <w:sz w:val="20"/>
+          <w:szCs w:val="20"/>
+          <w:lang w:val="en-US"/>
+        </w:rPr>
+        <w:t xml:space="preserve">CONSTRAINT </w:t>
+      </w:r>
+      <w:proofErr w:type="spellStart"/>
+      <w:r>
+        <w:rPr>
+          <w:sz w:val="20"/>
+          <w:szCs w:val="20"/>
+          <w:lang w:val="en-US"/>
+        </w:rPr>
+        <w:t>emp_</w:t>
+      </w:r>
+      <w:proofErr w:type="gramStart"/>
+      <w:r>
+        <w:rPr>
+          <w:sz w:val="20"/>
+          <w:szCs w:val="20"/>
+          <w:lang w:val="en-US"/>
+        </w:rPr>
+        <w:t>pk</w:t>
+      </w:r>
+      <w:proofErr w:type="spellEnd"/>
+      <w:r>
+        <w:rPr>
+          <w:sz w:val="20"/>
+          <w:szCs w:val="20"/>
+          <w:lang w:val="en-US"/>
+        </w:rPr>
+        <w:t xml:space="preserve">  PRIMARY</w:t>
+      </w:r>
+      <w:proofErr w:type="gramEnd"/>
+      <w:r>
+        <w:rPr>
+          <w:sz w:val="20"/>
+          <w:szCs w:val="20"/>
+          <w:lang w:val="en-US"/>
+        </w:rPr>
+        <w:t xml:space="preserve"> KEY(</w:t>
+      </w:r>
+      <w:proofErr w:type="spellStart"/>
+      <w:r>
+        <w:rPr>
+          <w:sz w:val="20"/>
+          <w:szCs w:val="20"/>
+          <w:lang w:val="en-US"/>
+        </w:rPr>
+        <w:t>emp_id</w:t>
+      </w:r>
+      <w:proofErr w:type="spellEnd"/>
+      <w:r>
+        <w:rPr>
+          <w:sz w:val="20"/>
+          <w:szCs w:val="20"/>
+          <w:lang w:val="en-US"/>
+        </w:rPr>
+        <w:t>),</w:t>
+      </w:r>
+    </w:p>
+    <w:p>
+      <w:pPr>
+        <w:pStyle w:val="ListParagraph"/>
+        <w:ind w:left="1440"/>
+        <w:rPr>
+          <w:sz w:val="20"/>
+          <w:szCs w:val="20"/>
+          <w:lang w:val="en-US"/>
+        </w:rPr>
+      </w:pPr>
+      <w:r>
+        <w:rPr>
+          <w:sz w:val="20"/>
+          <w:szCs w:val="20"/>
+          <w:lang w:val="en-US"/>
+        </w:rPr>
+        <w:t xml:space="preserve">CONSTRAINT </w:t>
+      </w:r>
+      <w:proofErr w:type="spellStart"/>
+      <w:r>
+        <w:rPr>
+          <w:sz w:val="20"/>
+          <w:szCs w:val="20"/>
+          <w:lang w:val="en-US"/>
+        </w:rPr>
+        <w:t>sa_ck</w:t>
+      </w:r>
+      <w:proofErr w:type="spellEnd"/>
+      <w:r>
+        <w:rPr>
+          <w:sz w:val="20"/>
+          <w:szCs w:val="20"/>
+          <w:lang w:val="en-US"/>
+        </w:rPr>
+        <w:t xml:space="preserve"> </w:t>
+      </w:r>
+      <w:proofErr w:type="gramStart"/>
+      <w:r>
+        <w:rPr>
+          <w:sz w:val="20"/>
+          <w:szCs w:val="20"/>
+          <w:lang w:val="en-US"/>
+        </w:rPr>
+        <w:t>CHECK(</w:t>
+      </w:r>
+      <w:proofErr w:type="gramEnd"/>
+      <w:r>
+        <w:rPr>
+          <w:sz w:val="20"/>
+          <w:szCs w:val="20"/>
+          <w:lang w:val="en-US"/>
+        </w:rPr>
+        <w:t>salary &gt; 1000) ,</w:t>
+      </w:r>
+    </w:p>
+    <w:p>
+      <w:pPr>
+        <w:pStyle w:val="ListParagraph"/>
+        <w:ind w:left="1440"/>
+        <w:rPr>
+          <w:sz w:val="20"/>
+          <w:szCs w:val="20"/>
+          <w:lang w:val="en-US"/>
+        </w:rPr>
+      </w:pPr>
+      <w:r>
+        <w:rPr>
+          <w:sz w:val="20"/>
+          <w:szCs w:val="20"/>
+          <w:lang w:val="en-US"/>
+        </w:rPr>
+        <w:t xml:space="preserve">CONSTRAINT </w:t>
+      </w:r>
+      <w:proofErr w:type="spellStart"/>
+      <w:r>
+        <w:rPr>
+          <w:sz w:val="20"/>
+          <w:szCs w:val="20"/>
+          <w:lang w:val="en-US"/>
+        </w:rPr>
+        <w:t>em_un</w:t>
+      </w:r>
+      <w:proofErr w:type="spellEnd"/>
+      <w:r>
+        <w:rPr>
+          <w:sz w:val="20"/>
+          <w:szCs w:val="20"/>
+          <w:lang w:val="en-US"/>
+        </w:rPr>
+        <w:t xml:space="preserve"> </w:t>
+      </w:r>
+      <w:proofErr w:type="gramStart"/>
+      <w:r>
+        <w:rPr>
+          <w:sz w:val="20"/>
+          <w:szCs w:val="20"/>
+          <w:lang w:val="en-US"/>
+        </w:rPr>
+        <w:t>UNIQUE(</w:t>
+      </w:r>
+      <w:proofErr w:type="gramEnd"/>
+      <w:r>
+        <w:rPr>
+          <w:sz w:val="20"/>
+          <w:szCs w:val="20"/>
+          <w:lang w:val="en-US"/>
+        </w:rPr>
+        <w:t>email),</w:t>
+      </w:r>
+    </w:p>
+    <w:p>
+      <w:pPr>
+        <w:pStyle w:val="ListParagraph"/>
+        <w:ind w:left="1440"/>
+        <w:rPr>
+          <w:sz w:val="20"/>
+          <w:szCs w:val="20"/>
+          <w:lang w:val="en-US"/>
+        </w:rPr>
+      </w:pPr>
+      <w:r>
+        <w:rPr>
+          <w:sz w:val="20"/>
+          <w:szCs w:val="20"/>
+          <w:lang w:val="en-US"/>
+        </w:rPr>
+        <w:t xml:space="preserve">CONSTRAINT </w:t>
+      </w:r>
+      <w:proofErr w:type="spellStart"/>
+      <w:r>
+        <w:rPr>
+          <w:sz w:val="20"/>
+          <w:szCs w:val="20"/>
+          <w:lang w:val="en-US"/>
+        </w:rPr>
+        <w:t>dept_fk</w:t>
+      </w:r>
+      <w:proofErr w:type="spellEnd"/>
+      <w:r>
+        <w:rPr>
+          <w:sz w:val="20"/>
+          <w:szCs w:val="20"/>
+          <w:lang w:val="en-US"/>
+        </w:rPr>
+        <w:t xml:space="preserve"> FOREIGN </w:t>
+      </w:r>
+      <w:proofErr w:type="gramStart"/>
+      <w:r>
+        <w:rPr>
+          <w:sz w:val="20"/>
+          <w:szCs w:val="20"/>
+          <w:lang w:val="en-US"/>
+        </w:rPr>
+        <w:t>KEY(</w:t>
+      </w:r>
+      <w:proofErr w:type="spellStart"/>
+      <w:proofErr w:type="gramEnd"/>
+      <w:r>
+        <w:rPr>
+          <w:sz w:val="20"/>
+          <w:szCs w:val="20"/>
+          <w:lang w:val="en-US"/>
+        </w:rPr>
+        <w:t>dept_id</w:t>
+      </w:r>
+      <w:proofErr w:type="spellEnd"/>
+      <w:r>
+        <w:rPr>
+          <w:sz w:val="20"/>
+          <w:szCs w:val="20"/>
+          <w:lang w:val="en-US"/>
+        </w:rPr>
+        <w:t>) REFERENCES DEPARTMENTS(DEPARTMENT_ID));</w:t>
+      </w:r>
+    </w:p>
+    <w:p>
+      <w:pPr>
+        <w:pStyle w:val="ListParagraph"/>
+        <w:ind w:left="1080"/>
+        <w:rPr>
+          <w:sz w:val="20"/>
+          <w:szCs w:val="20"/>
+          <w:lang w:val="en-US"/>
+        </w:rPr>
+      </w:pPr>
+    </w:p>
+    <w:p>
+      <w:pPr>
+        <w:jc w:val="center"/>
+        <w:rPr>
+          <w:sz w:val="36"/>
+          <w:szCs w:val="36"/>
+          <w:lang w:val="en-US"/>
+        </w:rPr>
+      </w:pPr>
+      <w:r>
+        <w:rPr>
+          <w:b/>
+          <w:bCs/>
+          <w:i/>
+          <w:iCs/>
+          <w:sz w:val="36"/>
+          <w:szCs w:val="36"/>
+          <w:u w:val="single"/>
+          <w:lang w:val="en-US"/>
+        </w:rPr>
+        <w:lastRenderedPageBreak/>
+        <w:t>LESSON 2</w:t>
+      </w:r>
+      <w:r>
+        <w:rPr>
+          <w:b/>
+          <w:bCs/>
+          <w:i/>
+          <w:iCs/>
+          <w:sz w:val="36"/>
+          <w:szCs w:val="36"/>
+          <w:u w:val="single"/>
+          <w:lang w:val="en-US"/>
+        </w:rPr>
+        <w:t>9</w:t>
+      </w:r>
+    </w:p>
+    <w:p>
+      <w:pPr>
+        <w:pStyle w:val="ListParagraph"/>
+        <w:ind w:left="0"/>
+        <w:rPr>
+          <w:sz w:val="20"/>
+          <w:szCs w:val="20"/>
+          <w:lang w:val="en-US"/>
+        </w:rPr>
+      </w:pPr>
+      <w:r>
+        <w:rPr>
+          <w:b/>
+          <w:bCs/>
+          <w:sz w:val="20"/>
+          <w:szCs w:val="20"/>
+          <w:u w:val="single"/>
+          <w:lang w:val="en-US"/>
+        </w:rPr>
+        <w:t>Create Table Using Subquery:</w:t>
+      </w:r>
+      <w:r>
+        <w:rPr>
+          <w:sz w:val="20"/>
+          <w:szCs w:val="20"/>
+          <w:lang w:val="en-US"/>
+        </w:rPr>
+        <w:t xml:space="preserve"> We can copy a table with subquery from another table.</w:t>
+      </w:r>
+    </w:p>
+    <w:p>
+      <w:pPr>
+        <w:jc w:val="center"/>
+        <w:rPr>
+          <w:lang w:val="en-US"/>
+        </w:rPr>
+      </w:pPr>
+      <w:r>
+        <w:rPr>
+          <w:b/>
+          <w:bCs/>
+          <w:sz w:val="20"/>
+          <w:szCs w:val="20"/>
+          <w:lang w:val="en-US"/>
+        </w:rPr>
+        <w:t>Example:</w:t>
+      </w:r>
+      <w:r>
+        <w:rPr>
+          <w:sz w:val="20"/>
+          <w:szCs w:val="20"/>
+          <w:lang w:val="en-US"/>
+        </w:rPr>
+        <w:t xml:space="preserve"> </w:t>
+      </w:r>
+      <w:r>
+        <w:rPr>
+          <w:sz w:val="20"/>
+          <w:szCs w:val="20"/>
+          <w:lang w:val="en-US"/>
+        </w:rPr>
+        <w:t xml:space="preserve">CREATE TABLE EMP100 AS (SELECT * FROM </w:t>
+      </w:r>
+      <w:r>
+        <w:rPr>
+          <w:sz w:val="20"/>
+          <w:szCs w:val="20"/>
+          <w:lang w:val="en-US"/>
+        </w:rPr>
+        <w:t>employees</w:t>
+      </w:r>
+      <w:r>
+        <w:rPr>
+          <w:sz w:val="20"/>
+          <w:szCs w:val="20"/>
+          <w:lang w:val="en-US"/>
+        </w:rPr>
+        <w:t xml:space="preserve"> WHERE </w:t>
+      </w:r>
+      <w:proofErr w:type="spellStart"/>
+      <w:r>
+        <w:rPr>
+          <w:sz w:val="20"/>
+          <w:szCs w:val="20"/>
+          <w:lang w:val="en-US"/>
+        </w:rPr>
+        <w:t>department_id</w:t>
+      </w:r>
+      <w:proofErr w:type="spellEnd"/>
+      <w:r>
+        <w:rPr>
+          <w:sz w:val="20"/>
+          <w:szCs w:val="20"/>
+          <w:lang w:val="en-US"/>
+        </w:rPr>
+        <w:t xml:space="preserve"> = 100</w:t>
+      </w:r>
+    </w:p>
     <w:sectPr>
       <w:pgSz w:w="11906" w:h="16838"/>
       <w:pgMar w:top="1440" w:right="1440" w:bottom="1440" w:left="1440" w:header="708" w:footer="708" w:gutter="0"/>
@@ -16341,6 +17875,119 @@
     </w:lvl>
   </w:abstractNum>
   <w:abstractNum w:abstractNumId="1" w15:restartNumberingAfterBreak="0">
+    <w:nsid w:val="0404457C"/>
+    <w:multiLevelType w:val="hybridMultilevel"/>
+    <w:tmpl w:val="C5549C66"/>
+    <w:lvl w:ilvl="0" w:tplc="0C000001">
+      <w:start w:val="1"/>
+      <w:numFmt w:val="bullet"/>
+      <w:lvlText w:val=""/>
+      <w:lvlJc w:val="left"/>
+      <w:pPr>
+        <w:ind w:left="720" w:hanging="360"/>
+      </w:pPr>
+      <w:rPr>
+        <w:rFonts w:ascii="Symbol" w:hAnsi="Symbol" w:hint="default"/>
+      </w:rPr>
+    </w:lvl>
+    <w:lvl w:ilvl="1" w:tplc="0C000003" w:tentative="1">
+      <w:start w:val="1"/>
+      <w:numFmt w:val="bullet"/>
+      <w:lvlText w:val="o"/>
+      <w:lvlJc w:val="left"/>
+      <w:pPr>
+        <w:ind w:left="1440" w:hanging="360"/>
+      </w:pPr>
+      <w:rPr>
+        <w:rFonts w:ascii="Courier New" w:hAnsi="Courier New" w:cs="Courier New" w:hint="default"/>
+      </w:rPr>
+    </w:lvl>
+    <w:lvl w:ilvl="2" w:tplc="0C000005" w:tentative="1">
+      <w:start w:val="1"/>
+      <w:numFmt w:val="bullet"/>
+      <w:lvlText w:val=""/>
+      <w:lvlJc w:val="left"/>
+      <w:pPr>
+        <w:ind w:left="2160" w:hanging="360"/>
+      </w:pPr>
+      <w:rPr>
+        <w:rFonts w:ascii="Wingdings" w:hAnsi="Wingdings" w:hint="default"/>
+      </w:rPr>
+    </w:lvl>
+    <w:lvl w:ilvl="3" w:tplc="0C000001" w:tentative="1">
+      <w:start w:val="1"/>
+      <w:numFmt w:val="bullet"/>
+      <w:lvlText w:val=""/>
+      <w:lvlJc w:val="left"/>
+      <w:pPr>
+        <w:ind w:left="2880" w:hanging="360"/>
+      </w:pPr>
+      <w:rPr>
+        <w:rFonts w:ascii="Symbol" w:hAnsi="Symbol" w:hint="default"/>
+      </w:rPr>
+    </w:lvl>
+    <w:lvl w:ilvl="4" w:tplc="0C000003" w:tentative="1">
+      <w:start w:val="1"/>
+      <w:numFmt w:val="bullet"/>
+      <w:lvlText w:val="o"/>
+      <w:lvlJc w:val="left"/>
+      <w:pPr>
+        <w:ind w:left="3600" w:hanging="360"/>
+      </w:pPr>
+      <w:rPr>
+        <w:rFonts w:ascii="Courier New" w:hAnsi="Courier New" w:cs="Courier New" w:hint="default"/>
+      </w:rPr>
+    </w:lvl>
+    <w:lvl w:ilvl="5" w:tplc="0C000005" w:tentative="1">
+      <w:start w:val="1"/>
+      <w:numFmt w:val="bullet"/>
+      <w:lvlText w:val=""/>
+      <w:lvlJc w:val="left"/>
+      <w:pPr>
+        <w:ind w:left="4320" w:hanging="360"/>
+      </w:pPr>
+      <w:rPr>
+        <w:rFonts w:ascii="Wingdings" w:hAnsi="Wingdings" w:hint="default"/>
+      </w:rPr>
+    </w:lvl>
+    <w:lvl w:ilvl="6" w:tplc="0C000001" w:tentative="1">
+      <w:start w:val="1"/>
+      <w:numFmt w:val="bullet"/>
+      <w:lvlText w:val=""/>
+      <w:lvlJc w:val="left"/>
+      <w:pPr>
+        <w:ind w:left="5040" w:hanging="360"/>
+      </w:pPr>
+      <w:rPr>
+        <w:rFonts w:ascii="Symbol" w:hAnsi="Symbol" w:hint="default"/>
+      </w:rPr>
+    </w:lvl>
+    <w:lvl w:ilvl="7" w:tplc="0C000003" w:tentative="1">
+      <w:start w:val="1"/>
+      <w:numFmt w:val="bullet"/>
+      <w:lvlText w:val="o"/>
+      <w:lvlJc w:val="left"/>
+      <w:pPr>
+        <w:ind w:left="5760" w:hanging="360"/>
+      </w:pPr>
+      <w:rPr>
+        <w:rFonts w:ascii="Courier New" w:hAnsi="Courier New" w:cs="Courier New" w:hint="default"/>
+      </w:rPr>
+    </w:lvl>
+    <w:lvl w:ilvl="8" w:tplc="0C000005" w:tentative="1">
+      <w:start w:val="1"/>
+      <w:numFmt w:val="bullet"/>
+      <w:lvlText w:val=""/>
+      <w:lvlJc w:val="left"/>
+      <w:pPr>
+        <w:ind w:left="6480" w:hanging="360"/>
+      </w:pPr>
+      <w:rPr>
+        <w:rFonts w:ascii="Wingdings" w:hAnsi="Wingdings" w:hint="default"/>
+      </w:rPr>
+    </w:lvl>
+  </w:abstractNum>
+  <w:abstractNum w:abstractNumId="2" w15:restartNumberingAfterBreak="0">
     <w:nsid w:val="04D93381"/>
     <w:multiLevelType w:val="hybridMultilevel"/>
     <w:tmpl w:val="42E265D6"/>
@@ -16453,7 +18100,7 @@
       </w:rPr>
     </w:lvl>
   </w:abstractNum>
-  <w:abstractNum w:abstractNumId="2" w15:restartNumberingAfterBreak="0">
+  <w:abstractNum w:abstractNumId="3" w15:restartNumberingAfterBreak="0">
     <w:nsid w:val="0C390FAF"/>
     <w:multiLevelType w:val="hybridMultilevel"/>
     <w:tmpl w:val="AF2478C0"/>
@@ -16566,7 +18213,7 @@
       </w:rPr>
     </w:lvl>
   </w:abstractNum>
-  <w:abstractNum w:abstractNumId="3" w15:restartNumberingAfterBreak="0">
+  <w:abstractNum w:abstractNumId="4" w15:restartNumberingAfterBreak="0">
     <w:nsid w:val="16AE4CC1"/>
     <w:multiLevelType w:val="hybridMultilevel"/>
     <w:tmpl w:val="9DC65B9A"/>
@@ -16679,7 +18326,7 @@
       </w:rPr>
     </w:lvl>
   </w:abstractNum>
-  <w:abstractNum w:abstractNumId="4" w15:restartNumberingAfterBreak="0">
+  <w:abstractNum w:abstractNumId="5" w15:restartNumberingAfterBreak="0">
     <w:nsid w:val="206A2CC5"/>
     <w:multiLevelType w:val="hybridMultilevel"/>
     <w:tmpl w:val="7D5EDD72"/>
@@ -16792,7 +18439,7 @@
       </w:rPr>
     </w:lvl>
   </w:abstractNum>
-  <w:abstractNum w:abstractNumId="5" w15:restartNumberingAfterBreak="0">
+  <w:abstractNum w:abstractNumId="6" w15:restartNumberingAfterBreak="0">
     <w:nsid w:val="255F7044"/>
     <w:multiLevelType w:val="hybridMultilevel"/>
     <w:tmpl w:val="62A48528"/>
@@ -16905,7 +18552,7 @@
       </w:rPr>
     </w:lvl>
   </w:abstractNum>
-  <w:abstractNum w:abstractNumId="6" w15:restartNumberingAfterBreak="0">
+  <w:abstractNum w:abstractNumId="7" w15:restartNumberingAfterBreak="0">
     <w:nsid w:val="2A801FD1"/>
     <w:multiLevelType w:val="hybridMultilevel"/>
     <w:tmpl w:val="A1D60B32"/>
@@ -17018,7 +18665,120 @@
       </w:rPr>
     </w:lvl>
   </w:abstractNum>
-  <w:abstractNum w:abstractNumId="7" w15:restartNumberingAfterBreak="0">
+  <w:abstractNum w:abstractNumId="8" w15:restartNumberingAfterBreak="0">
+    <w:nsid w:val="2B687774"/>
+    <w:multiLevelType w:val="hybridMultilevel"/>
+    <w:tmpl w:val="5CB4CDA0"/>
+    <w:lvl w:ilvl="0" w:tplc="0C000001">
+      <w:start w:val="1"/>
+      <w:numFmt w:val="bullet"/>
+      <w:lvlText w:val=""/>
+      <w:lvlJc w:val="left"/>
+      <w:pPr>
+        <w:ind w:left="720" w:hanging="360"/>
+      </w:pPr>
+      <w:rPr>
+        <w:rFonts w:ascii="Symbol" w:hAnsi="Symbol" w:hint="default"/>
+      </w:rPr>
+    </w:lvl>
+    <w:lvl w:ilvl="1" w:tplc="0C000003">
+      <w:start w:val="1"/>
+      <w:numFmt w:val="bullet"/>
+      <w:lvlText w:val="o"/>
+      <w:lvlJc w:val="left"/>
+      <w:pPr>
+        <w:ind w:left="1440" w:hanging="360"/>
+      </w:pPr>
+      <w:rPr>
+        <w:rFonts w:ascii="Courier New" w:hAnsi="Courier New" w:cs="Courier New" w:hint="default"/>
+      </w:rPr>
+    </w:lvl>
+    <w:lvl w:ilvl="2" w:tplc="0C000005" w:tentative="1">
+      <w:start w:val="1"/>
+      <w:numFmt w:val="bullet"/>
+      <w:lvlText w:val=""/>
+      <w:lvlJc w:val="left"/>
+      <w:pPr>
+        <w:ind w:left="2160" w:hanging="360"/>
+      </w:pPr>
+      <w:rPr>
+        <w:rFonts w:ascii="Wingdings" w:hAnsi="Wingdings" w:hint="default"/>
+      </w:rPr>
+    </w:lvl>
+    <w:lvl w:ilvl="3" w:tplc="0C000001" w:tentative="1">
+      <w:start w:val="1"/>
+      <w:numFmt w:val="bullet"/>
+      <w:lvlText w:val=""/>
+      <w:lvlJc w:val="left"/>
+      <w:pPr>
+        <w:ind w:left="2880" w:hanging="360"/>
+      </w:pPr>
+      <w:rPr>
+        <w:rFonts w:ascii="Symbol" w:hAnsi="Symbol" w:hint="default"/>
+      </w:rPr>
+    </w:lvl>
+    <w:lvl w:ilvl="4" w:tplc="0C000003" w:tentative="1">
+      <w:start w:val="1"/>
+      <w:numFmt w:val="bullet"/>
+      <w:lvlText w:val="o"/>
+      <w:lvlJc w:val="left"/>
+      <w:pPr>
+        <w:ind w:left="3600" w:hanging="360"/>
+      </w:pPr>
+      <w:rPr>
+        <w:rFonts w:ascii="Courier New" w:hAnsi="Courier New" w:cs="Courier New" w:hint="default"/>
+      </w:rPr>
+    </w:lvl>
+    <w:lvl w:ilvl="5" w:tplc="0C000005" w:tentative="1">
+      <w:start w:val="1"/>
+      <w:numFmt w:val="bullet"/>
+      <w:lvlText w:val=""/>
+      <w:lvlJc w:val="left"/>
+      <w:pPr>
+        <w:ind w:left="4320" w:hanging="360"/>
+      </w:pPr>
+      <w:rPr>
+        <w:rFonts w:ascii="Wingdings" w:hAnsi="Wingdings" w:hint="default"/>
+      </w:rPr>
+    </w:lvl>
+    <w:lvl w:ilvl="6" w:tplc="0C000001" w:tentative="1">
+      <w:start w:val="1"/>
+      <w:numFmt w:val="bullet"/>
+      <w:lvlText w:val=""/>
+      <w:lvlJc w:val="left"/>
+      <w:pPr>
+        <w:ind w:left="5040" w:hanging="360"/>
+      </w:pPr>
+      <w:rPr>
+        <w:rFonts w:ascii="Symbol" w:hAnsi="Symbol" w:hint="default"/>
+      </w:rPr>
+    </w:lvl>
+    <w:lvl w:ilvl="7" w:tplc="0C000003" w:tentative="1">
+      <w:start w:val="1"/>
+      <w:numFmt w:val="bullet"/>
+      <w:lvlText w:val="o"/>
+      <w:lvlJc w:val="left"/>
+      <w:pPr>
+        <w:ind w:left="5760" w:hanging="360"/>
+      </w:pPr>
+      <w:rPr>
+        <w:rFonts w:ascii="Courier New" w:hAnsi="Courier New" w:cs="Courier New" w:hint="default"/>
+      </w:rPr>
+    </w:lvl>
+    <w:lvl w:ilvl="8" w:tplc="0C000005" w:tentative="1">
+      <w:start w:val="1"/>
+      <w:numFmt w:val="bullet"/>
+      <w:lvlText w:val=""/>
+      <w:lvlJc w:val="left"/>
+      <w:pPr>
+        <w:ind w:left="6480" w:hanging="360"/>
+      </w:pPr>
+      <w:rPr>
+        <w:rFonts w:ascii="Wingdings" w:hAnsi="Wingdings" w:hint="default"/>
+      </w:rPr>
+    </w:lvl>
+  </w:abstractNum>
+  <w:abstractNum w:abstractNumId="9" w15:restartNumberingAfterBreak="0">
     <w:nsid w:val="3E003CC1"/>
     <w:multiLevelType w:val="hybridMultilevel"/>
     <w:tmpl w:val="AE462006"/>
@@ -17131,7 +18891,7 @@
       </w:rPr>
     </w:lvl>
   </w:abstractNum>
-  <w:abstractNum w:abstractNumId="8" w15:restartNumberingAfterBreak="0">
+  <w:abstractNum w:abstractNumId="10" w15:restartNumberingAfterBreak="0">
     <w:nsid w:val="51CB0D74"/>
     <w:multiLevelType w:val="hybridMultilevel"/>
     <w:tmpl w:val="A94A1436"/>
@@ -17244,7 +19004,7 @@
       </w:rPr>
     </w:lvl>
   </w:abstractNum>
-  <w:abstractNum w:abstractNumId="9" w15:restartNumberingAfterBreak="0">
+  <w:abstractNum w:abstractNumId="11" w15:restartNumberingAfterBreak="0">
     <w:nsid w:val="542005BC"/>
     <w:multiLevelType w:val="hybridMultilevel"/>
     <w:tmpl w:val="ACEA2FD6"/>
@@ -17359,7 +19119,7 @@
       </w:rPr>
     </w:lvl>
   </w:abstractNum>
-  <w:abstractNum w:abstractNumId="10" w15:restartNumberingAfterBreak="0">
+  <w:abstractNum w:abstractNumId="12" w15:restartNumberingAfterBreak="0">
     <w:nsid w:val="5A8D2D06"/>
     <w:multiLevelType w:val="hybridMultilevel"/>
     <w:tmpl w:val="050CDBCE"/>
@@ -17472,7 +19232,7 @@
       </w:rPr>
     </w:lvl>
   </w:abstractNum>
-  <w:abstractNum w:abstractNumId="11" w15:restartNumberingAfterBreak="0">
+  <w:abstractNum w:abstractNumId="13" w15:restartNumberingAfterBreak="0">
     <w:nsid w:val="5D7C39A2"/>
     <w:multiLevelType w:val="hybridMultilevel"/>
     <w:tmpl w:val="8A80BF48"/>
@@ -17585,7 +19345,7 @@
       </w:rPr>
     </w:lvl>
   </w:abstractNum>
-  <w:abstractNum w:abstractNumId="12" w15:restartNumberingAfterBreak="0">
+  <w:abstractNum w:abstractNumId="14" w15:restartNumberingAfterBreak="0">
     <w:nsid w:val="5DC21D59"/>
     <w:multiLevelType w:val="hybridMultilevel"/>
     <w:tmpl w:val="CFCA381E"/>
@@ -17698,7 +19458,7 @@
       </w:rPr>
     </w:lvl>
   </w:abstractNum>
-  <w:abstractNum w:abstractNumId="13" w15:restartNumberingAfterBreak="0">
+  <w:abstractNum w:abstractNumId="15" w15:restartNumberingAfterBreak="0">
     <w:nsid w:val="649B6418"/>
     <w:multiLevelType w:val="hybridMultilevel"/>
     <w:tmpl w:val="0F5A618C"/>
@@ -17811,7 +19571,120 @@
       </w:rPr>
     </w:lvl>
   </w:abstractNum>
-  <w:abstractNum w:abstractNumId="14" w15:restartNumberingAfterBreak="0">
+  <w:abstractNum w:abstractNumId="16" w15:restartNumberingAfterBreak="0">
+    <w:nsid w:val="656510D6"/>
+    <w:multiLevelType w:val="hybridMultilevel"/>
+    <w:tmpl w:val="33686BD0"/>
+    <w:lvl w:ilvl="0" w:tplc="0C000001">
+      <w:start w:val="1"/>
+      <w:numFmt w:val="bullet"/>
+      <w:lvlText w:val=""/>
+      <w:lvlJc w:val="left"/>
+      <w:pPr>
+        <w:ind w:left="720" w:hanging="360"/>
+      </w:pPr>
+      <w:rPr>
+        <w:rFonts w:ascii="Symbol" w:hAnsi="Symbol" w:hint="default"/>
+      </w:rPr>
+    </w:lvl>
+    <w:lvl w:ilvl="1" w:tplc="0C000003" w:tentative="1">
+      <w:start w:val="1"/>
+      <w:numFmt w:val="bullet"/>
+      <w:lvlText w:val="o"/>
+      <w:lvlJc w:val="left"/>
+      <w:pPr>
+        <w:ind w:left="1440" w:hanging="360"/>
+      </w:pPr>
+      <w:rPr>
+        <w:rFonts w:ascii="Courier New" w:hAnsi="Courier New" w:cs="Courier New" w:hint="default"/>
+      </w:rPr>
+    </w:lvl>
+    <w:lvl w:ilvl="2" w:tplc="0C000005" w:tentative="1">
+      <w:start w:val="1"/>
+      <w:numFmt w:val="bullet"/>
+      <w:lvlText w:val=""/>
+      <w:lvlJc w:val="left"/>
+      <w:pPr>
+        <w:ind w:left="2160" w:hanging="360"/>
+      </w:pPr>
+      <w:rPr>
+        <w:rFonts w:ascii="Wingdings" w:hAnsi="Wingdings" w:hint="default"/>
+      </w:rPr>
+    </w:lvl>
+    <w:lvl w:ilvl="3" w:tplc="0C000001" w:tentative="1">
+      <w:start w:val="1"/>
+      <w:numFmt w:val="bullet"/>
+      <w:lvlText w:val=""/>
+      <w:lvlJc w:val="left"/>
+      <w:pPr>
+        <w:ind w:left="2880" w:hanging="360"/>
+      </w:pPr>
+      <w:rPr>
+        <w:rFonts w:ascii="Symbol" w:hAnsi="Symbol" w:hint="default"/>
+      </w:rPr>
+    </w:lvl>
+    <w:lvl w:ilvl="4" w:tplc="0C000003" w:tentative="1">
+      <w:start w:val="1"/>
+      <w:numFmt w:val="bullet"/>
+      <w:lvlText w:val="o"/>
+      <w:lvlJc w:val="left"/>
+      <w:pPr>
+        <w:ind w:left="3600" w:hanging="360"/>
+      </w:pPr>
+      <w:rPr>
+        <w:rFonts w:ascii="Courier New" w:hAnsi="Courier New" w:cs="Courier New" w:hint="default"/>
+      </w:rPr>
+    </w:lvl>
+    <w:lvl w:ilvl="5" w:tplc="0C000005" w:tentative="1">
+      <w:start w:val="1"/>
+      <w:numFmt w:val="bullet"/>
+      <w:lvlText w:val=""/>
+      <w:lvlJc w:val="left"/>
+      <w:pPr>
+        <w:ind w:left="4320" w:hanging="360"/>
+      </w:pPr>
+      <w:rPr>
+        <w:rFonts w:ascii="Wingdings" w:hAnsi="Wingdings" w:hint="default"/>
+      </w:rPr>
+    </w:lvl>
+    <w:lvl w:ilvl="6" w:tplc="0C000001" w:tentative="1">
+      <w:start w:val="1"/>
+      <w:numFmt w:val="bullet"/>
+      <w:lvlText w:val=""/>
+      <w:lvlJc w:val="left"/>
+      <w:pPr>
+        <w:ind w:left="5040" w:hanging="360"/>
+      </w:pPr>
+      <w:rPr>
+        <w:rFonts w:ascii="Symbol" w:hAnsi="Symbol" w:hint="default"/>
+      </w:rPr>
+    </w:lvl>
+    <w:lvl w:ilvl="7" w:tplc="0C000003" w:tentative="1">
+      <w:start w:val="1"/>
+      <w:numFmt w:val="bullet"/>
+      <w:lvlText w:val="o"/>
+      <w:lvlJc w:val="left"/>
+      <w:pPr>
+        <w:ind w:left="5760" w:hanging="360"/>
+      </w:pPr>
+      <w:rPr>
+        <w:rFonts w:ascii="Courier New" w:hAnsi="Courier New" w:cs="Courier New" w:hint="default"/>
+      </w:rPr>
+    </w:lvl>
+    <w:lvl w:ilvl="8" w:tplc="0C000005" w:tentative="1">
+      <w:start w:val="1"/>
+      <w:numFmt w:val="bullet"/>
+      <w:lvlText w:val=""/>
+      <w:lvlJc w:val="left"/>
+      <w:pPr>
+        <w:ind w:left="6480" w:hanging="360"/>
+      </w:pPr>
+      <w:rPr>
+        <w:rFonts w:ascii="Wingdings" w:hAnsi="Wingdings" w:hint="default"/>
+      </w:rPr>
+    </w:lvl>
+  </w:abstractNum>
+  <w:abstractNum w:abstractNumId="17" w15:restartNumberingAfterBreak="0">
     <w:nsid w:val="673B1E8C"/>
     <w:multiLevelType w:val="hybridMultilevel"/>
     <w:tmpl w:val="519A06D8"/>
@@ -17924,7 +19797,7 @@
       </w:rPr>
     </w:lvl>
   </w:abstractNum>
-  <w:abstractNum w:abstractNumId="15" w15:restartNumberingAfterBreak="0">
+  <w:abstractNum w:abstractNumId="18" w15:restartNumberingAfterBreak="0">
     <w:nsid w:val="67987C90"/>
     <w:multiLevelType w:val="hybridMultilevel"/>
     <w:tmpl w:val="13EEF116"/>
@@ -18037,7 +19910,7 @@
       </w:rPr>
     </w:lvl>
   </w:abstractNum>
-  <w:abstractNum w:abstractNumId="16" w15:restartNumberingAfterBreak="0">
+  <w:abstractNum w:abstractNumId="19" w15:restartNumberingAfterBreak="0">
     <w:nsid w:val="6C3E479E"/>
     <w:multiLevelType w:val="hybridMultilevel"/>
     <w:tmpl w:val="6E70310A"/>
@@ -18150,7 +20023,7 @@
       </w:rPr>
     </w:lvl>
   </w:abstractNum>
-  <w:abstractNum w:abstractNumId="17" w15:restartNumberingAfterBreak="0">
+  <w:abstractNum w:abstractNumId="20" w15:restartNumberingAfterBreak="0">
     <w:nsid w:val="6C860C54"/>
     <w:multiLevelType w:val="hybridMultilevel"/>
     <w:tmpl w:val="5080BFE8"/>
@@ -18263,7 +20136,7 @@
       </w:rPr>
     </w:lvl>
   </w:abstractNum>
-  <w:abstractNum w:abstractNumId="18" w15:restartNumberingAfterBreak="0">
+  <w:abstractNum w:abstractNumId="21" w15:restartNumberingAfterBreak="0">
     <w:nsid w:val="6FD80562"/>
     <w:multiLevelType w:val="hybridMultilevel"/>
     <w:tmpl w:val="5904658A"/>
@@ -18376,7 +20249,7 @@
       </w:rPr>
     </w:lvl>
   </w:abstractNum>
-  <w:abstractNum w:abstractNumId="19" w15:restartNumberingAfterBreak="0">
+  <w:abstractNum w:abstractNumId="22" w15:restartNumberingAfterBreak="0">
     <w:nsid w:val="76444FDA"/>
     <w:multiLevelType w:val="hybridMultilevel"/>
     <w:tmpl w:val="A54CFB22"/>
@@ -18489,7 +20362,7 @@
       </w:rPr>
     </w:lvl>
   </w:abstractNum>
-  <w:abstractNum w:abstractNumId="20" w15:restartNumberingAfterBreak="0">
+  <w:abstractNum w:abstractNumId="23" w15:restartNumberingAfterBreak="0">
     <w:nsid w:val="7E281DDF"/>
     <w:multiLevelType w:val="hybridMultilevel"/>
     <w:tmpl w:val="4CC0E220"/>
@@ -18602,7 +20475,7 @@
       </w:rPr>
     </w:lvl>
   </w:abstractNum>
-  <w:abstractNum w:abstractNumId="21" w15:restartNumberingAfterBreak="0">
+  <w:abstractNum w:abstractNumId="24" w15:restartNumberingAfterBreak="0">
     <w:nsid w:val="7E2F1469"/>
     <w:multiLevelType w:val="hybridMultilevel"/>
     <w:tmpl w:val="4C26DEBA"/>
@@ -18716,70 +20589,79 @@
     </w:lvl>
   </w:abstractNum>
   <w:num w:numId="1" w16cid:durableId="768282295">
+    <w:abstractNumId w:val="9"/>
+  </w:num>
+  <w:num w:numId="2" w16cid:durableId="179928003">
     <w:abstractNumId w:val="7"/>
   </w:num>
-  <w:num w:numId="2" w16cid:durableId="179928003">
+  <w:num w:numId="3" w16cid:durableId="1072310267">
+    <w:abstractNumId w:val="24"/>
+  </w:num>
+  <w:num w:numId="4" w16cid:durableId="1762530644">
+    <w:abstractNumId w:val="17"/>
+  </w:num>
+  <w:num w:numId="5" w16cid:durableId="1843163296">
+    <w:abstractNumId w:val="20"/>
+  </w:num>
+  <w:num w:numId="6" w16cid:durableId="1755204014">
+    <w:abstractNumId w:val="19"/>
+  </w:num>
+  <w:num w:numId="7" w16cid:durableId="484125951">
+    <w:abstractNumId w:val="13"/>
+  </w:num>
+  <w:num w:numId="8" w16cid:durableId="1020007652">
     <w:abstractNumId w:val="6"/>
   </w:num>
-  <w:num w:numId="3" w16cid:durableId="1072310267">
+  <w:num w:numId="9" w16cid:durableId="1514563576">
+    <w:abstractNumId w:val="11"/>
+  </w:num>
+  <w:num w:numId="10" w16cid:durableId="1591809395">
+    <w:abstractNumId w:val="4"/>
+  </w:num>
+  <w:num w:numId="11" w16cid:durableId="1251230060">
+    <w:abstractNumId w:val="23"/>
+  </w:num>
+  <w:num w:numId="12" w16cid:durableId="242298835">
+    <w:abstractNumId w:val="15"/>
+  </w:num>
+  <w:num w:numId="13" w16cid:durableId="1621648622">
+    <w:abstractNumId w:val="12"/>
+  </w:num>
+  <w:num w:numId="14" w16cid:durableId="1275819315">
+    <w:abstractNumId w:val="22"/>
+  </w:num>
+  <w:num w:numId="15" w16cid:durableId="680394790">
     <w:abstractNumId w:val="21"/>
   </w:num>
-  <w:num w:numId="4" w16cid:durableId="1762530644">
-    <w:abstractNumId w:val="14"/>
+  <w:num w:numId="16" w16cid:durableId="473913638">
+    <w:abstractNumId w:val="10"/>
   </w:num>
-  <w:num w:numId="5" w16cid:durableId="1843163296">
-    <w:abstractNumId w:val="17"/>
-  </w:num>
-  <w:num w:numId="6" w16cid:durableId="1755204014">
-    <w:abstractNumId w:val="16"/>
-  </w:num>
-  <w:num w:numId="7" w16cid:durableId="484125951">
-    <w:abstractNumId w:val="11"/>
-  </w:num>
-  <w:num w:numId="8" w16cid:durableId="1020007652">
-    <w:abstractNumId w:val="5"/>
-  </w:num>
-  <w:num w:numId="9" w16cid:durableId="1514563576">
-    <w:abstractNumId w:val="9"/>
-  </w:num>
-  <w:num w:numId="10" w16cid:durableId="1591809395">
+  <w:num w:numId="17" w16cid:durableId="923027170">
     <w:abstractNumId w:val="3"/>
   </w:num>
-  <w:num w:numId="11" w16cid:durableId="1251230060">
-    <w:abstractNumId w:val="20"/>
-  </w:num>
-  <w:num w:numId="12" w16cid:durableId="242298835">
-    <w:abstractNumId w:val="13"/>
-  </w:num>
-  <w:num w:numId="13" w16cid:durableId="1621648622">
-    <w:abstractNumId w:val="10"/>
-  </w:num>
-  <w:num w:numId="14" w16cid:durableId="1275819315">
-    <w:abstractNumId w:val="19"/>
-  </w:num>
-  <w:num w:numId="15" w16cid:durableId="680394790">
+  <w:num w:numId="18" w16cid:durableId="1885630547">
     <w:abstractNumId w:val="18"/>
   </w:num>
-  <w:num w:numId="16" w16cid:durableId="473913638">
-    <w:abstractNumId w:val="8"/>
-  </w:num>
-  <w:num w:numId="17" w16cid:durableId="923027170">
+  <w:num w:numId="19" w16cid:durableId="1722244805">
     <w:abstractNumId w:val="2"/>
   </w:num>
-  <w:num w:numId="18" w16cid:durableId="1885630547">
-    <w:abstractNumId w:val="15"/>
-  </w:num>
-  <w:num w:numId="19" w16cid:durableId="1722244805">
-    <w:abstractNumId w:val="1"/>
-  </w:num>
   <w:num w:numId="20" w16cid:durableId="1002782217">
-    <w:abstractNumId w:val="4"/>
+    <w:abstractNumId w:val="5"/>
   </w:num>
   <w:num w:numId="21" w16cid:durableId="824511975">
     <w:abstractNumId w:val="0"/>
   </w:num>
   <w:num w:numId="22" w16cid:durableId="641349317">
-    <w:abstractNumId w:val="12"/>
+    <w:abstractNumId w:val="14"/>
+  </w:num>
+  <w:num w:numId="23" w16cid:durableId="2096323533">
+    <w:abstractNumId w:val="1"/>
+  </w:num>
+  <w:num w:numId="24" w16cid:durableId="757289244">
+    <w:abstractNumId w:val="16"/>
+  </w:num>
+  <w:num w:numId="25" w16cid:durableId="1991058288">
+    <w:abstractNumId w:val="8"/>
   </w:num>
 </w:numbering>
 </file>

</xml_diff>

<commit_message>
I did some problem soloving today in HackerRank.
</commit_message>
<xml_diff>
--- a/Lession Notes.docx
+++ b/Lession Notes.docx
@@ -17683,6 +17683,11 @@
     </w:p>
     <w:p>
       <w:pPr>
+        <w:pStyle w:val="ListParagraph"/>
+        <w:numPr>
+          <w:ilvl w:val="0"/>
+          <w:numId w:val="26"/>
+        </w:numPr>
         <w:jc w:val="center"/>
         <w:rPr>
           <w:lang w:val="en-US"/>
@@ -17704,31 +17709,7 @@
           <w:szCs w:val="20"/>
           <w:lang w:val="en-US"/>
         </w:rPr>
-        <w:t xml:space="preserve"> </w:t>
-      </w:r>
-      <w:r>
-        <w:rPr>
-          <w:sz w:val="20"/>
-          <w:szCs w:val="20"/>
-          <w:lang w:val="en-US"/>
-        </w:rPr>
-        <w:t xml:space="preserve">CREATE TABLE EMP100 AS (SELECT * FROM </w:t>
-      </w:r>
-      <w:r>
-        <w:rPr>
-          <w:sz w:val="20"/>
-          <w:szCs w:val="20"/>
-          <w:lang w:val="en-US"/>
-        </w:rPr>
-        <w:t>employees</w:t>
-      </w:r>
-      <w:r>
-        <w:rPr>
-          <w:sz w:val="20"/>
-          <w:szCs w:val="20"/>
-          <w:lang w:val="en-US"/>
-        </w:rPr>
-        <w:t xml:space="preserve"> WHERE </w:t>
+        <w:t xml:space="preserve"> CREATE TABLE EMP100 AS (SELECT * FROM employees WHERE </w:t>
       </w:r>
       <w:proofErr w:type="spellStart"/>
       <w:r>
@@ -17747,6 +17728,14 @@
           <w:lang w:val="en-US"/>
         </w:rPr>
         <w:t xml:space="preserve"> = 100</w:t>
+      </w:r>
+      <w:r>
+        <w:rPr>
+          <w:sz w:val="20"/>
+          <w:szCs w:val="20"/>
+          <w:lang w:val="en-US"/>
+        </w:rPr>
+        <w:t>;</w:t>
       </w:r>
     </w:p>
     <w:sectPr>
@@ -18101,6 +18090,119 @@
     </w:lvl>
   </w:abstractNum>
   <w:abstractNum w:abstractNumId="3" w15:restartNumberingAfterBreak="0">
+    <w:nsid w:val="0A3414B5"/>
+    <w:multiLevelType w:val="hybridMultilevel"/>
+    <w:tmpl w:val="1A2A1D00"/>
+    <w:lvl w:ilvl="0" w:tplc="0C000001">
+      <w:start w:val="1"/>
+      <w:numFmt w:val="bullet"/>
+      <w:lvlText w:val=""/>
+      <w:lvlJc w:val="left"/>
+      <w:pPr>
+        <w:ind w:left="720" w:hanging="360"/>
+      </w:pPr>
+      <w:rPr>
+        <w:rFonts w:ascii="Symbol" w:hAnsi="Symbol" w:hint="default"/>
+      </w:rPr>
+    </w:lvl>
+    <w:lvl w:ilvl="1" w:tplc="0C000003" w:tentative="1">
+      <w:start w:val="1"/>
+      <w:numFmt w:val="bullet"/>
+      <w:lvlText w:val="o"/>
+      <w:lvlJc w:val="left"/>
+      <w:pPr>
+        <w:ind w:left="1440" w:hanging="360"/>
+      </w:pPr>
+      <w:rPr>
+        <w:rFonts w:ascii="Courier New" w:hAnsi="Courier New" w:cs="Courier New" w:hint="default"/>
+      </w:rPr>
+    </w:lvl>
+    <w:lvl w:ilvl="2" w:tplc="0C000005" w:tentative="1">
+      <w:start w:val="1"/>
+      <w:numFmt w:val="bullet"/>
+      <w:lvlText w:val=""/>
+      <w:lvlJc w:val="left"/>
+      <w:pPr>
+        <w:ind w:left="2160" w:hanging="360"/>
+      </w:pPr>
+      <w:rPr>
+        <w:rFonts w:ascii="Wingdings" w:hAnsi="Wingdings" w:hint="default"/>
+      </w:rPr>
+    </w:lvl>
+    <w:lvl w:ilvl="3" w:tplc="0C000001" w:tentative="1">
+      <w:start w:val="1"/>
+      <w:numFmt w:val="bullet"/>
+      <w:lvlText w:val=""/>
+      <w:lvlJc w:val="left"/>
+      <w:pPr>
+        <w:ind w:left="2880" w:hanging="360"/>
+      </w:pPr>
+      <w:rPr>
+        <w:rFonts w:ascii="Symbol" w:hAnsi="Symbol" w:hint="default"/>
+      </w:rPr>
+    </w:lvl>
+    <w:lvl w:ilvl="4" w:tplc="0C000003" w:tentative="1">
+      <w:start w:val="1"/>
+      <w:numFmt w:val="bullet"/>
+      <w:lvlText w:val="o"/>
+      <w:lvlJc w:val="left"/>
+      <w:pPr>
+        <w:ind w:left="3600" w:hanging="360"/>
+      </w:pPr>
+      <w:rPr>
+        <w:rFonts w:ascii="Courier New" w:hAnsi="Courier New" w:cs="Courier New" w:hint="default"/>
+      </w:rPr>
+    </w:lvl>
+    <w:lvl w:ilvl="5" w:tplc="0C000005" w:tentative="1">
+      <w:start w:val="1"/>
+      <w:numFmt w:val="bullet"/>
+      <w:lvlText w:val=""/>
+      <w:lvlJc w:val="left"/>
+      <w:pPr>
+        <w:ind w:left="4320" w:hanging="360"/>
+      </w:pPr>
+      <w:rPr>
+        <w:rFonts w:ascii="Wingdings" w:hAnsi="Wingdings" w:hint="default"/>
+      </w:rPr>
+    </w:lvl>
+    <w:lvl w:ilvl="6" w:tplc="0C000001" w:tentative="1">
+      <w:start w:val="1"/>
+      <w:numFmt w:val="bullet"/>
+      <w:lvlText w:val=""/>
+      <w:lvlJc w:val="left"/>
+      <w:pPr>
+        <w:ind w:left="5040" w:hanging="360"/>
+      </w:pPr>
+      <w:rPr>
+        <w:rFonts w:ascii="Symbol" w:hAnsi="Symbol" w:hint="default"/>
+      </w:rPr>
+    </w:lvl>
+    <w:lvl w:ilvl="7" w:tplc="0C000003" w:tentative="1">
+      <w:start w:val="1"/>
+      <w:numFmt w:val="bullet"/>
+      <w:lvlText w:val="o"/>
+      <w:lvlJc w:val="left"/>
+      <w:pPr>
+        <w:ind w:left="5760" w:hanging="360"/>
+      </w:pPr>
+      <w:rPr>
+        <w:rFonts w:ascii="Courier New" w:hAnsi="Courier New" w:cs="Courier New" w:hint="default"/>
+      </w:rPr>
+    </w:lvl>
+    <w:lvl w:ilvl="8" w:tplc="0C000005" w:tentative="1">
+      <w:start w:val="1"/>
+      <w:numFmt w:val="bullet"/>
+      <w:lvlText w:val=""/>
+      <w:lvlJc w:val="left"/>
+      <w:pPr>
+        <w:ind w:left="6480" w:hanging="360"/>
+      </w:pPr>
+      <w:rPr>
+        <w:rFonts w:ascii="Wingdings" w:hAnsi="Wingdings" w:hint="default"/>
+      </w:rPr>
+    </w:lvl>
+  </w:abstractNum>
+  <w:abstractNum w:abstractNumId="4" w15:restartNumberingAfterBreak="0">
     <w:nsid w:val="0C390FAF"/>
     <w:multiLevelType w:val="hybridMultilevel"/>
     <w:tmpl w:val="AF2478C0"/>
@@ -18213,7 +18315,7 @@
       </w:rPr>
     </w:lvl>
   </w:abstractNum>
-  <w:abstractNum w:abstractNumId="4" w15:restartNumberingAfterBreak="0">
+  <w:abstractNum w:abstractNumId="5" w15:restartNumberingAfterBreak="0">
     <w:nsid w:val="16AE4CC1"/>
     <w:multiLevelType w:val="hybridMultilevel"/>
     <w:tmpl w:val="9DC65B9A"/>
@@ -18326,7 +18428,7 @@
       </w:rPr>
     </w:lvl>
   </w:abstractNum>
-  <w:abstractNum w:abstractNumId="5" w15:restartNumberingAfterBreak="0">
+  <w:abstractNum w:abstractNumId="6" w15:restartNumberingAfterBreak="0">
     <w:nsid w:val="206A2CC5"/>
     <w:multiLevelType w:val="hybridMultilevel"/>
     <w:tmpl w:val="7D5EDD72"/>
@@ -18439,7 +18541,7 @@
       </w:rPr>
     </w:lvl>
   </w:abstractNum>
-  <w:abstractNum w:abstractNumId="6" w15:restartNumberingAfterBreak="0">
+  <w:abstractNum w:abstractNumId="7" w15:restartNumberingAfterBreak="0">
     <w:nsid w:val="255F7044"/>
     <w:multiLevelType w:val="hybridMultilevel"/>
     <w:tmpl w:val="62A48528"/>
@@ -18552,7 +18654,7 @@
       </w:rPr>
     </w:lvl>
   </w:abstractNum>
-  <w:abstractNum w:abstractNumId="7" w15:restartNumberingAfterBreak="0">
+  <w:abstractNum w:abstractNumId="8" w15:restartNumberingAfterBreak="0">
     <w:nsid w:val="2A801FD1"/>
     <w:multiLevelType w:val="hybridMultilevel"/>
     <w:tmpl w:val="A1D60B32"/>
@@ -18665,7 +18767,7 @@
       </w:rPr>
     </w:lvl>
   </w:abstractNum>
-  <w:abstractNum w:abstractNumId="8" w15:restartNumberingAfterBreak="0">
+  <w:abstractNum w:abstractNumId="9" w15:restartNumberingAfterBreak="0">
     <w:nsid w:val="2B687774"/>
     <w:multiLevelType w:val="hybridMultilevel"/>
     <w:tmpl w:val="5CB4CDA0"/>
@@ -18778,7 +18880,7 @@
       </w:rPr>
     </w:lvl>
   </w:abstractNum>
-  <w:abstractNum w:abstractNumId="9" w15:restartNumberingAfterBreak="0">
+  <w:abstractNum w:abstractNumId="10" w15:restartNumberingAfterBreak="0">
     <w:nsid w:val="3E003CC1"/>
     <w:multiLevelType w:val="hybridMultilevel"/>
     <w:tmpl w:val="AE462006"/>
@@ -18891,7 +18993,7 @@
       </w:rPr>
     </w:lvl>
   </w:abstractNum>
-  <w:abstractNum w:abstractNumId="10" w15:restartNumberingAfterBreak="0">
+  <w:abstractNum w:abstractNumId="11" w15:restartNumberingAfterBreak="0">
     <w:nsid w:val="51CB0D74"/>
     <w:multiLevelType w:val="hybridMultilevel"/>
     <w:tmpl w:val="A94A1436"/>
@@ -19004,7 +19106,7 @@
       </w:rPr>
     </w:lvl>
   </w:abstractNum>
-  <w:abstractNum w:abstractNumId="11" w15:restartNumberingAfterBreak="0">
+  <w:abstractNum w:abstractNumId="12" w15:restartNumberingAfterBreak="0">
     <w:nsid w:val="542005BC"/>
     <w:multiLevelType w:val="hybridMultilevel"/>
     <w:tmpl w:val="ACEA2FD6"/>
@@ -19119,7 +19221,7 @@
       </w:rPr>
     </w:lvl>
   </w:abstractNum>
-  <w:abstractNum w:abstractNumId="12" w15:restartNumberingAfterBreak="0">
+  <w:abstractNum w:abstractNumId="13" w15:restartNumberingAfterBreak="0">
     <w:nsid w:val="5A8D2D06"/>
     <w:multiLevelType w:val="hybridMultilevel"/>
     <w:tmpl w:val="050CDBCE"/>
@@ -19232,7 +19334,7 @@
       </w:rPr>
     </w:lvl>
   </w:abstractNum>
-  <w:abstractNum w:abstractNumId="13" w15:restartNumberingAfterBreak="0">
+  <w:abstractNum w:abstractNumId="14" w15:restartNumberingAfterBreak="0">
     <w:nsid w:val="5D7C39A2"/>
     <w:multiLevelType w:val="hybridMultilevel"/>
     <w:tmpl w:val="8A80BF48"/>
@@ -19345,7 +19447,7 @@
       </w:rPr>
     </w:lvl>
   </w:abstractNum>
-  <w:abstractNum w:abstractNumId="14" w15:restartNumberingAfterBreak="0">
+  <w:abstractNum w:abstractNumId="15" w15:restartNumberingAfterBreak="0">
     <w:nsid w:val="5DC21D59"/>
     <w:multiLevelType w:val="hybridMultilevel"/>
     <w:tmpl w:val="CFCA381E"/>
@@ -19458,7 +19560,7 @@
       </w:rPr>
     </w:lvl>
   </w:abstractNum>
-  <w:abstractNum w:abstractNumId="15" w15:restartNumberingAfterBreak="0">
+  <w:abstractNum w:abstractNumId="16" w15:restartNumberingAfterBreak="0">
     <w:nsid w:val="649B6418"/>
     <w:multiLevelType w:val="hybridMultilevel"/>
     <w:tmpl w:val="0F5A618C"/>
@@ -19571,7 +19673,7 @@
       </w:rPr>
     </w:lvl>
   </w:abstractNum>
-  <w:abstractNum w:abstractNumId="16" w15:restartNumberingAfterBreak="0">
+  <w:abstractNum w:abstractNumId="17" w15:restartNumberingAfterBreak="0">
     <w:nsid w:val="656510D6"/>
     <w:multiLevelType w:val="hybridMultilevel"/>
     <w:tmpl w:val="33686BD0"/>
@@ -19684,7 +19786,7 @@
       </w:rPr>
     </w:lvl>
   </w:abstractNum>
-  <w:abstractNum w:abstractNumId="17" w15:restartNumberingAfterBreak="0">
+  <w:abstractNum w:abstractNumId="18" w15:restartNumberingAfterBreak="0">
     <w:nsid w:val="673B1E8C"/>
     <w:multiLevelType w:val="hybridMultilevel"/>
     <w:tmpl w:val="519A06D8"/>
@@ -19797,7 +19899,7 @@
       </w:rPr>
     </w:lvl>
   </w:abstractNum>
-  <w:abstractNum w:abstractNumId="18" w15:restartNumberingAfterBreak="0">
+  <w:abstractNum w:abstractNumId="19" w15:restartNumberingAfterBreak="0">
     <w:nsid w:val="67987C90"/>
     <w:multiLevelType w:val="hybridMultilevel"/>
     <w:tmpl w:val="13EEF116"/>
@@ -19910,7 +20012,7 @@
       </w:rPr>
     </w:lvl>
   </w:abstractNum>
-  <w:abstractNum w:abstractNumId="19" w15:restartNumberingAfterBreak="0">
+  <w:abstractNum w:abstractNumId="20" w15:restartNumberingAfterBreak="0">
     <w:nsid w:val="6C3E479E"/>
     <w:multiLevelType w:val="hybridMultilevel"/>
     <w:tmpl w:val="6E70310A"/>
@@ -20023,7 +20125,7 @@
       </w:rPr>
     </w:lvl>
   </w:abstractNum>
-  <w:abstractNum w:abstractNumId="20" w15:restartNumberingAfterBreak="0">
+  <w:abstractNum w:abstractNumId="21" w15:restartNumberingAfterBreak="0">
     <w:nsid w:val="6C860C54"/>
     <w:multiLevelType w:val="hybridMultilevel"/>
     <w:tmpl w:val="5080BFE8"/>
@@ -20136,7 +20238,7 @@
       </w:rPr>
     </w:lvl>
   </w:abstractNum>
-  <w:abstractNum w:abstractNumId="21" w15:restartNumberingAfterBreak="0">
+  <w:abstractNum w:abstractNumId="22" w15:restartNumberingAfterBreak="0">
     <w:nsid w:val="6FD80562"/>
     <w:multiLevelType w:val="hybridMultilevel"/>
     <w:tmpl w:val="5904658A"/>
@@ -20249,7 +20351,7 @@
       </w:rPr>
     </w:lvl>
   </w:abstractNum>
-  <w:abstractNum w:abstractNumId="22" w15:restartNumberingAfterBreak="0">
+  <w:abstractNum w:abstractNumId="23" w15:restartNumberingAfterBreak="0">
     <w:nsid w:val="76444FDA"/>
     <w:multiLevelType w:val="hybridMultilevel"/>
     <w:tmpl w:val="A54CFB22"/>
@@ -20362,7 +20464,7 @@
       </w:rPr>
     </w:lvl>
   </w:abstractNum>
-  <w:abstractNum w:abstractNumId="23" w15:restartNumberingAfterBreak="0">
+  <w:abstractNum w:abstractNumId="24" w15:restartNumberingAfterBreak="0">
     <w:nsid w:val="7E281DDF"/>
     <w:multiLevelType w:val="hybridMultilevel"/>
     <w:tmpl w:val="4CC0E220"/>
@@ -20475,7 +20577,7 @@
       </w:rPr>
     </w:lvl>
   </w:abstractNum>
-  <w:abstractNum w:abstractNumId="24" w15:restartNumberingAfterBreak="0">
+  <w:abstractNum w:abstractNumId="25" w15:restartNumberingAfterBreak="0">
     <w:nsid w:val="7E2F1469"/>
     <w:multiLevelType w:val="hybridMultilevel"/>
     <w:tmpl w:val="4C26DEBA"/>
@@ -20589,79 +20691,82 @@
     </w:lvl>
   </w:abstractNum>
   <w:num w:numId="1" w16cid:durableId="768282295">
-    <w:abstractNumId w:val="9"/>
+    <w:abstractNumId w:val="10"/>
   </w:num>
   <w:num w:numId="2" w16cid:durableId="179928003">
+    <w:abstractNumId w:val="8"/>
+  </w:num>
+  <w:num w:numId="3" w16cid:durableId="1072310267">
+    <w:abstractNumId w:val="25"/>
+  </w:num>
+  <w:num w:numId="4" w16cid:durableId="1762530644">
+    <w:abstractNumId w:val="18"/>
+  </w:num>
+  <w:num w:numId="5" w16cid:durableId="1843163296">
+    <w:abstractNumId w:val="21"/>
+  </w:num>
+  <w:num w:numId="6" w16cid:durableId="1755204014">
+    <w:abstractNumId w:val="20"/>
+  </w:num>
+  <w:num w:numId="7" w16cid:durableId="484125951">
+    <w:abstractNumId w:val="14"/>
+  </w:num>
+  <w:num w:numId="8" w16cid:durableId="1020007652">
     <w:abstractNumId w:val="7"/>
   </w:num>
-  <w:num w:numId="3" w16cid:durableId="1072310267">
+  <w:num w:numId="9" w16cid:durableId="1514563576">
+    <w:abstractNumId w:val="12"/>
+  </w:num>
+  <w:num w:numId="10" w16cid:durableId="1591809395">
+    <w:abstractNumId w:val="5"/>
+  </w:num>
+  <w:num w:numId="11" w16cid:durableId="1251230060">
     <w:abstractNumId w:val="24"/>
   </w:num>
-  <w:num w:numId="4" w16cid:durableId="1762530644">
-    <w:abstractNumId w:val="17"/>
+  <w:num w:numId="12" w16cid:durableId="242298835">
+    <w:abstractNumId w:val="16"/>
   </w:num>
-  <w:num w:numId="5" w16cid:durableId="1843163296">
-    <w:abstractNumId w:val="20"/>
-  </w:num>
-  <w:num w:numId="6" w16cid:durableId="1755204014">
-    <w:abstractNumId w:val="19"/>
-  </w:num>
-  <w:num w:numId="7" w16cid:durableId="484125951">
+  <w:num w:numId="13" w16cid:durableId="1621648622">
     <w:abstractNumId w:val="13"/>
   </w:num>
-  <w:num w:numId="8" w16cid:durableId="1020007652">
-    <w:abstractNumId w:val="6"/>
+  <w:num w:numId="14" w16cid:durableId="1275819315">
+    <w:abstractNumId w:val="23"/>
   </w:num>
-  <w:num w:numId="9" w16cid:durableId="1514563576">
+  <w:num w:numId="15" w16cid:durableId="680394790">
+    <w:abstractNumId w:val="22"/>
+  </w:num>
+  <w:num w:numId="16" w16cid:durableId="473913638">
     <w:abstractNumId w:val="11"/>
   </w:num>
-  <w:num w:numId="10" w16cid:durableId="1591809395">
+  <w:num w:numId="17" w16cid:durableId="923027170">
     <w:abstractNumId w:val="4"/>
   </w:num>
-  <w:num w:numId="11" w16cid:durableId="1251230060">
-    <w:abstractNumId w:val="23"/>
-  </w:num>
-  <w:num w:numId="12" w16cid:durableId="242298835">
-    <w:abstractNumId w:val="15"/>
-  </w:num>
-  <w:num w:numId="13" w16cid:durableId="1621648622">
-    <w:abstractNumId w:val="12"/>
-  </w:num>
-  <w:num w:numId="14" w16cid:durableId="1275819315">
-    <w:abstractNumId w:val="22"/>
-  </w:num>
-  <w:num w:numId="15" w16cid:durableId="680394790">
-    <w:abstractNumId w:val="21"/>
-  </w:num>
-  <w:num w:numId="16" w16cid:durableId="473913638">
-    <w:abstractNumId w:val="10"/>
-  </w:num>
-  <w:num w:numId="17" w16cid:durableId="923027170">
-    <w:abstractNumId w:val="3"/>
-  </w:num>
   <w:num w:numId="18" w16cid:durableId="1885630547">
-    <w:abstractNumId w:val="18"/>
+    <w:abstractNumId w:val="19"/>
   </w:num>
   <w:num w:numId="19" w16cid:durableId="1722244805">
     <w:abstractNumId w:val="2"/>
   </w:num>
   <w:num w:numId="20" w16cid:durableId="1002782217">
-    <w:abstractNumId w:val="5"/>
+    <w:abstractNumId w:val="6"/>
   </w:num>
   <w:num w:numId="21" w16cid:durableId="824511975">
     <w:abstractNumId w:val="0"/>
   </w:num>
   <w:num w:numId="22" w16cid:durableId="641349317">
-    <w:abstractNumId w:val="14"/>
+    <w:abstractNumId w:val="15"/>
   </w:num>
   <w:num w:numId="23" w16cid:durableId="2096323533">
     <w:abstractNumId w:val="1"/>
   </w:num>
   <w:num w:numId="24" w16cid:durableId="757289244">
-    <w:abstractNumId w:val="16"/>
+    <w:abstractNumId w:val="17"/>
   </w:num>
   <w:num w:numId="25" w16cid:durableId="1991058288">
-    <w:abstractNumId w:val="8"/>
+    <w:abstractNumId w:val="9"/>
+  </w:num>
+  <w:num w:numId="26" w16cid:durableId="390269909">
+    <w:abstractNumId w:val="3"/>
   </w:num>
 </w:numbering>
 </file>

</xml_diff>

<commit_message>
Update the lessons notes.
</commit_message>
<xml_diff>
--- a/Lession Notes.docx
+++ b/Lession Notes.docx
@@ -17738,6 +17738,2072 @@
         <w:t>;</w:t>
       </w:r>
     </w:p>
+    <w:p>
+      <w:pPr>
+        <w:ind w:left="360"/>
+        <w:jc w:val="center"/>
+        <w:rPr>
+          <w:sz w:val="36"/>
+          <w:szCs w:val="36"/>
+          <w:lang w:val="en-US"/>
+        </w:rPr>
+      </w:pPr>
+      <w:r>
+        <w:rPr>
+          <w:b/>
+          <w:bCs/>
+          <w:i/>
+          <w:iCs/>
+          <w:sz w:val="36"/>
+          <w:szCs w:val="36"/>
+          <w:u w:val="single"/>
+          <w:lang w:val="en-US"/>
+        </w:rPr>
+        <w:t xml:space="preserve">LESSON </w:t>
+      </w:r>
+      <w:r>
+        <w:rPr>
+          <w:b/>
+          <w:bCs/>
+          <w:i/>
+          <w:iCs/>
+          <w:sz w:val="36"/>
+          <w:szCs w:val="36"/>
+          <w:u w:val="single"/>
+          <w:lang w:val="en-US"/>
+        </w:rPr>
+        <w:t>30</w:t>
+      </w:r>
+    </w:p>
+    <w:p>
+      <w:pPr>
+        <w:rPr>
+          <w:b/>
+          <w:bCs/>
+          <w:lang w:val="en-US"/>
+        </w:rPr>
+      </w:pPr>
+      <w:r>
+        <w:rPr>
+          <w:b/>
+          <w:bCs/>
+          <w:u w:val="single"/>
+          <w:lang w:val="en-US"/>
+        </w:rPr>
+        <w:t>Alter Table:</w:t>
+      </w:r>
+      <w:r>
+        <w:rPr>
+          <w:b/>
+          <w:bCs/>
+          <w:lang w:val="en-US"/>
+        </w:rPr>
+        <w:t xml:space="preserve"> We used to modify or change or add new column to the exist table.</w:t>
+      </w:r>
+    </w:p>
+    <w:p>
+      <w:pPr>
+        <w:pStyle w:val="ListParagraph"/>
+        <w:numPr>
+          <w:ilvl w:val="0"/>
+          <w:numId w:val="27"/>
+        </w:numPr>
+        <w:rPr>
+          <w:b/>
+          <w:bCs/>
+          <w:lang w:val="en-US"/>
+        </w:rPr>
+      </w:pPr>
+      <w:r>
+        <w:rPr>
+          <w:b/>
+          <w:bCs/>
+          <w:lang w:val="en-US"/>
+        </w:rPr>
+        <w:t xml:space="preserve">ADD: </w:t>
+      </w:r>
+      <w:r>
+        <w:rPr>
+          <w:lang w:val="en-US"/>
+        </w:rPr>
+        <w:t>We can add new column to the table.</w:t>
+      </w:r>
+    </w:p>
+    <w:p>
+      <w:pPr>
+        <w:pStyle w:val="ListParagraph"/>
+        <w:numPr>
+          <w:ilvl w:val="1"/>
+          <w:numId w:val="27"/>
+        </w:numPr>
+        <w:rPr>
+          <w:b/>
+          <w:bCs/>
+          <w:sz w:val="20"/>
+          <w:szCs w:val="20"/>
+          <w:lang w:val="en-US"/>
+        </w:rPr>
+      </w:pPr>
+      <w:r>
+        <w:rPr>
+          <w:b/>
+          <w:bCs/>
+          <w:lang w:val="en-US"/>
+        </w:rPr>
+        <w:t xml:space="preserve">Example: </w:t>
+      </w:r>
+      <w:r>
+        <w:rPr>
+          <w:sz w:val="20"/>
+          <w:szCs w:val="20"/>
+          <w:lang w:val="en-US"/>
+        </w:rPr>
+        <w:t>ALTER TABLE emp ADD (</w:t>
+      </w:r>
+      <w:proofErr w:type="spellStart"/>
+      <w:r>
+        <w:rPr>
+          <w:sz w:val="20"/>
+          <w:szCs w:val="20"/>
+          <w:lang w:val="en-US"/>
+        </w:rPr>
+        <w:t>first</w:t>
+      </w:r>
+      <w:r>
+        <w:rPr>
+          <w:sz w:val="20"/>
+          <w:szCs w:val="20"/>
+          <w:lang w:val="en-US"/>
+        </w:rPr>
+        <w:t>_name</w:t>
+      </w:r>
+      <w:proofErr w:type="spellEnd"/>
+      <w:r>
+        <w:rPr>
+          <w:sz w:val="20"/>
+          <w:szCs w:val="20"/>
+          <w:lang w:val="en-US"/>
+        </w:rPr>
+        <w:t xml:space="preserve"> VARCHAR2(30)</w:t>
+      </w:r>
+      <w:r>
+        <w:rPr>
+          <w:sz w:val="20"/>
+          <w:szCs w:val="20"/>
+          <w:lang w:val="en-US"/>
+        </w:rPr>
+        <w:t xml:space="preserve">, </w:t>
+      </w:r>
+      <w:proofErr w:type="spellStart"/>
+      <w:r>
+        <w:rPr>
+          <w:sz w:val="20"/>
+          <w:szCs w:val="20"/>
+          <w:lang w:val="en-US"/>
+        </w:rPr>
+        <w:t>last_name</w:t>
+      </w:r>
+      <w:proofErr w:type="spellEnd"/>
+      <w:r>
+        <w:rPr>
+          <w:sz w:val="20"/>
+          <w:szCs w:val="20"/>
+          <w:lang w:val="en-US"/>
+        </w:rPr>
+        <w:t xml:space="preserve"> VARCHAR2(30));</w:t>
+      </w:r>
+    </w:p>
+    <w:p>
+      <w:pPr>
+        <w:pStyle w:val="ListParagraph"/>
+        <w:numPr>
+          <w:ilvl w:val="0"/>
+          <w:numId w:val="27"/>
+        </w:numPr>
+        <w:rPr>
+          <w:b/>
+          <w:bCs/>
+          <w:lang w:val="en-US"/>
+        </w:rPr>
+      </w:pPr>
+      <w:r>
+        <w:rPr>
+          <w:b/>
+          <w:bCs/>
+          <w:lang w:val="en-US"/>
+        </w:rPr>
+        <w:t>RENAME:</w:t>
+      </w:r>
+      <w:r>
+        <w:rPr>
+          <w:b/>
+          <w:bCs/>
+          <w:lang w:val="en-US"/>
+        </w:rPr>
+        <w:t xml:space="preserve"> </w:t>
+      </w:r>
+      <w:r>
+        <w:rPr>
+          <w:lang w:val="en-US"/>
+        </w:rPr>
+        <w:t>We can rename the column in the table.</w:t>
+      </w:r>
+    </w:p>
+    <w:p>
+      <w:pPr>
+        <w:pStyle w:val="ListParagraph"/>
+        <w:numPr>
+          <w:ilvl w:val="1"/>
+          <w:numId w:val="27"/>
+        </w:numPr>
+        <w:rPr>
+          <w:b/>
+          <w:bCs/>
+          <w:lang w:val="en-US"/>
+        </w:rPr>
+      </w:pPr>
+      <w:r>
+        <w:rPr>
+          <w:b/>
+          <w:bCs/>
+          <w:lang w:val="en-US"/>
+        </w:rPr>
+        <w:t>Example:</w:t>
+      </w:r>
+      <w:r>
+        <w:rPr>
+          <w:lang w:val="en-US"/>
+        </w:rPr>
+        <w:t xml:space="preserve"> </w:t>
+      </w:r>
+      <w:r>
+        <w:rPr>
+          <w:sz w:val="20"/>
+          <w:szCs w:val="20"/>
+          <w:lang w:val="en-US"/>
+        </w:rPr>
+        <w:t xml:space="preserve">ALTER TABLE emp RENAME COLUMN </w:t>
+      </w:r>
+      <w:proofErr w:type="spellStart"/>
+      <w:r>
+        <w:rPr>
+          <w:sz w:val="20"/>
+          <w:szCs w:val="20"/>
+          <w:lang w:val="en-US"/>
+        </w:rPr>
+        <w:t>emp_name</w:t>
+      </w:r>
+      <w:proofErr w:type="spellEnd"/>
+      <w:r>
+        <w:rPr>
+          <w:sz w:val="20"/>
+          <w:szCs w:val="20"/>
+          <w:lang w:val="en-US"/>
+        </w:rPr>
+        <w:t xml:space="preserve"> TO </w:t>
+      </w:r>
+      <w:proofErr w:type="spellStart"/>
+      <w:r>
+        <w:rPr>
+          <w:sz w:val="20"/>
+          <w:szCs w:val="20"/>
+          <w:lang w:val="en-US"/>
+        </w:rPr>
+        <w:t>full_name</w:t>
+      </w:r>
+      <w:proofErr w:type="spellEnd"/>
+      <w:r>
+        <w:rPr>
+          <w:sz w:val="20"/>
+          <w:szCs w:val="20"/>
+          <w:lang w:val="en-US"/>
+        </w:rPr>
+        <w:t>;</w:t>
+      </w:r>
+    </w:p>
+    <w:p>
+      <w:pPr>
+        <w:pStyle w:val="ListParagraph"/>
+        <w:numPr>
+          <w:ilvl w:val="0"/>
+          <w:numId w:val="27"/>
+        </w:numPr>
+        <w:rPr>
+          <w:b/>
+          <w:bCs/>
+          <w:lang w:val="en-US"/>
+        </w:rPr>
+      </w:pPr>
+      <w:r>
+        <w:rPr>
+          <w:b/>
+          <w:bCs/>
+          <w:lang w:val="en-US"/>
+        </w:rPr>
+        <w:t>MODIFY:</w:t>
+      </w:r>
+      <w:r>
+        <w:rPr>
+          <w:lang w:val="en-US"/>
+        </w:rPr>
+        <w:t xml:space="preserve"> We can modify the data in the column we already created.</w:t>
+      </w:r>
+    </w:p>
+    <w:p>
+      <w:pPr>
+        <w:pStyle w:val="ListParagraph"/>
+        <w:numPr>
+          <w:ilvl w:val="1"/>
+          <w:numId w:val="27"/>
+        </w:numPr>
+        <w:rPr>
+          <w:b/>
+          <w:bCs/>
+          <w:lang w:val="en-US"/>
+        </w:rPr>
+      </w:pPr>
+      <w:r>
+        <w:rPr>
+          <w:b/>
+          <w:bCs/>
+          <w:lang w:val="en-US"/>
+        </w:rPr>
+        <w:t>Example:</w:t>
+      </w:r>
+      <w:r>
+        <w:rPr>
+          <w:sz w:val="20"/>
+          <w:szCs w:val="20"/>
+          <w:lang w:val="en-US"/>
+        </w:rPr>
+        <w:t xml:space="preserve"> </w:t>
+      </w:r>
+      <w:r>
+        <w:rPr>
+          <w:sz w:val="20"/>
+          <w:szCs w:val="20"/>
+          <w:lang w:val="en-US"/>
+        </w:rPr>
+        <w:t xml:space="preserve">ALTER TABLE emp MODIFY comm </w:t>
+      </w:r>
+      <w:proofErr w:type="gramStart"/>
+      <w:r>
+        <w:rPr>
+          <w:sz w:val="20"/>
+          <w:szCs w:val="20"/>
+          <w:lang w:val="en-US"/>
+        </w:rPr>
+        <w:t>NUMBER(</w:t>
+      </w:r>
+      <w:proofErr w:type="gramEnd"/>
+      <w:r>
+        <w:rPr>
+          <w:sz w:val="20"/>
+          <w:szCs w:val="20"/>
+          <w:lang w:val="en-US"/>
+        </w:rPr>
+        <w:t>10,2);</w:t>
+      </w:r>
+    </w:p>
+    <w:p>
+      <w:pPr>
+        <w:pStyle w:val="ListParagraph"/>
+        <w:numPr>
+          <w:ilvl w:val="0"/>
+          <w:numId w:val="27"/>
+        </w:numPr>
+        <w:rPr>
+          <w:b/>
+          <w:bCs/>
+          <w:lang w:val="en-US"/>
+        </w:rPr>
+      </w:pPr>
+      <w:r>
+        <w:rPr>
+          <w:b/>
+          <w:bCs/>
+          <w:lang w:val="en-US"/>
+        </w:rPr>
+        <w:t>DROP:</w:t>
+      </w:r>
+      <w:r>
+        <w:rPr>
+          <w:lang w:val="en-US"/>
+        </w:rPr>
+        <w:t xml:space="preserve"> We can delete column from the table.</w:t>
+      </w:r>
+    </w:p>
+    <w:p>
+      <w:pPr>
+        <w:pStyle w:val="ListParagraph"/>
+        <w:numPr>
+          <w:ilvl w:val="1"/>
+          <w:numId w:val="27"/>
+        </w:numPr>
+        <w:rPr>
+          <w:b/>
+          <w:bCs/>
+          <w:lang w:val="en-US"/>
+        </w:rPr>
+      </w:pPr>
+      <w:r>
+        <w:rPr>
+          <w:b/>
+          <w:bCs/>
+          <w:lang w:val="en-US"/>
+        </w:rPr>
+        <w:t>Example:</w:t>
+      </w:r>
+      <w:r>
+        <w:rPr>
+          <w:sz w:val="20"/>
+          <w:szCs w:val="20"/>
+          <w:lang w:val="en-US"/>
+        </w:rPr>
+        <w:t xml:space="preserve"> ALTER TABLE emp DROP COLUMN comm;</w:t>
+      </w:r>
+    </w:p>
+    <w:p>
+      <w:pPr>
+        <w:pStyle w:val="ListParagraph"/>
+        <w:numPr>
+          <w:ilvl w:val="0"/>
+          <w:numId w:val="27"/>
+        </w:numPr>
+        <w:rPr>
+          <w:b/>
+          <w:bCs/>
+          <w:lang w:val="en-US"/>
+        </w:rPr>
+      </w:pPr>
+      <w:r>
+        <w:rPr>
+          <w:b/>
+          <w:bCs/>
+          <w:lang w:val="en-US"/>
+        </w:rPr>
+        <w:t>RENAME(Table):</w:t>
+      </w:r>
+      <w:r>
+        <w:rPr>
+          <w:lang w:val="en-US"/>
+        </w:rPr>
+        <w:t xml:space="preserve"> We can rename the table with it.</w:t>
+      </w:r>
+    </w:p>
+    <w:p>
+      <w:pPr>
+        <w:pStyle w:val="ListParagraph"/>
+        <w:numPr>
+          <w:ilvl w:val="1"/>
+          <w:numId w:val="27"/>
+        </w:numPr>
+        <w:rPr>
+          <w:b/>
+          <w:bCs/>
+          <w:lang w:val="en-US"/>
+        </w:rPr>
+      </w:pPr>
+      <w:r>
+        <w:rPr>
+          <w:b/>
+          <w:bCs/>
+          <w:lang w:val="en-US"/>
+        </w:rPr>
+        <w:t>Example:</w:t>
+      </w:r>
+      <w:r>
+        <w:rPr>
+          <w:sz w:val="20"/>
+          <w:szCs w:val="20"/>
+          <w:lang w:val="en-US"/>
+        </w:rPr>
+        <w:t xml:space="preserve"> </w:t>
+      </w:r>
+      <w:r>
+        <w:rPr>
+          <w:sz w:val="20"/>
+          <w:szCs w:val="20"/>
+          <w:lang w:val="en-US"/>
+        </w:rPr>
+        <w:t>ALTER TABLE emp RENAME to NEW_EMPLOYEES;</w:t>
+      </w:r>
+    </w:p>
+    <w:p>
+      <w:pPr>
+        <w:rPr>
+          <w:lang w:val="en-US"/>
+        </w:rPr>
+      </w:pPr>
+    </w:p>
+    <w:p>
+      <w:pPr>
+        <w:ind w:left="360"/>
+        <w:jc w:val="center"/>
+        <w:rPr>
+          <w:sz w:val="36"/>
+          <w:szCs w:val="36"/>
+          <w:lang w:val="en-US"/>
+        </w:rPr>
+      </w:pPr>
+      <w:r>
+        <w:rPr>
+          <w:b/>
+          <w:bCs/>
+          <w:i/>
+          <w:iCs/>
+          <w:sz w:val="36"/>
+          <w:szCs w:val="36"/>
+          <w:u w:val="single"/>
+          <w:lang w:val="en-US"/>
+        </w:rPr>
+        <w:t xml:space="preserve">LESSON </w:t>
+      </w:r>
+      <w:r>
+        <w:rPr>
+          <w:b/>
+          <w:bCs/>
+          <w:i/>
+          <w:iCs/>
+          <w:sz w:val="36"/>
+          <w:szCs w:val="36"/>
+          <w:u w:val="single"/>
+          <w:lang w:val="en-US"/>
+        </w:rPr>
+        <w:t>31</w:t>
+      </w:r>
+    </w:p>
+    <w:p>
+      <w:pPr>
+        <w:rPr>
+          <w:b/>
+          <w:bCs/>
+          <w:lang w:val="en-US"/>
+        </w:rPr>
+      </w:pPr>
+      <w:r>
+        <w:rPr>
+          <w:b/>
+          <w:bCs/>
+          <w:u w:val="single"/>
+          <w:lang w:val="en-US"/>
+        </w:rPr>
+        <w:t>View:</w:t>
+      </w:r>
+      <w:r>
+        <w:rPr>
+          <w:b/>
+          <w:bCs/>
+          <w:lang w:val="en-US"/>
+        </w:rPr>
+        <w:t xml:space="preserve"> We can used to create new view from tables to </w:t>
+      </w:r>
+      <w:proofErr w:type="spellStart"/>
+      <w:r>
+        <w:rPr>
+          <w:b/>
+          <w:bCs/>
+          <w:lang w:val="en-US"/>
+        </w:rPr>
+        <w:t>used</w:t>
+      </w:r>
+      <w:proofErr w:type="spellEnd"/>
+      <w:r>
+        <w:rPr>
+          <w:b/>
+          <w:bCs/>
+          <w:lang w:val="en-US"/>
+        </w:rPr>
+        <w:t xml:space="preserve"> to show it to </w:t>
+      </w:r>
+      <w:proofErr w:type="gramStart"/>
+      <w:r>
+        <w:rPr>
+          <w:b/>
+          <w:bCs/>
+          <w:lang w:val="en-US"/>
+        </w:rPr>
+        <w:t>other</w:t>
+      </w:r>
+      <w:proofErr w:type="gramEnd"/>
+      <w:r>
+        <w:rPr>
+          <w:b/>
+          <w:bCs/>
+          <w:lang w:val="en-US"/>
+        </w:rPr>
+        <w:t xml:space="preserve"> user’s or be shortcut to our query.</w:t>
+      </w:r>
+    </w:p>
+    <w:p>
+      <w:pPr>
+        <w:pStyle w:val="ListParagraph"/>
+        <w:numPr>
+          <w:ilvl w:val="0"/>
+          <w:numId w:val="28"/>
+        </w:numPr>
+        <w:rPr>
+          <w:b/>
+          <w:bCs/>
+          <w:lang w:val="en-US"/>
+        </w:rPr>
+      </w:pPr>
+      <w:r>
+        <w:rPr>
+          <w:b/>
+          <w:bCs/>
+          <w:lang w:val="en-US"/>
+        </w:rPr>
+        <w:t>CREATE VIEW:</w:t>
+      </w:r>
+      <w:r>
+        <w:rPr>
+          <w:lang w:val="en-US"/>
+        </w:rPr>
+        <w:t xml:space="preserve"> We can create the view with it.</w:t>
+      </w:r>
+    </w:p>
+    <w:p>
+      <w:pPr>
+        <w:pStyle w:val="ListParagraph"/>
+        <w:numPr>
+          <w:ilvl w:val="0"/>
+          <w:numId w:val="28"/>
+        </w:numPr>
+        <w:rPr>
+          <w:b/>
+          <w:bCs/>
+          <w:lang w:val="en-US"/>
+        </w:rPr>
+      </w:pPr>
+      <w:r>
+        <w:rPr>
+          <w:b/>
+          <w:bCs/>
+          <w:lang w:val="en-US"/>
+        </w:rPr>
+        <w:t>Example:</w:t>
+      </w:r>
+      <w:r>
+        <w:rPr>
+          <w:sz w:val="20"/>
+          <w:szCs w:val="20"/>
+          <w:lang w:val="en-US"/>
+        </w:rPr>
+        <w:t xml:space="preserve"> CREATE VIEW </w:t>
+      </w:r>
+      <w:proofErr w:type="spellStart"/>
+      <w:r>
+        <w:rPr>
+          <w:sz w:val="20"/>
+          <w:szCs w:val="20"/>
+          <w:lang w:val="en-US"/>
+        </w:rPr>
+        <w:t>emp_dit</w:t>
+      </w:r>
+      <w:proofErr w:type="spellEnd"/>
+      <w:r>
+        <w:rPr>
+          <w:sz w:val="20"/>
+          <w:szCs w:val="20"/>
+          <w:lang w:val="en-US"/>
+        </w:rPr>
+        <w:t xml:space="preserve"> AS SELECT </w:t>
+      </w:r>
+      <w:proofErr w:type="spellStart"/>
+      <w:proofErr w:type="gramStart"/>
+      <w:r>
+        <w:rPr>
+          <w:sz w:val="20"/>
+          <w:szCs w:val="20"/>
+          <w:lang w:val="en-US"/>
+        </w:rPr>
+        <w:t>e.first</w:t>
+      </w:r>
+      <w:proofErr w:type="gramEnd"/>
+      <w:r>
+        <w:rPr>
+          <w:sz w:val="20"/>
+          <w:szCs w:val="20"/>
+          <w:lang w:val="en-US"/>
+        </w:rPr>
+        <w:t>_name</w:t>
+      </w:r>
+      <w:proofErr w:type="spellEnd"/>
+      <w:r>
+        <w:rPr>
+          <w:sz w:val="20"/>
+          <w:szCs w:val="20"/>
+          <w:lang w:val="en-US"/>
+        </w:rPr>
+        <w:t xml:space="preserve">, </w:t>
+      </w:r>
+      <w:proofErr w:type="spellStart"/>
+      <w:r>
+        <w:rPr>
+          <w:sz w:val="20"/>
+          <w:szCs w:val="20"/>
+          <w:lang w:val="en-US"/>
+        </w:rPr>
+        <w:t>e.salary</w:t>
+      </w:r>
+      <w:proofErr w:type="spellEnd"/>
+      <w:r>
+        <w:rPr>
+          <w:sz w:val="20"/>
+          <w:szCs w:val="20"/>
+          <w:lang w:val="en-US"/>
+        </w:rPr>
+        <w:t xml:space="preserve">, </w:t>
+      </w:r>
+      <w:proofErr w:type="spellStart"/>
+      <w:r>
+        <w:rPr>
+          <w:sz w:val="20"/>
+          <w:szCs w:val="20"/>
+          <w:lang w:val="en-US"/>
+        </w:rPr>
+        <w:t>d.department_name</w:t>
+      </w:r>
+      <w:proofErr w:type="spellEnd"/>
+      <w:r>
+        <w:rPr>
+          <w:sz w:val="20"/>
+          <w:szCs w:val="20"/>
+          <w:lang w:val="en-US"/>
+        </w:rPr>
+        <w:t xml:space="preserve">, </w:t>
+      </w:r>
+      <w:proofErr w:type="spellStart"/>
+      <w:r>
+        <w:rPr>
+          <w:sz w:val="20"/>
+          <w:szCs w:val="20"/>
+          <w:lang w:val="en-US"/>
+        </w:rPr>
+        <w:t>l.city</w:t>
+      </w:r>
+      <w:proofErr w:type="spellEnd"/>
+      <w:r>
+        <w:rPr>
+          <w:sz w:val="20"/>
+          <w:szCs w:val="20"/>
+          <w:lang w:val="en-US"/>
+        </w:rPr>
+        <w:t xml:space="preserve">, </w:t>
+      </w:r>
+      <w:proofErr w:type="spellStart"/>
+      <w:r>
+        <w:rPr>
+          <w:sz w:val="20"/>
+          <w:szCs w:val="20"/>
+          <w:lang w:val="en-US"/>
+        </w:rPr>
+        <w:t>l.postal_code</w:t>
+      </w:r>
+      <w:proofErr w:type="spellEnd"/>
+      <w:r>
+        <w:rPr>
+          <w:sz w:val="20"/>
+          <w:szCs w:val="20"/>
+          <w:lang w:val="en-US"/>
+        </w:rPr>
+        <w:t xml:space="preserve"> FROM EMPLOYEES e, DEPARTMENTS d, LOCATIONS l WHERE </w:t>
+      </w:r>
+      <w:proofErr w:type="spellStart"/>
+      <w:r>
+        <w:rPr>
+          <w:sz w:val="20"/>
+          <w:szCs w:val="20"/>
+          <w:lang w:val="en-US"/>
+        </w:rPr>
+        <w:t>e.department_id</w:t>
+      </w:r>
+      <w:proofErr w:type="spellEnd"/>
+      <w:r>
+        <w:rPr>
+          <w:sz w:val="20"/>
+          <w:szCs w:val="20"/>
+          <w:lang w:val="en-US"/>
+        </w:rPr>
+        <w:t xml:space="preserve"> = </w:t>
+      </w:r>
+      <w:proofErr w:type="spellStart"/>
+      <w:r>
+        <w:rPr>
+          <w:sz w:val="20"/>
+          <w:szCs w:val="20"/>
+          <w:lang w:val="en-US"/>
+        </w:rPr>
+        <w:t>d.department_id</w:t>
+      </w:r>
+      <w:proofErr w:type="spellEnd"/>
+      <w:r>
+        <w:rPr>
+          <w:sz w:val="20"/>
+          <w:szCs w:val="20"/>
+          <w:lang w:val="en-US"/>
+        </w:rPr>
+        <w:t xml:space="preserve"> and </w:t>
+      </w:r>
+      <w:proofErr w:type="spellStart"/>
+      <w:r>
+        <w:rPr>
+          <w:sz w:val="20"/>
+          <w:szCs w:val="20"/>
+          <w:lang w:val="en-US"/>
+        </w:rPr>
+        <w:t>d.location_id</w:t>
+      </w:r>
+      <w:proofErr w:type="spellEnd"/>
+      <w:r>
+        <w:rPr>
+          <w:sz w:val="20"/>
+          <w:szCs w:val="20"/>
+          <w:lang w:val="en-US"/>
+        </w:rPr>
+        <w:t xml:space="preserve"> = </w:t>
+      </w:r>
+      <w:proofErr w:type="spellStart"/>
+      <w:r>
+        <w:rPr>
+          <w:sz w:val="20"/>
+          <w:szCs w:val="20"/>
+          <w:lang w:val="en-US"/>
+        </w:rPr>
+        <w:t>l.location_id</w:t>
+      </w:r>
+      <w:proofErr w:type="spellEnd"/>
+      <w:r>
+        <w:rPr>
+          <w:sz w:val="20"/>
+          <w:szCs w:val="20"/>
+          <w:lang w:val="en-US"/>
+        </w:rPr>
+        <w:t>;</w:t>
+      </w:r>
+    </w:p>
+    <w:p>
+      <w:pPr>
+        <w:pStyle w:val="ListParagraph"/>
+        <w:numPr>
+          <w:ilvl w:val="0"/>
+          <w:numId w:val="28"/>
+        </w:numPr>
+        <w:rPr>
+          <w:b/>
+          <w:bCs/>
+          <w:lang w:val="en-US"/>
+        </w:rPr>
+      </w:pPr>
+      <w:r>
+        <w:rPr>
+          <w:sz w:val="20"/>
+          <w:szCs w:val="20"/>
+          <w:lang w:val="en-US"/>
+        </w:rPr>
+        <w:t xml:space="preserve"> </w:t>
+      </w:r>
+      <w:r>
+        <w:rPr>
+          <w:b/>
+          <w:bCs/>
+          <w:lang w:val="en-US"/>
+        </w:rPr>
+        <w:t>REPLACE:</w:t>
+      </w:r>
+      <w:r>
+        <w:rPr>
+          <w:lang w:val="en-US"/>
+        </w:rPr>
+        <w:t xml:space="preserve"> modify the view or change it.</w:t>
+      </w:r>
+    </w:p>
+    <w:p>
+      <w:pPr>
+        <w:pStyle w:val="ListParagraph"/>
+        <w:numPr>
+          <w:ilvl w:val="1"/>
+          <w:numId w:val="28"/>
+        </w:numPr>
+        <w:rPr>
+          <w:b/>
+          <w:bCs/>
+          <w:lang w:val="en-US"/>
+        </w:rPr>
+      </w:pPr>
+      <w:r>
+        <w:rPr>
+          <w:b/>
+          <w:bCs/>
+          <w:lang w:val="en-US"/>
+        </w:rPr>
+        <w:t>Example:</w:t>
+      </w:r>
+      <w:r>
+        <w:rPr>
+          <w:sz w:val="20"/>
+          <w:szCs w:val="20"/>
+          <w:lang w:val="en-US"/>
+        </w:rPr>
+        <w:t xml:space="preserve"> </w:t>
+      </w:r>
+      <w:r>
+        <w:rPr>
+          <w:sz w:val="20"/>
+          <w:szCs w:val="20"/>
+          <w:lang w:val="en-US"/>
+        </w:rPr>
+        <w:t xml:space="preserve">CREATE or REPLACE VIEW </w:t>
+      </w:r>
+      <w:proofErr w:type="spellStart"/>
+      <w:r>
+        <w:rPr>
+          <w:sz w:val="20"/>
+          <w:szCs w:val="20"/>
+          <w:lang w:val="en-US"/>
+        </w:rPr>
+        <w:t>emp_dit</w:t>
+      </w:r>
+      <w:proofErr w:type="spellEnd"/>
+      <w:r>
+        <w:rPr>
+          <w:sz w:val="20"/>
+          <w:szCs w:val="20"/>
+          <w:lang w:val="en-US"/>
+        </w:rPr>
+        <w:t xml:space="preserve"> AS SELECT </w:t>
+      </w:r>
+      <w:proofErr w:type="spellStart"/>
+      <w:proofErr w:type="gramStart"/>
+      <w:r>
+        <w:rPr>
+          <w:sz w:val="20"/>
+          <w:szCs w:val="20"/>
+          <w:lang w:val="en-US"/>
+        </w:rPr>
+        <w:t>e.first</w:t>
+      </w:r>
+      <w:proofErr w:type="gramEnd"/>
+      <w:r>
+        <w:rPr>
+          <w:sz w:val="20"/>
+          <w:szCs w:val="20"/>
+          <w:lang w:val="en-US"/>
+        </w:rPr>
+        <w:t>_name</w:t>
+      </w:r>
+      <w:proofErr w:type="spellEnd"/>
+      <w:r>
+        <w:rPr>
+          <w:sz w:val="20"/>
+          <w:szCs w:val="20"/>
+          <w:lang w:val="en-US"/>
+        </w:rPr>
+        <w:t xml:space="preserve">, </w:t>
+      </w:r>
+      <w:proofErr w:type="spellStart"/>
+      <w:r>
+        <w:rPr>
+          <w:sz w:val="20"/>
+          <w:szCs w:val="20"/>
+          <w:lang w:val="en-US"/>
+        </w:rPr>
+        <w:t>e.salary</w:t>
+      </w:r>
+      <w:proofErr w:type="spellEnd"/>
+      <w:r>
+        <w:rPr>
+          <w:sz w:val="20"/>
+          <w:szCs w:val="20"/>
+          <w:lang w:val="en-US"/>
+        </w:rPr>
+        <w:t xml:space="preserve">, </w:t>
+      </w:r>
+      <w:proofErr w:type="spellStart"/>
+      <w:r>
+        <w:rPr>
+          <w:sz w:val="20"/>
+          <w:szCs w:val="20"/>
+          <w:lang w:val="en-US"/>
+        </w:rPr>
+        <w:t>d.department_name</w:t>
+      </w:r>
+      <w:proofErr w:type="spellEnd"/>
+      <w:r>
+        <w:rPr>
+          <w:sz w:val="20"/>
+          <w:szCs w:val="20"/>
+          <w:lang w:val="en-US"/>
+        </w:rPr>
+        <w:t xml:space="preserve">, </w:t>
+      </w:r>
+      <w:proofErr w:type="spellStart"/>
+      <w:r>
+        <w:rPr>
+          <w:sz w:val="20"/>
+          <w:szCs w:val="20"/>
+          <w:lang w:val="en-US"/>
+        </w:rPr>
+        <w:t>l.city</w:t>
+      </w:r>
+      <w:proofErr w:type="spellEnd"/>
+      <w:r>
+        <w:rPr>
+          <w:sz w:val="20"/>
+          <w:szCs w:val="20"/>
+          <w:lang w:val="en-US"/>
+        </w:rPr>
+        <w:t xml:space="preserve">, </w:t>
+      </w:r>
+      <w:proofErr w:type="spellStart"/>
+      <w:r>
+        <w:rPr>
+          <w:sz w:val="20"/>
+          <w:szCs w:val="20"/>
+          <w:lang w:val="en-US"/>
+        </w:rPr>
+        <w:t>l.street_address</w:t>
+      </w:r>
+      <w:proofErr w:type="spellEnd"/>
+      <w:r>
+        <w:rPr>
+          <w:sz w:val="20"/>
+          <w:szCs w:val="20"/>
+          <w:lang w:val="en-US"/>
+        </w:rPr>
+        <w:t xml:space="preserve"> FROM EMPLOYEES e, DEPARTMENTS d, LOCATIONS l WHERE </w:t>
+      </w:r>
+      <w:proofErr w:type="spellStart"/>
+      <w:r>
+        <w:rPr>
+          <w:sz w:val="20"/>
+          <w:szCs w:val="20"/>
+          <w:lang w:val="en-US"/>
+        </w:rPr>
+        <w:t>e.department_id</w:t>
+      </w:r>
+      <w:proofErr w:type="spellEnd"/>
+      <w:r>
+        <w:rPr>
+          <w:sz w:val="20"/>
+          <w:szCs w:val="20"/>
+          <w:lang w:val="en-US"/>
+        </w:rPr>
+        <w:t xml:space="preserve"> = </w:t>
+      </w:r>
+      <w:proofErr w:type="spellStart"/>
+      <w:r>
+        <w:rPr>
+          <w:sz w:val="20"/>
+          <w:szCs w:val="20"/>
+          <w:lang w:val="en-US"/>
+        </w:rPr>
+        <w:t>d.department_id</w:t>
+      </w:r>
+      <w:proofErr w:type="spellEnd"/>
+      <w:r>
+        <w:rPr>
+          <w:sz w:val="20"/>
+          <w:szCs w:val="20"/>
+          <w:lang w:val="en-US"/>
+        </w:rPr>
+        <w:t xml:space="preserve"> and </w:t>
+      </w:r>
+      <w:proofErr w:type="spellStart"/>
+      <w:r>
+        <w:rPr>
+          <w:sz w:val="20"/>
+          <w:szCs w:val="20"/>
+          <w:lang w:val="en-US"/>
+        </w:rPr>
+        <w:t>d.location_id</w:t>
+      </w:r>
+      <w:proofErr w:type="spellEnd"/>
+      <w:r>
+        <w:rPr>
+          <w:sz w:val="20"/>
+          <w:szCs w:val="20"/>
+          <w:lang w:val="en-US"/>
+        </w:rPr>
+        <w:t xml:space="preserve"> = </w:t>
+      </w:r>
+      <w:proofErr w:type="spellStart"/>
+      <w:r>
+        <w:rPr>
+          <w:sz w:val="20"/>
+          <w:szCs w:val="20"/>
+          <w:lang w:val="en-US"/>
+        </w:rPr>
+        <w:t>l.location_id</w:t>
+      </w:r>
+      <w:proofErr w:type="spellEnd"/>
+      <w:r>
+        <w:rPr>
+          <w:sz w:val="20"/>
+          <w:szCs w:val="20"/>
+          <w:lang w:val="en-US"/>
+        </w:rPr>
+        <w:t>;</w:t>
+      </w:r>
+    </w:p>
+    <w:p>
+      <w:pPr>
+        <w:pStyle w:val="ListParagraph"/>
+        <w:numPr>
+          <w:ilvl w:val="0"/>
+          <w:numId w:val="28"/>
+        </w:numPr>
+        <w:rPr>
+          <w:b/>
+          <w:bCs/>
+          <w:lang w:val="en-US"/>
+        </w:rPr>
+      </w:pPr>
+      <w:r>
+        <w:rPr>
+          <w:b/>
+          <w:bCs/>
+          <w:lang w:val="en-US"/>
+        </w:rPr>
+        <w:t>DROP:</w:t>
+      </w:r>
+      <w:r>
+        <w:rPr>
+          <w:lang w:val="en-US"/>
+        </w:rPr>
+        <w:t xml:space="preserve"> Delete the view.</w:t>
+      </w:r>
+    </w:p>
+    <w:p>
+      <w:pPr>
+        <w:pStyle w:val="ListParagraph"/>
+        <w:numPr>
+          <w:ilvl w:val="1"/>
+          <w:numId w:val="28"/>
+        </w:numPr>
+        <w:rPr>
+          <w:b/>
+          <w:bCs/>
+          <w:lang w:val="en-US"/>
+        </w:rPr>
+      </w:pPr>
+      <w:r>
+        <w:rPr>
+          <w:b/>
+          <w:bCs/>
+          <w:lang w:val="en-US"/>
+        </w:rPr>
+        <w:t>Example:</w:t>
+      </w:r>
+      <w:r>
+        <w:rPr>
+          <w:sz w:val="20"/>
+          <w:szCs w:val="20"/>
+          <w:lang w:val="en-US"/>
+        </w:rPr>
+        <w:t xml:space="preserve"> DROP VIEW </w:t>
+      </w:r>
+      <w:proofErr w:type="spellStart"/>
+      <w:r>
+        <w:rPr>
+          <w:sz w:val="20"/>
+          <w:szCs w:val="20"/>
+          <w:lang w:val="en-US"/>
+        </w:rPr>
+        <w:t>emp_dit</w:t>
+      </w:r>
+      <w:proofErr w:type="spellEnd"/>
+      <w:r>
+        <w:rPr>
+          <w:sz w:val="20"/>
+          <w:szCs w:val="20"/>
+          <w:lang w:val="en-US"/>
+        </w:rPr>
+        <w:t>;</w:t>
+      </w:r>
+    </w:p>
+    <w:p>
+      <w:pPr>
+        <w:rPr>
+          <w:lang w:val="en-US"/>
+        </w:rPr>
+      </w:pPr>
+    </w:p>
+    <w:p>
+      <w:pPr>
+        <w:ind w:left="360"/>
+        <w:jc w:val="center"/>
+        <w:rPr>
+          <w:sz w:val="36"/>
+          <w:szCs w:val="36"/>
+          <w:lang w:val="en-US"/>
+        </w:rPr>
+      </w:pPr>
+      <w:r>
+        <w:rPr>
+          <w:b/>
+          <w:bCs/>
+          <w:i/>
+          <w:iCs/>
+          <w:sz w:val="36"/>
+          <w:szCs w:val="36"/>
+          <w:u w:val="single"/>
+          <w:lang w:val="en-US"/>
+        </w:rPr>
+        <w:t xml:space="preserve">LESSON </w:t>
+      </w:r>
+      <w:r>
+        <w:rPr>
+          <w:b/>
+          <w:bCs/>
+          <w:i/>
+          <w:iCs/>
+          <w:sz w:val="36"/>
+          <w:szCs w:val="36"/>
+          <w:u w:val="single"/>
+          <w:lang w:val="en-US"/>
+        </w:rPr>
+        <w:t>32</w:t>
+      </w:r>
+    </w:p>
+    <w:p>
+      <w:pPr>
+        <w:rPr>
+          <w:b/>
+          <w:bCs/>
+          <w:lang w:val="en-US"/>
+        </w:rPr>
+      </w:pPr>
+      <w:r>
+        <w:rPr>
+          <w:b/>
+          <w:bCs/>
+          <w:u w:val="single"/>
+          <w:lang w:val="en-US"/>
+        </w:rPr>
+        <w:t>SEQUENCE:</w:t>
+      </w:r>
+      <w:r>
+        <w:rPr>
+          <w:b/>
+          <w:bCs/>
+          <w:lang w:val="en-US"/>
+        </w:rPr>
+        <w:t xml:space="preserve"> Is to create </w:t>
+      </w:r>
+      <w:proofErr w:type="gramStart"/>
+      <w:r>
+        <w:rPr>
+          <w:b/>
+          <w:bCs/>
+          <w:lang w:val="en-US"/>
+        </w:rPr>
+        <w:t>a</w:t>
+      </w:r>
+      <w:proofErr w:type="gramEnd"/>
+      <w:r>
+        <w:rPr>
+          <w:b/>
+          <w:bCs/>
+          <w:lang w:val="en-US"/>
+        </w:rPr>
+        <w:t xml:space="preserve"> id or number generator for your next insert values.</w:t>
+      </w:r>
+    </w:p>
+    <w:p>
+      <w:pPr>
+        <w:pStyle w:val="ListParagraph"/>
+        <w:numPr>
+          <w:ilvl w:val="0"/>
+          <w:numId w:val="29"/>
+        </w:numPr>
+        <w:rPr>
+          <w:lang w:val="en-US"/>
+        </w:rPr>
+      </w:pPr>
+      <w:r>
+        <w:rPr>
+          <w:b/>
+          <w:bCs/>
+          <w:lang w:val="en-US"/>
+        </w:rPr>
+        <w:t>CREATE</w:t>
+      </w:r>
+      <w:r>
+        <w:rPr>
+          <w:b/>
+          <w:bCs/>
+          <w:lang w:val="en-US"/>
+        </w:rPr>
+        <w:t xml:space="preserve"> SEQUENCE</w:t>
+      </w:r>
+      <w:r>
+        <w:rPr>
+          <w:lang w:val="en-US"/>
+        </w:rPr>
+        <w:t>: Is to create a new sequence.</w:t>
+      </w:r>
+    </w:p>
+    <w:p>
+      <w:pPr>
+        <w:pStyle w:val="ListParagraph"/>
+        <w:numPr>
+          <w:ilvl w:val="1"/>
+          <w:numId w:val="29"/>
+        </w:numPr>
+        <w:rPr>
+          <w:lang w:val="en-US"/>
+        </w:rPr>
+      </w:pPr>
+      <w:r>
+        <w:rPr>
+          <w:b/>
+          <w:bCs/>
+          <w:lang w:val="en-US"/>
+        </w:rPr>
+        <w:t>Example</w:t>
+      </w:r>
+      <w:r>
+        <w:rPr>
+          <w:lang w:val="en-US"/>
+        </w:rPr>
+        <w:t xml:space="preserve">: </w:t>
+      </w:r>
+      <w:r>
+        <w:rPr>
+          <w:b/>
+          <w:bCs/>
+          <w:sz w:val="20"/>
+          <w:szCs w:val="20"/>
+          <w:u w:val="single"/>
+          <w:lang w:val="en-US"/>
+        </w:rPr>
+        <w:t>CREATE SEQUENCE</w:t>
+      </w:r>
+      <w:r>
+        <w:rPr>
+          <w:sz w:val="20"/>
+          <w:szCs w:val="20"/>
+          <w:lang w:val="en-US"/>
+        </w:rPr>
+        <w:t xml:space="preserve"> seq START WITH 5 </w:t>
+      </w:r>
+      <w:proofErr w:type="gramStart"/>
+      <w:r>
+        <w:rPr>
+          <w:sz w:val="20"/>
+          <w:szCs w:val="20"/>
+          <w:lang w:val="en-US"/>
+        </w:rPr>
+        <w:t>INCREMENT</w:t>
+      </w:r>
+      <w:proofErr w:type="gramEnd"/>
+      <w:r>
+        <w:rPr>
+          <w:sz w:val="20"/>
+          <w:szCs w:val="20"/>
+          <w:lang w:val="en-US"/>
+        </w:rPr>
+        <w:t xml:space="preserve"> BY 1 NOCACHE;</w:t>
+      </w:r>
+    </w:p>
+    <w:p>
+      <w:pPr>
+        <w:pStyle w:val="ListParagraph"/>
+        <w:numPr>
+          <w:ilvl w:val="0"/>
+          <w:numId w:val="29"/>
+        </w:numPr>
+        <w:rPr>
+          <w:b/>
+          <w:bCs/>
+          <w:lang w:val="en-US"/>
+        </w:rPr>
+      </w:pPr>
+      <w:r>
+        <w:rPr>
+          <w:b/>
+          <w:bCs/>
+          <w:lang w:val="en-US"/>
+        </w:rPr>
+        <w:t>START WITH:</w:t>
+      </w:r>
+      <w:r>
+        <w:rPr>
+          <w:lang w:val="en-US"/>
+        </w:rPr>
+        <w:t xml:space="preserve"> this is the number we should start with we set it as the </w:t>
+      </w:r>
+      <w:proofErr w:type="spellStart"/>
+      <w:r>
+        <w:rPr>
+          <w:lang w:val="en-US"/>
+        </w:rPr>
+        <w:t>the</w:t>
+      </w:r>
+      <w:proofErr w:type="spellEnd"/>
+      <w:r>
+        <w:rPr>
+          <w:lang w:val="en-US"/>
+        </w:rPr>
+        <w:t xml:space="preserve"> tables stops or begin.</w:t>
+      </w:r>
+    </w:p>
+    <w:p>
+      <w:pPr>
+        <w:pStyle w:val="ListParagraph"/>
+        <w:numPr>
+          <w:ilvl w:val="1"/>
+          <w:numId w:val="29"/>
+        </w:numPr>
+        <w:rPr>
+          <w:lang w:val="en-US"/>
+        </w:rPr>
+      </w:pPr>
+      <w:r>
+        <w:rPr>
+          <w:b/>
+          <w:bCs/>
+          <w:lang w:val="en-US"/>
+        </w:rPr>
+        <w:t>Example</w:t>
+      </w:r>
+      <w:r>
+        <w:rPr>
+          <w:lang w:val="en-US"/>
+        </w:rPr>
+        <w:t xml:space="preserve">: </w:t>
+      </w:r>
+      <w:r>
+        <w:rPr>
+          <w:sz w:val="20"/>
+          <w:szCs w:val="20"/>
+          <w:lang w:val="en-US"/>
+        </w:rPr>
+        <w:t xml:space="preserve">CREATE SEQUENCE seq </w:t>
+      </w:r>
+      <w:r>
+        <w:rPr>
+          <w:b/>
+          <w:bCs/>
+          <w:sz w:val="20"/>
+          <w:szCs w:val="20"/>
+          <w:u w:val="single"/>
+          <w:lang w:val="en-US"/>
+        </w:rPr>
+        <w:t>START WITH 5</w:t>
+      </w:r>
+      <w:r>
+        <w:rPr>
+          <w:sz w:val="20"/>
+          <w:szCs w:val="20"/>
+          <w:lang w:val="en-US"/>
+        </w:rPr>
+        <w:t xml:space="preserve"> </w:t>
+      </w:r>
+      <w:proofErr w:type="gramStart"/>
+      <w:r>
+        <w:rPr>
+          <w:sz w:val="20"/>
+          <w:szCs w:val="20"/>
+          <w:lang w:val="en-US"/>
+        </w:rPr>
+        <w:t>INCREMENT</w:t>
+      </w:r>
+      <w:proofErr w:type="gramEnd"/>
+      <w:r>
+        <w:rPr>
+          <w:sz w:val="20"/>
+          <w:szCs w:val="20"/>
+          <w:lang w:val="en-US"/>
+        </w:rPr>
+        <w:t xml:space="preserve"> BY 1 NOCACHE;</w:t>
+      </w:r>
+    </w:p>
+    <w:p>
+      <w:pPr>
+        <w:pStyle w:val="ListParagraph"/>
+        <w:numPr>
+          <w:ilvl w:val="0"/>
+          <w:numId w:val="29"/>
+        </w:numPr>
+        <w:rPr>
+          <w:lang w:val="en-US"/>
+        </w:rPr>
+      </w:pPr>
+      <w:r>
+        <w:rPr>
+          <w:b/>
+          <w:bCs/>
+          <w:lang w:val="en-US"/>
+        </w:rPr>
+        <w:t>INCREMENT BY:</w:t>
+      </w:r>
+      <w:r>
+        <w:rPr>
+          <w:lang w:val="en-US"/>
+        </w:rPr>
+        <w:t xml:space="preserve"> Here we set the increment of the seq value in every insert to the table </w:t>
+      </w:r>
+    </w:p>
+    <w:p>
+      <w:pPr>
+        <w:pStyle w:val="ListParagraph"/>
+        <w:numPr>
+          <w:ilvl w:val="1"/>
+          <w:numId w:val="29"/>
+        </w:numPr>
+        <w:rPr>
+          <w:lang w:val="en-US"/>
+        </w:rPr>
+      </w:pPr>
+      <w:r>
+        <w:rPr>
+          <w:b/>
+          <w:bCs/>
+          <w:lang w:val="en-US"/>
+        </w:rPr>
+        <w:t>Example</w:t>
+      </w:r>
+      <w:r>
+        <w:rPr>
+          <w:lang w:val="en-US"/>
+        </w:rPr>
+        <w:t xml:space="preserve">: </w:t>
+      </w:r>
+      <w:r>
+        <w:rPr>
+          <w:sz w:val="20"/>
+          <w:szCs w:val="20"/>
+          <w:lang w:val="en-US"/>
+        </w:rPr>
+        <w:t xml:space="preserve">CREATE SEQUENCE seq START WITH 5 </w:t>
+      </w:r>
+      <w:proofErr w:type="gramStart"/>
+      <w:r>
+        <w:rPr>
+          <w:b/>
+          <w:bCs/>
+          <w:sz w:val="20"/>
+          <w:szCs w:val="20"/>
+          <w:u w:val="single"/>
+          <w:lang w:val="en-US"/>
+        </w:rPr>
+        <w:t>INCREMENT</w:t>
+      </w:r>
+      <w:proofErr w:type="gramEnd"/>
+      <w:r>
+        <w:rPr>
+          <w:b/>
+          <w:bCs/>
+          <w:sz w:val="20"/>
+          <w:szCs w:val="20"/>
+          <w:u w:val="single"/>
+          <w:lang w:val="en-US"/>
+        </w:rPr>
+        <w:t xml:space="preserve"> BY 1</w:t>
+      </w:r>
+      <w:r>
+        <w:rPr>
+          <w:sz w:val="20"/>
+          <w:szCs w:val="20"/>
+          <w:lang w:val="en-US"/>
+        </w:rPr>
+        <w:t xml:space="preserve"> NOCACHE;</w:t>
+      </w:r>
+    </w:p>
+    <w:p>
+      <w:pPr>
+        <w:pStyle w:val="ListParagraph"/>
+        <w:ind w:left="1440"/>
+        <w:rPr>
+          <w:lang w:val="en-US"/>
+        </w:rPr>
+      </w:pPr>
+    </w:p>
+    <w:p>
+      <w:pPr>
+        <w:pStyle w:val="ListParagraph"/>
+        <w:numPr>
+          <w:ilvl w:val="0"/>
+          <w:numId w:val="29"/>
+        </w:numPr>
+        <w:rPr>
+          <w:lang w:val="en-US"/>
+        </w:rPr>
+      </w:pPr>
+      <w:r>
+        <w:rPr>
+          <w:b/>
+          <w:bCs/>
+          <w:lang w:val="en-US"/>
+        </w:rPr>
+        <w:t>MINVALUE:</w:t>
+      </w:r>
+      <w:r>
+        <w:rPr>
+          <w:lang w:val="en-US"/>
+        </w:rPr>
+        <w:t xml:space="preserve"> We set the min value we start from it we used because if the last id in the table is 5 so we need to start from 5 and if we removed from the query will use the start as </w:t>
+      </w:r>
+      <w:proofErr w:type="spellStart"/>
+      <w:r>
+        <w:rPr>
+          <w:lang w:val="en-US"/>
+        </w:rPr>
+        <w:t>minvalue</w:t>
+      </w:r>
+      <w:proofErr w:type="spellEnd"/>
+      <w:r>
+        <w:rPr>
+          <w:lang w:val="en-US"/>
+        </w:rPr>
+        <w:t>.</w:t>
+      </w:r>
+    </w:p>
+    <w:p>
+      <w:pPr>
+        <w:pStyle w:val="ListParagraph"/>
+        <w:numPr>
+          <w:ilvl w:val="1"/>
+          <w:numId w:val="29"/>
+        </w:numPr>
+        <w:rPr>
+          <w:lang w:val="en-US"/>
+        </w:rPr>
+      </w:pPr>
+      <w:r>
+        <w:rPr>
+          <w:b/>
+          <w:bCs/>
+          <w:lang w:val="en-US"/>
+        </w:rPr>
+        <w:t>Example</w:t>
+      </w:r>
+      <w:r>
+        <w:rPr>
+          <w:lang w:val="en-US"/>
+        </w:rPr>
+        <w:t xml:space="preserve">: </w:t>
+      </w:r>
+      <w:r>
+        <w:rPr>
+          <w:sz w:val="20"/>
+          <w:szCs w:val="20"/>
+          <w:lang w:val="en-US"/>
+        </w:rPr>
+        <w:t xml:space="preserve">CREATE SEQUENCE seq START WITH 5 </w:t>
+      </w:r>
+      <w:proofErr w:type="gramStart"/>
+      <w:r>
+        <w:rPr>
+          <w:sz w:val="20"/>
+          <w:szCs w:val="20"/>
+          <w:lang w:val="en-US"/>
+        </w:rPr>
+        <w:t>INCREMENT</w:t>
+      </w:r>
+      <w:proofErr w:type="gramEnd"/>
+      <w:r>
+        <w:rPr>
+          <w:sz w:val="20"/>
+          <w:szCs w:val="20"/>
+          <w:lang w:val="en-US"/>
+        </w:rPr>
+        <w:t xml:space="preserve"> BY 1 </w:t>
+      </w:r>
+      <w:r>
+        <w:rPr>
+          <w:b/>
+          <w:bCs/>
+          <w:sz w:val="20"/>
+          <w:szCs w:val="20"/>
+          <w:u w:val="single"/>
+          <w:lang w:val="en-US"/>
+        </w:rPr>
+        <w:t>MINVALUE 5</w:t>
+      </w:r>
+      <w:r>
+        <w:rPr>
+          <w:sz w:val="20"/>
+          <w:szCs w:val="20"/>
+          <w:lang w:val="en-US"/>
+        </w:rPr>
+        <w:t xml:space="preserve"> NOCACHE;</w:t>
+      </w:r>
+    </w:p>
+    <w:p>
+      <w:pPr>
+        <w:pStyle w:val="ListParagraph"/>
+        <w:numPr>
+          <w:ilvl w:val="0"/>
+          <w:numId w:val="29"/>
+        </w:numPr>
+        <w:rPr>
+          <w:lang w:val="en-US"/>
+        </w:rPr>
+      </w:pPr>
+      <w:r>
+        <w:rPr>
+          <w:b/>
+          <w:bCs/>
+          <w:lang w:val="en-US"/>
+        </w:rPr>
+        <w:t>MAXVALUE:</w:t>
+      </w:r>
+      <w:r>
+        <w:rPr>
+          <w:lang w:val="en-US"/>
+        </w:rPr>
+        <w:t xml:space="preserve"> We use it to set the end of the seq so if the seq get to the value 900 will end there.</w:t>
+      </w:r>
+    </w:p>
+    <w:p>
+      <w:pPr>
+        <w:pStyle w:val="ListParagraph"/>
+        <w:numPr>
+          <w:ilvl w:val="1"/>
+          <w:numId w:val="29"/>
+        </w:numPr>
+        <w:rPr>
+          <w:sz w:val="20"/>
+          <w:szCs w:val="20"/>
+          <w:lang w:val="en-US"/>
+        </w:rPr>
+      </w:pPr>
+      <w:r>
+        <w:rPr>
+          <w:b/>
+          <w:bCs/>
+          <w:lang w:val="en-US"/>
+        </w:rPr>
+        <w:t>Example</w:t>
+      </w:r>
+      <w:r>
+        <w:rPr>
+          <w:lang w:val="en-US"/>
+        </w:rPr>
+        <w:t>:</w:t>
+      </w:r>
+      <w:r>
+        <w:t xml:space="preserve"> </w:t>
+      </w:r>
+      <w:r>
+        <w:rPr>
+          <w:sz w:val="20"/>
+          <w:szCs w:val="20"/>
+          <w:lang w:val="en-US"/>
+        </w:rPr>
+        <w:t xml:space="preserve">CREATE SEQUENCE seq START WITH 5 </w:t>
+      </w:r>
+      <w:proofErr w:type="gramStart"/>
+      <w:r>
+        <w:rPr>
+          <w:sz w:val="20"/>
+          <w:szCs w:val="20"/>
+          <w:lang w:val="en-US"/>
+        </w:rPr>
+        <w:t>INCREMENT</w:t>
+      </w:r>
+      <w:proofErr w:type="gramEnd"/>
+      <w:r>
+        <w:rPr>
+          <w:sz w:val="20"/>
+          <w:szCs w:val="20"/>
+          <w:lang w:val="en-US"/>
+        </w:rPr>
+        <w:t xml:space="preserve"> BY 1 </w:t>
+      </w:r>
+      <w:r>
+        <w:rPr>
+          <w:b/>
+          <w:bCs/>
+          <w:sz w:val="20"/>
+          <w:szCs w:val="20"/>
+          <w:u w:val="single"/>
+          <w:lang w:val="en-US"/>
+        </w:rPr>
+        <w:t>MAXVALUE 900</w:t>
+      </w:r>
+      <w:r>
+        <w:rPr>
+          <w:sz w:val="20"/>
+          <w:szCs w:val="20"/>
+          <w:lang w:val="en-US"/>
+        </w:rPr>
+        <w:t xml:space="preserve"> NOCACHE;</w:t>
+      </w:r>
+    </w:p>
+    <w:p>
+      <w:pPr>
+        <w:pStyle w:val="ListParagraph"/>
+        <w:numPr>
+          <w:ilvl w:val="0"/>
+          <w:numId w:val="29"/>
+        </w:numPr>
+        <w:rPr>
+          <w:lang w:val="en-US"/>
+        </w:rPr>
+      </w:pPr>
+      <w:r>
+        <w:rPr>
+          <w:b/>
+          <w:bCs/>
+          <w:lang w:val="en-US"/>
+        </w:rPr>
+        <w:t>CACHE &amp; NOCACHE:</w:t>
+      </w:r>
+      <w:r>
+        <w:rPr>
+          <w:lang w:val="en-US"/>
+        </w:rPr>
+        <w:t xml:space="preserve"> Cache is to store </w:t>
+      </w:r>
+      <w:proofErr w:type="gramStart"/>
+      <w:r>
+        <w:rPr>
+          <w:lang w:val="en-US"/>
+        </w:rPr>
+        <w:t>amount</w:t>
+      </w:r>
+      <w:proofErr w:type="gramEnd"/>
+      <w:r>
+        <w:rPr>
+          <w:lang w:val="en-US"/>
+        </w:rPr>
+        <w:t xml:space="preserve"> of values in the memory for fast insert but if the app crash the seq will start from last value we put it in the cache.</w:t>
+      </w:r>
+    </w:p>
+    <w:p>
+      <w:pPr>
+        <w:pStyle w:val="ListParagraph"/>
+        <w:numPr>
+          <w:ilvl w:val="1"/>
+          <w:numId w:val="29"/>
+        </w:numPr>
+        <w:rPr>
+          <w:sz w:val="20"/>
+          <w:szCs w:val="20"/>
+          <w:lang w:val="en-US"/>
+        </w:rPr>
+      </w:pPr>
+      <w:r>
+        <w:rPr>
+          <w:b/>
+          <w:bCs/>
+          <w:lang w:val="en-US"/>
+        </w:rPr>
+        <w:t>Example</w:t>
+      </w:r>
+      <w:r>
+        <w:rPr>
+          <w:lang w:val="en-US"/>
+        </w:rPr>
+        <w:t xml:space="preserve">: </w:t>
+      </w:r>
+      <w:r>
+        <w:rPr>
+          <w:sz w:val="20"/>
+          <w:szCs w:val="20"/>
+          <w:lang w:val="en-US"/>
+        </w:rPr>
+        <w:t xml:space="preserve">CREATE SEQUENCE seq START WITH 5 </w:t>
+      </w:r>
+      <w:proofErr w:type="gramStart"/>
+      <w:r>
+        <w:rPr>
+          <w:sz w:val="20"/>
+          <w:szCs w:val="20"/>
+          <w:lang w:val="en-US"/>
+        </w:rPr>
+        <w:t>INCREMENT</w:t>
+      </w:r>
+      <w:proofErr w:type="gramEnd"/>
+      <w:r>
+        <w:rPr>
+          <w:sz w:val="20"/>
+          <w:szCs w:val="20"/>
+          <w:lang w:val="en-US"/>
+        </w:rPr>
+        <w:t xml:space="preserve"> BY 1 </w:t>
+      </w:r>
+      <w:r>
+        <w:rPr>
+          <w:b/>
+          <w:bCs/>
+          <w:sz w:val="20"/>
+          <w:szCs w:val="20"/>
+          <w:u w:val="single"/>
+          <w:lang w:val="en-US"/>
+        </w:rPr>
+        <w:t>NOCACHE OR CACHE 30</w:t>
+      </w:r>
+      <w:r>
+        <w:rPr>
+          <w:sz w:val="20"/>
+          <w:szCs w:val="20"/>
+          <w:lang w:val="en-US"/>
+        </w:rPr>
+        <w:t>;</w:t>
+      </w:r>
+    </w:p>
+    <w:p>
+      <w:pPr>
+        <w:pStyle w:val="ListParagraph"/>
+        <w:numPr>
+          <w:ilvl w:val="0"/>
+          <w:numId w:val="29"/>
+        </w:numPr>
+        <w:rPr>
+          <w:lang w:val="en-US"/>
+        </w:rPr>
+      </w:pPr>
+      <w:r>
+        <w:rPr>
+          <w:b/>
+          <w:bCs/>
+          <w:lang w:val="en-US"/>
+        </w:rPr>
+        <w:t>NEXTVAL:</w:t>
+      </w:r>
+      <w:r>
+        <w:rPr>
+          <w:lang w:val="en-US"/>
+        </w:rPr>
+        <w:t xml:space="preserve"> Here we used to when we insert new value with the sequence.</w:t>
+      </w:r>
+    </w:p>
+    <w:p>
+      <w:pPr>
+        <w:pStyle w:val="ListParagraph"/>
+        <w:numPr>
+          <w:ilvl w:val="1"/>
+          <w:numId w:val="29"/>
+        </w:numPr>
+        <w:rPr>
+          <w:lang w:val="en-US"/>
+        </w:rPr>
+      </w:pPr>
+      <w:r>
+        <w:rPr>
+          <w:b/>
+          <w:bCs/>
+          <w:lang w:val="en-US"/>
+        </w:rPr>
+        <w:t>Example</w:t>
+      </w:r>
+      <w:r>
+        <w:rPr>
+          <w:lang w:val="en-US"/>
+        </w:rPr>
+        <w:t xml:space="preserve">: </w:t>
+      </w:r>
+      <w:r>
+        <w:rPr>
+          <w:sz w:val="20"/>
+          <w:szCs w:val="20"/>
+          <w:lang w:val="en-US"/>
+        </w:rPr>
+        <w:t>INSERT INTO regions values (</w:t>
+      </w:r>
+      <w:proofErr w:type="spellStart"/>
+      <w:proofErr w:type="gramStart"/>
+      <w:r>
+        <w:rPr>
+          <w:sz w:val="20"/>
+          <w:szCs w:val="20"/>
+          <w:lang w:val="en-US"/>
+        </w:rPr>
+        <w:t>seq.nextval</w:t>
+      </w:r>
+      <w:proofErr w:type="spellEnd"/>
+      <w:proofErr w:type="gramEnd"/>
+      <w:r>
+        <w:rPr>
+          <w:sz w:val="20"/>
+          <w:szCs w:val="20"/>
+          <w:lang w:val="en-US"/>
+        </w:rPr>
+        <w:t>, 'EGYPT');</w:t>
+      </w:r>
+    </w:p>
+    <w:p>
+      <w:pPr>
+        <w:pStyle w:val="ListParagraph"/>
+        <w:numPr>
+          <w:ilvl w:val="0"/>
+          <w:numId w:val="29"/>
+        </w:numPr>
+        <w:rPr>
+          <w:lang w:val="en-US"/>
+        </w:rPr>
+      </w:pPr>
+      <w:r>
+        <w:rPr>
+          <w:b/>
+          <w:bCs/>
+          <w:lang w:val="en-US"/>
+        </w:rPr>
+        <w:t>DROP:</w:t>
+      </w:r>
+      <w:r>
+        <w:rPr>
+          <w:lang w:val="en-US"/>
+        </w:rPr>
+        <w:t xml:space="preserve"> Used to delete the sequence.</w:t>
+      </w:r>
+    </w:p>
+    <w:p>
+      <w:pPr>
+        <w:pStyle w:val="ListParagraph"/>
+        <w:numPr>
+          <w:ilvl w:val="1"/>
+          <w:numId w:val="29"/>
+        </w:numPr>
+        <w:rPr>
+          <w:lang w:val="en-US"/>
+        </w:rPr>
+      </w:pPr>
+      <w:r>
+        <w:rPr>
+          <w:b/>
+          <w:bCs/>
+          <w:lang w:val="en-US"/>
+        </w:rPr>
+        <w:t>Example</w:t>
+      </w:r>
+      <w:r>
+        <w:rPr>
+          <w:lang w:val="en-US"/>
+        </w:rPr>
+        <w:t xml:space="preserve">: </w:t>
+      </w:r>
+      <w:r>
+        <w:rPr>
+          <w:sz w:val="20"/>
+          <w:szCs w:val="20"/>
+          <w:lang w:val="en-US"/>
+        </w:rPr>
+        <w:t>DROP SEQUENCE seq</w:t>
+      </w:r>
+      <w:r>
+        <w:rPr>
+          <w:sz w:val="20"/>
+          <w:szCs w:val="20"/>
+          <w:lang w:val="en-US"/>
+        </w:rPr>
+        <w:t>;</w:t>
+      </w:r>
+    </w:p>
+    <w:p>
+      <w:pPr>
+        <w:jc w:val="center"/>
+        <w:rPr>
+          <w:lang w:val="en-US"/>
+        </w:rPr>
+      </w:pPr>
+    </w:p>
     <w:sectPr>
       <w:pgSz w:w="11906" w:h="16838"/>
       <w:pgMar w:top="1440" w:right="1440" w:bottom="1440" w:left="1440" w:header="708" w:footer="708" w:gutter="0"/>
@@ -18881,6 +20947,119 @@
     </w:lvl>
   </w:abstractNum>
   <w:abstractNum w:abstractNumId="10" w15:restartNumberingAfterBreak="0">
+    <w:nsid w:val="3B573CB3"/>
+    <w:multiLevelType w:val="hybridMultilevel"/>
+    <w:tmpl w:val="9F9E17D6"/>
+    <w:lvl w:ilvl="0" w:tplc="0C000001">
+      <w:start w:val="1"/>
+      <w:numFmt w:val="bullet"/>
+      <w:lvlText w:val=""/>
+      <w:lvlJc w:val="left"/>
+      <w:pPr>
+        <w:ind w:left="720" w:hanging="360"/>
+      </w:pPr>
+      <w:rPr>
+        <w:rFonts w:ascii="Symbol" w:hAnsi="Symbol" w:hint="default"/>
+      </w:rPr>
+    </w:lvl>
+    <w:lvl w:ilvl="1" w:tplc="0C000003">
+      <w:start w:val="1"/>
+      <w:numFmt w:val="bullet"/>
+      <w:lvlText w:val="o"/>
+      <w:lvlJc w:val="left"/>
+      <w:pPr>
+        <w:ind w:left="1440" w:hanging="360"/>
+      </w:pPr>
+      <w:rPr>
+        <w:rFonts w:ascii="Courier New" w:hAnsi="Courier New" w:cs="Courier New" w:hint="default"/>
+      </w:rPr>
+    </w:lvl>
+    <w:lvl w:ilvl="2" w:tplc="0C000005" w:tentative="1">
+      <w:start w:val="1"/>
+      <w:numFmt w:val="bullet"/>
+      <w:lvlText w:val=""/>
+      <w:lvlJc w:val="left"/>
+      <w:pPr>
+        <w:ind w:left="2160" w:hanging="360"/>
+      </w:pPr>
+      <w:rPr>
+        <w:rFonts w:ascii="Wingdings" w:hAnsi="Wingdings" w:hint="default"/>
+      </w:rPr>
+    </w:lvl>
+    <w:lvl w:ilvl="3" w:tplc="0C000001" w:tentative="1">
+      <w:start w:val="1"/>
+      <w:numFmt w:val="bullet"/>
+      <w:lvlText w:val=""/>
+      <w:lvlJc w:val="left"/>
+      <w:pPr>
+        <w:ind w:left="2880" w:hanging="360"/>
+      </w:pPr>
+      <w:rPr>
+        <w:rFonts w:ascii="Symbol" w:hAnsi="Symbol" w:hint="default"/>
+      </w:rPr>
+    </w:lvl>
+    <w:lvl w:ilvl="4" w:tplc="0C000003" w:tentative="1">
+      <w:start w:val="1"/>
+      <w:numFmt w:val="bullet"/>
+      <w:lvlText w:val="o"/>
+      <w:lvlJc w:val="left"/>
+      <w:pPr>
+        <w:ind w:left="3600" w:hanging="360"/>
+      </w:pPr>
+      <w:rPr>
+        <w:rFonts w:ascii="Courier New" w:hAnsi="Courier New" w:cs="Courier New" w:hint="default"/>
+      </w:rPr>
+    </w:lvl>
+    <w:lvl w:ilvl="5" w:tplc="0C000005" w:tentative="1">
+      <w:start w:val="1"/>
+      <w:numFmt w:val="bullet"/>
+      <w:lvlText w:val=""/>
+      <w:lvlJc w:val="left"/>
+      <w:pPr>
+        <w:ind w:left="4320" w:hanging="360"/>
+      </w:pPr>
+      <w:rPr>
+        <w:rFonts w:ascii="Wingdings" w:hAnsi="Wingdings" w:hint="default"/>
+      </w:rPr>
+    </w:lvl>
+    <w:lvl w:ilvl="6" w:tplc="0C000001" w:tentative="1">
+      <w:start w:val="1"/>
+      <w:numFmt w:val="bullet"/>
+      <w:lvlText w:val=""/>
+      <w:lvlJc w:val="left"/>
+      <w:pPr>
+        <w:ind w:left="5040" w:hanging="360"/>
+      </w:pPr>
+      <w:rPr>
+        <w:rFonts w:ascii="Symbol" w:hAnsi="Symbol" w:hint="default"/>
+      </w:rPr>
+    </w:lvl>
+    <w:lvl w:ilvl="7" w:tplc="0C000003" w:tentative="1">
+      <w:start w:val="1"/>
+      <w:numFmt w:val="bullet"/>
+      <w:lvlText w:val="o"/>
+      <w:lvlJc w:val="left"/>
+      <w:pPr>
+        <w:ind w:left="5760" w:hanging="360"/>
+      </w:pPr>
+      <w:rPr>
+        <w:rFonts w:ascii="Courier New" w:hAnsi="Courier New" w:cs="Courier New" w:hint="default"/>
+      </w:rPr>
+    </w:lvl>
+    <w:lvl w:ilvl="8" w:tplc="0C000005" w:tentative="1">
+      <w:start w:val="1"/>
+      <w:numFmt w:val="bullet"/>
+      <w:lvlText w:val=""/>
+      <w:lvlJc w:val="left"/>
+      <w:pPr>
+        <w:ind w:left="6480" w:hanging="360"/>
+      </w:pPr>
+      <w:rPr>
+        <w:rFonts w:ascii="Wingdings" w:hAnsi="Wingdings" w:hint="default"/>
+      </w:rPr>
+    </w:lvl>
+  </w:abstractNum>
+  <w:abstractNum w:abstractNumId="11" w15:restartNumberingAfterBreak="0">
     <w:nsid w:val="3E003CC1"/>
     <w:multiLevelType w:val="hybridMultilevel"/>
     <w:tmpl w:val="AE462006"/>
@@ -18993,7 +21172,7 @@
       </w:rPr>
     </w:lvl>
   </w:abstractNum>
-  <w:abstractNum w:abstractNumId="11" w15:restartNumberingAfterBreak="0">
+  <w:abstractNum w:abstractNumId="12" w15:restartNumberingAfterBreak="0">
     <w:nsid w:val="51CB0D74"/>
     <w:multiLevelType w:val="hybridMultilevel"/>
     <w:tmpl w:val="A94A1436"/>
@@ -19106,7 +21285,7 @@
       </w:rPr>
     </w:lvl>
   </w:abstractNum>
-  <w:abstractNum w:abstractNumId="12" w15:restartNumberingAfterBreak="0">
+  <w:abstractNum w:abstractNumId="13" w15:restartNumberingAfterBreak="0">
     <w:nsid w:val="542005BC"/>
     <w:multiLevelType w:val="hybridMultilevel"/>
     <w:tmpl w:val="ACEA2FD6"/>
@@ -19221,7 +21400,120 @@
       </w:rPr>
     </w:lvl>
   </w:abstractNum>
-  <w:abstractNum w:abstractNumId="13" w15:restartNumberingAfterBreak="0">
+  <w:abstractNum w:abstractNumId="14" w15:restartNumberingAfterBreak="0">
+    <w:nsid w:val="582966C1"/>
+    <w:multiLevelType w:val="hybridMultilevel"/>
+    <w:tmpl w:val="A6A80E46"/>
+    <w:lvl w:ilvl="0" w:tplc="0C000001">
+      <w:start w:val="1"/>
+      <w:numFmt w:val="bullet"/>
+      <w:lvlText w:val=""/>
+      <w:lvlJc w:val="left"/>
+      <w:pPr>
+        <w:ind w:left="720" w:hanging="360"/>
+      </w:pPr>
+      <w:rPr>
+        <w:rFonts w:ascii="Symbol" w:hAnsi="Symbol" w:hint="default"/>
+      </w:rPr>
+    </w:lvl>
+    <w:lvl w:ilvl="1" w:tplc="0C000003">
+      <w:start w:val="1"/>
+      <w:numFmt w:val="bullet"/>
+      <w:lvlText w:val="o"/>
+      <w:lvlJc w:val="left"/>
+      <w:pPr>
+        <w:ind w:left="1440" w:hanging="360"/>
+      </w:pPr>
+      <w:rPr>
+        <w:rFonts w:ascii="Courier New" w:hAnsi="Courier New" w:cs="Courier New" w:hint="default"/>
+      </w:rPr>
+    </w:lvl>
+    <w:lvl w:ilvl="2" w:tplc="0C000005" w:tentative="1">
+      <w:start w:val="1"/>
+      <w:numFmt w:val="bullet"/>
+      <w:lvlText w:val=""/>
+      <w:lvlJc w:val="left"/>
+      <w:pPr>
+        <w:ind w:left="2160" w:hanging="360"/>
+      </w:pPr>
+      <w:rPr>
+        <w:rFonts w:ascii="Wingdings" w:hAnsi="Wingdings" w:hint="default"/>
+      </w:rPr>
+    </w:lvl>
+    <w:lvl w:ilvl="3" w:tplc="0C000001" w:tentative="1">
+      <w:start w:val="1"/>
+      <w:numFmt w:val="bullet"/>
+      <w:lvlText w:val=""/>
+      <w:lvlJc w:val="left"/>
+      <w:pPr>
+        <w:ind w:left="2880" w:hanging="360"/>
+      </w:pPr>
+      <w:rPr>
+        <w:rFonts w:ascii="Symbol" w:hAnsi="Symbol" w:hint="default"/>
+      </w:rPr>
+    </w:lvl>
+    <w:lvl w:ilvl="4" w:tplc="0C000003" w:tentative="1">
+      <w:start w:val="1"/>
+      <w:numFmt w:val="bullet"/>
+      <w:lvlText w:val="o"/>
+      <w:lvlJc w:val="left"/>
+      <w:pPr>
+        <w:ind w:left="3600" w:hanging="360"/>
+      </w:pPr>
+      <w:rPr>
+        <w:rFonts w:ascii="Courier New" w:hAnsi="Courier New" w:cs="Courier New" w:hint="default"/>
+      </w:rPr>
+    </w:lvl>
+    <w:lvl w:ilvl="5" w:tplc="0C000005" w:tentative="1">
+      <w:start w:val="1"/>
+      <w:numFmt w:val="bullet"/>
+      <w:lvlText w:val=""/>
+      <w:lvlJc w:val="left"/>
+      <w:pPr>
+        <w:ind w:left="4320" w:hanging="360"/>
+      </w:pPr>
+      <w:rPr>
+        <w:rFonts w:ascii="Wingdings" w:hAnsi="Wingdings" w:hint="default"/>
+      </w:rPr>
+    </w:lvl>
+    <w:lvl w:ilvl="6" w:tplc="0C000001" w:tentative="1">
+      <w:start w:val="1"/>
+      <w:numFmt w:val="bullet"/>
+      <w:lvlText w:val=""/>
+      <w:lvlJc w:val="left"/>
+      <w:pPr>
+        <w:ind w:left="5040" w:hanging="360"/>
+      </w:pPr>
+      <w:rPr>
+        <w:rFonts w:ascii="Symbol" w:hAnsi="Symbol" w:hint="default"/>
+      </w:rPr>
+    </w:lvl>
+    <w:lvl w:ilvl="7" w:tplc="0C000003" w:tentative="1">
+      <w:start w:val="1"/>
+      <w:numFmt w:val="bullet"/>
+      <w:lvlText w:val="o"/>
+      <w:lvlJc w:val="left"/>
+      <w:pPr>
+        <w:ind w:left="5760" w:hanging="360"/>
+      </w:pPr>
+      <w:rPr>
+        <w:rFonts w:ascii="Courier New" w:hAnsi="Courier New" w:cs="Courier New" w:hint="default"/>
+      </w:rPr>
+    </w:lvl>
+    <w:lvl w:ilvl="8" w:tplc="0C000005" w:tentative="1">
+      <w:start w:val="1"/>
+      <w:numFmt w:val="bullet"/>
+      <w:lvlText w:val=""/>
+      <w:lvlJc w:val="left"/>
+      <w:pPr>
+        <w:ind w:left="6480" w:hanging="360"/>
+      </w:pPr>
+      <w:rPr>
+        <w:rFonts w:ascii="Wingdings" w:hAnsi="Wingdings" w:hint="default"/>
+      </w:rPr>
+    </w:lvl>
+  </w:abstractNum>
+  <w:abstractNum w:abstractNumId="15" w15:restartNumberingAfterBreak="0">
     <w:nsid w:val="5A8D2D06"/>
     <w:multiLevelType w:val="hybridMultilevel"/>
     <w:tmpl w:val="050CDBCE"/>
@@ -19334,7 +21626,7 @@
       </w:rPr>
     </w:lvl>
   </w:abstractNum>
-  <w:abstractNum w:abstractNumId="14" w15:restartNumberingAfterBreak="0">
+  <w:abstractNum w:abstractNumId="16" w15:restartNumberingAfterBreak="0">
     <w:nsid w:val="5D7C39A2"/>
     <w:multiLevelType w:val="hybridMultilevel"/>
     <w:tmpl w:val="8A80BF48"/>
@@ -19447,7 +21739,7 @@
       </w:rPr>
     </w:lvl>
   </w:abstractNum>
-  <w:abstractNum w:abstractNumId="15" w15:restartNumberingAfterBreak="0">
+  <w:abstractNum w:abstractNumId="17" w15:restartNumberingAfterBreak="0">
     <w:nsid w:val="5DC21D59"/>
     <w:multiLevelType w:val="hybridMultilevel"/>
     <w:tmpl w:val="CFCA381E"/>
@@ -19560,7 +21852,7 @@
       </w:rPr>
     </w:lvl>
   </w:abstractNum>
-  <w:abstractNum w:abstractNumId="16" w15:restartNumberingAfterBreak="0">
+  <w:abstractNum w:abstractNumId="18" w15:restartNumberingAfterBreak="0">
     <w:nsid w:val="649B6418"/>
     <w:multiLevelType w:val="hybridMultilevel"/>
     <w:tmpl w:val="0F5A618C"/>
@@ -19673,7 +21965,7 @@
       </w:rPr>
     </w:lvl>
   </w:abstractNum>
-  <w:abstractNum w:abstractNumId="17" w15:restartNumberingAfterBreak="0">
+  <w:abstractNum w:abstractNumId="19" w15:restartNumberingAfterBreak="0">
     <w:nsid w:val="656510D6"/>
     <w:multiLevelType w:val="hybridMultilevel"/>
     <w:tmpl w:val="33686BD0"/>
@@ -19786,7 +22078,7 @@
       </w:rPr>
     </w:lvl>
   </w:abstractNum>
-  <w:abstractNum w:abstractNumId="18" w15:restartNumberingAfterBreak="0">
+  <w:abstractNum w:abstractNumId="20" w15:restartNumberingAfterBreak="0">
     <w:nsid w:val="673B1E8C"/>
     <w:multiLevelType w:val="hybridMultilevel"/>
     <w:tmpl w:val="519A06D8"/>
@@ -19899,7 +22191,7 @@
       </w:rPr>
     </w:lvl>
   </w:abstractNum>
-  <w:abstractNum w:abstractNumId="19" w15:restartNumberingAfterBreak="0">
+  <w:abstractNum w:abstractNumId="21" w15:restartNumberingAfterBreak="0">
     <w:nsid w:val="67987C90"/>
     <w:multiLevelType w:val="hybridMultilevel"/>
     <w:tmpl w:val="13EEF116"/>
@@ -20012,7 +22304,7 @@
       </w:rPr>
     </w:lvl>
   </w:abstractNum>
-  <w:abstractNum w:abstractNumId="20" w15:restartNumberingAfterBreak="0">
+  <w:abstractNum w:abstractNumId="22" w15:restartNumberingAfterBreak="0">
     <w:nsid w:val="6C3E479E"/>
     <w:multiLevelType w:val="hybridMultilevel"/>
     <w:tmpl w:val="6E70310A"/>
@@ -20125,7 +22417,7 @@
       </w:rPr>
     </w:lvl>
   </w:abstractNum>
-  <w:abstractNum w:abstractNumId="21" w15:restartNumberingAfterBreak="0">
+  <w:abstractNum w:abstractNumId="23" w15:restartNumberingAfterBreak="0">
     <w:nsid w:val="6C860C54"/>
     <w:multiLevelType w:val="hybridMultilevel"/>
     <w:tmpl w:val="5080BFE8"/>
@@ -20238,7 +22530,7 @@
       </w:rPr>
     </w:lvl>
   </w:abstractNum>
-  <w:abstractNum w:abstractNumId="22" w15:restartNumberingAfterBreak="0">
+  <w:abstractNum w:abstractNumId="24" w15:restartNumberingAfterBreak="0">
     <w:nsid w:val="6FD80562"/>
     <w:multiLevelType w:val="hybridMultilevel"/>
     <w:tmpl w:val="5904658A"/>
@@ -20351,7 +22643,7 @@
       </w:rPr>
     </w:lvl>
   </w:abstractNum>
-  <w:abstractNum w:abstractNumId="23" w15:restartNumberingAfterBreak="0">
+  <w:abstractNum w:abstractNumId="25" w15:restartNumberingAfterBreak="0">
     <w:nsid w:val="76444FDA"/>
     <w:multiLevelType w:val="hybridMultilevel"/>
     <w:tmpl w:val="A54CFB22"/>
@@ -20464,7 +22756,120 @@
       </w:rPr>
     </w:lvl>
   </w:abstractNum>
-  <w:abstractNum w:abstractNumId="24" w15:restartNumberingAfterBreak="0">
+  <w:abstractNum w:abstractNumId="26" w15:restartNumberingAfterBreak="0">
+    <w:nsid w:val="783B3481"/>
+    <w:multiLevelType w:val="hybridMultilevel"/>
+    <w:tmpl w:val="F3AEE546"/>
+    <w:lvl w:ilvl="0" w:tplc="0C000001">
+      <w:start w:val="1"/>
+      <w:numFmt w:val="bullet"/>
+      <w:lvlText w:val=""/>
+      <w:lvlJc w:val="left"/>
+      <w:pPr>
+        <w:ind w:left="720" w:hanging="360"/>
+      </w:pPr>
+      <w:rPr>
+        <w:rFonts w:ascii="Symbol" w:hAnsi="Symbol" w:hint="default"/>
+      </w:rPr>
+    </w:lvl>
+    <w:lvl w:ilvl="1" w:tplc="0C000003">
+      <w:start w:val="1"/>
+      <w:numFmt w:val="bullet"/>
+      <w:lvlText w:val="o"/>
+      <w:lvlJc w:val="left"/>
+      <w:pPr>
+        <w:ind w:left="1440" w:hanging="360"/>
+      </w:pPr>
+      <w:rPr>
+        <w:rFonts w:ascii="Courier New" w:hAnsi="Courier New" w:cs="Courier New" w:hint="default"/>
+      </w:rPr>
+    </w:lvl>
+    <w:lvl w:ilvl="2" w:tplc="0C000005" w:tentative="1">
+      <w:start w:val="1"/>
+      <w:numFmt w:val="bullet"/>
+      <w:lvlText w:val=""/>
+      <w:lvlJc w:val="left"/>
+      <w:pPr>
+        <w:ind w:left="2160" w:hanging="360"/>
+      </w:pPr>
+      <w:rPr>
+        <w:rFonts w:ascii="Wingdings" w:hAnsi="Wingdings" w:hint="default"/>
+      </w:rPr>
+    </w:lvl>
+    <w:lvl w:ilvl="3" w:tplc="0C000001" w:tentative="1">
+      <w:start w:val="1"/>
+      <w:numFmt w:val="bullet"/>
+      <w:lvlText w:val=""/>
+      <w:lvlJc w:val="left"/>
+      <w:pPr>
+        <w:ind w:left="2880" w:hanging="360"/>
+      </w:pPr>
+      <w:rPr>
+        <w:rFonts w:ascii="Symbol" w:hAnsi="Symbol" w:hint="default"/>
+      </w:rPr>
+    </w:lvl>
+    <w:lvl w:ilvl="4" w:tplc="0C000003" w:tentative="1">
+      <w:start w:val="1"/>
+      <w:numFmt w:val="bullet"/>
+      <w:lvlText w:val="o"/>
+      <w:lvlJc w:val="left"/>
+      <w:pPr>
+        <w:ind w:left="3600" w:hanging="360"/>
+      </w:pPr>
+      <w:rPr>
+        <w:rFonts w:ascii="Courier New" w:hAnsi="Courier New" w:cs="Courier New" w:hint="default"/>
+      </w:rPr>
+    </w:lvl>
+    <w:lvl w:ilvl="5" w:tplc="0C000005" w:tentative="1">
+      <w:start w:val="1"/>
+      <w:numFmt w:val="bullet"/>
+      <w:lvlText w:val=""/>
+      <w:lvlJc w:val="left"/>
+      <w:pPr>
+        <w:ind w:left="4320" w:hanging="360"/>
+      </w:pPr>
+      <w:rPr>
+        <w:rFonts w:ascii="Wingdings" w:hAnsi="Wingdings" w:hint="default"/>
+      </w:rPr>
+    </w:lvl>
+    <w:lvl w:ilvl="6" w:tplc="0C000001" w:tentative="1">
+      <w:start w:val="1"/>
+      <w:numFmt w:val="bullet"/>
+      <w:lvlText w:val=""/>
+      <w:lvlJc w:val="left"/>
+      <w:pPr>
+        <w:ind w:left="5040" w:hanging="360"/>
+      </w:pPr>
+      <w:rPr>
+        <w:rFonts w:ascii="Symbol" w:hAnsi="Symbol" w:hint="default"/>
+      </w:rPr>
+    </w:lvl>
+    <w:lvl w:ilvl="7" w:tplc="0C000003" w:tentative="1">
+      <w:start w:val="1"/>
+      <w:numFmt w:val="bullet"/>
+      <w:lvlText w:val="o"/>
+      <w:lvlJc w:val="left"/>
+      <w:pPr>
+        <w:ind w:left="5760" w:hanging="360"/>
+      </w:pPr>
+      <w:rPr>
+        <w:rFonts w:ascii="Courier New" w:hAnsi="Courier New" w:cs="Courier New" w:hint="default"/>
+      </w:rPr>
+    </w:lvl>
+    <w:lvl w:ilvl="8" w:tplc="0C000005" w:tentative="1">
+      <w:start w:val="1"/>
+      <w:numFmt w:val="bullet"/>
+      <w:lvlText w:val=""/>
+      <w:lvlJc w:val="left"/>
+      <w:pPr>
+        <w:ind w:left="6480" w:hanging="360"/>
+      </w:pPr>
+      <w:rPr>
+        <w:rFonts w:ascii="Wingdings" w:hAnsi="Wingdings" w:hint="default"/>
+      </w:rPr>
+    </w:lvl>
+  </w:abstractNum>
+  <w:abstractNum w:abstractNumId="27" w15:restartNumberingAfterBreak="0">
     <w:nsid w:val="7E281DDF"/>
     <w:multiLevelType w:val="hybridMultilevel"/>
     <w:tmpl w:val="4CC0E220"/>
@@ -20577,7 +22982,7 @@
       </w:rPr>
     </w:lvl>
   </w:abstractNum>
-  <w:abstractNum w:abstractNumId="25" w15:restartNumberingAfterBreak="0">
+  <w:abstractNum w:abstractNumId="28" w15:restartNumberingAfterBreak="0">
     <w:nsid w:val="7E2F1469"/>
     <w:multiLevelType w:val="hybridMultilevel"/>
     <w:tmpl w:val="4C26DEBA"/>
@@ -20691,58 +23096,58 @@
     </w:lvl>
   </w:abstractNum>
   <w:num w:numId="1" w16cid:durableId="768282295">
-    <w:abstractNumId w:val="10"/>
+    <w:abstractNumId w:val="11"/>
   </w:num>
   <w:num w:numId="2" w16cid:durableId="179928003">
     <w:abstractNumId w:val="8"/>
   </w:num>
   <w:num w:numId="3" w16cid:durableId="1072310267">
-    <w:abstractNumId w:val="25"/>
+    <w:abstractNumId w:val="28"/>
   </w:num>
   <w:num w:numId="4" w16cid:durableId="1762530644">
-    <w:abstractNumId w:val="18"/>
+    <w:abstractNumId w:val="20"/>
   </w:num>
   <w:num w:numId="5" w16cid:durableId="1843163296">
-    <w:abstractNumId w:val="21"/>
+    <w:abstractNumId w:val="23"/>
   </w:num>
   <w:num w:numId="6" w16cid:durableId="1755204014">
-    <w:abstractNumId w:val="20"/>
+    <w:abstractNumId w:val="22"/>
   </w:num>
   <w:num w:numId="7" w16cid:durableId="484125951">
-    <w:abstractNumId w:val="14"/>
+    <w:abstractNumId w:val="16"/>
   </w:num>
   <w:num w:numId="8" w16cid:durableId="1020007652">
     <w:abstractNumId w:val="7"/>
   </w:num>
   <w:num w:numId="9" w16cid:durableId="1514563576">
-    <w:abstractNumId w:val="12"/>
+    <w:abstractNumId w:val="13"/>
   </w:num>
   <w:num w:numId="10" w16cid:durableId="1591809395">
     <w:abstractNumId w:val="5"/>
   </w:num>
   <w:num w:numId="11" w16cid:durableId="1251230060">
+    <w:abstractNumId w:val="27"/>
+  </w:num>
+  <w:num w:numId="12" w16cid:durableId="242298835">
+    <w:abstractNumId w:val="18"/>
+  </w:num>
+  <w:num w:numId="13" w16cid:durableId="1621648622">
+    <w:abstractNumId w:val="15"/>
+  </w:num>
+  <w:num w:numId="14" w16cid:durableId="1275819315">
+    <w:abstractNumId w:val="25"/>
+  </w:num>
+  <w:num w:numId="15" w16cid:durableId="680394790">
     <w:abstractNumId w:val="24"/>
   </w:num>
-  <w:num w:numId="12" w16cid:durableId="242298835">
-    <w:abstractNumId w:val="16"/>
-  </w:num>
-  <w:num w:numId="13" w16cid:durableId="1621648622">
-    <w:abstractNumId w:val="13"/>
-  </w:num>
-  <w:num w:numId="14" w16cid:durableId="1275819315">
-    <w:abstractNumId w:val="23"/>
-  </w:num>
-  <w:num w:numId="15" w16cid:durableId="680394790">
-    <w:abstractNumId w:val="22"/>
-  </w:num>
   <w:num w:numId="16" w16cid:durableId="473913638">
-    <w:abstractNumId w:val="11"/>
+    <w:abstractNumId w:val="12"/>
   </w:num>
   <w:num w:numId="17" w16cid:durableId="923027170">
     <w:abstractNumId w:val="4"/>
   </w:num>
   <w:num w:numId="18" w16cid:durableId="1885630547">
-    <w:abstractNumId w:val="19"/>
+    <w:abstractNumId w:val="21"/>
   </w:num>
   <w:num w:numId="19" w16cid:durableId="1722244805">
     <w:abstractNumId w:val="2"/>
@@ -20754,19 +23159,28 @@
     <w:abstractNumId w:val="0"/>
   </w:num>
   <w:num w:numId="22" w16cid:durableId="641349317">
-    <w:abstractNumId w:val="15"/>
+    <w:abstractNumId w:val="17"/>
   </w:num>
   <w:num w:numId="23" w16cid:durableId="2096323533">
     <w:abstractNumId w:val="1"/>
   </w:num>
   <w:num w:numId="24" w16cid:durableId="757289244">
-    <w:abstractNumId w:val="17"/>
+    <w:abstractNumId w:val="19"/>
   </w:num>
   <w:num w:numId="25" w16cid:durableId="1991058288">
     <w:abstractNumId w:val="9"/>
   </w:num>
   <w:num w:numId="26" w16cid:durableId="390269909">
     <w:abstractNumId w:val="3"/>
+  </w:num>
+  <w:num w:numId="27" w16cid:durableId="321667452">
+    <w:abstractNumId w:val="26"/>
+  </w:num>
+  <w:num w:numId="28" w16cid:durableId="1669408311">
+    <w:abstractNumId w:val="10"/>
+  </w:num>
+  <w:num w:numId="29" w16cid:durableId="690567146">
+    <w:abstractNumId w:val="14"/>
   </w:num>
 </w:numbering>
 </file>

</xml_diff>